<commit_message>
Regulator module development begun
List of changes:
- Parallel of 3 capacitors removed and repurposed to the 17 and 34 V
  rails.
- More components missing noted down.
- Regulator module development begun and some components are now
  properly placed.
</commit_message>
<xml_diff>
--- a/Calculations.docx
+++ b/Calculations.docx
@@ -78,8 +78,16 @@
         <w:rPr>
           <w:lang w:val="en-US"/>
         </w:rPr>
-        <w:t xml:space="preserve"> – to do, very important</w:t>
-      </w:r>
+        <w:t xml:space="preserve"> – to do, very </w:t>
+      </w:r>
+      <w:proofErr w:type="gramStart"/>
+      <w:r>
+        <w:rPr>
+          <w:lang w:val="en-US"/>
+        </w:rPr>
+        <w:t>important</w:t>
+      </w:r>
+      <w:proofErr w:type="gramEnd"/>
     </w:p>
     <w:p>
       <w:pPr>
@@ -111,12 +119,14 @@
         </w:rPr>
         <w:t xml:space="preserve">less </w:t>
       </w:r>
+      <w:proofErr w:type="gramStart"/>
       <w:r>
         <w:rPr>
           <w:lang w:val="en-US"/>
         </w:rPr>
         <w:t>important</w:t>
       </w:r>
+      <w:proofErr w:type="gramEnd"/>
     </w:p>
     <w:p>
       <w:pPr>
@@ -292,10 +302,10 @@
             <v:path o:extrusionok="f" gradientshapeok="t" o:connecttype="rect"/>
             <o:lock v:ext="edit" aspectratio="t"/>
           </v:shapetype>
-          <v:shape id="_x0000_i1025" type="#_x0000_t75" style="width:93.9pt;height:18.15pt" o:ole="">
+          <v:shape id="_x0000_i1025" type="#_x0000_t75" style="width:94pt;height:18pt" o:ole="">
             <v:imagedata r:id="rId6" o:title=""/>
           </v:shape>
-          <o:OLEObject Type="Embed" ProgID="Equation.DSMT4" ShapeID="_x0000_i1025" DrawAspect="Content" ObjectID="_1728320238" r:id="rId7"/>
+          <o:OLEObject Type="Embed" ProgID="Equation.DSMT4" ShapeID="_x0000_i1025" DrawAspect="Content" ObjectID="_1771169788" r:id="rId7"/>
         </w:object>
       </w:r>
       <w:r>
@@ -334,8 +344,16 @@
         <w:rPr>
           <w:lang w:val="en-US"/>
         </w:rPr>
-        <w:t xml:space="preserve"> for 12 VAC and 4 A for 24 VAC</w:t>
-      </w:r>
+        <w:t xml:space="preserve"> for 12 VAC and 4 A for 24 </w:t>
+      </w:r>
+      <w:proofErr w:type="gramStart"/>
+      <w:r>
+        <w:rPr>
+          <w:lang w:val="en-US"/>
+        </w:rPr>
+        <w:t>VAC</w:t>
+      </w:r>
+      <w:proofErr w:type="gramEnd"/>
       <w:r>
         <w:rPr>
           <w:lang w:val="en-US"/>
@@ -948,17 +966,24 @@
           <w:lang w:val="en-US"/>
         </w:rPr>
         <w:object w:dxaOrig="5100" w:dyaOrig="840" w14:anchorId="4DD1871A">
-          <v:shape id="_x0000_i1026" type="#_x0000_t75" style="width:255.45pt;height:41.95pt" o:ole="">
+          <v:shape id="_x0000_i1026" type="#_x0000_t75" style="width:255.5pt;height:42pt" o:ole="">
             <v:imagedata r:id="rId9" o:title=""/>
           </v:shape>
-          <o:OLEObject Type="Embed" ProgID="Equation.DSMT4" ShapeID="_x0000_i1026" DrawAspect="Content" ObjectID="_1728320239" r:id="rId10"/>
+          <o:OLEObject Type="Embed" ProgID="Equation.DSMT4" ShapeID="_x0000_i1026" DrawAspect="Content" ObjectID="_1771169789" r:id="rId10"/>
         </w:object>
       </w:r>
       <w:r>
         <w:rPr>
           <w:lang w:val="en-US"/>
         </w:rPr>
-        <w:t>, having assumed V</w:t>
+        <w:t xml:space="preserve">, having assumed </w:t>
+      </w:r>
+      <w:proofErr w:type="spellStart"/>
+      <w:r>
+        <w:rPr>
+          <w:lang w:val="en-US"/>
+        </w:rPr>
+        <w:t>V</w:t>
       </w:r>
       <w:r>
         <w:rPr>
@@ -967,6 +992,7 @@
         </w:rPr>
         <w:t>r</w:t>
       </w:r>
+      <w:proofErr w:type="spellEnd"/>
       <w:r>
         <w:rPr>
           <w:lang w:val="en-US"/>
@@ -1117,10 +1143,10 @@
           <w:lang w:val="en-US"/>
         </w:rPr>
         <w:object w:dxaOrig="1219" w:dyaOrig="680" w14:anchorId="1F2EB236">
-          <v:shape id="_x0000_i1027" type="#_x0000_t75" style="width:60.75pt;height:34.45pt" o:ole="">
+          <v:shape id="_x0000_i1027" type="#_x0000_t75" style="width:61pt;height:34.5pt" o:ole="">
             <v:imagedata r:id="rId11" o:title=""/>
           </v:shape>
-          <o:OLEObject Type="Embed" ProgID="Equation.DSMT4" ShapeID="_x0000_i1027" DrawAspect="Content" ObjectID="_1728320240" r:id="rId12"/>
+          <o:OLEObject Type="Embed" ProgID="Equation.DSMT4" ShapeID="_x0000_i1027" DrawAspect="Content" ObjectID="_1771169790" r:id="rId12"/>
         </w:object>
       </w:r>
     </w:p>
@@ -1209,10 +1235,10 @@
           <w:lang w:val="en-US"/>
         </w:rPr>
         <w:object w:dxaOrig="4239" w:dyaOrig="680" w14:anchorId="7FFE1629">
-          <v:shape id="_x0000_i1028" type="#_x0000_t75" style="width:211.6pt;height:34.45pt" o:ole="">
+          <v:shape id="_x0000_i1028" type="#_x0000_t75" style="width:211.5pt;height:34.5pt" o:ole="">
             <v:imagedata r:id="rId13" o:title=""/>
           </v:shape>
-          <o:OLEObject Type="Embed" ProgID="Equation.DSMT4" ShapeID="_x0000_i1028" DrawAspect="Content" ObjectID="_1728320241" r:id="rId14"/>
+          <o:OLEObject Type="Embed" ProgID="Equation.DSMT4" ShapeID="_x0000_i1028" DrawAspect="Content" ObjectID="_1771169791" r:id="rId14"/>
         </w:object>
       </w:r>
     </w:p>
@@ -1228,12 +1254,21 @@
         </w:rPr>
         <w:t xml:space="preserve">As I’m calculating for the full-wave case, if one of the branches goes down, a warning must be issued. </w:t>
       </w:r>
+      <w:proofErr w:type="gramStart"/>
       <w:r>
         <w:rPr>
           <w:highlight w:val="yellow"/>
           <w:lang w:val="en-US"/>
         </w:rPr>
-        <w:t>So I’ll think of some LEDs to do it somehow.</w:t>
+        <w:t>So</w:t>
+      </w:r>
+      <w:proofErr w:type="gramEnd"/>
+      <w:r>
+        <w:rPr>
+          <w:highlight w:val="yellow"/>
+          <w:lang w:val="en-US"/>
+        </w:rPr>
+        <w:t xml:space="preserve"> I’ll think of some LEDs to do it somehow.</w:t>
       </w:r>
     </w:p>
     <w:p>
@@ -1356,7 +1391,21 @@
         <w:rPr>
           <w:lang w:val="en-US"/>
         </w:rPr>
-        <w:t>If the PSU has the transformer at its maximum at all times and it’s requested 5 V</w:t>
+        <w:t xml:space="preserve">If the PSU </w:t>
+      </w:r>
+      <w:proofErr w:type="gramStart"/>
+      <w:r>
+        <w:rPr>
+          <w:lang w:val="en-US"/>
+        </w:rPr>
+        <w:t>has the transformer at its maximum at all times</w:t>
+      </w:r>
+      <w:proofErr w:type="gramEnd"/>
+      <w:r>
+        <w:rPr>
+          <w:lang w:val="en-US"/>
+        </w:rPr>
+        <w:t xml:space="preserve"> and it’s requested 5 V</w:t>
       </w:r>
       <w:r>
         <w:rPr>
@@ -1563,7 +1612,21 @@
         <w:rPr>
           <w:lang w:val="en-US"/>
         </w:rPr>
-        <w:t>The one on 12 VAC must be On by default, and the one on 24 VAC must be Off by default. This is because one must be conducting when the circuit starts from 0, while the other cannot not be conducting.</w:t>
+        <w:t xml:space="preserve">The one on 12 VAC must be </w:t>
+      </w:r>
+      <w:proofErr w:type="gramStart"/>
+      <w:r>
+        <w:rPr>
+          <w:lang w:val="en-US"/>
+        </w:rPr>
+        <w:t>On</w:t>
+      </w:r>
+      <w:proofErr w:type="gramEnd"/>
+      <w:r>
+        <w:rPr>
+          <w:lang w:val="en-US"/>
+        </w:rPr>
+        <w:t xml:space="preserve"> by default, and the one on 24 VAC must be Off by default. This is because one must be conducting when the circuit starts from 0, while the other cannot not be conducting.</w:t>
       </w:r>
     </w:p>
     <w:p>
@@ -1908,10 +1971,647 @@
     </w:p>
     <w:p>
       <w:pPr>
-        <w:rPr>
-          <w:lang w:val="en-US"/>
-        </w:rPr>
-      </w:pPr>
+        <w:pStyle w:val="Ttulo2"/>
+        <w:rPr>
+          <w:lang w:val="en-US"/>
+        </w:rPr>
+      </w:pPr>
+      <w:r>
+        <w:rPr>
+          <w:lang w:val="en-US"/>
+        </w:rPr>
+        <w:t>Power</w:t>
+      </w:r>
+      <w:r>
+        <w:rPr>
+          <w:lang w:val="en-US"/>
+        </w:rPr>
+        <w:t xml:space="preserve"> transistor</w:t>
+      </w:r>
+      <w:r>
+        <w:rPr>
+          <w:lang w:val="en-US"/>
+        </w:rPr>
+        <w:t>(s)</w:t>
+      </w:r>
+    </w:p>
+    <w:p>
+      <w:pPr>
+        <w:rPr>
+          <w:lang w:val="en-US"/>
+        </w:rPr>
+      </w:pPr>
+      <w:r>
+        <w:rPr>
+          <w:lang w:val="en-US"/>
+        </w:rPr>
+        <w:t>The maximum output current is 4 A. Therefore, we need a transistor capable rated for at least 1.5-2x 4 A which gives 6-8 A.</w:t>
+      </w:r>
+    </w:p>
+    <w:p>
+      <w:pPr>
+        <w:rPr>
+          <w:lang w:val="en-US"/>
+        </w:rPr>
+      </w:pPr>
+      <w:r>
+        <w:rPr>
+          <w:lang w:val="en-US"/>
+        </w:rPr>
+        <w:t>The maximum output voltage is 30 V. This way, we need a transistor capable of handling at least 45-60 V on V</w:t>
+      </w:r>
+      <w:r>
+        <w:rPr>
+          <w:vertAlign w:val="subscript"/>
+          <w:lang w:val="en-US"/>
+        </w:rPr>
+        <w:t>CE</w:t>
+      </w:r>
+      <w:r>
+        <w:rPr>
+          <w:lang w:val="en-US"/>
+        </w:rPr>
+        <w:t>.</w:t>
+      </w:r>
+    </w:p>
+    <w:p>
+      <w:pPr>
+        <w:rPr>
+          <w:rFonts w:eastAsiaTheme="minorEastAsia"/>
+          <w:lang w:val="en-US"/>
+        </w:rPr>
+      </w:pPr>
+      <w:r>
+        <w:rPr>
+          <w:lang w:val="en-US"/>
+        </w:rPr>
+        <w:t xml:space="preserve">The maximum power on the transistor is </w:t>
+      </w:r>
+      <m:oMath>
+        <m:sSub>
+          <m:sSubPr>
+            <m:ctrlPr>
+              <w:rPr>
+                <w:rFonts w:ascii="Cambria Math" w:hAnsi="Cambria Math"/>
+                <w:i/>
+                <w:lang w:val="en-US"/>
+              </w:rPr>
+            </m:ctrlPr>
+          </m:sSubPr>
+          <m:e>
+            <m:r>
+              <w:rPr>
+                <w:rFonts w:ascii="Cambria Math" w:hAnsi="Cambria Math"/>
+                <w:lang w:val="en-US"/>
+              </w:rPr>
+              <m:t>V</m:t>
+            </m:r>
+          </m:e>
+          <m:sub>
+            <m:r>
+              <w:rPr>
+                <w:rFonts w:ascii="Cambria Math" w:hAnsi="Cambria Math"/>
+                <w:lang w:val="en-US"/>
+              </w:rPr>
+              <m:t>C</m:t>
+            </m:r>
+            <m:sSub>
+              <m:sSubPr>
+                <m:ctrlPr>
+                  <w:rPr>
+                    <w:rFonts w:ascii="Cambria Math" w:hAnsi="Cambria Math"/>
+                    <w:i/>
+                    <w:lang w:val="en-US"/>
+                  </w:rPr>
+                </m:ctrlPr>
+              </m:sSubPr>
+              <m:e>
+                <m:r>
+                  <w:rPr>
+                    <w:rFonts w:ascii="Cambria Math" w:hAnsi="Cambria Math"/>
+                    <w:lang w:val="en-US"/>
+                  </w:rPr>
+                  <m:t>E</m:t>
+                </m:r>
+              </m:e>
+              <m:sub>
+                <m:r>
+                  <w:rPr>
+                    <w:rFonts w:ascii="Cambria Math" w:hAnsi="Cambria Math"/>
+                    <w:lang w:val="en-US"/>
+                  </w:rPr>
+                  <m:t>max</m:t>
+                </m:r>
+              </m:sub>
+            </m:sSub>
+          </m:sub>
+        </m:sSub>
+        <m:r>
+          <w:rPr>
+            <w:rFonts w:ascii="Cambria Math" w:hAnsi="Cambria Math"/>
+            <w:lang w:val="en-US"/>
+          </w:rPr>
+          <m:t>×</m:t>
+        </m:r>
+        <m:sSub>
+          <m:sSubPr>
+            <m:ctrlPr>
+              <w:rPr>
+                <w:rFonts w:ascii="Cambria Math" w:hAnsi="Cambria Math"/>
+                <w:i/>
+                <w:lang w:val="en-US"/>
+              </w:rPr>
+            </m:ctrlPr>
+          </m:sSubPr>
+          <m:e>
+            <m:r>
+              <w:rPr>
+                <w:rFonts w:ascii="Cambria Math" w:hAnsi="Cambria Math"/>
+                <w:lang w:val="en-US"/>
+              </w:rPr>
+              <m:t>I</m:t>
+            </m:r>
+          </m:e>
+          <m:sub>
+            <m:r>
+              <w:rPr>
+                <w:rFonts w:ascii="Cambria Math" w:hAnsi="Cambria Math"/>
+                <w:lang w:val="en-US"/>
+              </w:rPr>
+              <m:t>O</m:t>
+            </m:r>
+          </m:sub>
+        </m:sSub>
+        <m:r>
+          <w:rPr>
+            <w:rFonts w:ascii="Cambria Math" w:hAnsi="Cambria Math"/>
+            <w:lang w:val="en-US"/>
+          </w:rPr>
+          <m:t>=</m:t>
+        </m:r>
+        <m:r>
+          <w:rPr>
+            <w:rFonts w:ascii="Cambria Math" w:eastAsiaTheme="minorEastAsia" w:hAnsi="Cambria Math"/>
+            <w:lang w:val="en-US"/>
+          </w:rPr>
+          <m:t>30×4=120 W</m:t>
+        </m:r>
+      </m:oMath>
+      <w:r>
+        <w:rPr>
+          <w:rFonts w:eastAsiaTheme="minorEastAsia"/>
+          <w:lang w:val="en-US"/>
+        </w:rPr>
+        <w:t>, so a transistor capable of handling 180-240 W is needed</w:t>
+      </w:r>
+      <w:r>
+        <w:rPr>
+          <w:rFonts w:eastAsiaTheme="minorEastAsia"/>
+          <w:lang w:val="en-US"/>
+        </w:rPr>
+        <w:t>.</w:t>
+      </w:r>
+      <w:r>
+        <w:rPr>
+          <w:rFonts w:eastAsiaTheme="minorEastAsia"/>
+          <w:lang w:val="en-US"/>
+        </w:rPr>
+        <w:br/>
+        <w:t>Or, since that’s “too infinite”, a few transistors in parallel with lower power ratings. This also means that resistors must be added in series with each transistor, all in parallel with each other, to normalize the currents going on each transistor.</w:t>
+      </w:r>
+    </w:p>
+    <w:p>
+      <w:pPr>
+        <w:rPr>
+          <w:rFonts w:eastAsiaTheme="minorEastAsia"/>
+          <w:lang w:val="en-US"/>
+        </w:rPr>
+      </w:pPr>
+      <w:r>
+        <w:rPr>
+          <w:rFonts w:eastAsiaTheme="minorEastAsia"/>
+          <w:lang w:val="en-US"/>
+        </w:rPr>
+        <w:t>We’re also going with a BJT:</w:t>
+      </w:r>
+      <w:r>
+        <w:rPr>
+          <w:rFonts w:eastAsiaTheme="minorEastAsia"/>
+          <w:lang w:val="en-US"/>
+        </w:rPr>
+        <w:br/>
+      </w:r>
+      <w:r>
+        <w:rPr>
+          <w:noProof/>
+          <w:lang w:val="en-US"/>
+        </w:rPr>
+        <w:drawing>
+          <wp:inline distT="0" distB="0" distL="0" distR="0" wp14:anchorId="6F4EE021" wp14:editId="3C4016B5">
+            <wp:extent cx="5400040" cy="896620"/>
+            <wp:effectExtent l="0" t="0" r="0" b="0"/>
+            <wp:docPr id="184629877" name="Imagem 1" descr="Uma imagem com texto, Tipo de letra, captura de ecrã&#10;&#10;Descrição gerada automaticamente"/>
+            <wp:cNvGraphicFramePr>
+              <a:graphicFrameLocks xmlns:a="http://schemas.openxmlformats.org/drawingml/2006/main" noChangeAspect="1"/>
+            </wp:cNvGraphicFramePr>
+            <a:graphic xmlns:a="http://schemas.openxmlformats.org/drawingml/2006/main">
+              <a:graphicData uri="http://schemas.openxmlformats.org/drawingml/2006/picture">
+                <pic:pic xmlns:pic="http://schemas.openxmlformats.org/drawingml/2006/picture">
+                  <pic:nvPicPr>
+                    <pic:cNvPr id="184629877" name="Imagem 1" descr="Uma imagem com texto, Tipo de letra, captura de ecrã&#10;&#10;Descrição gerada automaticamente"/>
+                    <pic:cNvPicPr/>
+                  </pic:nvPicPr>
+                  <pic:blipFill>
+                    <a:blip r:embed="rId15"/>
+                    <a:stretch>
+                      <a:fillRect/>
+                    </a:stretch>
+                  </pic:blipFill>
+                  <pic:spPr>
+                    <a:xfrm>
+                      <a:off x="0" y="0"/>
+                      <a:ext cx="5400040" cy="896620"/>
+                    </a:xfrm>
+                    <a:prstGeom prst="rect">
+                      <a:avLst/>
+                    </a:prstGeom>
+                  </pic:spPr>
+                </pic:pic>
+              </a:graphicData>
+            </a:graphic>
+          </wp:inline>
+        </w:drawing>
+      </w:r>
+      <w:r>
+        <w:rPr>
+          <w:rFonts w:eastAsiaTheme="minorEastAsia"/>
+          <w:lang w:val="en-US"/>
+        </w:rPr>
+        <w:br/>
+        <w:t xml:space="preserve">(From </w:t>
+      </w:r>
+      <w:hyperlink r:id="rId16" w:history="1">
+        <w:r>
+          <w:rPr>
+            <w:rStyle w:val="Hiperligao"/>
+            <w:rFonts w:eastAsiaTheme="minorEastAsia"/>
+            <w:lang w:val="en-US"/>
+          </w:rPr>
+          <w:t>https://www.eevblog.com/forum/beginners/bjt-vs-mosfet-for-linear-power-supply-output/msg812441/?PHPSESSID=5jcesoeqncrh9mfehrlvegabaq#msg812441</w:t>
+        </w:r>
+      </w:hyperlink>
+      <w:r>
+        <w:rPr>
+          <w:rFonts w:eastAsiaTheme="minorEastAsia"/>
+          <w:lang w:val="en-US"/>
+        </w:rPr>
+        <w:t>)</w:t>
+      </w:r>
+    </w:p>
+    <w:p>
+      <w:pPr>
+        <w:rPr>
+          <w:rFonts w:eastAsiaTheme="minorEastAsia"/>
+          <w:lang w:val="en-US"/>
+        </w:rPr>
+      </w:pPr>
+      <w:r>
+        <w:rPr>
+          <w:rFonts w:eastAsiaTheme="minorEastAsia"/>
+          <w:lang w:val="en-US"/>
+        </w:rPr>
+        <w:t>I was also told the TO247 is a good package to use.</w:t>
+      </w:r>
+    </w:p>
+    <w:p>
+      <w:pPr>
+        <w:rPr>
+          <w:rFonts w:eastAsiaTheme="minorEastAsia"/>
+          <w:lang w:val="en-US"/>
+        </w:rPr>
+      </w:pPr>
+      <w:proofErr w:type="gramStart"/>
+      <w:r>
+        <w:rPr>
+          <w:rFonts w:eastAsiaTheme="minorEastAsia"/>
+          <w:lang w:val="en-US"/>
+        </w:rPr>
+        <w:t>So</w:t>
+      </w:r>
+      <w:proofErr w:type="gramEnd"/>
+      <w:r>
+        <w:rPr>
+          <w:rFonts w:eastAsiaTheme="minorEastAsia"/>
+          <w:lang w:val="en-US"/>
+        </w:rPr>
+        <w:t xml:space="preserve"> I chose the TIP</w:t>
+      </w:r>
+      <w:r>
+        <w:rPr>
+          <w:rFonts w:eastAsiaTheme="minorEastAsia"/>
+          <w:lang w:val="en-US"/>
+        </w:rPr>
+        <w:t>14</w:t>
+      </w:r>
+      <w:r>
+        <w:rPr>
+          <w:rFonts w:eastAsiaTheme="minorEastAsia"/>
+          <w:lang w:val="en-US"/>
+        </w:rPr>
+        <w:t>2</w:t>
+      </w:r>
+      <w:r>
+        <w:rPr>
+          <w:rFonts w:eastAsiaTheme="minorEastAsia"/>
+          <w:lang w:val="en-US"/>
+        </w:rPr>
+        <w:t>.</w:t>
+      </w:r>
+      <w:r>
+        <w:rPr>
+          <w:rFonts w:eastAsiaTheme="minorEastAsia"/>
+          <w:lang w:val="en-US"/>
+        </w:rPr>
+        <w:t xml:space="preserve"> And I chose to use 4 of them. That gives 45 W dissipated on each.</w:t>
+      </w:r>
+    </w:p>
+    <w:p>
+      <w:pPr>
+        <w:pStyle w:val="Ttulo2"/>
+        <w:rPr>
+          <w:rFonts w:eastAsiaTheme="minorEastAsia"/>
+          <w:lang w:val="en-US"/>
+        </w:rPr>
+      </w:pPr>
+      <w:r>
+        <w:rPr>
+          <w:rFonts w:eastAsiaTheme="minorEastAsia"/>
+          <w:lang w:val="en-US"/>
+        </w:rPr>
+        <w:t>Reference voltage</w:t>
+      </w:r>
+    </w:p>
+    <w:p>
+      <w:pPr>
+        <w:rPr>
+          <w:lang w:val="en-US"/>
+        </w:rPr>
+      </w:pPr>
+      <w:r>
+        <w:rPr>
+          <w:lang w:val="en-US"/>
+        </w:rPr>
+        <w:t>Initially a Zener was going to be used, but as pointed out to me on Discord, there can be drifts in the Zener voltage depending on the ripple from the unregulated part of the PSU.</w:t>
+      </w:r>
+    </w:p>
+    <w:p>
+      <w:pPr>
+        <w:rPr>
+          <w:lang w:val="en-US"/>
+        </w:rPr>
+      </w:pPr>
+      <w:r>
+        <w:rPr>
+          <w:lang w:val="en-US"/>
+        </w:rPr>
+        <w:t>So, instead of using a Zener diode, I decided to use the TLV431 programmed to output 1.24 V which is also the minimum voltage of the PSU.</w:t>
+      </w:r>
+    </w:p>
+    <w:p>
+      <w:pPr>
+        <w:pStyle w:val="Ttulo2"/>
+        <w:rPr>
+          <w:lang w:val="en-US"/>
+        </w:rPr>
+      </w:pPr>
+      <w:r>
+        <w:rPr>
+          <w:lang w:val="en-US"/>
+        </w:rPr>
+        <w:t>Comparator op</w:t>
+      </w:r>
+      <w:r>
+        <w:rPr>
+          <w:lang w:val="en-US"/>
+        </w:rPr>
+        <w:t xml:space="preserve"> </w:t>
+      </w:r>
+      <w:r>
+        <w:rPr>
+          <w:lang w:val="en-US"/>
+        </w:rPr>
+        <w:t>amp</w:t>
+      </w:r>
+    </w:p>
+    <w:p>
+      <w:pPr>
+        <w:rPr>
+          <w:lang w:val="en-US"/>
+        </w:rPr>
+      </w:pPr>
+      <w:r>
+        <w:rPr>
+          <w:lang w:val="en-US"/>
+        </w:rPr>
+        <w:t>The op</w:t>
+      </w:r>
+      <w:r>
+        <w:rPr>
+          <w:lang w:val="en-US"/>
+        </w:rPr>
+        <w:t xml:space="preserve"> </w:t>
+      </w:r>
+      <w:r>
+        <w:rPr>
+          <w:lang w:val="en-US"/>
+        </w:rPr>
+        <w:t xml:space="preserve">amp </w:t>
+      </w:r>
+      <w:r>
+        <w:rPr>
+          <w:lang w:val="en-US"/>
+        </w:rPr>
+        <w:t>must withstand the unregulated supply’s voltage and must output enough current to the power transistors.</w:t>
+      </w:r>
+    </w:p>
+    <w:p>
+      <w:pPr>
+        <w:rPr>
+          <w:lang w:val="en-US"/>
+        </w:rPr>
+      </w:pPr>
+      <w:r>
+        <w:rPr>
+          <w:lang w:val="en-US"/>
+        </w:rPr>
+        <w:t>Therefore</w:t>
+      </w:r>
+      <w:r>
+        <w:rPr>
+          <w:lang w:val="en-US"/>
+        </w:rPr>
+        <w:t>, we need one capable of handling 34</w:t>
+      </w:r>
+      <w:r>
+        <w:rPr>
+          <w:lang w:val="en-US"/>
+        </w:rPr>
+        <w:t xml:space="preserve"> V</w:t>
+      </w:r>
+      <w:r>
+        <w:rPr>
+          <w:lang w:val="en-US"/>
+        </w:rPr>
+        <w:t>. The output current from the op amp is the necessary one to make the power transistors output the chosen current. The maximum current is 4 A</w:t>
+      </w:r>
+      <w:r>
+        <w:rPr>
+          <w:lang w:val="en-US"/>
+        </w:rPr>
+        <w:t>,</w:t>
+      </w:r>
+      <w:r>
+        <w:rPr>
+          <w:lang w:val="en-US"/>
+        </w:rPr>
+        <w:t xml:space="preserve"> so dividing that by the gain of the TIP14</w:t>
+      </w:r>
+      <w:r>
+        <w:rPr>
+          <w:lang w:val="en-US"/>
+        </w:rPr>
+        <w:t xml:space="preserve">2 which is very </w:t>
+      </w:r>
+      <w:proofErr w:type="gramStart"/>
+      <w:r>
+        <w:rPr>
+          <w:lang w:val="en-US"/>
+        </w:rPr>
+        <w:t>high</w:t>
+      </w:r>
+      <w:proofErr w:type="gramEnd"/>
+      <w:r>
+        <w:rPr>
+          <w:lang w:val="en-US"/>
+        </w:rPr>
+        <w:t xml:space="preserve"> and I’ll assume 100 (the datasheets say 500-1000 min but that’s with V</w:t>
+      </w:r>
+      <w:r>
+        <w:rPr>
+          <w:vertAlign w:val="subscript"/>
+          <w:lang w:val="en-US"/>
+        </w:rPr>
+        <w:t>CE</w:t>
+      </w:r>
+      <w:r>
+        <w:rPr>
+          <w:lang w:val="en-US"/>
+        </w:rPr>
+        <w:t xml:space="preserve"> = 4 V, and I don’t know what happens with higher V</w:t>
+      </w:r>
+      <w:r>
+        <w:rPr>
+          <w:vertAlign w:val="subscript"/>
+          <w:lang w:val="en-US"/>
+        </w:rPr>
+        <w:t>CE</w:t>
+      </w:r>
+      <w:r>
+        <w:rPr>
+          <w:lang w:val="en-US"/>
+        </w:rPr>
+        <w:t>) gives 4/100 = 40 mA – this is the current on the base of the transistors needed.</w:t>
+      </w:r>
+    </w:p>
+    <w:p>
+      <w:pPr>
+        <w:rPr>
+          <w:lang w:val="en-US"/>
+        </w:rPr>
+      </w:pPr>
+      <w:r>
+        <w:rPr>
+          <w:lang w:val="en-US"/>
+        </w:rPr>
+        <w:t xml:space="preserve">So, an op amp with current output of </w:t>
+      </w:r>
+      <w:r>
+        <w:rPr>
+          <w:lang w:val="en-US"/>
+        </w:rPr>
+        <w:t>4</w:t>
+      </w:r>
+      <w:r>
+        <w:rPr>
+          <w:lang w:val="en-US"/>
+        </w:rPr>
+        <w:t>0 m</w:t>
+      </w:r>
+      <w:r>
+        <w:rPr>
+          <w:lang w:val="en-US"/>
+        </w:rPr>
+        <w:t>A</w:t>
+      </w:r>
+      <w:r>
+        <w:rPr>
+          <w:lang w:val="en-US"/>
+        </w:rPr>
+        <w:t xml:space="preserve"> is needed.</w:t>
+      </w:r>
+      <w:r>
+        <w:rPr>
+          <w:lang w:val="en-US"/>
+        </w:rPr>
+        <w:t xml:space="preserve"> </w:t>
+      </w:r>
+      <w:r>
+        <w:rPr>
+          <w:lang w:val="en-US"/>
+        </w:rPr>
+        <w:t>I chose the LM6171 which has a maximum output current of 135 mA</w:t>
+      </w:r>
+      <w:r>
+        <w:rPr>
+          <w:lang w:val="en-US"/>
+        </w:rPr>
+        <w:t xml:space="preserve"> and maximum V</w:t>
+      </w:r>
+      <w:r>
+        <w:rPr>
+          <w:vertAlign w:val="subscript"/>
+          <w:lang w:val="en-US"/>
+        </w:rPr>
+        <w:t>S</w:t>
+      </w:r>
+      <w:r>
+        <w:rPr>
+          <w:lang w:val="en-US"/>
+        </w:rPr>
+        <w:t xml:space="preserve"> of 36 V.</w:t>
+      </w:r>
+    </w:p>
+    <w:p>
+      <w:pPr>
+        <w:pStyle w:val="Ttulo2"/>
+        <w:rPr>
+          <w:lang w:val="en-US"/>
+        </w:rPr>
+      </w:pPr>
+      <w:r>
+        <w:rPr>
+          <w:lang w:val="en-US"/>
+        </w:rPr>
+        <w:t xml:space="preserve">Output voltage </w:t>
+      </w:r>
+      <w:proofErr w:type="gramStart"/>
+      <w:r>
+        <w:rPr>
+          <w:lang w:val="en-US"/>
+        </w:rPr>
+        <w:t>divider</w:t>
+      </w:r>
+      <w:proofErr w:type="gramEnd"/>
     </w:p>
     <w:p>
       <w:pPr>
@@ -1938,31 +2638,14 @@
           <w:u w:val="single"/>
           <w:lang w:val="en-US"/>
         </w:rPr>
-        <w:t xml:space="preserve"> </w:t>
-      </w:r>
-      <w:r>
-        <w:rPr>
-          <w:i/>
-          <w:iCs/>
-          <w:u w:val="single"/>
-          <w:lang w:val="en-US"/>
-        </w:rPr>
-        <w:t>1.24</w:t>
-      </w:r>
-      <w:r>
-        <w:rPr>
-          <w:i/>
-          <w:iCs/>
-          <w:u w:val="single"/>
-          <w:lang w:val="en-US"/>
-        </w:rPr>
-        <w:t xml:space="preserve"> V</w:t>
+        <w:t xml:space="preserve"> 1.24 V</w:t>
       </w:r>
     </w:p>
     <w:p>
       <w:pPr>
         <w:rPr>
           <w:rFonts w:eastAsiaTheme="minorEastAsia"/>
+          <w:lang w:val="en-US"/>
         </w:rPr>
       </w:pPr>
       <m:oMathPara>
@@ -1973,6 +2656,7 @@
                 <w:rPr>
                   <w:rFonts w:ascii="Cambria Math" w:hAnsi="Cambria Math"/>
                   <w:i/>
+                  <w:lang w:val="en-US"/>
                 </w:rPr>
               </m:ctrlPr>
             </m:sSubPr>
@@ -1980,6 +2664,7 @@
               <m:r>
                 <w:rPr>
                   <w:rFonts w:ascii="Cambria Math" w:hAnsi="Cambria Math"/>
+                  <w:lang w:val="en-US"/>
                 </w:rPr>
                 <m:t>V</m:t>
               </m:r>
@@ -1991,6 +2676,7 @@
                     <w:rPr>
                       <w:rFonts w:ascii="Cambria Math" w:hAnsi="Cambria Math"/>
                       <w:i/>
+                      <w:lang w:val="en-US"/>
                     </w:rPr>
                   </m:ctrlPr>
                 </m:sSubPr>
@@ -1998,6 +2684,7 @@
                   <m:r>
                     <w:rPr>
                       <w:rFonts w:ascii="Cambria Math" w:hAnsi="Cambria Math"/>
+                      <w:lang w:val="en-US"/>
                     </w:rPr>
                     <m:t>R</m:t>
                   </m:r>
@@ -2006,8 +2693,9 @@
                   <m:r>
                     <w:rPr>
                       <w:rFonts w:ascii="Cambria Math" w:hAnsi="Cambria Math"/>
-                    </w:rPr>
-                    <m:t>4</m:t>
+                      <w:lang w:val="en-US"/>
+                    </w:rPr>
+                    <m:t>1</m:t>
                   </m:r>
                 </m:sub>
               </m:sSub>
@@ -2016,6 +2704,7 @@
           <m:r>
             <w:rPr>
               <w:rFonts w:ascii="Cambria Math" w:hAnsi="Cambria Math"/>
+              <w:lang w:val="en-US"/>
             </w:rPr>
             <m:t>=</m:t>
           </m:r>
@@ -2025,6 +2714,7 @@
                 <w:rPr>
                   <w:rFonts w:ascii="Cambria Math" w:hAnsi="Cambria Math"/>
                   <w:i/>
+                  <w:lang w:val="en-US"/>
                 </w:rPr>
               </m:ctrlPr>
             </m:fPr>
@@ -2035,6 +2725,7 @@
                     <w:rPr>
                       <w:rFonts w:ascii="Cambria Math" w:hAnsi="Cambria Math"/>
                       <w:i/>
+                      <w:lang w:val="en-US"/>
                     </w:rPr>
                   </m:ctrlPr>
                 </m:sSubPr>
@@ -2042,6 +2733,7 @@
                   <m:r>
                     <w:rPr>
                       <w:rFonts w:ascii="Cambria Math" w:hAnsi="Cambria Math"/>
+                      <w:lang w:val="en-US"/>
                     </w:rPr>
                     <m:t>R</m:t>
                   </m:r>
@@ -2050,8 +2742,9 @@
                   <m:r>
                     <w:rPr>
                       <w:rFonts w:ascii="Cambria Math" w:hAnsi="Cambria Math"/>
-                    </w:rPr>
-                    <m:t>4</m:t>
+                      <w:lang w:val="en-US"/>
+                    </w:rPr>
+                    <m:t>11</m:t>
                   </m:r>
                 </m:sub>
               </m:sSub>
@@ -2063,6 +2756,7 @@
                     <w:rPr>
                       <w:rFonts w:ascii="Cambria Math" w:hAnsi="Cambria Math"/>
                       <w:i/>
+                      <w:lang w:val="en-US"/>
                     </w:rPr>
                   </m:ctrlPr>
                 </m:sSubPr>
@@ -2070,6 +2764,7 @@
                   <m:r>
                     <w:rPr>
                       <w:rFonts w:ascii="Cambria Math" w:hAnsi="Cambria Math"/>
+                      <w:lang w:val="en-US"/>
                     </w:rPr>
                     <m:t>R</m:t>
                   </m:r>
@@ -2078,14 +2773,16 @@
                   <m:r>
                     <w:rPr>
                       <w:rFonts w:ascii="Cambria Math" w:hAnsi="Cambria Math"/>
-                    </w:rPr>
-                    <m:t>3</m:t>
+                      <w:lang w:val="en-US"/>
+                    </w:rPr>
+                    <m:t>10</m:t>
                   </m:r>
                 </m:sub>
               </m:sSub>
               <m:r>
                 <w:rPr>
                   <w:rFonts w:ascii="Cambria Math" w:hAnsi="Cambria Math"/>
+                  <w:lang w:val="en-US"/>
                 </w:rPr>
                 <m:t>+</m:t>
               </m:r>
@@ -2095,6 +2792,7 @@
                     <w:rPr>
                       <w:rFonts w:ascii="Cambria Math" w:hAnsi="Cambria Math"/>
                       <w:i/>
+                      <w:lang w:val="en-US"/>
                     </w:rPr>
                   </m:ctrlPr>
                 </m:sSubPr>
@@ -2102,6 +2800,7 @@
                   <m:r>
                     <w:rPr>
                       <w:rFonts w:ascii="Cambria Math" w:hAnsi="Cambria Math"/>
+                      <w:lang w:val="en-US"/>
                     </w:rPr>
                     <m:t>R</m:t>
                   </m:r>
@@ -2110,8 +2809,9 @@
                   <m:r>
                     <w:rPr>
                       <w:rFonts w:ascii="Cambria Math" w:hAnsi="Cambria Math"/>
-                    </w:rPr>
-                    <m:t>4</m:t>
+                      <w:lang w:val="en-US"/>
+                    </w:rPr>
+                    <m:t>11</m:t>
                   </m:r>
                 </m:sub>
               </m:sSub>
@@ -2120,6 +2820,7 @@
           <m:r>
             <w:rPr>
               <w:rFonts w:ascii="Cambria Math" w:hAnsi="Cambria Math"/>
+              <w:lang w:val="en-US"/>
             </w:rPr>
             <m:t>×</m:t>
           </m:r>
@@ -2129,6 +2830,7 @@
                 <w:rPr>
                   <w:rFonts w:ascii="Cambria Math" w:hAnsi="Cambria Math"/>
                   <w:i/>
+                  <w:lang w:val="en-US"/>
                 </w:rPr>
               </m:ctrlPr>
             </m:sSubPr>
@@ -2136,6 +2838,7 @@
               <m:r>
                 <w:rPr>
                   <w:rFonts w:ascii="Cambria Math" w:hAnsi="Cambria Math"/>
+                  <w:lang w:val="en-US"/>
                 </w:rPr>
                 <m:t>V</m:t>
               </m:r>
@@ -2144,6 +2847,7 @@
               <m:r>
                 <w:rPr>
                   <w:rFonts w:ascii="Cambria Math" w:hAnsi="Cambria Math"/>
+                  <w:lang w:val="en-US"/>
                 </w:rPr>
                 <m:t>O</m:t>
               </m:r>
@@ -2152,6 +2856,7 @@
           <m:r>
             <w:rPr>
               <w:rFonts w:ascii="Cambria Math" w:hAnsi="Cambria Math"/>
+              <w:lang w:val="en-US"/>
             </w:rPr>
             <m:t>⟺</m:t>
           </m:r>
@@ -2161,6 +2866,7 @@
                 <w:rPr>
                   <w:rFonts w:ascii="Cambria Math" w:hAnsi="Cambria Math"/>
                   <w:i/>
+                  <w:lang w:val="en-US"/>
                 </w:rPr>
               </m:ctrlPr>
             </m:fPr>
@@ -2171,6 +2877,7 @@
                     <w:rPr>
                       <w:rFonts w:ascii="Cambria Math" w:hAnsi="Cambria Math"/>
                       <w:i/>
+                      <w:lang w:val="en-US"/>
                     </w:rPr>
                   </m:ctrlPr>
                 </m:sSubPr>
@@ -2178,6 +2885,7 @@
                   <m:r>
                     <w:rPr>
                       <w:rFonts w:ascii="Cambria Math" w:hAnsi="Cambria Math"/>
+                      <w:lang w:val="en-US"/>
                     </w:rPr>
                     <m:t>V</m:t>
                   </m:r>
@@ -2189,6 +2897,7 @@
                         <w:rPr>
                           <w:rFonts w:ascii="Cambria Math" w:hAnsi="Cambria Math"/>
                           <w:i/>
+                          <w:lang w:val="en-US"/>
                         </w:rPr>
                       </m:ctrlPr>
                     </m:sSubPr>
@@ -2196,6 +2905,7 @@
                       <m:r>
                         <w:rPr>
                           <w:rFonts w:ascii="Cambria Math" w:hAnsi="Cambria Math"/>
+                          <w:lang w:val="en-US"/>
                         </w:rPr>
                         <m:t>R</m:t>
                       </m:r>
@@ -2204,8 +2914,9 @@
                       <m:r>
                         <w:rPr>
                           <w:rFonts w:ascii="Cambria Math" w:hAnsi="Cambria Math"/>
+                          <w:lang w:val="en-US"/>
                         </w:rPr>
-                        <m:t>4</m:t>
+                        <m:t>11</m:t>
                       </m:r>
                     </m:sub>
                   </m:sSub>
@@ -2219,6 +2930,7 @@
                     <w:rPr>
                       <w:rFonts w:ascii="Cambria Math" w:hAnsi="Cambria Math"/>
                       <w:i/>
+                      <w:lang w:val="en-US"/>
                     </w:rPr>
                   </m:ctrlPr>
                 </m:sSubPr>
@@ -2226,6 +2938,7 @@
                   <m:r>
                     <w:rPr>
                       <w:rFonts w:ascii="Cambria Math" w:hAnsi="Cambria Math"/>
+                      <w:lang w:val="en-US"/>
                     </w:rPr>
                     <m:t>V</m:t>
                   </m:r>
@@ -2234,6 +2947,7 @@
                   <m:r>
                     <w:rPr>
                       <w:rFonts w:ascii="Cambria Math" w:hAnsi="Cambria Math"/>
+                      <w:lang w:val="en-US"/>
                     </w:rPr>
                     <m:t>O</m:t>
                   </m:r>
@@ -2244,6 +2958,7 @@
           <m:r>
             <w:rPr>
               <w:rFonts w:ascii="Cambria Math" w:hAnsi="Cambria Math"/>
+              <w:lang w:val="en-US"/>
             </w:rPr>
             <m:t>=</m:t>
           </m:r>
@@ -2253,6 +2968,7 @@
                 <w:rPr>
                   <w:rFonts w:ascii="Cambria Math" w:hAnsi="Cambria Math"/>
                   <w:i/>
+                  <w:lang w:val="en-US"/>
                 </w:rPr>
               </m:ctrlPr>
             </m:fPr>
@@ -2263,6 +2979,7 @@
                     <w:rPr>
                       <w:rFonts w:ascii="Cambria Math" w:hAnsi="Cambria Math"/>
                       <w:i/>
+                      <w:lang w:val="en-US"/>
                     </w:rPr>
                   </m:ctrlPr>
                 </m:sSubPr>
@@ -2270,6 +2987,7 @@
                   <m:r>
                     <w:rPr>
                       <w:rFonts w:ascii="Cambria Math" w:hAnsi="Cambria Math"/>
+                      <w:lang w:val="en-US"/>
                     </w:rPr>
                     <m:t>R</m:t>
                   </m:r>
@@ -2278,8 +2996,9 @@
                   <m:r>
                     <w:rPr>
                       <w:rFonts w:ascii="Cambria Math" w:hAnsi="Cambria Math"/>
-                    </w:rPr>
-                    <m:t>4</m:t>
+                      <w:lang w:val="en-US"/>
+                    </w:rPr>
+                    <m:t>11</m:t>
                   </m:r>
                 </m:sub>
               </m:sSub>
@@ -2291,6 +3010,7 @@
                     <w:rPr>
                       <w:rFonts w:ascii="Cambria Math" w:hAnsi="Cambria Math"/>
                       <w:i/>
+                      <w:lang w:val="en-US"/>
                     </w:rPr>
                   </m:ctrlPr>
                 </m:sSubPr>
@@ -2298,6 +3018,7 @@
                   <m:r>
                     <w:rPr>
                       <w:rFonts w:ascii="Cambria Math" w:hAnsi="Cambria Math"/>
+                      <w:lang w:val="en-US"/>
                     </w:rPr>
                     <m:t>R</m:t>
                   </m:r>
@@ -2306,14 +3027,16 @@
                   <m:r>
                     <w:rPr>
                       <w:rFonts w:ascii="Cambria Math" w:hAnsi="Cambria Math"/>
-                    </w:rPr>
-                    <m:t>3</m:t>
+                      <w:lang w:val="en-US"/>
+                    </w:rPr>
+                    <m:t>10</m:t>
                   </m:r>
                 </m:sub>
               </m:sSub>
               <m:r>
                 <w:rPr>
                   <w:rFonts w:ascii="Cambria Math" w:hAnsi="Cambria Math"/>
+                  <w:lang w:val="en-US"/>
                 </w:rPr>
                 <m:t>+</m:t>
               </m:r>
@@ -2323,6 +3046,7 @@
                     <w:rPr>
                       <w:rFonts w:ascii="Cambria Math" w:hAnsi="Cambria Math"/>
                       <w:i/>
+                      <w:lang w:val="en-US"/>
                     </w:rPr>
                   </m:ctrlPr>
                 </m:sSubPr>
@@ -2330,6 +3054,7 @@
                   <m:r>
                     <w:rPr>
                       <w:rFonts w:ascii="Cambria Math" w:hAnsi="Cambria Math"/>
+                      <w:lang w:val="en-US"/>
                     </w:rPr>
                     <m:t>R</m:t>
                   </m:r>
@@ -2338,8 +3063,9 @@
                   <m:r>
                     <w:rPr>
                       <w:rFonts w:ascii="Cambria Math" w:hAnsi="Cambria Math"/>
-                    </w:rPr>
-                    <m:t>4</m:t>
+                      <w:lang w:val="en-US"/>
+                    </w:rPr>
+                    <m:t>11</m:t>
                   </m:r>
                 </m:sub>
               </m:sSub>
@@ -2348,6 +3074,7 @@
           <m:r>
             <w:rPr>
               <w:rFonts w:ascii="Cambria Math" w:hAnsi="Cambria Math"/>
+              <w:lang w:val="en-US"/>
             </w:rPr>
             <m:t>⟺</m:t>
           </m:r>
@@ -2357,6 +3084,7 @@
                 <w:rPr>
                   <w:rFonts w:ascii="Cambria Math" w:hAnsi="Cambria Math"/>
                   <w:i/>
+                  <w:lang w:val="en-US"/>
                 </w:rPr>
               </m:ctrlPr>
             </m:fPr>
@@ -2364,6 +3092,7 @@
               <m:r>
                 <w:rPr>
                   <w:rFonts w:ascii="Cambria Math" w:hAnsi="Cambria Math"/>
+                  <w:lang w:val="en-US"/>
                 </w:rPr>
                 <m:t>1.24</m:t>
               </m:r>
@@ -2372,6 +3101,7 @@
               <m:r>
                 <w:rPr>
                   <w:rFonts w:ascii="Cambria Math" w:hAnsi="Cambria Math"/>
+                  <w:lang w:val="en-US"/>
                 </w:rPr>
                 <m:t>1.24</m:t>
               </m:r>
@@ -2380,20 +3110,9 @@
           <m:r>
             <w:rPr>
               <w:rFonts w:ascii="Cambria Math" w:hAnsi="Cambria Math"/>
+              <w:lang w:val="en-US"/>
             </w:rPr>
-            <m:t>=</m:t>
-          </m:r>
-          <m:r>
-            <w:rPr>
-              <w:rFonts w:ascii="Cambria Math" w:hAnsi="Cambria Math"/>
-            </w:rPr>
-            <m:t>1</m:t>
-          </m:r>
-          <m:r>
-            <w:rPr>
-              <w:rFonts w:ascii="Cambria Math" w:hAnsi="Cambria Math"/>
-            </w:rPr>
-            <m:t>=</m:t>
+            <m:t>=1=</m:t>
           </m:r>
           <m:f>
             <m:fPr>
@@ -2401,6 +3120,7 @@
                 <w:rPr>
                   <w:rFonts w:ascii="Cambria Math" w:hAnsi="Cambria Math"/>
                   <w:i/>
+                  <w:lang w:val="en-US"/>
                 </w:rPr>
               </m:ctrlPr>
             </m:fPr>
@@ -2411,6 +3131,7 @@
                     <w:rPr>
                       <w:rFonts w:ascii="Cambria Math" w:hAnsi="Cambria Math"/>
                       <w:i/>
+                      <w:lang w:val="en-US"/>
                     </w:rPr>
                   </m:ctrlPr>
                 </m:sSubPr>
@@ -2418,6 +3139,7 @@
                   <m:r>
                     <w:rPr>
                       <w:rFonts w:ascii="Cambria Math" w:hAnsi="Cambria Math"/>
+                      <w:lang w:val="en-US"/>
                     </w:rPr>
                     <m:t>R</m:t>
                   </m:r>
@@ -2426,8 +3148,9 @@
                   <m:r>
                     <w:rPr>
                       <w:rFonts w:ascii="Cambria Math" w:hAnsi="Cambria Math"/>
-                    </w:rPr>
-                    <m:t>4</m:t>
+                      <w:lang w:val="en-US"/>
+                    </w:rPr>
+                    <m:t>11</m:t>
                   </m:r>
                 </m:sub>
               </m:sSub>
@@ -2439,6 +3162,7 @@
                     <w:rPr>
                       <w:rFonts w:ascii="Cambria Math" w:hAnsi="Cambria Math"/>
                       <w:i/>
+                      <w:lang w:val="en-US"/>
                     </w:rPr>
                   </m:ctrlPr>
                 </m:sSubPr>
@@ -2446,6 +3170,7 @@
                   <m:r>
                     <w:rPr>
                       <w:rFonts w:ascii="Cambria Math" w:hAnsi="Cambria Math"/>
+                      <w:lang w:val="en-US"/>
                     </w:rPr>
                     <m:t>R</m:t>
                   </m:r>
@@ -2454,14 +3179,16 @@
                   <m:r>
                     <w:rPr>
                       <w:rFonts w:ascii="Cambria Math" w:hAnsi="Cambria Math"/>
-                    </w:rPr>
-                    <m:t>3</m:t>
+                      <w:lang w:val="en-US"/>
+                    </w:rPr>
+                    <m:t>10</m:t>
                   </m:r>
                 </m:sub>
               </m:sSub>
               <m:r>
                 <w:rPr>
                   <w:rFonts w:ascii="Cambria Math" w:hAnsi="Cambria Math"/>
+                  <w:lang w:val="en-US"/>
                 </w:rPr>
                 <m:t>+</m:t>
               </m:r>
@@ -2471,6 +3198,7 @@
                     <w:rPr>
                       <w:rFonts w:ascii="Cambria Math" w:hAnsi="Cambria Math"/>
                       <w:i/>
+                      <w:lang w:val="en-US"/>
                     </w:rPr>
                   </m:ctrlPr>
                 </m:sSubPr>
@@ -2478,6 +3206,7 @@
                   <m:r>
                     <w:rPr>
                       <w:rFonts w:ascii="Cambria Math" w:hAnsi="Cambria Math"/>
+                      <w:lang w:val="en-US"/>
                     </w:rPr>
                     <m:t>R</m:t>
                   </m:r>
@@ -2486,8 +3215,9 @@
                   <m:r>
                     <w:rPr>
                       <w:rFonts w:ascii="Cambria Math" w:hAnsi="Cambria Math"/>
-                    </w:rPr>
-                    <m:t>4</m:t>
+                      <w:lang w:val="en-US"/>
+                    </w:rPr>
+                    <m:t>11</m:t>
                   </m:r>
                 </m:sub>
               </m:sSub>
@@ -2496,6 +3226,7 @@
           <m:r>
             <w:rPr>
               <w:rFonts w:ascii="Cambria Math" w:hAnsi="Cambria Math"/>
+              <w:lang w:val="en-US"/>
             </w:rPr>
             <m:t>⟺</m:t>
           </m:r>
@@ -2505,6 +3236,7 @@
                 <w:rPr>
                   <w:rFonts w:ascii="Cambria Math" w:hAnsi="Cambria Math"/>
                   <w:i/>
+                  <w:lang w:val="en-US"/>
                 </w:rPr>
               </m:ctrlPr>
             </m:sSubPr>
@@ -2512,6 +3244,7 @@
               <m:r>
                 <w:rPr>
                   <w:rFonts w:ascii="Cambria Math" w:hAnsi="Cambria Math"/>
+                  <w:lang w:val="en-US"/>
                 </w:rPr>
                 <m:t>R</m:t>
               </m:r>
@@ -2520,14 +3253,16 @@
               <m:r>
                 <w:rPr>
                   <w:rFonts w:ascii="Cambria Math" w:hAnsi="Cambria Math"/>
-                </w:rPr>
-                <m:t>4</m:t>
+                  <w:lang w:val="en-US"/>
+                </w:rPr>
+                <m:t>11</m:t>
               </m:r>
             </m:sub>
           </m:sSub>
           <m:r>
             <w:rPr>
               <w:rFonts w:ascii="Cambria Math" w:hAnsi="Cambria Math"/>
+              <w:lang w:val="en-US"/>
             </w:rPr>
             <m:t>=</m:t>
           </m:r>
@@ -2537,6 +3272,7 @@
                 <w:rPr>
                   <w:rFonts w:ascii="Cambria Math" w:hAnsi="Cambria Math"/>
                   <w:i/>
+                  <w:lang w:val="en-US"/>
                 </w:rPr>
               </m:ctrlPr>
             </m:sSubPr>
@@ -2544,6 +3280,7 @@
               <m:r>
                 <w:rPr>
                   <w:rFonts w:ascii="Cambria Math" w:hAnsi="Cambria Math"/>
+                  <w:lang w:val="en-US"/>
                 </w:rPr>
                 <m:t>R</m:t>
               </m:r>
@@ -2552,14 +3289,16 @@
               <m:r>
                 <w:rPr>
                   <w:rFonts w:ascii="Cambria Math" w:hAnsi="Cambria Math"/>
-                </w:rPr>
-                <m:t>3</m:t>
+                  <w:lang w:val="en-US"/>
+                </w:rPr>
+                <m:t>10</m:t>
               </m:r>
             </m:sub>
           </m:sSub>
           <m:r>
             <w:rPr>
               <w:rFonts w:ascii="Cambria Math" w:hAnsi="Cambria Math"/>
+              <w:lang w:val="en-US"/>
             </w:rPr>
             <m:t>+</m:t>
           </m:r>
@@ -2569,6 +3308,7 @@
                 <w:rPr>
                   <w:rFonts w:ascii="Cambria Math" w:hAnsi="Cambria Math"/>
                   <w:i/>
+                  <w:lang w:val="en-US"/>
                 </w:rPr>
               </m:ctrlPr>
             </m:sSubPr>
@@ -2576,6 +3316,7 @@
               <m:r>
                 <w:rPr>
                   <w:rFonts w:ascii="Cambria Math" w:hAnsi="Cambria Math"/>
+                  <w:lang w:val="en-US"/>
                 </w:rPr>
                 <m:t>R</m:t>
               </m:r>
@@ -2584,14 +3325,16 @@
               <m:r>
                 <w:rPr>
                   <w:rFonts w:ascii="Cambria Math" w:hAnsi="Cambria Math"/>
-                </w:rPr>
-                <m:t>4</m:t>
+                  <w:lang w:val="en-US"/>
+                </w:rPr>
+                <m:t>11</m:t>
               </m:r>
             </m:sub>
           </m:sSub>
           <m:r>
             <w:rPr>
               <w:rFonts w:ascii="Cambria Math" w:hAnsi="Cambria Math"/>
+              <w:lang w:val="en-US"/>
             </w:rPr>
             <m:t>⟺</m:t>
           </m:r>
@@ -2601,6 +3344,7 @@
                 <w:rPr>
                   <w:rFonts w:ascii="Cambria Math" w:hAnsi="Cambria Math"/>
                   <w:i/>
+                  <w:lang w:val="en-US"/>
                 </w:rPr>
               </m:ctrlPr>
             </m:sSubPr>
@@ -2608,6 +3352,7 @@
               <m:r>
                 <w:rPr>
                   <w:rFonts w:ascii="Cambria Math" w:hAnsi="Cambria Math"/>
+                  <w:lang w:val="en-US"/>
                 </w:rPr>
                 <m:t>R</m:t>
               </m:r>
@@ -2616,14 +3361,16 @@
               <m:r>
                 <w:rPr>
                   <w:rFonts w:ascii="Cambria Math" w:hAnsi="Cambria Math"/>
-                </w:rPr>
-                <m:t>3</m:t>
+                  <w:lang w:val="en-US"/>
+                </w:rPr>
+                <m:t>10</m:t>
               </m:r>
             </m:sub>
           </m:sSub>
           <m:r>
             <w:rPr>
               <w:rFonts w:ascii="Cambria Math" w:hAnsi="Cambria Math"/>
+              <w:lang w:val="en-US"/>
             </w:rPr>
             <m:t>=0</m:t>
           </m:r>
@@ -2639,6 +3386,7 @@
           <w:i/>
           <w:iCs/>
           <w:u w:val="single"/>
+          <w:lang w:val="en-US"/>
         </w:rPr>
       </w:pPr>
       <w:r>
@@ -2646,6 +3394,7 @@
           <w:i/>
           <w:iCs/>
           <w:u w:val="single"/>
+          <w:lang w:val="en-US"/>
         </w:rPr>
         <w:t>For</w:t>
       </w:r>
@@ -2654,30 +3403,25 @@
           <w:i/>
           <w:iCs/>
           <w:u w:val="single"/>
-        </w:rPr>
-        <w:t xml:space="preserve"> </w:t>
+          <w:lang w:val="en-US"/>
+        </w:rPr>
+        <w:t xml:space="preserve"> 3</w:t>
       </w:r>
       <w:r>
         <w:rPr>
           <w:i/>
           <w:iCs/>
           <w:u w:val="single"/>
-        </w:rPr>
-        <w:t>3</w:t>
+          <w:lang w:val="en-US"/>
+        </w:rPr>
+        <w:t>0</w:t>
       </w:r>
       <w:r>
         <w:rPr>
           <w:i/>
           <w:iCs/>
           <w:u w:val="single"/>
-        </w:rPr>
-        <w:t>0</w:t>
-      </w:r>
-      <w:r>
-        <w:rPr>
-          <w:i/>
-          <w:iCs/>
-          <w:u w:val="single"/>
+          <w:lang w:val="en-US"/>
         </w:rPr>
         <w:t xml:space="preserve"> V</w:t>
       </w:r>
@@ -2686,6 +3430,7 @@
       <w:pPr>
         <w:rPr>
           <w:rFonts w:eastAsiaTheme="minorEastAsia"/>
+          <w:lang w:val="en-US"/>
         </w:rPr>
       </w:pPr>
       <m:oMathPara>
@@ -2696,6 +3441,7 @@
                 <w:rPr>
                   <w:rFonts w:ascii="Cambria Math" w:hAnsi="Cambria Math"/>
                   <w:i/>
+                  <w:lang w:val="en-US"/>
                 </w:rPr>
               </m:ctrlPr>
             </m:sSubPr>
@@ -2703,6 +3449,7 @@
               <m:r>
                 <w:rPr>
                   <w:rFonts w:ascii="Cambria Math" w:hAnsi="Cambria Math"/>
+                  <w:lang w:val="en-US"/>
                 </w:rPr>
                 <m:t>V</m:t>
               </m:r>
@@ -2714,6 +3461,7 @@
                     <w:rPr>
                       <w:rFonts w:ascii="Cambria Math" w:hAnsi="Cambria Math"/>
                       <w:i/>
+                      <w:lang w:val="en-US"/>
                     </w:rPr>
                   </m:ctrlPr>
                 </m:sSubPr>
@@ -2721,6 +3469,7 @@
                   <m:r>
                     <w:rPr>
                       <w:rFonts w:ascii="Cambria Math" w:hAnsi="Cambria Math"/>
+                      <w:lang w:val="en-US"/>
                     </w:rPr>
                     <m:t>R</m:t>
                   </m:r>
@@ -2729,8 +3478,9 @@
                   <m:r>
                     <w:rPr>
                       <w:rFonts w:ascii="Cambria Math" w:hAnsi="Cambria Math"/>
-                    </w:rPr>
-                    <m:t>4</m:t>
+                      <w:lang w:val="en-US"/>
+                    </w:rPr>
+                    <m:t>11</m:t>
                   </m:r>
                 </m:sub>
               </m:sSub>
@@ -2739,6 +3489,7 @@
           <m:r>
             <w:rPr>
               <w:rFonts w:ascii="Cambria Math" w:hAnsi="Cambria Math"/>
+              <w:lang w:val="en-US"/>
             </w:rPr>
             <m:t>=</m:t>
           </m:r>
@@ -2748,6 +3499,7 @@
                 <w:rPr>
                   <w:rFonts w:ascii="Cambria Math" w:hAnsi="Cambria Math"/>
                   <w:i/>
+                  <w:lang w:val="en-US"/>
                 </w:rPr>
               </m:ctrlPr>
             </m:fPr>
@@ -2758,6 +3510,7 @@
                     <w:rPr>
                       <w:rFonts w:ascii="Cambria Math" w:hAnsi="Cambria Math"/>
                       <w:i/>
+                      <w:lang w:val="en-US"/>
                     </w:rPr>
                   </m:ctrlPr>
                 </m:sSubPr>
@@ -2765,6 +3518,7 @@
                   <m:r>
                     <w:rPr>
                       <w:rFonts w:ascii="Cambria Math" w:hAnsi="Cambria Math"/>
+                      <w:lang w:val="en-US"/>
                     </w:rPr>
                     <m:t>R</m:t>
                   </m:r>
@@ -2773,8 +3527,9 @@
                   <m:r>
                     <w:rPr>
                       <w:rFonts w:ascii="Cambria Math" w:hAnsi="Cambria Math"/>
-                    </w:rPr>
-                    <m:t>4</m:t>
+                      <w:lang w:val="en-US"/>
+                    </w:rPr>
+                    <m:t>11</m:t>
                   </m:r>
                 </m:sub>
               </m:sSub>
@@ -2786,6 +3541,7 @@
                     <w:rPr>
                       <w:rFonts w:ascii="Cambria Math" w:hAnsi="Cambria Math"/>
                       <w:i/>
+                      <w:lang w:val="en-US"/>
                     </w:rPr>
                   </m:ctrlPr>
                 </m:sSubPr>
@@ -2793,6 +3549,7 @@
                   <m:r>
                     <w:rPr>
                       <w:rFonts w:ascii="Cambria Math" w:hAnsi="Cambria Math"/>
+                      <w:lang w:val="en-US"/>
                     </w:rPr>
                     <m:t>R</m:t>
                   </m:r>
@@ -2801,14 +3558,16 @@
                   <m:r>
                     <w:rPr>
                       <w:rFonts w:ascii="Cambria Math" w:hAnsi="Cambria Math"/>
-                    </w:rPr>
-                    <m:t>3</m:t>
+                      <w:lang w:val="en-US"/>
+                    </w:rPr>
+                    <m:t>10</m:t>
                   </m:r>
                 </m:sub>
               </m:sSub>
               <m:r>
                 <w:rPr>
                   <w:rFonts w:ascii="Cambria Math" w:hAnsi="Cambria Math"/>
+                  <w:lang w:val="en-US"/>
                 </w:rPr>
                 <m:t>+</m:t>
               </m:r>
@@ -2818,6 +3577,7 @@
                     <w:rPr>
                       <w:rFonts w:ascii="Cambria Math" w:hAnsi="Cambria Math"/>
                       <w:i/>
+                      <w:lang w:val="en-US"/>
                     </w:rPr>
                   </m:ctrlPr>
                 </m:sSubPr>
@@ -2825,6 +3585,7 @@
                   <m:r>
                     <w:rPr>
                       <w:rFonts w:ascii="Cambria Math" w:hAnsi="Cambria Math"/>
+                      <w:lang w:val="en-US"/>
                     </w:rPr>
                     <m:t>R</m:t>
                   </m:r>
@@ -2833,6 +3594,7 @@
                   <m:r>
                     <w:rPr>
                       <w:rFonts w:ascii="Cambria Math" w:hAnsi="Cambria Math"/>
+                      <w:lang w:val="en-US"/>
                     </w:rPr>
                     <m:t>Pot</m:t>
                   </m:r>
@@ -2841,6 +3603,7 @@
               <m:r>
                 <w:rPr>
                   <w:rFonts w:ascii="Cambria Math" w:hAnsi="Cambria Math"/>
+                  <w:lang w:val="en-US"/>
                 </w:rPr>
                 <m:t>+</m:t>
               </m:r>
@@ -2850,6 +3613,7 @@
                     <w:rPr>
                       <w:rFonts w:ascii="Cambria Math" w:hAnsi="Cambria Math"/>
                       <w:i/>
+                      <w:lang w:val="en-US"/>
                     </w:rPr>
                   </m:ctrlPr>
                 </m:sSubPr>
@@ -2857,6 +3621,7 @@
                   <m:r>
                     <w:rPr>
                       <w:rFonts w:ascii="Cambria Math" w:hAnsi="Cambria Math"/>
+                      <w:lang w:val="en-US"/>
                     </w:rPr>
                     <m:t>R</m:t>
                   </m:r>
@@ -2865,8 +3630,9 @@
                   <m:r>
                     <w:rPr>
                       <w:rFonts w:ascii="Cambria Math" w:hAnsi="Cambria Math"/>
-                    </w:rPr>
-                    <m:t>4</m:t>
+                      <w:lang w:val="en-US"/>
+                    </w:rPr>
+                    <m:t>11</m:t>
                   </m:r>
                 </m:sub>
               </m:sSub>
@@ -2875,6 +3641,7 @@
           <m:r>
             <w:rPr>
               <w:rFonts w:ascii="Cambria Math" w:hAnsi="Cambria Math"/>
+              <w:lang w:val="en-US"/>
             </w:rPr>
             <m:t>×</m:t>
           </m:r>
@@ -2884,6 +3651,7 @@
                 <w:rPr>
                   <w:rFonts w:ascii="Cambria Math" w:hAnsi="Cambria Math"/>
                   <w:i/>
+                  <w:lang w:val="en-US"/>
                 </w:rPr>
               </m:ctrlPr>
             </m:sSubPr>
@@ -2891,6 +3659,7 @@
               <m:r>
                 <w:rPr>
                   <w:rFonts w:ascii="Cambria Math" w:hAnsi="Cambria Math"/>
+                  <w:lang w:val="en-US"/>
                 </w:rPr>
                 <m:t>V</m:t>
               </m:r>
@@ -2899,6 +3668,7 @@
               <m:r>
                 <w:rPr>
                   <w:rFonts w:ascii="Cambria Math" w:hAnsi="Cambria Math"/>
+                  <w:lang w:val="en-US"/>
                 </w:rPr>
                 <m:t>O</m:t>
               </m:r>
@@ -2907,6 +3677,7 @@
           <m:r>
             <w:rPr>
               <w:rFonts w:ascii="Cambria Math" w:hAnsi="Cambria Math"/>
+              <w:lang w:val="en-US"/>
             </w:rPr>
             <m:t>⟺</m:t>
           </m:r>
@@ -2916,6 +3687,7 @@
                 <w:rPr>
                   <w:rFonts w:ascii="Cambria Math" w:hAnsi="Cambria Math"/>
                   <w:i/>
+                  <w:lang w:val="en-US"/>
                 </w:rPr>
               </m:ctrlPr>
             </m:fPr>
@@ -2926,6 +3698,7 @@
                     <w:rPr>
                       <w:rFonts w:ascii="Cambria Math" w:hAnsi="Cambria Math"/>
                       <w:i/>
+                      <w:lang w:val="en-US"/>
                     </w:rPr>
                   </m:ctrlPr>
                 </m:sSubPr>
@@ -2933,6 +3706,7 @@
                   <m:r>
                     <w:rPr>
                       <w:rFonts w:ascii="Cambria Math" w:hAnsi="Cambria Math"/>
+                      <w:lang w:val="en-US"/>
                     </w:rPr>
                     <m:t>V</m:t>
                   </m:r>
@@ -2944,6 +3718,7 @@
                         <w:rPr>
                           <w:rFonts w:ascii="Cambria Math" w:hAnsi="Cambria Math"/>
                           <w:i/>
+                          <w:lang w:val="en-US"/>
                         </w:rPr>
                       </m:ctrlPr>
                     </m:sSubPr>
@@ -2951,6 +3726,7 @@
                       <m:r>
                         <w:rPr>
                           <w:rFonts w:ascii="Cambria Math" w:hAnsi="Cambria Math"/>
+                          <w:lang w:val="en-US"/>
                         </w:rPr>
                         <m:t>R</m:t>
                       </m:r>
@@ -2959,8 +3735,9 @@
                       <m:r>
                         <w:rPr>
                           <w:rFonts w:ascii="Cambria Math" w:hAnsi="Cambria Math"/>
+                          <w:lang w:val="en-US"/>
                         </w:rPr>
-                        <m:t>4</m:t>
+                        <m:t>11</m:t>
                       </m:r>
                     </m:sub>
                   </m:sSub>
@@ -2974,6 +3751,7 @@
                     <w:rPr>
                       <w:rFonts w:ascii="Cambria Math" w:hAnsi="Cambria Math"/>
                       <w:i/>
+                      <w:lang w:val="en-US"/>
                     </w:rPr>
                   </m:ctrlPr>
                 </m:sSubPr>
@@ -2981,6 +3759,7 @@
                   <m:r>
                     <w:rPr>
                       <w:rFonts w:ascii="Cambria Math" w:hAnsi="Cambria Math"/>
+                      <w:lang w:val="en-US"/>
                     </w:rPr>
                     <m:t>V</m:t>
                   </m:r>
@@ -2989,6 +3768,7 @@
                   <m:r>
                     <w:rPr>
                       <w:rFonts w:ascii="Cambria Math" w:hAnsi="Cambria Math"/>
+                      <w:lang w:val="en-US"/>
                     </w:rPr>
                     <m:t>O</m:t>
                   </m:r>
@@ -2999,6 +3779,7 @@
           <m:r>
             <w:rPr>
               <w:rFonts w:ascii="Cambria Math" w:hAnsi="Cambria Math"/>
+              <w:lang w:val="en-US"/>
             </w:rPr>
             <m:t>=</m:t>
           </m:r>
@@ -3008,6 +3789,7 @@
                 <w:rPr>
                   <w:rFonts w:ascii="Cambria Math" w:hAnsi="Cambria Math"/>
                   <w:i/>
+                  <w:lang w:val="en-US"/>
                 </w:rPr>
               </m:ctrlPr>
             </m:fPr>
@@ -3018,6 +3800,7 @@
                     <w:rPr>
                       <w:rFonts w:ascii="Cambria Math" w:hAnsi="Cambria Math"/>
                       <w:i/>
+                      <w:lang w:val="en-US"/>
                     </w:rPr>
                   </m:ctrlPr>
                 </m:sSubPr>
@@ -3025,6 +3808,7 @@
                   <m:r>
                     <w:rPr>
                       <w:rFonts w:ascii="Cambria Math" w:hAnsi="Cambria Math"/>
+                      <w:lang w:val="en-US"/>
                     </w:rPr>
                     <m:t>R</m:t>
                   </m:r>
@@ -3033,8 +3817,9 @@
                   <m:r>
                     <w:rPr>
                       <w:rFonts w:ascii="Cambria Math" w:hAnsi="Cambria Math"/>
-                    </w:rPr>
-                    <m:t>4</m:t>
+                      <w:lang w:val="en-US"/>
+                    </w:rPr>
+                    <m:t>11</m:t>
                   </m:r>
                 </m:sub>
               </m:sSub>
@@ -3046,6 +3831,7 @@
                     <w:rPr>
                       <w:rFonts w:ascii="Cambria Math" w:hAnsi="Cambria Math"/>
                       <w:i/>
+                      <w:lang w:val="en-US"/>
                     </w:rPr>
                   </m:ctrlPr>
                 </m:sSubPr>
@@ -3053,6 +3839,7 @@
                   <m:r>
                     <w:rPr>
                       <w:rFonts w:ascii="Cambria Math" w:hAnsi="Cambria Math"/>
+                      <w:lang w:val="en-US"/>
                     </w:rPr>
                     <m:t>R</m:t>
                   </m:r>
@@ -3061,14 +3848,16 @@
                   <m:r>
                     <w:rPr>
                       <w:rFonts w:ascii="Cambria Math" w:hAnsi="Cambria Math"/>
-                    </w:rPr>
-                    <m:t>3</m:t>
+                      <w:lang w:val="en-US"/>
+                    </w:rPr>
+                    <m:t>10</m:t>
                   </m:r>
                 </m:sub>
               </m:sSub>
               <m:r>
                 <w:rPr>
                   <w:rFonts w:ascii="Cambria Math" w:hAnsi="Cambria Math"/>
+                  <w:lang w:val="en-US"/>
                 </w:rPr>
                 <m:t>+</m:t>
               </m:r>
@@ -3078,6 +3867,7 @@
                     <w:rPr>
                       <w:rFonts w:ascii="Cambria Math" w:hAnsi="Cambria Math"/>
                       <w:i/>
+                      <w:lang w:val="en-US"/>
                     </w:rPr>
                   </m:ctrlPr>
                 </m:sSubPr>
@@ -3085,6 +3875,7 @@
                   <m:r>
                     <w:rPr>
                       <w:rFonts w:ascii="Cambria Math" w:hAnsi="Cambria Math"/>
+                      <w:lang w:val="en-US"/>
                     </w:rPr>
                     <m:t>R</m:t>
                   </m:r>
@@ -3093,6 +3884,7 @@
                   <m:r>
                     <w:rPr>
                       <w:rFonts w:ascii="Cambria Math" w:hAnsi="Cambria Math"/>
+                      <w:lang w:val="en-US"/>
                     </w:rPr>
                     <m:t>Pot</m:t>
                   </m:r>
@@ -3101,6 +3893,7 @@
               <m:r>
                 <w:rPr>
                   <w:rFonts w:ascii="Cambria Math" w:hAnsi="Cambria Math"/>
+                  <w:lang w:val="en-US"/>
                 </w:rPr>
                 <m:t>+</m:t>
               </m:r>
@@ -3110,6 +3903,7 @@
                     <w:rPr>
                       <w:rFonts w:ascii="Cambria Math" w:hAnsi="Cambria Math"/>
                       <w:i/>
+                      <w:lang w:val="en-US"/>
                     </w:rPr>
                   </m:ctrlPr>
                 </m:sSubPr>
@@ -3117,6 +3911,7 @@
                   <m:r>
                     <w:rPr>
                       <w:rFonts w:ascii="Cambria Math" w:hAnsi="Cambria Math"/>
+                      <w:lang w:val="en-US"/>
                     </w:rPr>
                     <m:t>R</m:t>
                   </m:r>
@@ -3125,8 +3920,9 @@
                   <m:r>
                     <w:rPr>
                       <w:rFonts w:ascii="Cambria Math" w:hAnsi="Cambria Math"/>
-                    </w:rPr>
-                    <m:t>4</m:t>
+                      <w:lang w:val="en-US"/>
+                    </w:rPr>
+                    <m:t>11</m:t>
                   </m:r>
                 </m:sub>
               </m:sSub>
@@ -3135,6 +3931,7 @@
           <m:r>
             <w:rPr>
               <w:rFonts w:ascii="Cambria Math" w:hAnsi="Cambria Math"/>
+              <w:lang w:val="en-US"/>
             </w:rPr>
             <m:t>⟺</m:t>
           </m:r>
@@ -3144,6 +3941,7 @@
                 <w:rPr>
                   <w:rFonts w:ascii="Cambria Math" w:hAnsi="Cambria Math"/>
                   <w:i/>
+                  <w:lang w:val="en-US"/>
                 </w:rPr>
               </m:ctrlPr>
             </m:fPr>
@@ -3151,6 +3949,7 @@
               <m:r>
                 <w:rPr>
                   <w:rFonts w:ascii="Cambria Math" w:hAnsi="Cambria Math"/>
+                  <w:lang w:val="en-US"/>
                 </w:rPr>
                 <m:t>1.24</m:t>
               </m:r>
@@ -3159,40 +3958,18 @@
               <m:r>
                 <w:rPr>
                   <w:rFonts w:ascii="Cambria Math" w:hAnsi="Cambria Math"/>
-                </w:rPr>
-                <m:t>3</m:t>
-              </m:r>
-              <m:r>
-                <w:rPr>
-                  <w:rFonts w:ascii="Cambria Math" w:hAnsi="Cambria Math"/>
-                </w:rPr>
-                <m:t>0</m:t>
+                  <w:lang w:val="en-US"/>
+                </w:rPr>
+                <m:t>30</m:t>
               </m:r>
             </m:den>
           </m:f>
           <m:r>
             <w:rPr>
               <w:rFonts w:ascii="Cambria Math" w:hAnsi="Cambria Math"/>
+              <w:lang w:val="en-US"/>
             </w:rPr>
-            <m:t>=0.</m:t>
-          </m:r>
-          <m:r>
-            <w:rPr>
-              <w:rFonts w:ascii="Cambria Math" w:hAnsi="Cambria Math"/>
-            </w:rPr>
-            <m:t>0</m:t>
-          </m:r>
-          <m:r>
-            <w:rPr>
-              <w:rFonts w:ascii="Cambria Math" w:hAnsi="Cambria Math"/>
-            </w:rPr>
-            <m:t>413</m:t>
-          </m:r>
-          <m:r>
-            <w:rPr>
-              <w:rFonts w:ascii="Cambria Math" w:hAnsi="Cambria Math"/>
-            </w:rPr>
-            <m:t>=</m:t>
+            <m:t>=0.0413=</m:t>
           </m:r>
           <m:f>
             <m:fPr>
@@ -3200,6 +3977,7 @@
                 <w:rPr>
                   <w:rFonts w:ascii="Cambria Math" w:hAnsi="Cambria Math"/>
                   <w:i/>
+                  <w:lang w:val="en-US"/>
                 </w:rPr>
               </m:ctrlPr>
             </m:fPr>
@@ -3210,6 +3988,7 @@
                     <w:rPr>
                       <w:rFonts w:ascii="Cambria Math" w:hAnsi="Cambria Math"/>
                       <w:i/>
+                      <w:lang w:val="en-US"/>
                     </w:rPr>
                   </m:ctrlPr>
                 </m:sSubPr>
@@ -3217,6 +3996,7 @@
                   <m:r>
                     <w:rPr>
                       <w:rFonts w:ascii="Cambria Math" w:hAnsi="Cambria Math"/>
+                      <w:lang w:val="en-US"/>
                     </w:rPr>
                     <m:t>R</m:t>
                   </m:r>
@@ -3225,8 +4005,9 @@
                   <m:r>
                     <w:rPr>
                       <w:rFonts w:ascii="Cambria Math" w:hAnsi="Cambria Math"/>
-                    </w:rPr>
-                    <m:t>4</m:t>
+                      <w:lang w:val="en-US"/>
+                    </w:rPr>
+                    <m:t>11</m:t>
                   </m:r>
                 </m:sub>
               </m:sSub>
@@ -3238,6 +4019,7 @@
                     <w:rPr>
                       <w:rFonts w:ascii="Cambria Math" w:hAnsi="Cambria Math"/>
                       <w:i/>
+                      <w:lang w:val="en-US"/>
                     </w:rPr>
                   </m:ctrlPr>
                 </m:sSubPr>
@@ -3245,6 +4027,7 @@
                   <m:r>
                     <w:rPr>
                       <w:rFonts w:ascii="Cambria Math" w:hAnsi="Cambria Math"/>
+                      <w:lang w:val="en-US"/>
                     </w:rPr>
                     <m:t>R</m:t>
                   </m:r>
@@ -3253,14 +4036,16 @@
                   <m:r>
                     <w:rPr>
                       <w:rFonts w:ascii="Cambria Math" w:hAnsi="Cambria Math"/>
-                    </w:rPr>
-                    <m:t>3</m:t>
+                      <w:lang w:val="en-US"/>
+                    </w:rPr>
+                    <m:t>10</m:t>
                   </m:r>
                 </m:sub>
               </m:sSub>
               <m:r>
                 <w:rPr>
                   <w:rFonts w:ascii="Cambria Math" w:hAnsi="Cambria Math"/>
+                  <w:lang w:val="en-US"/>
                 </w:rPr>
                 <m:t>+</m:t>
               </m:r>
@@ -3270,6 +4055,7 @@
                     <w:rPr>
                       <w:rFonts w:ascii="Cambria Math" w:hAnsi="Cambria Math"/>
                       <w:i/>
+                      <w:lang w:val="en-US"/>
                     </w:rPr>
                   </m:ctrlPr>
                 </m:sSubPr>
@@ -3277,6 +4063,7 @@
                   <m:r>
                     <w:rPr>
                       <w:rFonts w:ascii="Cambria Math" w:hAnsi="Cambria Math"/>
+                      <w:lang w:val="en-US"/>
                     </w:rPr>
                     <m:t>R</m:t>
                   </m:r>
@@ -3285,6 +4072,7 @@
                   <m:r>
                     <w:rPr>
                       <w:rFonts w:ascii="Cambria Math" w:hAnsi="Cambria Math"/>
+                      <w:lang w:val="en-US"/>
                     </w:rPr>
                     <m:t>Pot</m:t>
                   </m:r>
@@ -3293,6 +4081,7 @@
               <m:r>
                 <w:rPr>
                   <w:rFonts w:ascii="Cambria Math" w:hAnsi="Cambria Math"/>
+                  <w:lang w:val="en-US"/>
                 </w:rPr>
                 <m:t>+</m:t>
               </m:r>
@@ -3302,6 +4091,7 @@
                     <w:rPr>
                       <w:rFonts w:ascii="Cambria Math" w:hAnsi="Cambria Math"/>
                       <w:i/>
+                      <w:lang w:val="en-US"/>
                     </w:rPr>
                   </m:ctrlPr>
                 </m:sSubPr>
@@ -3309,6 +4099,7 @@
                   <m:r>
                     <w:rPr>
                       <w:rFonts w:ascii="Cambria Math" w:hAnsi="Cambria Math"/>
+                      <w:lang w:val="en-US"/>
                     </w:rPr>
                     <m:t>R</m:t>
                   </m:r>
@@ -3317,8 +4108,9 @@
                   <m:r>
                     <w:rPr>
                       <w:rFonts w:ascii="Cambria Math" w:hAnsi="Cambria Math"/>
-                    </w:rPr>
-                    <m:t>4</m:t>
+                      <w:lang w:val="en-US"/>
+                    </w:rPr>
+                    <m:t>11</m:t>
                   </m:r>
                 </m:sub>
               </m:sSub>
@@ -3327,6 +4119,7 @@
           <m:r>
             <w:rPr>
               <w:rFonts w:ascii="Cambria Math" w:hAnsi="Cambria Math"/>
+              <w:lang w:val="en-US"/>
             </w:rPr>
             <m:t>⟺</m:t>
           </m:r>
@@ -3336,6 +4129,7 @@
                 <w:rPr>
                   <w:rFonts w:ascii="Cambria Math" w:hAnsi="Cambria Math"/>
                   <w:i/>
+                  <w:lang w:val="en-US"/>
                 </w:rPr>
               </m:ctrlPr>
             </m:sSubPr>
@@ -3343,6 +4137,7 @@
               <m:r>
                 <w:rPr>
                   <w:rFonts w:ascii="Cambria Math" w:hAnsi="Cambria Math"/>
+                  <w:lang w:val="en-US"/>
                 </w:rPr>
                 <m:t>R</m:t>
               </m:r>
@@ -3351,22 +4146,18 @@
               <m:r>
                 <w:rPr>
                   <w:rFonts w:ascii="Cambria Math" w:hAnsi="Cambria Math"/>
-                </w:rPr>
-                <m:t>4</m:t>
+                  <w:lang w:val="en-US"/>
+                </w:rPr>
+                <m:t>11</m:t>
               </m:r>
             </m:sub>
           </m:sSub>
           <m:r>
             <w:rPr>
               <w:rFonts w:ascii="Cambria Math" w:hAnsi="Cambria Math"/>
+              <w:lang w:val="en-US"/>
             </w:rPr>
-            <m:t>=</m:t>
-          </m:r>
-          <m:r>
-            <w:rPr>
-              <w:rFonts w:ascii="Cambria Math" w:hAnsi="Cambria Math"/>
-            </w:rPr>
-            <m:t>0.0413</m:t>
+            <m:t>=0.0413</m:t>
           </m:r>
           <m:sSub>
             <m:sSubPr>
@@ -3374,6 +4165,7 @@
                 <w:rPr>
                   <w:rFonts w:ascii="Cambria Math" w:hAnsi="Cambria Math"/>
                   <w:i/>
+                  <w:lang w:val="en-US"/>
                 </w:rPr>
               </m:ctrlPr>
             </m:sSubPr>
@@ -3381,6 +4173,7 @@
               <m:r>
                 <w:rPr>
                   <w:rFonts w:ascii="Cambria Math" w:hAnsi="Cambria Math"/>
+                  <w:lang w:val="en-US"/>
                 </w:rPr>
                 <m:t>R</m:t>
               </m:r>
@@ -3389,28 +4182,18 @@
               <m:r>
                 <w:rPr>
                   <w:rFonts w:ascii="Cambria Math" w:hAnsi="Cambria Math"/>
-                </w:rPr>
-                <m:t>3</m:t>
+                  <w:lang w:val="en-US"/>
+                </w:rPr>
+                <m:t>10</m:t>
               </m:r>
             </m:sub>
           </m:sSub>
           <m:r>
             <w:rPr>
               <w:rFonts w:ascii="Cambria Math" w:hAnsi="Cambria Math"/>
+              <w:lang w:val="en-US"/>
             </w:rPr>
-            <m:t>+</m:t>
-          </m:r>
-          <m:r>
-            <w:rPr>
-              <w:rFonts w:ascii="Cambria Math" w:hAnsi="Cambria Math"/>
-            </w:rPr>
-            <m:t>0.0</m:t>
-          </m:r>
-          <m:r>
-            <w:rPr>
-              <w:rFonts w:ascii="Cambria Math" w:hAnsi="Cambria Math"/>
-            </w:rPr>
-            <m:t>431</m:t>
+            <m:t>+0.0431</m:t>
           </m:r>
           <m:sSub>
             <m:sSubPr>
@@ -3418,6 +4201,7 @@
                 <w:rPr>
                   <w:rFonts w:ascii="Cambria Math" w:hAnsi="Cambria Math"/>
                   <w:i/>
+                  <w:lang w:val="en-US"/>
                 </w:rPr>
               </m:ctrlPr>
             </m:sSubPr>
@@ -3425,6 +4209,7 @@
               <m:r>
                 <w:rPr>
                   <w:rFonts w:ascii="Cambria Math" w:hAnsi="Cambria Math"/>
+                  <w:lang w:val="en-US"/>
                 </w:rPr>
                 <m:t>R</m:t>
               </m:r>
@@ -3433,6 +4218,7 @@
               <m:r>
                 <w:rPr>
                   <w:rFonts w:ascii="Cambria Math" w:hAnsi="Cambria Math"/>
+                  <w:lang w:val="en-US"/>
                 </w:rPr>
                 <m:t>Pot</m:t>
               </m:r>
@@ -3441,20 +4227,9 @@
           <m:r>
             <w:rPr>
               <w:rFonts w:ascii="Cambria Math" w:hAnsi="Cambria Math"/>
+              <w:lang w:val="en-US"/>
             </w:rPr>
-            <m:t>+0.</m:t>
-          </m:r>
-          <m:r>
-            <w:rPr>
-              <w:rFonts w:ascii="Cambria Math" w:hAnsi="Cambria Math"/>
-            </w:rPr>
-            <m:t>0</m:t>
-          </m:r>
-          <m:r>
-            <w:rPr>
-              <w:rFonts w:ascii="Cambria Math" w:hAnsi="Cambria Math"/>
-            </w:rPr>
-            <m:t>413</m:t>
+            <m:t>+0.0413</m:t>
           </m:r>
           <m:sSub>
             <m:sSubPr>
@@ -3462,6 +4237,7 @@
                 <w:rPr>
                   <w:rFonts w:ascii="Cambria Math" w:hAnsi="Cambria Math"/>
                   <w:i/>
+                  <w:lang w:val="en-US"/>
                 </w:rPr>
               </m:ctrlPr>
             </m:sSubPr>
@@ -3469,6 +4245,7 @@
               <m:r>
                 <w:rPr>
                   <w:rFonts w:ascii="Cambria Math" w:hAnsi="Cambria Math"/>
+                  <w:lang w:val="en-US"/>
                 </w:rPr>
                 <m:t>R</m:t>
               </m:r>
@@ -3477,28 +4254,18 @@
               <m:r>
                 <w:rPr>
                   <w:rFonts w:ascii="Cambria Math" w:hAnsi="Cambria Math"/>
-                </w:rPr>
-                <m:t>4</m:t>
+                  <w:lang w:val="en-US"/>
+                </w:rPr>
+                <m:t>11</m:t>
               </m:r>
             </m:sub>
           </m:sSub>
           <m:r>
             <w:rPr>
               <w:rFonts w:ascii="Cambria Math" w:hAnsi="Cambria Math"/>
+              <w:lang w:val="en-US"/>
             </w:rPr>
-            <m:t>⟺0.</m:t>
-          </m:r>
-          <m:r>
-            <w:rPr>
-              <w:rFonts w:ascii="Cambria Math" w:hAnsi="Cambria Math"/>
-            </w:rPr>
-            <m:t>9</m:t>
-          </m:r>
-          <m:r>
-            <w:rPr>
-              <w:rFonts w:ascii="Cambria Math" w:hAnsi="Cambria Math"/>
-            </w:rPr>
-            <m:t>587</m:t>
+            <m:t>⟺0.9587</m:t>
           </m:r>
           <m:sSub>
             <m:sSubPr>
@@ -3506,6 +4273,7 @@
                 <w:rPr>
                   <w:rFonts w:ascii="Cambria Math" w:hAnsi="Cambria Math"/>
                   <w:i/>
+                  <w:lang w:val="en-US"/>
                 </w:rPr>
               </m:ctrlPr>
             </m:sSubPr>
@@ -3513,6 +4281,7 @@
               <m:r>
                 <w:rPr>
                   <w:rFonts w:ascii="Cambria Math" w:hAnsi="Cambria Math"/>
+                  <w:lang w:val="en-US"/>
                 </w:rPr>
                 <m:t>R</m:t>
               </m:r>
@@ -3521,28 +4290,18 @@
               <m:r>
                 <w:rPr>
                   <w:rFonts w:ascii="Cambria Math" w:hAnsi="Cambria Math"/>
-                </w:rPr>
-                <m:t>4</m:t>
+                  <w:lang w:val="en-US"/>
+                </w:rPr>
+                <m:t>11</m:t>
               </m:r>
             </m:sub>
           </m:sSub>
           <m:r>
             <w:rPr>
               <w:rFonts w:ascii="Cambria Math" w:hAnsi="Cambria Math"/>
+              <w:lang w:val="en-US"/>
             </w:rPr>
-            <m:t>=</m:t>
-          </m:r>
-          <m:r>
-            <w:rPr>
-              <w:rFonts w:ascii="Cambria Math" w:hAnsi="Cambria Math"/>
-            </w:rPr>
-            <m:t>0.0</m:t>
-          </m:r>
-          <m:r>
-            <w:rPr>
-              <w:rFonts w:ascii="Cambria Math" w:hAnsi="Cambria Math"/>
-            </w:rPr>
-            <m:t>413</m:t>
+            <m:t>=0.0413</m:t>
           </m:r>
           <m:sSub>
             <m:sSubPr>
@@ -3550,6 +4309,7 @@
                 <w:rPr>
                   <w:rFonts w:ascii="Cambria Math" w:hAnsi="Cambria Math"/>
                   <w:i/>
+                  <w:lang w:val="en-US"/>
                 </w:rPr>
               </m:ctrlPr>
             </m:sSubPr>
@@ -3557,6 +4317,7 @@
               <m:r>
                 <w:rPr>
                   <w:rFonts w:ascii="Cambria Math" w:hAnsi="Cambria Math"/>
+                  <w:lang w:val="en-US"/>
                 </w:rPr>
                 <m:t>R</m:t>
               </m:r>
@@ -3565,28 +4326,18 @@
               <m:r>
                 <w:rPr>
                   <w:rFonts w:ascii="Cambria Math" w:hAnsi="Cambria Math"/>
-                </w:rPr>
-                <m:t>3</m:t>
+                  <w:lang w:val="en-US"/>
+                </w:rPr>
+                <m:t>10</m:t>
               </m:r>
             </m:sub>
           </m:sSub>
           <m:r>
             <w:rPr>
               <w:rFonts w:ascii="Cambria Math" w:hAnsi="Cambria Math"/>
+              <w:lang w:val="en-US"/>
             </w:rPr>
-            <m:t>+</m:t>
-          </m:r>
-          <m:r>
-            <w:rPr>
-              <w:rFonts w:ascii="Cambria Math" w:hAnsi="Cambria Math"/>
-            </w:rPr>
-            <m:t>0.0</m:t>
-          </m:r>
-          <m:r>
-            <w:rPr>
-              <w:rFonts w:ascii="Cambria Math" w:hAnsi="Cambria Math"/>
-            </w:rPr>
-            <m:t>413</m:t>
+            <m:t>+0.0413</m:t>
           </m:r>
           <m:sSub>
             <m:sSubPr>
@@ -3594,6 +4345,7 @@
                 <w:rPr>
                   <w:rFonts w:ascii="Cambria Math" w:hAnsi="Cambria Math"/>
                   <w:i/>
+                  <w:lang w:val="en-US"/>
                 </w:rPr>
               </m:ctrlPr>
             </m:sSubPr>
@@ -3601,6 +4353,7 @@
               <m:r>
                 <w:rPr>
                   <w:rFonts w:ascii="Cambria Math" w:hAnsi="Cambria Math"/>
+                  <w:lang w:val="en-US"/>
                 </w:rPr>
                 <m:t>R</m:t>
               </m:r>
@@ -3609,6 +4362,7 @@
               <m:r>
                 <w:rPr>
                   <w:rFonts w:ascii="Cambria Math" w:hAnsi="Cambria Math"/>
+                  <w:lang w:val="en-US"/>
                 </w:rPr>
                 <m:t>Pot</m:t>
               </m:r>
@@ -3617,6 +4371,7 @@
           <m:r>
             <w:rPr>
               <w:rFonts w:ascii="Cambria Math" w:hAnsi="Cambria Math"/>
+              <w:lang w:val="en-US"/>
             </w:rPr>
             <m:t>⟺</m:t>
           </m:r>
@@ -3626,6 +4381,7 @@
                 <w:rPr>
                   <w:rFonts w:ascii="Cambria Math" w:hAnsi="Cambria Math"/>
                   <w:i/>
+                  <w:lang w:val="en-US"/>
                 </w:rPr>
               </m:ctrlPr>
             </m:sSubPr>
@@ -3633,6 +4389,7 @@
               <m:r>
                 <w:rPr>
                   <w:rFonts w:ascii="Cambria Math" w:hAnsi="Cambria Math"/>
+                  <w:lang w:val="en-US"/>
                 </w:rPr>
                 <m:t>R</m:t>
               </m:r>
@@ -3641,28 +4398,18 @@
               <m:r>
                 <w:rPr>
                   <w:rFonts w:ascii="Cambria Math" w:hAnsi="Cambria Math"/>
-                </w:rPr>
-                <m:t>4</m:t>
+                  <w:lang w:val="en-US"/>
+                </w:rPr>
+                <m:t>11</m:t>
               </m:r>
             </m:sub>
           </m:sSub>
           <m:r>
             <w:rPr>
               <w:rFonts w:ascii="Cambria Math" w:hAnsi="Cambria Math"/>
+              <w:lang w:val="en-US"/>
             </w:rPr>
-            <m:t>=0.</m:t>
-          </m:r>
-          <m:r>
-            <w:rPr>
-              <w:rFonts w:ascii="Cambria Math" w:hAnsi="Cambria Math"/>
-            </w:rPr>
-            <m:t>0</m:t>
-          </m:r>
-          <m:r>
-            <w:rPr>
-              <w:rFonts w:ascii="Cambria Math" w:hAnsi="Cambria Math"/>
-            </w:rPr>
-            <m:t>431</m:t>
+            <m:t>=0.0431</m:t>
           </m:r>
           <m:sSub>
             <m:sSubPr>
@@ -3670,6 +4417,7 @@
                 <w:rPr>
                   <w:rFonts w:ascii="Cambria Math" w:hAnsi="Cambria Math"/>
                   <w:i/>
+                  <w:lang w:val="en-US"/>
                 </w:rPr>
               </m:ctrlPr>
             </m:sSubPr>
@@ -3677,6 +4425,7 @@
               <m:r>
                 <w:rPr>
                   <w:rFonts w:ascii="Cambria Math" w:hAnsi="Cambria Math"/>
+                  <w:lang w:val="en-US"/>
                 </w:rPr>
                 <m:t>R</m:t>
               </m:r>
@@ -3685,28 +4434,18 @@
               <m:r>
                 <w:rPr>
                   <w:rFonts w:ascii="Cambria Math" w:hAnsi="Cambria Math"/>
-                </w:rPr>
-                <m:t>3</m:t>
+                  <w:lang w:val="en-US"/>
+                </w:rPr>
+                <m:t>10</m:t>
               </m:r>
             </m:sub>
           </m:sSub>
           <m:r>
             <w:rPr>
               <w:rFonts w:ascii="Cambria Math" w:hAnsi="Cambria Math"/>
+              <w:lang w:val="en-US"/>
             </w:rPr>
-            <m:t>+</m:t>
-          </m:r>
-          <m:r>
-            <w:rPr>
-              <w:rFonts w:ascii="Cambria Math" w:hAnsi="Cambria Math"/>
-            </w:rPr>
-            <m:t>0.0</m:t>
-          </m:r>
-          <m:r>
-            <w:rPr>
-              <w:rFonts w:ascii="Cambria Math" w:hAnsi="Cambria Math"/>
-            </w:rPr>
-            <m:t>431</m:t>
+            <m:t>+0.0431</m:t>
           </m:r>
           <m:sSub>
             <m:sSubPr>
@@ -3714,6 +4453,7 @@
                 <w:rPr>
                   <w:rFonts w:ascii="Cambria Math" w:hAnsi="Cambria Math"/>
                   <w:i/>
+                  <w:lang w:val="en-US"/>
                 </w:rPr>
               </m:ctrlPr>
             </m:sSubPr>
@@ -3721,6 +4461,7 @@
               <m:r>
                 <w:rPr>
                   <w:rFonts w:ascii="Cambria Math" w:hAnsi="Cambria Math"/>
+                  <w:lang w:val="en-US"/>
                 </w:rPr>
                 <m:t>R</m:t>
               </m:r>
@@ -3729,6 +4470,7 @@
               <m:r>
                 <w:rPr>
                   <w:rFonts w:ascii="Cambria Math" w:hAnsi="Cambria Math"/>
+                  <w:lang w:val="en-US"/>
                 </w:rPr>
                 <m:t>Pot</m:t>
               </m:r>
@@ -3760,6 +4502,7 @@
       <w:pPr>
         <w:rPr>
           <w:rFonts w:eastAsiaTheme="minorEastAsia"/>
+          <w:lang w:val="en-US"/>
         </w:rPr>
       </w:pPr>
       <m:oMathPara>
@@ -3772,6 +4515,7 @@
                 <w:rPr>
                   <w:rFonts w:ascii="Cambria Math" w:eastAsiaTheme="minorEastAsia" w:hAnsi="Cambria Math" w:cs="Arial"/>
                   <w:i/>
+                  <w:lang w:val="en-US"/>
                 </w:rPr>
               </m:ctrlPr>
             </m:dPr>
@@ -3782,6 +4526,7 @@
                     <w:rPr>
                       <w:rFonts w:ascii="Cambria Math" w:eastAsiaTheme="minorEastAsia" w:hAnsi="Cambria Math" w:cs="Arial"/>
                       <w:i/>
+                      <w:lang w:val="en-US"/>
                     </w:rPr>
                   </m:ctrlPr>
                 </m:eqArrPr>
@@ -3792,6 +4537,7 @@
                         <w:rPr>
                           <w:rFonts w:ascii="Cambria Math" w:hAnsi="Cambria Math"/>
                           <w:i/>
+                          <w:lang w:val="en-US"/>
                         </w:rPr>
                       </m:ctrlPr>
                     </m:sSubPr>
@@ -3799,6 +4545,7 @@
                       <m:r>
                         <w:rPr>
                           <w:rFonts w:ascii="Cambria Math" w:hAnsi="Cambria Math"/>
+                          <w:lang w:val="en-US"/>
                         </w:rPr>
                         <m:t>R</m:t>
                       </m:r>
@@ -3807,22 +4554,18 @@
                       <m:r>
                         <w:rPr>
                           <w:rFonts w:ascii="Cambria Math" w:hAnsi="Cambria Math"/>
+                          <w:lang w:val="en-US"/>
                         </w:rPr>
-                        <m:t>3</m:t>
+                        <m:t>10</m:t>
                       </m:r>
                     </m:sub>
                   </m:sSub>
                   <m:r>
                     <w:rPr>
                       <w:rFonts w:ascii="Cambria Math" w:hAnsi="Cambria Math"/>
-                    </w:rPr>
-                    <m:t>=</m:t>
-                  </m:r>
-                  <m:r>
-                    <w:rPr>
-                      <w:rFonts w:ascii="Cambria Math" w:hAnsi="Cambria Math"/>
-                    </w:rPr>
-                    <m:t>0</m:t>
+                      <w:lang w:val="en-US"/>
+                    </w:rPr>
+                    <m:t>=0</m:t>
                   </m:r>
                 </m:e>
                 <m:e>
@@ -3832,6 +4575,7 @@
                         <w:rPr>
                           <w:rFonts w:ascii="Cambria Math" w:hAnsi="Cambria Math"/>
                           <w:i/>
+                          <w:lang w:val="en-US"/>
                         </w:rPr>
                       </m:ctrlPr>
                     </m:sSubPr>
@@ -3839,6 +4583,7 @@
                       <m:r>
                         <w:rPr>
                           <w:rFonts w:ascii="Cambria Math" w:hAnsi="Cambria Math"/>
+                          <w:lang w:val="en-US"/>
                         </w:rPr>
                         <m:t>R</m:t>
                       </m:r>
@@ -3847,22 +4592,18 @@
                       <m:r>
                         <w:rPr>
                           <w:rFonts w:ascii="Cambria Math" w:hAnsi="Cambria Math"/>
+                          <w:lang w:val="en-US"/>
                         </w:rPr>
-                        <m:t>4</m:t>
+                        <m:t>11</m:t>
                       </m:r>
                     </m:sub>
                   </m:sSub>
                   <m:r>
                     <w:rPr>
                       <w:rFonts w:ascii="Cambria Math" w:hAnsi="Cambria Math"/>
-                    </w:rPr>
-                    <m:t>=0.0</m:t>
-                  </m:r>
-                  <m:r>
-                    <w:rPr>
-                      <w:rFonts w:ascii="Cambria Math" w:hAnsi="Cambria Math"/>
-                    </w:rPr>
-                    <m:t>431</m:t>
+                      <w:lang w:val="en-US"/>
+                    </w:rPr>
+                    <m:t>=0.0431</m:t>
                   </m:r>
                   <m:sSub>
                     <m:sSubPr>
@@ -3870,6 +4611,7 @@
                         <w:rPr>
                           <w:rFonts w:ascii="Cambria Math" w:hAnsi="Cambria Math"/>
                           <w:i/>
+                          <w:lang w:val="en-US"/>
                         </w:rPr>
                       </m:ctrlPr>
                     </m:sSubPr>
@@ -3877,6 +4619,7 @@
                       <m:r>
                         <w:rPr>
                           <w:rFonts w:ascii="Cambria Math" w:hAnsi="Cambria Math"/>
+                          <w:lang w:val="en-US"/>
                         </w:rPr>
                         <m:t>R</m:t>
                       </m:r>
@@ -3885,28 +4628,18 @@
                       <m:r>
                         <w:rPr>
                           <w:rFonts w:ascii="Cambria Math" w:hAnsi="Cambria Math"/>
+                          <w:lang w:val="en-US"/>
                         </w:rPr>
-                        <m:t>3</m:t>
+                        <m:t>10</m:t>
                       </m:r>
                     </m:sub>
                   </m:sSub>
                   <m:r>
                     <w:rPr>
                       <w:rFonts w:ascii="Cambria Math" w:hAnsi="Cambria Math"/>
-                    </w:rPr>
-                    <m:t>+</m:t>
-                  </m:r>
-                  <m:r>
-                    <w:rPr>
-                      <w:rFonts w:ascii="Cambria Math" w:hAnsi="Cambria Math"/>
-                    </w:rPr>
-                    <m:t>0.</m:t>
-                  </m:r>
-                  <m:r>
-                    <w:rPr>
-                      <w:rFonts w:ascii="Cambria Math" w:hAnsi="Cambria Math"/>
-                    </w:rPr>
-                    <m:t>0431</m:t>
+                      <w:lang w:val="en-US"/>
+                    </w:rPr>
+                    <m:t>+0.0431</m:t>
                   </m:r>
                   <m:sSub>
                     <m:sSubPr>
@@ -3914,6 +4647,7 @@
                         <w:rPr>
                           <w:rFonts w:ascii="Cambria Math" w:hAnsi="Cambria Math"/>
                           <w:i/>
+                          <w:lang w:val="en-US"/>
                         </w:rPr>
                       </m:ctrlPr>
                     </m:sSubPr>
@@ -3921,6 +4655,7 @@
                       <m:r>
                         <w:rPr>
                           <w:rFonts w:ascii="Cambria Math" w:hAnsi="Cambria Math"/>
+                          <w:lang w:val="en-US"/>
                         </w:rPr>
                         <m:t>R</m:t>
                       </m:r>
@@ -3929,6 +4664,7 @@
                       <m:r>
                         <w:rPr>
                           <w:rFonts w:ascii="Cambria Math" w:hAnsi="Cambria Math"/>
+                          <w:lang w:val="en-US"/>
                         </w:rPr>
                         <m:t>Pot</m:t>
                       </m:r>
@@ -3941,6 +4677,7 @@
           <m:r>
             <w:rPr>
               <w:rFonts w:ascii="Cambria Math" w:eastAsiaTheme="minorEastAsia" w:hAnsi="Cambria Math" w:cs="Arial"/>
+              <w:lang w:val="en-US"/>
             </w:rPr>
             <m:t>⟺</m:t>
           </m:r>
@@ -3952,6 +4689,7 @@
                 <w:rPr>
                   <w:rFonts w:ascii="Cambria Math" w:eastAsiaTheme="minorEastAsia" w:hAnsi="Cambria Math" w:cs="Arial"/>
                   <w:i/>
+                  <w:lang w:val="en-US"/>
                 </w:rPr>
               </m:ctrlPr>
             </m:dPr>
@@ -3962,6 +4700,7 @@
                     <w:rPr>
                       <w:rFonts w:ascii="Cambria Math" w:eastAsiaTheme="minorEastAsia" w:hAnsi="Cambria Math" w:cs="Arial"/>
                       <w:i/>
+                      <w:lang w:val="en-US"/>
                     </w:rPr>
                   </m:ctrlPr>
                 </m:eqArrPr>
@@ -3972,6 +4711,7 @@
                         <w:rPr>
                           <w:rFonts w:ascii="Cambria Math" w:hAnsi="Cambria Math"/>
                           <w:i/>
+                          <w:lang w:val="en-US"/>
                         </w:rPr>
                       </m:ctrlPr>
                     </m:sSubPr>
@@ -3979,6 +4719,7 @@
                       <m:r>
                         <w:rPr>
                           <w:rFonts w:ascii="Cambria Math" w:hAnsi="Cambria Math"/>
+                          <w:lang w:val="en-US"/>
                         </w:rPr>
                         <m:t>R</m:t>
                       </m:r>
@@ -3987,22 +4728,18 @@
                       <m:r>
                         <w:rPr>
                           <w:rFonts w:ascii="Cambria Math" w:hAnsi="Cambria Math"/>
+                          <w:lang w:val="en-US"/>
                         </w:rPr>
-                        <m:t>3</m:t>
+                        <m:t>10</m:t>
                       </m:r>
                     </m:sub>
                   </m:sSub>
                   <m:r>
                     <w:rPr>
                       <w:rFonts w:ascii="Cambria Math" w:hAnsi="Cambria Math"/>
-                    </w:rPr>
-                    <m:t>=</m:t>
-                  </m:r>
-                  <m:r>
-                    <w:rPr>
-                      <w:rFonts w:ascii="Cambria Math" w:hAnsi="Cambria Math"/>
-                    </w:rPr>
-                    <m:t xml:space="preserve">0 </m:t>
+                      <w:lang w:val="en-US"/>
+                    </w:rPr>
+                    <m:t xml:space="preserve">=0 </m:t>
                   </m:r>
                   <m:r>
                     <m:rPr>
@@ -4010,6 +4747,7 @@
                     </m:rPr>
                     <w:rPr>
                       <w:rFonts w:ascii="Cambria Math" w:hAnsi="Cambria Math"/>
+                      <w:lang w:val="en-US"/>
                     </w:rPr>
                     <m:t>Ω</m:t>
                   </m:r>
@@ -4021,6 +4759,7 @@
                         <w:rPr>
                           <w:rFonts w:ascii="Cambria Math" w:hAnsi="Cambria Math"/>
                           <w:i/>
+                          <w:lang w:val="en-US"/>
                         </w:rPr>
                       </m:ctrlPr>
                     </m:sSubPr>
@@ -4028,6 +4767,7 @@
                       <m:r>
                         <w:rPr>
                           <w:rFonts w:ascii="Cambria Math" w:hAnsi="Cambria Math"/>
+                          <w:lang w:val="en-US"/>
                         </w:rPr>
                         <m:t>R</m:t>
                       </m:r>
@@ -4036,28 +4776,18 @@
                       <m:r>
                         <w:rPr>
                           <w:rFonts w:ascii="Cambria Math" w:hAnsi="Cambria Math"/>
+                          <w:lang w:val="en-US"/>
                         </w:rPr>
-                        <m:t>4</m:t>
+                        <m:t>11</m:t>
                       </m:r>
                     </m:sub>
                   </m:sSub>
                   <m:r>
                     <w:rPr>
                       <w:rFonts w:ascii="Cambria Math" w:hAnsi="Cambria Math"/>
-                    </w:rPr>
-                    <m:t>=</m:t>
-                  </m:r>
-                  <m:r>
-                    <w:rPr>
-                      <w:rFonts w:ascii="Cambria Math" w:hAnsi="Cambria Math"/>
-                    </w:rPr>
-                    <m:t>0.0</m:t>
-                  </m:r>
-                  <m:r>
-                    <w:rPr>
-                      <w:rFonts w:ascii="Cambria Math" w:hAnsi="Cambria Math"/>
-                    </w:rPr>
-                    <m:t>431</m:t>
+                      <w:lang w:val="en-US"/>
+                    </w:rPr>
+                    <m:t>=0.0431</m:t>
                   </m:r>
                   <m:sSub>
                     <m:sSubPr>
@@ -4065,6 +4795,7 @@
                         <w:rPr>
                           <w:rFonts w:ascii="Cambria Math" w:hAnsi="Cambria Math"/>
                           <w:i/>
+                          <w:lang w:val="en-US"/>
                         </w:rPr>
                       </m:ctrlPr>
                     </m:sSubPr>
@@ -4072,6 +4803,7 @@
                       <m:r>
                         <w:rPr>
                           <w:rFonts w:ascii="Cambria Math" w:hAnsi="Cambria Math"/>
+                          <w:lang w:val="en-US"/>
                         </w:rPr>
                         <m:t>R</m:t>
                       </m:r>
@@ -4080,6 +4812,7 @@
                       <m:r>
                         <w:rPr>
                           <w:rFonts w:ascii="Cambria Math" w:hAnsi="Cambria Math"/>
+                          <w:lang w:val="en-US"/>
                         </w:rPr>
                         <m:t>Pot</m:t>
                       </m:r>
@@ -4088,6 +4821,7 @@
                   <m:r>
                     <w:rPr>
                       <w:rFonts w:ascii="Cambria Math" w:hAnsi="Cambria Math"/>
+                      <w:lang w:val="en-US"/>
                     </w:rPr>
                     <m:t xml:space="preserve"> </m:t>
                   </m:r>
@@ -4097,6 +4831,7 @@
                     </m:rPr>
                     <w:rPr>
                       <w:rFonts w:ascii="Cambria Math" w:hAnsi="Cambria Math"/>
+                      <w:lang w:val="en-US"/>
                     </w:rPr>
                     <m:t>Ω</m:t>
                   </m:r>
@@ -4181,6 +4916,7 @@
       <w:r>
         <w:rPr>
           <w:noProof/>
+          <w:lang w:val="en-US"/>
         </w:rPr>
         <w:drawing>
           <wp:inline distT="0" distB="0" distL="0" distR="0" wp14:anchorId="06000AEB" wp14:editId="275275BE">
@@ -4198,7 +4934,7 @@
                     <pic:cNvPicPr/>
                   </pic:nvPicPr>
                   <pic:blipFill>
-                    <a:blip r:embed="rId15"/>
+                    <a:blip r:embed="rId17"/>
                     <a:stretch>
                       <a:fillRect/>
                     </a:stretch>
@@ -4249,33 +4985,61 @@
         <w:rPr>
           <w:lang w:val="en-US"/>
         </w:rPr>
+        <w:t xml:space="preserve">One of the graphs in the datasheet says that the reference current gets lower as temperature increases </w:t>
+      </w:r>
+      <w:r>
+        <w:rPr>
+          <w:lang w:val="en-US"/>
+        </w:rPr>
+        <w:sym w:font="Wingdings" w:char="F0E0"/>
+      </w:r>
+      <w:r>
+        <w:rPr>
+          <w:lang w:val="en-US"/>
+        </w:rPr>
+        <w:t xml:space="preserve"> the power transistor is the hottest thing in there.</w:t>
+      </w:r>
+    </w:p>
+    <w:p>
+      <w:pPr>
+        <w:rPr>
+          <w:lang w:val="en-US"/>
+        </w:rPr>
+      </w:pPr>
+      <w:r>
+        <w:rPr>
+          <w:lang w:val="en-US"/>
+        </w:rPr>
         <w:lastRenderedPageBreak/>
-        <w:t xml:space="preserve">One of the graphs in the datasheet says that the reference current gets lower as temperature increases </w:t>
-      </w:r>
-      <w:r>
-        <w:rPr>
-          <w:lang w:val="en-US"/>
-        </w:rPr>
-        <w:sym w:font="Wingdings" w:char="F0E0"/>
-      </w:r>
-      <w:r>
-        <w:rPr>
-          <w:lang w:val="en-US"/>
-        </w:rPr>
-        <w:t xml:space="preserve"> the power transistor is the hottest thing in there.</w:t>
-      </w:r>
-    </w:p>
-    <w:p>
-      <w:pPr>
-        <w:rPr>
-          <w:lang w:val="en-US"/>
-        </w:rPr>
-      </w:pPr>
-      <w:r>
-        <w:rPr>
-          <w:lang w:val="en-US"/>
-        </w:rPr>
-        <w:t xml:space="preserve">EDIT: do NOT do this. Vref changes with temperature, so if the PSU is being put at max, it will be hotter inside. Else, will be cooler. Get it as away from heat sources as possible (even if it has to be outside the </w:t>
+        <w:t xml:space="preserve">EDIT: do NOT do this. </w:t>
+      </w:r>
+      <w:proofErr w:type="spellStart"/>
+      <w:r>
+        <w:rPr>
+          <w:lang w:val="en-US"/>
+        </w:rPr>
+        <w:t>Vref</w:t>
+      </w:r>
+      <w:proofErr w:type="spellEnd"/>
+      <w:r>
+        <w:rPr>
+          <w:lang w:val="en-US"/>
+        </w:rPr>
+        <w:t xml:space="preserve"> changes with temperature, so if the PSU is being put at max, it will be hotter inside. Else, will be cooler. Get it as away from heat sources as possible (even if it </w:t>
+      </w:r>
+      <w:proofErr w:type="gramStart"/>
+      <w:r>
+        <w:rPr>
+          <w:lang w:val="en-US"/>
+        </w:rPr>
+        <w:t>has to</w:t>
+      </w:r>
+      <w:proofErr w:type="gramEnd"/>
+      <w:r>
+        <w:rPr>
+          <w:lang w:val="en-US"/>
+        </w:rPr>
+        <w:t xml:space="preserve"> be outside the </w:t>
       </w:r>
       <w:r>
         <w:rPr>
@@ -4293,6 +5057,7 @@
       <w:r>
         <w:rPr>
           <w:noProof/>
+          <w:lang w:val="en-US"/>
         </w:rPr>
         <w:drawing>
           <wp:inline distT="0" distB="0" distL="0" distR="0" wp14:anchorId="5C83C0F8" wp14:editId="70BC6B46">
@@ -4310,7 +5075,7 @@
                     <pic:cNvPicPr/>
                   </pic:nvPicPr>
                   <pic:blipFill>
-                    <a:blip r:embed="rId16"/>
+                    <a:blip r:embed="rId18"/>
                     <a:stretch>
                       <a:fillRect/>
                     </a:stretch>
@@ -4340,6 +5105,7 @@
       <w:r>
         <w:rPr>
           <w:noProof/>
+          <w:lang w:val="en-US"/>
         </w:rPr>
         <w:drawing>
           <wp:inline distT="0" distB="0" distL="0" distR="0" wp14:anchorId="7A8BA770" wp14:editId="5AA373AA">
@@ -4357,7 +5123,7 @@
                     <pic:cNvPicPr/>
                   </pic:nvPicPr>
                   <pic:blipFill>
-                    <a:blip r:embed="rId17"/>
+                    <a:blip r:embed="rId19"/>
                     <a:stretch>
                       <a:fillRect/>
                     </a:stretch>
@@ -4436,7 +5202,21 @@
         <w:rPr>
           <w:lang w:val="en-US"/>
         </w:rPr>
-        <w:t xml:space="preserve">. So none will change, </w:t>
+        <w:t xml:space="preserve">. </w:t>
+      </w:r>
+      <w:proofErr w:type="gramStart"/>
+      <w:r>
+        <w:rPr>
+          <w:lang w:val="en-US"/>
+        </w:rPr>
+        <w:t>So</w:t>
+      </w:r>
+      <w:proofErr w:type="gramEnd"/>
+      <w:r>
+        <w:rPr>
+          <w:lang w:val="en-US"/>
+        </w:rPr>
+        <w:t xml:space="preserve"> none will change, </w:t>
       </w:r>
       <w:r>
         <w:rPr>
@@ -4531,127 +5311,13 @@
       <w:r>
         <w:rPr>
           <w:noProof/>
+          <w:lang w:val="en-US"/>
         </w:rPr>
         <w:drawing>
           <wp:inline distT="0" distB="0" distL="0" distR="0" wp14:anchorId="34B27DE3" wp14:editId="536F6567">
             <wp:extent cx="5400040" cy="267970"/>
             <wp:effectExtent l="0" t="0" r="0" b="0"/>
             <wp:docPr id="6" name="Imagem 6"/>
-            <wp:cNvGraphicFramePr>
-              <a:graphicFrameLocks xmlns:a="http://schemas.openxmlformats.org/drawingml/2006/main" noChangeAspect="1"/>
-            </wp:cNvGraphicFramePr>
-            <a:graphic xmlns:a="http://schemas.openxmlformats.org/drawingml/2006/main">
-              <a:graphicData uri="http://schemas.openxmlformats.org/drawingml/2006/picture">
-                <pic:pic xmlns:pic="http://schemas.openxmlformats.org/drawingml/2006/picture">
-                  <pic:nvPicPr>
-                    <pic:cNvPr id="1" name=""/>
-                    <pic:cNvPicPr/>
-                  </pic:nvPicPr>
-                  <pic:blipFill>
-                    <a:blip r:embed="rId18"/>
-                    <a:stretch>
-                      <a:fillRect/>
-                    </a:stretch>
-                  </pic:blipFill>
-                  <pic:spPr>
-                    <a:xfrm>
-                      <a:off x="0" y="0"/>
-                      <a:ext cx="5400040" cy="267970"/>
-                    </a:xfrm>
-                    <a:prstGeom prst="rect">
-                      <a:avLst/>
-                    </a:prstGeom>
-                  </pic:spPr>
-                </pic:pic>
-              </a:graphicData>
-            </a:graphic>
-          </wp:inline>
-        </w:drawing>
-      </w:r>
-    </w:p>
-    <w:p>
-      <w:pPr>
-        <w:rPr>
-          <w:lang w:val="en-US"/>
-        </w:rPr>
-      </w:pPr>
-    </w:p>
-    <w:p>
-      <w:pPr>
-        <w:rPr>
-          <w:lang w:val="en-US"/>
-        </w:rPr>
-      </w:pPr>
-      <w:r>
-        <w:rPr>
-          <w:lang w:val="en-US"/>
-        </w:rPr>
-        <w:t>CHECK WHICH OP-AMP YOU BOUGHT!!!!!!!!!!</w:t>
-      </w:r>
-    </w:p>
-    <w:p>
-      <w:pPr>
-        <w:rPr>
-          <w:lang w:val="en-US"/>
-        </w:rPr>
-      </w:pPr>
-      <w:r>
-        <w:rPr>
-          <w:noProof/>
-        </w:rPr>
-        <w:drawing>
-          <wp:inline distT="0" distB="0" distL="0" distR="0" wp14:anchorId="47DF5FB7" wp14:editId="19BD9936">
-            <wp:extent cx="5400040" cy="1185545"/>
-            <wp:effectExtent l="0" t="0" r="0" b="0"/>
-            <wp:docPr id="7" name="Imagem 7" descr="Uma imagem com texto&#10;&#10;Descrição gerada automaticamente"/>
-            <wp:cNvGraphicFramePr>
-              <a:graphicFrameLocks xmlns:a="http://schemas.openxmlformats.org/drawingml/2006/main" noChangeAspect="1"/>
-            </wp:cNvGraphicFramePr>
-            <a:graphic xmlns:a="http://schemas.openxmlformats.org/drawingml/2006/main">
-              <a:graphicData uri="http://schemas.openxmlformats.org/drawingml/2006/picture">
-                <pic:pic xmlns:pic="http://schemas.openxmlformats.org/drawingml/2006/picture">
-                  <pic:nvPicPr>
-                    <pic:cNvPr id="7" name="Imagem 7" descr="Uma imagem com texto&#10;&#10;Descrição gerada automaticamente"/>
-                    <pic:cNvPicPr/>
-                  </pic:nvPicPr>
-                  <pic:blipFill>
-                    <a:blip r:embed="rId19"/>
-                    <a:stretch>
-                      <a:fillRect/>
-                    </a:stretch>
-                  </pic:blipFill>
-                  <pic:spPr>
-                    <a:xfrm>
-                      <a:off x="0" y="0"/>
-                      <a:ext cx="5400040" cy="1185545"/>
-                    </a:xfrm>
-                    <a:prstGeom prst="rect">
-                      <a:avLst/>
-                    </a:prstGeom>
-                  </pic:spPr>
-                </pic:pic>
-              </a:graphicData>
-            </a:graphic>
-          </wp:inline>
-        </w:drawing>
-      </w:r>
-    </w:p>
-    <w:p>
-      <w:pPr>
-        <w:rPr>
-          <w:lang w:val="en-US"/>
-        </w:rPr>
-      </w:pPr>
-      <w:r>
-        <w:rPr>
-          <w:noProof/>
-        </w:rPr>
-        <w:lastRenderedPageBreak/>
-        <w:drawing>
-          <wp:inline distT="0" distB="0" distL="0" distR="0" wp14:anchorId="0DBE49A3" wp14:editId="581BB892">
-            <wp:extent cx="4457700" cy="4286250"/>
-            <wp:effectExtent l="0" t="0" r="0" b="0"/>
-            <wp:docPr id="3" name="Imagem 3"/>
             <wp:cNvGraphicFramePr>
               <a:graphicFrameLocks xmlns:a="http://schemas.openxmlformats.org/drawingml/2006/main" noChangeAspect="1"/>
             </wp:cNvGraphicFramePr>
@@ -4671,6 +5337,123 @@
                   <pic:spPr>
                     <a:xfrm>
                       <a:off x="0" y="0"/>
+                      <a:ext cx="5400040" cy="267970"/>
+                    </a:xfrm>
+                    <a:prstGeom prst="rect">
+                      <a:avLst/>
+                    </a:prstGeom>
+                  </pic:spPr>
+                </pic:pic>
+              </a:graphicData>
+            </a:graphic>
+          </wp:inline>
+        </w:drawing>
+      </w:r>
+    </w:p>
+    <w:p>
+      <w:pPr>
+        <w:rPr>
+          <w:lang w:val="en-US"/>
+        </w:rPr>
+      </w:pPr>
+    </w:p>
+    <w:p>
+      <w:pPr>
+        <w:rPr>
+          <w:lang w:val="en-US"/>
+        </w:rPr>
+      </w:pPr>
+      <w:r>
+        <w:rPr>
+          <w:lang w:val="en-US"/>
+        </w:rPr>
+        <w:t>CHECK WHICH OP-AMP YOU BOUGHT!!!!!!!!!!</w:t>
+      </w:r>
+    </w:p>
+    <w:p>
+      <w:pPr>
+        <w:rPr>
+          <w:lang w:val="en-US"/>
+        </w:rPr>
+      </w:pPr>
+      <w:r>
+        <w:rPr>
+          <w:noProof/>
+          <w:lang w:val="en-US"/>
+        </w:rPr>
+        <w:drawing>
+          <wp:inline distT="0" distB="0" distL="0" distR="0" wp14:anchorId="47DF5FB7" wp14:editId="19BD9936">
+            <wp:extent cx="5400040" cy="1185545"/>
+            <wp:effectExtent l="0" t="0" r="0" b="0"/>
+            <wp:docPr id="7" name="Imagem 7" descr="Uma imagem com texto&#10;&#10;Descrição gerada automaticamente"/>
+            <wp:cNvGraphicFramePr>
+              <a:graphicFrameLocks xmlns:a="http://schemas.openxmlformats.org/drawingml/2006/main" noChangeAspect="1"/>
+            </wp:cNvGraphicFramePr>
+            <a:graphic xmlns:a="http://schemas.openxmlformats.org/drawingml/2006/main">
+              <a:graphicData uri="http://schemas.openxmlformats.org/drawingml/2006/picture">
+                <pic:pic xmlns:pic="http://schemas.openxmlformats.org/drawingml/2006/picture">
+                  <pic:nvPicPr>
+                    <pic:cNvPr id="7" name="Imagem 7" descr="Uma imagem com texto&#10;&#10;Descrição gerada automaticamente"/>
+                    <pic:cNvPicPr/>
+                  </pic:nvPicPr>
+                  <pic:blipFill>
+                    <a:blip r:embed="rId21"/>
+                    <a:stretch>
+                      <a:fillRect/>
+                    </a:stretch>
+                  </pic:blipFill>
+                  <pic:spPr>
+                    <a:xfrm>
+                      <a:off x="0" y="0"/>
+                      <a:ext cx="5400040" cy="1185545"/>
+                    </a:xfrm>
+                    <a:prstGeom prst="rect">
+                      <a:avLst/>
+                    </a:prstGeom>
+                  </pic:spPr>
+                </pic:pic>
+              </a:graphicData>
+            </a:graphic>
+          </wp:inline>
+        </w:drawing>
+      </w:r>
+    </w:p>
+    <w:p>
+      <w:pPr>
+        <w:rPr>
+          <w:lang w:val="en-US"/>
+        </w:rPr>
+      </w:pPr>
+      <w:r>
+        <w:rPr>
+          <w:noProof/>
+          <w:lang w:val="en-US"/>
+        </w:rPr>
+        <w:lastRenderedPageBreak/>
+        <w:drawing>
+          <wp:inline distT="0" distB="0" distL="0" distR="0" wp14:anchorId="0DBE49A3" wp14:editId="581BB892">
+            <wp:extent cx="4457700" cy="4286250"/>
+            <wp:effectExtent l="0" t="0" r="0" b="0"/>
+            <wp:docPr id="3" name="Imagem 3"/>
+            <wp:cNvGraphicFramePr>
+              <a:graphicFrameLocks xmlns:a="http://schemas.openxmlformats.org/drawingml/2006/main" noChangeAspect="1"/>
+            </wp:cNvGraphicFramePr>
+            <a:graphic xmlns:a="http://schemas.openxmlformats.org/drawingml/2006/main">
+              <a:graphicData uri="http://schemas.openxmlformats.org/drawingml/2006/picture">
+                <pic:pic xmlns:pic="http://schemas.openxmlformats.org/drawingml/2006/picture">
+                  <pic:nvPicPr>
+                    <pic:cNvPr id="1" name=""/>
+                    <pic:cNvPicPr/>
+                  </pic:nvPicPr>
+                  <pic:blipFill>
+                    <a:blip r:embed="rId22"/>
+                    <a:stretch>
+                      <a:fillRect/>
+                    </a:stretch>
+                  </pic:blipFill>
+                  <pic:spPr>
+                    <a:xfrm>
+                      <a:off x="0" y="0"/>
                       <a:ext cx="4457700" cy="4286250"/>
                     </a:xfrm>
                     <a:prstGeom prst="rect">
@@ -4693,6 +5476,7 @@
       <w:r>
         <w:rPr>
           <w:noProof/>
+          <w:lang w:val="en-US"/>
         </w:rPr>
         <w:drawing>
           <wp:inline distT="0" distB="0" distL="0" distR="0" wp14:anchorId="3EB66756" wp14:editId="4310E092">
@@ -4710,7 +5494,7 @@
                     <pic:cNvPicPr/>
                   </pic:nvPicPr>
                   <pic:blipFill>
-                    <a:blip r:embed="rId21"/>
+                    <a:blip r:embed="rId23"/>
                     <a:stretch>
                       <a:fillRect/>
                     </a:stretch>
@@ -4767,6 +5551,7 @@
       <w:r>
         <w:rPr>
           <w:noProof/>
+          <w:lang w:val="en-US"/>
         </w:rPr>
         <w:lastRenderedPageBreak/>
         <w:drawing>
@@ -4785,7 +5570,7 @@
                     <pic:cNvPicPr/>
                   </pic:nvPicPr>
                   <pic:blipFill>
-                    <a:blip r:embed="rId22"/>
+                    <a:blip r:embed="rId24"/>
                     <a:stretch>
                       <a:fillRect/>
                     </a:stretch>
@@ -4848,25 +5633,7 @@
         <w:rPr>
           <w:lang w:val="en-US"/>
         </w:rPr>
-        <w:t>Various in parallel for less “</w:t>
-      </w:r>
-      <w:r>
-        <w:rPr>
-          <w:lang w:val="en-US"/>
-        </w:rPr>
-        <w:t>You have to keep in mind that semiconductor devices tend to obey the general Arrhenius law, meaning a failure rate ~doubling for every 10°K (or C) increase.</w:t>
-      </w:r>
-      <w:r>
-        <w:rPr>
-          <w:lang w:val="en-US"/>
-        </w:rPr>
-        <w:t>”</w:t>
-      </w:r>
-      <w:r>
-        <w:rPr>
-          <w:lang w:val="en-US"/>
-        </w:rPr>
-        <w:t>?</w:t>
+        <w:t>Various in parallel for less “You have to keep in mind that semiconductor devices tend to obey the general Arrhenius law, meaning a failure rate ~doubling for every 10°K (or C) increase.”?</w:t>
       </w:r>
     </w:p>
     <w:p>
@@ -4923,7 +5690,7 @@
         </w:rPr>
         <w:t xml:space="preserve">In the end, check </w:t>
       </w:r>
-      <w:hyperlink r:id="rId23" w:history="1">
+      <w:hyperlink r:id="rId25" w:history="1">
         <w:r>
           <w:rPr>
             <w:rStyle w:val="Hiperligao"/>

</xml_diff>

<commit_message>
Overload and short-circuit protection added
List originf changes:
- Circuit works with LTspice 24 (the power diodes weren't supported in
  the new one).
- Overcurrent protection added with variable limit chosen by a
  potentiometer.
- Short-circuit protection made up by me added. It checks if the output
  voltage is below half the reference voltage and if so, it turns off
  the output. It needs a switch to reset the protection.
- The potentiometer that chooses the output voltage is now on the
  reference voltage instead of on the output. This removes the
  possibility of current flowing through the voltage divider on the
  output - now there's none. This also means the TLV431 now goes from
  1.24 V to 30 V, its limit ratings.
</commit_message>
<xml_diff>
--- a/Calculations.docx
+++ b/Calculations.docx
@@ -78,16 +78,8 @@
         <w:rPr>
           <w:lang w:val="en-US"/>
         </w:rPr>
-        <w:t xml:space="preserve"> – to do, very </w:t>
-      </w:r>
-      <w:proofErr w:type="gramStart"/>
-      <w:r>
-        <w:rPr>
-          <w:lang w:val="en-US"/>
-        </w:rPr>
-        <w:t>important</w:t>
-      </w:r>
-      <w:proofErr w:type="gramEnd"/>
+        <w:t xml:space="preserve"> – to do, very important</w:t>
+      </w:r>
     </w:p>
     <w:p>
       <w:pPr>
@@ -119,14 +111,12 @@
         </w:rPr>
         <w:t xml:space="preserve">less </w:t>
       </w:r>
-      <w:proofErr w:type="gramStart"/>
       <w:r>
         <w:rPr>
           <w:lang w:val="en-US"/>
         </w:rPr>
         <w:t>important</w:t>
       </w:r>
-      <w:proofErr w:type="gramEnd"/>
     </w:p>
     <w:p>
       <w:pPr>
@@ -302,10 +292,10 @@
             <v:path o:extrusionok="f" gradientshapeok="t" o:connecttype="rect"/>
             <o:lock v:ext="edit" aspectratio="t"/>
           </v:shapetype>
-          <v:shape id="_x0000_i1025" type="#_x0000_t75" style="width:94pt;height:18pt" o:ole="">
+          <v:shape id="_x0000_i1025" type="#_x0000_t75" style="width:94.3pt;height:18.25pt" o:ole="">
             <v:imagedata r:id="rId6" o:title=""/>
           </v:shape>
-          <o:OLEObject Type="Embed" ProgID="Equation.DSMT4" ShapeID="_x0000_i1025" DrawAspect="Content" ObjectID="_1771169788" r:id="rId7"/>
+          <o:OLEObject Type="Embed" ProgID="Equation.DSMT4" ShapeID="_x0000_i1025" DrawAspect="Content" ObjectID="_1771305377" r:id="rId7"/>
         </w:object>
       </w:r>
       <w:r>
@@ -344,16 +334,8 @@
         <w:rPr>
           <w:lang w:val="en-US"/>
         </w:rPr>
-        <w:t xml:space="preserve"> for 12 VAC and 4 A for 24 </w:t>
-      </w:r>
-      <w:proofErr w:type="gramStart"/>
-      <w:r>
-        <w:rPr>
-          <w:lang w:val="en-US"/>
-        </w:rPr>
-        <w:t>VAC</w:t>
-      </w:r>
-      <w:proofErr w:type="gramEnd"/>
+        <w:t xml:space="preserve"> for 12 VAC and 4 A for 24 VAC</w:t>
+      </w:r>
       <w:r>
         <w:rPr>
           <w:lang w:val="en-US"/>
@@ -966,24 +948,17 @@
           <w:lang w:val="en-US"/>
         </w:rPr>
         <w:object w:dxaOrig="5100" w:dyaOrig="840" w14:anchorId="4DD1871A">
-          <v:shape id="_x0000_i1026" type="#_x0000_t75" style="width:255.5pt;height:42pt" o:ole="">
+          <v:shape id="_x0000_i1026" type="#_x0000_t75" style="width:255.05pt;height:42.1pt" o:ole="">
             <v:imagedata r:id="rId9" o:title=""/>
           </v:shape>
-          <o:OLEObject Type="Embed" ProgID="Equation.DSMT4" ShapeID="_x0000_i1026" DrawAspect="Content" ObjectID="_1771169789" r:id="rId10"/>
+          <o:OLEObject Type="Embed" ProgID="Equation.DSMT4" ShapeID="_x0000_i1026" DrawAspect="Content" ObjectID="_1771305378" r:id="rId10"/>
         </w:object>
       </w:r>
       <w:r>
         <w:rPr>
           <w:lang w:val="en-US"/>
         </w:rPr>
-        <w:t xml:space="preserve">, having assumed </w:t>
-      </w:r>
-      <w:proofErr w:type="spellStart"/>
-      <w:r>
-        <w:rPr>
-          <w:lang w:val="en-US"/>
-        </w:rPr>
-        <w:t>V</w:t>
+        <w:t>, having assumed V</w:t>
       </w:r>
       <w:r>
         <w:rPr>
@@ -992,7 +967,6 @@
         </w:rPr>
         <w:t>r</w:t>
       </w:r>
-      <w:proofErr w:type="spellEnd"/>
       <w:r>
         <w:rPr>
           <w:lang w:val="en-US"/>
@@ -1143,10 +1117,10 @@
           <w:lang w:val="en-US"/>
         </w:rPr>
         <w:object w:dxaOrig="1219" w:dyaOrig="680" w14:anchorId="1F2EB236">
-          <v:shape id="_x0000_i1027" type="#_x0000_t75" style="width:61pt;height:34.5pt" o:ole="">
+          <v:shape id="_x0000_i1027" type="#_x0000_t75" style="width:60.85pt;height:34.5pt" o:ole="">
             <v:imagedata r:id="rId11" o:title=""/>
           </v:shape>
-          <o:OLEObject Type="Embed" ProgID="Equation.DSMT4" ShapeID="_x0000_i1027" DrawAspect="Content" ObjectID="_1771169790" r:id="rId12"/>
+          <o:OLEObject Type="Embed" ProgID="Equation.DSMT4" ShapeID="_x0000_i1027" DrawAspect="Content" ObjectID="_1771305379" r:id="rId12"/>
         </w:object>
       </w:r>
     </w:p>
@@ -1235,10 +1209,10 @@
           <w:lang w:val="en-US"/>
         </w:rPr>
         <w:object w:dxaOrig="4239" w:dyaOrig="680" w14:anchorId="7FFE1629">
-          <v:shape id="_x0000_i1028" type="#_x0000_t75" style="width:211.5pt;height:34.5pt" o:ole="">
+          <v:shape id="_x0000_i1028" type="#_x0000_t75" style="width:211.45pt;height:34.5pt" o:ole="">
             <v:imagedata r:id="rId13" o:title=""/>
           </v:shape>
-          <o:OLEObject Type="Embed" ProgID="Equation.DSMT4" ShapeID="_x0000_i1028" DrawAspect="Content" ObjectID="_1771169791" r:id="rId14"/>
+          <o:OLEObject Type="Embed" ProgID="Equation.DSMT4" ShapeID="_x0000_i1028" DrawAspect="Content" ObjectID="_1771305380" r:id="rId14"/>
         </w:object>
       </w:r>
     </w:p>
@@ -1254,21 +1228,12 @@
         </w:rPr>
         <w:t xml:space="preserve">As I’m calculating for the full-wave case, if one of the branches goes down, a warning must be issued. </w:t>
       </w:r>
-      <w:proofErr w:type="gramStart"/>
       <w:r>
         <w:rPr>
           <w:highlight w:val="yellow"/>
           <w:lang w:val="en-US"/>
         </w:rPr>
-        <w:t>So</w:t>
-      </w:r>
-      <w:proofErr w:type="gramEnd"/>
-      <w:r>
-        <w:rPr>
-          <w:highlight w:val="yellow"/>
-          <w:lang w:val="en-US"/>
-        </w:rPr>
-        <w:t xml:space="preserve"> I’ll think of some LEDs to do it somehow.</w:t>
+        <w:t>So I’ll think of some LEDs to do it somehow.</w:t>
       </w:r>
     </w:p>
     <w:p>
@@ -1391,21 +1356,7 @@
         <w:rPr>
           <w:lang w:val="en-US"/>
         </w:rPr>
-        <w:t xml:space="preserve">If the PSU </w:t>
-      </w:r>
-      <w:proofErr w:type="gramStart"/>
-      <w:r>
-        <w:rPr>
-          <w:lang w:val="en-US"/>
-        </w:rPr>
-        <w:t>has the transformer at its maximum at all times</w:t>
-      </w:r>
-      <w:proofErr w:type="gramEnd"/>
-      <w:r>
-        <w:rPr>
-          <w:lang w:val="en-US"/>
-        </w:rPr>
-        <w:t xml:space="preserve"> and it’s requested 5 V</w:t>
+        <w:t>If the PSU has the transformer at its maximum at all times and it’s requested 5 V</w:t>
       </w:r>
       <w:r>
         <w:rPr>
@@ -1612,21 +1563,7 @@
         <w:rPr>
           <w:lang w:val="en-US"/>
         </w:rPr>
-        <w:t xml:space="preserve">The one on 12 VAC must be </w:t>
-      </w:r>
-      <w:proofErr w:type="gramStart"/>
-      <w:r>
-        <w:rPr>
-          <w:lang w:val="en-US"/>
-        </w:rPr>
-        <w:t>On</w:t>
-      </w:r>
-      <w:proofErr w:type="gramEnd"/>
-      <w:r>
-        <w:rPr>
-          <w:lang w:val="en-US"/>
-        </w:rPr>
-        <w:t xml:space="preserve"> by default, and the one on 24 VAC must be Off by default. This is because one must be conducting when the circuit starts from 0, while the other cannot not be conducting.</w:t>
+        <w:t>The one on 12 VAC must be On by default, and the one on 24 VAC must be Off by default. This is because one must be conducting when the circuit starts from 0, while the other cannot not be conducting.</w:t>
       </w:r>
     </w:p>
     <w:p>
@@ -2250,7 +2187,7 @@
         <w:br/>
         <w:t xml:space="preserve">(From </w:t>
       </w:r>
-      <w:hyperlink r:id="rId16" w:history="1">
+      <w:hyperlink r:id="rId16" w:anchor="msg812441" w:history="1">
         <w:r>
           <w:rPr>
             <w:rStyle w:val="Hiperligao"/>
@@ -2290,91 +2227,282 @@
           <w:lang w:val="en-US"/>
         </w:rPr>
       </w:pPr>
-      <w:proofErr w:type="gramStart"/>
       <w:r>
         <w:rPr>
           <w:rFonts w:eastAsiaTheme="minorEastAsia"/>
           <w:lang w:val="en-US"/>
         </w:rPr>
-        <w:t>So</w:t>
-      </w:r>
-      <w:proofErr w:type="gramEnd"/>
+        <w:t>So I chose the TIP</w:t>
+      </w:r>
       <w:r>
         <w:rPr>
           <w:rFonts w:eastAsiaTheme="minorEastAsia"/>
           <w:lang w:val="en-US"/>
         </w:rPr>
-        <w:t xml:space="preserve"> I chose the TIP</w:t>
+        <w:t>14</w:t>
       </w:r>
       <w:r>
         <w:rPr>
           <w:rFonts w:eastAsiaTheme="minorEastAsia"/>
           <w:lang w:val="en-US"/>
         </w:rPr>
-        <w:t>14</w:t>
+        <w:t>2</w:t>
       </w:r>
       <w:r>
         <w:rPr>
           <w:rFonts w:eastAsiaTheme="minorEastAsia"/>
           <w:lang w:val="en-US"/>
         </w:rPr>
-        <w:t>2</w:t>
+        <w:t>.</w:t>
       </w:r>
       <w:r>
         <w:rPr>
           <w:rFonts w:eastAsiaTheme="minorEastAsia"/>
           <w:lang w:val="en-US"/>
         </w:rPr>
-        <w:t>.</w:t>
-      </w:r>
-      <w:r>
+        <w:t xml:space="preserve"> And I chose to use 4 of them. That gives 45 W dissipated on each.</w:t>
+      </w:r>
+    </w:p>
+    <w:p>
+      <w:pPr>
+        <w:pStyle w:val="Ttulo2"/>
         <w:rPr>
           <w:rFonts w:eastAsiaTheme="minorEastAsia"/>
           <w:lang w:val="en-US"/>
         </w:rPr>
-        <w:t xml:space="preserve"> And I chose to use 4 of them. That gives 45 W dissipated on each.</w:t>
+      </w:pPr>
+      <w:r>
+        <w:rPr>
+          <w:rFonts w:eastAsiaTheme="minorEastAsia"/>
+          <w:lang w:val="en-US"/>
+        </w:rPr>
+        <w:t>Reference voltage</w:t>
+      </w:r>
+    </w:p>
+    <w:p>
+      <w:pPr>
+        <w:rPr>
+          <w:lang w:val="en-US"/>
+        </w:rPr>
+      </w:pPr>
+      <w:r>
+        <w:rPr>
+          <w:lang w:val="en-US"/>
+        </w:rPr>
+        <w:t>Initially a Zener was going to be used, but as pointed out to me on Discord, there can be drifts in the Zener voltage depending on the ripple from the unregulated part of the PSU.</w:t>
+      </w:r>
+    </w:p>
+    <w:p>
+      <w:pPr>
+        <w:rPr>
+          <w:lang w:val="en-US"/>
+        </w:rPr>
+      </w:pPr>
+      <w:r>
+        <w:rPr>
+          <w:lang w:val="en-US"/>
+        </w:rPr>
+        <w:t>So, instead of using a Zener diode, I decided to use the TLV431 programmed to output 1.24 V which is also the minimum voltage of the PSU.</w:t>
       </w:r>
     </w:p>
     <w:p>
       <w:pPr>
         <w:pStyle w:val="Ttulo2"/>
         <w:rPr>
-          <w:rFonts w:eastAsiaTheme="minorEastAsia"/>
-          <w:lang w:val="en-US"/>
-        </w:rPr>
-      </w:pPr>
-      <w:r>
-        <w:rPr>
-          <w:rFonts w:eastAsiaTheme="minorEastAsia"/>
-          <w:lang w:val="en-US"/>
-        </w:rPr>
-        <w:t>Reference voltage</w:t>
-      </w:r>
-    </w:p>
-    <w:p>
-      <w:pPr>
-        <w:rPr>
-          <w:lang w:val="en-US"/>
-        </w:rPr>
-      </w:pPr>
-      <w:r>
-        <w:rPr>
-          <w:lang w:val="en-US"/>
-        </w:rPr>
-        <w:t>Initially a Zener was going to be used, but as pointed out to me on Discord, there can be drifts in the Zener voltage depending on the ripple from the unregulated part of the PSU.</w:t>
-      </w:r>
-    </w:p>
-    <w:p>
-      <w:pPr>
-        <w:rPr>
-          <w:lang w:val="en-US"/>
-        </w:rPr>
-      </w:pPr>
-      <w:r>
-        <w:rPr>
-          <w:lang w:val="en-US"/>
-        </w:rPr>
-        <w:t>So, instead of using a Zener diode, I decided to use the TLV431 programmed to output 1.24 V which is also the minimum voltage of the PSU.</w:t>
+          <w:lang w:val="en-US"/>
+        </w:rPr>
+      </w:pPr>
+      <w:r>
+        <w:rPr>
+          <w:lang w:val="en-US"/>
+        </w:rPr>
+        <w:t>Comparator op</w:t>
+      </w:r>
+      <w:r>
+        <w:rPr>
+          <w:lang w:val="en-US"/>
+        </w:rPr>
+        <w:t xml:space="preserve"> </w:t>
+      </w:r>
+      <w:r>
+        <w:rPr>
+          <w:lang w:val="en-US"/>
+        </w:rPr>
+        <w:t>amp</w:t>
+      </w:r>
+    </w:p>
+    <w:p>
+      <w:pPr>
+        <w:rPr>
+          <w:lang w:val="en-US"/>
+        </w:rPr>
+      </w:pPr>
+      <w:r>
+        <w:rPr>
+          <w:lang w:val="en-US"/>
+        </w:rPr>
+        <w:t>The op</w:t>
+      </w:r>
+      <w:r>
+        <w:rPr>
+          <w:lang w:val="en-US"/>
+        </w:rPr>
+        <w:t xml:space="preserve"> </w:t>
+      </w:r>
+      <w:r>
+        <w:rPr>
+          <w:lang w:val="en-US"/>
+        </w:rPr>
+        <w:t xml:space="preserve">amp </w:t>
+      </w:r>
+      <w:r>
+        <w:rPr>
+          <w:lang w:val="en-US"/>
+        </w:rPr>
+        <w:t>must withstand the unregulated supply’s voltage and must output enough current to the power transistors.</w:t>
+      </w:r>
+    </w:p>
+    <w:p>
+      <w:pPr>
+        <w:rPr>
+          <w:lang w:val="en-US"/>
+        </w:rPr>
+      </w:pPr>
+      <w:r>
+        <w:rPr>
+          <w:lang w:val="en-US"/>
+        </w:rPr>
+        <w:t>Therefore</w:t>
+      </w:r>
+      <w:r>
+        <w:rPr>
+          <w:lang w:val="en-US"/>
+        </w:rPr>
+        <w:t>, we need one capable of handling 34</w:t>
+      </w:r>
+      <w:r>
+        <w:rPr>
+          <w:lang w:val="en-US"/>
+        </w:rPr>
+        <w:t xml:space="preserve"> V</w:t>
+      </w:r>
+      <w:r>
+        <w:rPr>
+          <w:lang w:val="en-US"/>
+        </w:rPr>
+        <w:t>. The output current from the op amp is the necessary one to make the power transistors output the chosen current. The maximum current is 4 A</w:t>
+      </w:r>
+      <w:r>
+        <w:rPr>
+          <w:lang w:val="en-US"/>
+        </w:rPr>
+        <w:t>,</w:t>
+      </w:r>
+      <w:r>
+        <w:rPr>
+          <w:lang w:val="en-US"/>
+        </w:rPr>
+        <w:t xml:space="preserve"> so dividing that by the gain of the TIP14</w:t>
+      </w:r>
+      <w:r>
+        <w:rPr>
+          <w:lang w:val="en-US"/>
+        </w:rPr>
+        <w:t>2 which is very high and I’ll assume 100 (the datasheets say 500-1000 min but that’s with V</w:t>
+      </w:r>
+      <w:r>
+        <w:rPr>
+          <w:vertAlign w:val="subscript"/>
+          <w:lang w:val="en-US"/>
+        </w:rPr>
+        <w:t>CE</w:t>
+      </w:r>
+      <w:r>
+        <w:rPr>
+          <w:lang w:val="en-US"/>
+        </w:rPr>
+        <w:t xml:space="preserve"> = 4 V, and I don’t know what happens with higher V</w:t>
+      </w:r>
+      <w:r>
+        <w:rPr>
+          <w:vertAlign w:val="subscript"/>
+          <w:lang w:val="en-US"/>
+        </w:rPr>
+        <w:t>CE</w:t>
+      </w:r>
+      <w:r>
+        <w:rPr>
+          <w:lang w:val="en-US"/>
+        </w:rPr>
+        <w:t>) gives 4/100 = 40 mA – this is the current on the base of the transistors needed.</w:t>
+      </w:r>
+    </w:p>
+    <w:p>
+      <w:pPr>
+        <w:rPr>
+          <w:lang w:val="en-US"/>
+        </w:rPr>
+      </w:pPr>
+      <w:r>
+        <w:rPr>
+          <w:lang w:val="en-US"/>
+        </w:rPr>
+        <w:t xml:space="preserve">So, an op amp with current output of </w:t>
+      </w:r>
+      <w:r>
+        <w:rPr>
+          <w:lang w:val="en-US"/>
+        </w:rPr>
+        <w:t>4</w:t>
+      </w:r>
+      <w:r>
+        <w:rPr>
+          <w:lang w:val="en-US"/>
+        </w:rPr>
+        <w:t>0 m</w:t>
+      </w:r>
+      <w:r>
+        <w:rPr>
+          <w:lang w:val="en-US"/>
+        </w:rPr>
+        <w:t>A</w:t>
+      </w:r>
+      <w:r>
+        <w:rPr>
+          <w:lang w:val="en-US"/>
+        </w:rPr>
+        <w:t xml:space="preserve"> is needed.</w:t>
+      </w:r>
+      <w:r>
+        <w:rPr>
+          <w:lang w:val="en-US"/>
+        </w:rPr>
+        <w:t xml:space="preserve"> </w:t>
+      </w:r>
+      <w:r>
+        <w:rPr>
+          <w:lang w:val="en-US"/>
+        </w:rPr>
+        <w:t>I chose the LM6171 which has a maximum output current of 135 mA</w:t>
+      </w:r>
+      <w:r>
+        <w:rPr>
+          <w:lang w:val="en-US"/>
+        </w:rPr>
+        <w:t xml:space="preserve"> and maximum V</w:t>
+      </w:r>
+      <w:r>
+        <w:rPr>
+          <w:vertAlign w:val="subscript"/>
+          <w:lang w:val="en-US"/>
+        </w:rPr>
+        <w:t>S</w:t>
+      </w:r>
+      <w:r>
+        <w:rPr>
+          <w:lang w:val="en-US"/>
+        </w:rPr>
+        <w:t xml:space="preserve"> of 36 V.</w:t>
       </w:r>
     </w:p>
     <w:p>
@@ -2388,230 +2516,8 @@
         <w:rPr>
           <w:lang w:val="en-US"/>
         </w:rPr>
-        <w:t>Comparator op</w:t>
-      </w:r>
-      <w:r>
-        <w:rPr>
-          <w:lang w:val="en-US"/>
-        </w:rPr>
-        <w:t xml:space="preserve"> </w:t>
-      </w:r>
-      <w:r>
-        <w:rPr>
-          <w:lang w:val="en-US"/>
-        </w:rPr>
-        <w:t>amp</w:t>
-      </w:r>
-    </w:p>
-    <w:p>
-      <w:pPr>
-        <w:rPr>
-          <w:lang w:val="en-US"/>
-        </w:rPr>
-      </w:pPr>
-      <w:r>
-        <w:rPr>
-          <w:lang w:val="en-US"/>
-        </w:rPr>
-        <w:t>The op</w:t>
-      </w:r>
-      <w:r>
-        <w:rPr>
-          <w:lang w:val="en-US"/>
-        </w:rPr>
-        <w:t xml:space="preserve"> </w:t>
-      </w:r>
-      <w:r>
-        <w:rPr>
-          <w:lang w:val="en-US"/>
-        </w:rPr>
-        <w:t xml:space="preserve">amp </w:t>
-      </w:r>
-      <w:r>
-        <w:rPr>
-          <w:lang w:val="en-US"/>
-        </w:rPr>
-        <w:t>must withstand the unregulated supply’s voltage and must output enough current to the power transistors.</w:t>
-      </w:r>
-    </w:p>
-    <w:p>
-      <w:pPr>
-        <w:rPr>
-          <w:lang w:val="en-US"/>
-        </w:rPr>
-      </w:pPr>
-      <w:r>
-        <w:rPr>
-          <w:lang w:val="en-US"/>
-        </w:rPr>
-        <w:t>Therefore</w:t>
-      </w:r>
-      <w:r>
-        <w:rPr>
-          <w:lang w:val="en-US"/>
-        </w:rPr>
-        <w:t>, we need one capable of handling 34</w:t>
-      </w:r>
-      <w:r>
-        <w:rPr>
-          <w:lang w:val="en-US"/>
-        </w:rPr>
-        <w:t xml:space="preserve"> V</w:t>
-      </w:r>
-      <w:r>
-        <w:rPr>
-          <w:lang w:val="en-US"/>
-        </w:rPr>
-        <w:t>. The output current from the op amp is the necessary one to make the power transistors output the chosen current. The maximum current is 4 A</w:t>
-      </w:r>
-      <w:r>
-        <w:rPr>
-          <w:lang w:val="en-US"/>
-        </w:rPr>
-        <w:t>,</w:t>
-      </w:r>
-      <w:r>
-        <w:rPr>
-          <w:lang w:val="en-US"/>
-        </w:rPr>
-        <w:t xml:space="preserve"> so dividing that by the gain of the TIP14</w:t>
-      </w:r>
-      <w:r>
-        <w:rPr>
-          <w:lang w:val="en-US"/>
-        </w:rPr>
-        <w:t xml:space="preserve">2 which is very </w:t>
-      </w:r>
-      <w:proofErr w:type="gramStart"/>
-      <w:r>
-        <w:rPr>
-          <w:lang w:val="en-US"/>
-        </w:rPr>
-        <w:t>high</w:t>
-      </w:r>
-      <w:proofErr w:type="gramEnd"/>
-      <w:r>
-        <w:rPr>
-          <w:lang w:val="en-US"/>
-        </w:rPr>
-        <w:t xml:space="preserve"> and I’ll assume 100 (the datasheets say 500-1000 min but that’s with V</w:t>
-      </w:r>
-      <w:r>
-        <w:rPr>
-          <w:vertAlign w:val="subscript"/>
-          <w:lang w:val="en-US"/>
-        </w:rPr>
-        <w:t>CE</w:t>
-      </w:r>
-      <w:r>
-        <w:rPr>
-          <w:lang w:val="en-US"/>
-        </w:rPr>
-        <w:t xml:space="preserve"> = 4 V, and I don’t know what happens with higher V</w:t>
-      </w:r>
-      <w:r>
-        <w:rPr>
-          <w:vertAlign w:val="subscript"/>
-          <w:lang w:val="en-US"/>
-        </w:rPr>
-        <w:t>CE</w:t>
-      </w:r>
-      <w:r>
-        <w:rPr>
-          <w:lang w:val="en-US"/>
-        </w:rPr>
-        <w:t>) gives 4/100 = 40 mA – this is the current on the base of the transistors needed.</w:t>
-      </w:r>
-    </w:p>
-    <w:p>
-      <w:pPr>
-        <w:rPr>
-          <w:lang w:val="en-US"/>
-        </w:rPr>
-      </w:pPr>
-      <w:r>
-        <w:rPr>
-          <w:lang w:val="en-US"/>
-        </w:rPr>
-        <w:t xml:space="preserve">So, an op amp with current output of </w:t>
-      </w:r>
-      <w:r>
-        <w:rPr>
-          <w:lang w:val="en-US"/>
-        </w:rPr>
-        <w:t>4</w:t>
-      </w:r>
-      <w:r>
-        <w:rPr>
-          <w:lang w:val="en-US"/>
-        </w:rPr>
-        <w:t>0 m</w:t>
-      </w:r>
-      <w:r>
-        <w:rPr>
-          <w:lang w:val="en-US"/>
-        </w:rPr>
-        <w:t>A</w:t>
-      </w:r>
-      <w:r>
-        <w:rPr>
-          <w:lang w:val="en-US"/>
-        </w:rPr>
-        <w:t xml:space="preserve"> is needed.</w:t>
-      </w:r>
-      <w:r>
-        <w:rPr>
-          <w:lang w:val="en-US"/>
-        </w:rPr>
-        <w:t xml:space="preserve"> </w:t>
-      </w:r>
-      <w:r>
-        <w:rPr>
-          <w:lang w:val="en-US"/>
-        </w:rPr>
-        <w:t>I chose the LM6171 which has a maximum output current of 135 mA</w:t>
-      </w:r>
-      <w:r>
-        <w:rPr>
-          <w:lang w:val="en-US"/>
-        </w:rPr>
-        <w:t xml:space="preserve"> and maximum V</w:t>
-      </w:r>
-      <w:r>
-        <w:rPr>
-          <w:vertAlign w:val="subscript"/>
-          <w:lang w:val="en-US"/>
-        </w:rPr>
-        <w:t>S</w:t>
-      </w:r>
-      <w:r>
-        <w:rPr>
-          <w:lang w:val="en-US"/>
-        </w:rPr>
-        <w:t xml:space="preserve"> of 36 V.</w:t>
-      </w:r>
-    </w:p>
-    <w:p>
-      <w:pPr>
-        <w:pStyle w:val="Ttulo2"/>
-        <w:rPr>
-          <w:lang w:val="en-US"/>
-        </w:rPr>
-      </w:pPr>
-      <w:r>
-        <w:rPr>
-          <w:lang w:val="en-US"/>
-        </w:rPr>
-        <w:t xml:space="preserve">Output voltage </w:t>
-      </w:r>
-      <w:proofErr w:type="gramStart"/>
-      <w:r>
-        <w:rPr>
-          <w:lang w:val="en-US"/>
-        </w:rPr>
-        <w:t>divider</w:t>
-      </w:r>
-      <w:proofErr w:type="gramEnd"/>
+        <w:t>Output voltage divider</w:t>
+      </w:r>
     </w:p>
     <w:p>
       <w:pPr>
@@ -3094,7 +3000,21 @@
                   <w:rFonts w:ascii="Cambria Math" w:hAnsi="Cambria Math"/>
                   <w:lang w:val="en-US"/>
                 </w:rPr>
-                <m:t>1.24</m:t>
+                <m:t>2</m:t>
+              </m:r>
+              <m:r>
+                <w:rPr>
+                  <w:rFonts w:ascii="Cambria Math" w:hAnsi="Cambria Math"/>
+                  <w:lang w:val="en-US"/>
+                </w:rPr>
+                <m:t>.</m:t>
+              </m:r>
+              <m:r>
+                <w:rPr>
+                  <w:rFonts w:ascii="Cambria Math" w:hAnsi="Cambria Math"/>
+                  <w:lang w:val="en-US"/>
+                </w:rPr>
+                <m:t>45</m:t>
               </m:r>
             </m:num>
             <m:den>
@@ -3103,7 +3023,21 @@
                   <w:rFonts w:ascii="Cambria Math" w:hAnsi="Cambria Math"/>
                   <w:lang w:val="en-US"/>
                 </w:rPr>
-                <m:t>1.24</m:t>
+                <m:t>2</m:t>
+              </m:r>
+              <m:r>
+                <w:rPr>
+                  <w:rFonts w:ascii="Cambria Math" w:hAnsi="Cambria Math"/>
+                  <w:lang w:val="en-US"/>
+                </w:rPr>
+                <m:t>.</m:t>
+              </m:r>
+              <m:r>
+                <w:rPr>
+                  <w:rFonts w:ascii="Cambria Math" w:hAnsi="Cambria Math"/>
+                  <w:lang w:val="en-US"/>
+                </w:rPr>
+                <m:t>45</m:t>
               </m:r>
             </m:den>
           </m:f>
@@ -3951,7 +3885,21 @@
                   <w:rFonts w:ascii="Cambria Math" w:hAnsi="Cambria Math"/>
                   <w:lang w:val="en-US"/>
                 </w:rPr>
-                <m:t>1.24</m:t>
+                <m:t>2</m:t>
+              </m:r>
+              <m:r>
+                <w:rPr>
+                  <w:rFonts w:ascii="Cambria Math" w:hAnsi="Cambria Math"/>
+                  <w:lang w:val="en-US"/>
+                </w:rPr>
+                <m:t>.</m:t>
+              </m:r>
+              <m:r>
+                <w:rPr>
+                  <w:rFonts w:ascii="Cambria Math" w:hAnsi="Cambria Math"/>
+                  <w:lang w:val="en-US"/>
+                </w:rPr>
+                <m:t>45</m:t>
               </m:r>
             </m:num>
             <m:den>
@@ -3969,7 +3917,35 @@
               <w:rFonts w:ascii="Cambria Math" w:hAnsi="Cambria Math"/>
               <w:lang w:val="en-US"/>
             </w:rPr>
-            <m:t>=0.0413=</m:t>
+            <m:t>=0.0</m:t>
+          </m:r>
+          <m:r>
+            <w:rPr>
+              <w:rFonts w:ascii="Cambria Math" w:hAnsi="Cambria Math"/>
+              <w:lang w:val="en-US"/>
+            </w:rPr>
+            <m:t>8</m:t>
+          </m:r>
+          <m:r>
+            <w:rPr>
+              <w:rFonts w:ascii="Cambria Math" w:hAnsi="Cambria Math"/>
+              <w:lang w:val="en-US"/>
+            </w:rPr>
+            <m:t>1</m:t>
+          </m:r>
+          <m:r>
+            <w:rPr>
+              <w:rFonts w:ascii="Cambria Math" w:hAnsi="Cambria Math"/>
+              <w:lang w:val="en-US"/>
+            </w:rPr>
+            <m:t>7</m:t>
+          </m:r>
+          <m:r>
+            <w:rPr>
+              <w:rFonts w:ascii="Cambria Math" w:hAnsi="Cambria Math"/>
+              <w:lang w:val="en-US"/>
+            </w:rPr>
+            <m:t>=</m:t>
           </m:r>
           <m:f>
             <m:fPr>
@@ -4157,7 +4133,14 @@
               <w:rFonts w:ascii="Cambria Math" w:hAnsi="Cambria Math"/>
               <w:lang w:val="en-US"/>
             </w:rPr>
-            <m:t>=0.0413</m:t>
+            <m:t>=</m:t>
+          </m:r>
+          <m:r>
+            <w:rPr>
+              <w:rFonts w:ascii="Cambria Math" w:hAnsi="Cambria Math"/>
+              <w:lang w:val="en-US"/>
+            </w:rPr>
+            <m:t>0.0817</m:t>
           </m:r>
           <m:sSub>
             <m:sSubPr>
@@ -4193,7 +4176,14 @@
               <w:rFonts w:ascii="Cambria Math" w:hAnsi="Cambria Math"/>
               <w:lang w:val="en-US"/>
             </w:rPr>
-            <m:t>+0.0431</m:t>
+            <m:t>+</m:t>
+          </m:r>
+          <m:r>
+            <w:rPr>
+              <w:rFonts w:ascii="Cambria Math" w:hAnsi="Cambria Math"/>
+              <w:lang w:val="en-US"/>
+            </w:rPr>
+            <m:t>0.0817</m:t>
           </m:r>
           <m:sSub>
             <m:sSubPr>
@@ -4229,7 +4219,14 @@
               <w:rFonts w:ascii="Cambria Math" w:hAnsi="Cambria Math"/>
               <w:lang w:val="en-US"/>
             </w:rPr>
-            <m:t>+0.0413</m:t>
+            <m:t>+</m:t>
+          </m:r>
+          <m:r>
+            <w:rPr>
+              <w:rFonts w:ascii="Cambria Math" w:hAnsi="Cambria Math"/>
+              <w:lang w:val="en-US"/>
+            </w:rPr>
+            <m:t>0.0817</m:t>
           </m:r>
           <m:sSub>
             <m:sSubPr>
@@ -4265,7 +4262,14 @@
               <w:rFonts w:ascii="Cambria Math" w:hAnsi="Cambria Math"/>
               <w:lang w:val="en-US"/>
             </w:rPr>
-            <m:t>⟺0.9587</m:t>
+            <m:t>⟺0.9</m:t>
+          </m:r>
+          <m:r>
+            <w:rPr>
+              <w:rFonts w:ascii="Cambria Math" w:hAnsi="Cambria Math"/>
+              <w:lang w:val="en-US"/>
+            </w:rPr>
+            <m:t>183</m:t>
           </m:r>
           <m:sSub>
             <m:sSubPr>
@@ -4301,7 +4305,14 @@
               <w:rFonts w:ascii="Cambria Math" w:hAnsi="Cambria Math"/>
               <w:lang w:val="en-US"/>
             </w:rPr>
-            <m:t>=0.0413</m:t>
+            <m:t>=</m:t>
+          </m:r>
+          <m:r>
+            <w:rPr>
+              <w:rFonts w:ascii="Cambria Math" w:hAnsi="Cambria Math"/>
+              <w:lang w:val="en-US"/>
+            </w:rPr>
+            <m:t>0.0817</m:t>
           </m:r>
           <m:sSub>
             <m:sSubPr>
@@ -4337,7 +4348,14 @@
               <w:rFonts w:ascii="Cambria Math" w:hAnsi="Cambria Math"/>
               <w:lang w:val="en-US"/>
             </w:rPr>
-            <m:t>+0.0413</m:t>
+            <m:t>+</m:t>
+          </m:r>
+          <m:r>
+            <w:rPr>
+              <w:rFonts w:ascii="Cambria Math" w:hAnsi="Cambria Math"/>
+              <w:lang w:val="en-US"/>
+            </w:rPr>
+            <m:t>0.0817</m:t>
           </m:r>
           <m:sSub>
             <m:sSubPr>
@@ -4409,7 +4427,14 @@
               <w:rFonts w:ascii="Cambria Math" w:hAnsi="Cambria Math"/>
               <w:lang w:val="en-US"/>
             </w:rPr>
-            <m:t>=0.0431</m:t>
+            <m:t>=0.0</m:t>
+          </m:r>
+          <m:r>
+            <w:rPr>
+              <w:rFonts w:ascii="Cambria Math" w:hAnsi="Cambria Math"/>
+              <w:lang w:val="en-US"/>
+            </w:rPr>
+            <m:t>890</m:t>
           </m:r>
           <m:sSub>
             <m:sSubPr>
@@ -4445,7 +4470,14 @@
               <w:rFonts w:ascii="Cambria Math" w:hAnsi="Cambria Math"/>
               <w:lang w:val="en-US"/>
             </w:rPr>
-            <m:t>+0.0431</m:t>
+            <m:t>+0.0</m:t>
+          </m:r>
+          <m:r>
+            <w:rPr>
+              <w:rFonts w:ascii="Cambria Math" w:hAnsi="Cambria Math"/>
+              <w:lang w:val="en-US"/>
+            </w:rPr>
+            <m:t>890</m:t>
           </m:r>
           <m:sSub>
             <m:sSubPr>
@@ -4603,7 +4635,14 @@
                       <w:rFonts w:ascii="Cambria Math" w:hAnsi="Cambria Math"/>
                       <w:lang w:val="en-US"/>
                     </w:rPr>
-                    <m:t>=0.0431</m:t>
+                    <m:t>=0.0</m:t>
+                  </m:r>
+                  <m:r>
+                    <w:rPr>
+                      <w:rFonts w:ascii="Cambria Math" w:hAnsi="Cambria Math"/>
+                      <w:lang w:val="en-US"/>
+                    </w:rPr>
+                    <m:t>890</m:t>
                   </m:r>
                   <m:sSub>
                     <m:sSubPr>
@@ -4639,7 +4678,14 @@
                       <w:rFonts w:ascii="Cambria Math" w:hAnsi="Cambria Math"/>
                       <w:lang w:val="en-US"/>
                     </w:rPr>
-                    <m:t>+0.0431</m:t>
+                    <m:t>+0.0</m:t>
+                  </m:r>
+                  <m:r>
+                    <w:rPr>
+                      <w:rFonts w:ascii="Cambria Math" w:hAnsi="Cambria Math"/>
+                      <w:lang w:val="en-US"/>
+                    </w:rPr>
+                    <m:t>890</m:t>
                   </m:r>
                   <m:sSub>
                     <m:sSubPr>
@@ -4787,7 +4833,14 @@
                       <w:rFonts w:ascii="Cambria Math" w:hAnsi="Cambria Math"/>
                       <w:lang w:val="en-US"/>
                     </w:rPr>
-                    <m:t>=0.0431</m:t>
+                    <m:t>=0.0</m:t>
+                  </m:r>
+                  <m:r>
+                    <w:rPr>
+                      <w:rFonts w:ascii="Cambria Math" w:hAnsi="Cambria Math"/>
+                      <w:lang w:val="en-US"/>
+                    </w:rPr>
+                    <m:t>890</m:t>
                   </m:r>
                   <m:sSub>
                     <m:sSubPr>
@@ -4845,6 +4898,1769 @@
     <w:p>
       <w:pPr>
         <w:rPr>
+          <w:rFonts w:eastAsiaTheme="minorEastAsia"/>
+          <w:lang w:val="en-US"/>
+        </w:rPr>
+      </w:pPr>
+      <w:r>
+        <w:rPr>
+          <w:rFonts w:eastAsiaTheme="minorEastAsia"/>
+          <w:lang w:val="en-US"/>
+        </w:rPr>
+        <w:t>With the</w:t>
+      </w:r>
+      <w:r>
+        <w:rPr>
+          <w:rFonts w:eastAsiaTheme="minorEastAsia"/>
+          <w:lang w:val="en-US"/>
+        </w:rPr>
+        <w:t xml:space="preserve"> chosen</w:t>
+      </w:r>
+      <w:r>
+        <w:rPr>
+          <w:rFonts w:eastAsiaTheme="minorEastAsia"/>
+          <w:lang w:val="en-US"/>
+        </w:rPr>
+        <w:t xml:space="preserve"> potentiometer being of 20 kOhm, R</w:t>
+      </w:r>
+      <w:r>
+        <w:rPr>
+          <w:rFonts w:eastAsiaTheme="minorEastAsia"/>
+          <w:vertAlign w:val="subscript"/>
+          <w:lang w:val="en-US"/>
+        </w:rPr>
+        <w:t>11</w:t>
+      </w:r>
+      <w:r>
+        <w:rPr>
+          <w:rFonts w:eastAsiaTheme="minorEastAsia"/>
+          <w:lang w:val="en-US"/>
+        </w:rPr>
+        <w:t xml:space="preserve"> = </w:t>
+      </w:r>
+      <w:r>
+        <w:rPr>
+          <w:rFonts w:eastAsiaTheme="minorEastAsia"/>
+          <w:lang w:val="en-US"/>
+        </w:rPr>
+        <w:t>1780</w:t>
+      </w:r>
+      <w:r>
+        <w:rPr>
+          <w:rFonts w:eastAsiaTheme="minorEastAsia"/>
+          <w:lang w:val="en-US"/>
+        </w:rPr>
+        <w:t xml:space="preserve"> Ohm.</w:t>
+      </w:r>
+    </w:p>
+    <w:p>
+      <w:pPr>
+        <w:pStyle w:val="Ttulo2"/>
+        <w:rPr>
+          <w:rFonts w:eastAsiaTheme="minorEastAsia"/>
+          <w:lang w:val="en-US"/>
+        </w:rPr>
+      </w:pPr>
+      <w:r>
+        <w:rPr>
+          <w:rFonts w:eastAsiaTheme="minorEastAsia"/>
+          <w:lang w:val="en-US"/>
+        </w:rPr>
+        <w:t>Current protections</w:t>
+      </w:r>
+    </w:p>
+    <w:p>
+      <w:pPr>
+        <w:rPr>
+          <w:lang w:val="en-US"/>
+        </w:rPr>
+      </w:pPr>
+      <w:r>
+        <w:rPr>
+          <w:lang w:val="en-US"/>
+        </w:rPr>
+        <w:t>There are at least 2 types of protections: constant current limiting and foldback protection.</w:t>
+      </w:r>
+    </w:p>
+    <w:p>
+      <w:pPr>
+        <w:rPr>
+          <w:lang w:val="en-US"/>
+        </w:rPr>
+      </w:pPr>
+      <w:r>
+        <w:rPr>
+          <w:noProof/>
+          <w:lang w:val="en-US"/>
+        </w:rPr>
+        <w:drawing>
+          <wp:inline distT="0" distB="0" distL="0" distR="0" wp14:anchorId="79E6C298" wp14:editId="68F7AB16">
+            <wp:extent cx="1787286" cy="1593188"/>
+            <wp:effectExtent l="0" t="0" r="3810" b="7620"/>
+            <wp:docPr id="680962275" name="Imagem 3"/>
+            <wp:cNvGraphicFramePr>
+              <a:graphicFrameLocks xmlns:a="http://schemas.openxmlformats.org/drawingml/2006/main" noChangeAspect="1"/>
+            </wp:cNvGraphicFramePr>
+            <a:graphic xmlns:a="http://schemas.openxmlformats.org/drawingml/2006/main">
+              <a:graphicData uri="http://schemas.openxmlformats.org/drawingml/2006/picture">
+                <pic:pic xmlns:pic="http://schemas.openxmlformats.org/drawingml/2006/picture">
+                  <pic:nvPicPr>
+                    <pic:cNvPr id="0" name="Picture 7"/>
+                    <pic:cNvPicPr>
+                      <a:picLocks noChangeAspect="1" noChangeArrowheads="1"/>
+                    </pic:cNvPicPr>
+                  </pic:nvPicPr>
+                  <pic:blipFill>
+                    <a:blip r:embed="rId17">
+                      <a:extLst>
+                        <a:ext uri="{28A0092B-C50C-407E-A947-70E740481C1C}">
+                          <a14:useLocalDpi xmlns:a14="http://schemas.microsoft.com/office/drawing/2010/main" val="0"/>
+                        </a:ext>
+                      </a:extLst>
+                    </a:blip>
+                    <a:srcRect/>
+                    <a:stretch>
+                      <a:fillRect/>
+                    </a:stretch>
+                  </pic:blipFill>
+                  <pic:spPr bwMode="auto">
+                    <a:xfrm>
+                      <a:off x="0" y="0"/>
+                      <a:ext cx="1792720" cy="1598032"/>
+                    </a:xfrm>
+                    <a:prstGeom prst="rect">
+                      <a:avLst/>
+                    </a:prstGeom>
+                    <a:noFill/>
+                    <a:ln>
+                      <a:noFill/>
+                    </a:ln>
+                  </pic:spPr>
+                </pic:pic>
+              </a:graphicData>
+            </a:graphic>
+          </wp:inline>
+        </w:drawing>
+      </w:r>
+    </w:p>
+    <w:p>
+      <w:pPr>
+        <w:rPr>
+          <w:lang w:val="en-US"/>
+        </w:rPr>
+      </w:pPr>
+      <w:r>
+        <w:rPr>
+          <w:lang w:val="en-US"/>
+        </w:rPr>
+        <w:t>The foldback protection is the green one; the constant current limiting is the blue one; the red one is no protection at all.</w:t>
+      </w:r>
+    </w:p>
+    <w:p>
+      <w:pPr>
+        <w:rPr>
+          <w:lang w:val="en-US"/>
+        </w:rPr>
+      </w:pPr>
+      <w:r>
+        <w:rPr>
+          <w:lang w:val="en-US"/>
+        </w:rPr>
+        <w:t>We could use the foldback one, and initially I was going to use it, but aside from it progressively limiting the circuit current, the short-circuit protection is not complete: with 4 A max, LTspice said 2.8 A would be the short-circuit protection current – not cool.</w:t>
+      </w:r>
+      <w:r>
+        <w:rPr>
+          <w:lang w:val="en-US"/>
+        </w:rPr>
+        <w:t xml:space="preserve"> Also, the resistor it requires has a higher value than the constant current limiting protection one, so it steals less voltage from the output (4 V vs 0.9 V after testing on LTspice).</w:t>
+      </w:r>
+    </w:p>
+    <w:p>
+      <w:pPr>
+        <w:rPr>
+          <w:lang w:val="en-US"/>
+        </w:rPr>
+      </w:pPr>
+      <w:r>
+        <w:rPr>
+          <w:lang w:val="en-US"/>
+        </w:rPr>
+        <w:t>So I tried to think on a solution and arrived at:</w:t>
+      </w:r>
+    </w:p>
+    <w:p>
+      <w:pPr>
+        <w:rPr>
+          <w:lang w:val="en-US"/>
+        </w:rPr>
+      </w:pPr>
+      <w:r>
+        <w:rPr>
+          <w:noProof/>
+          <w:lang w:val="en-US"/>
+        </w:rPr>
+        <w:lastRenderedPageBreak/>
+        <w:drawing>
+          <wp:inline distT="0" distB="0" distL="0" distR="0" wp14:anchorId="0496FFDC" wp14:editId="7CF04B4D">
+            <wp:extent cx="5391150" cy="2193290"/>
+            <wp:effectExtent l="0" t="0" r="0" b="0"/>
+            <wp:docPr id="1178221374" name="Imagem 7"/>
+            <wp:cNvGraphicFramePr>
+              <a:graphicFrameLocks xmlns:a="http://schemas.openxmlformats.org/drawingml/2006/main" noChangeAspect="1"/>
+            </wp:cNvGraphicFramePr>
+            <a:graphic xmlns:a="http://schemas.openxmlformats.org/drawingml/2006/main">
+              <a:graphicData uri="http://schemas.openxmlformats.org/drawingml/2006/picture">
+                <pic:pic xmlns:pic="http://schemas.openxmlformats.org/drawingml/2006/picture">
+                  <pic:nvPicPr>
+                    <pic:cNvPr id="0" name="Picture 16"/>
+                    <pic:cNvPicPr>
+                      <a:picLocks noChangeAspect="1" noChangeArrowheads="1"/>
+                    </pic:cNvPicPr>
+                  </pic:nvPicPr>
+                  <pic:blipFill>
+                    <a:blip r:embed="rId18" cstate="print">
+                      <a:extLst>
+                        <a:ext uri="{28A0092B-C50C-407E-A947-70E740481C1C}">
+                          <a14:useLocalDpi xmlns:a14="http://schemas.microsoft.com/office/drawing/2010/main" val="0"/>
+                        </a:ext>
+                      </a:extLst>
+                    </a:blip>
+                    <a:srcRect/>
+                    <a:stretch>
+                      <a:fillRect/>
+                    </a:stretch>
+                  </pic:blipFill>
+                  <pic:spPr bwMode="auto">
+                    <a:xfrm>
+                      <a:off x="0" y="0"/>
+                      <a:ext cx="5391150" cy="2193290"/>
+                    </a:xfrm>
+                    <a:prstGeom prst="rect">
+                      <a:avLst/>
+                    </a:prstGeom>
+                    <a:noFill/>
+                    <a:ln>
+                      <a:noFill/>
+                    </a:ln>
+                  </pic:spPr>
+                </pic:pic>
+              </a:graphicData>
+            </a:graphic>
+          </wp:inline>
+        </w:drawing>
+      </w:r>
+    </w:p>
+    <w:p>
+      <w:pPr>
+        <w:rPr>
+          <w:lang w:val="en-US"/>
+        </w:rPr>
+      </w:pPr>
+      <w:r>
+        <w:rPr>
+          <w:lang w:val="en-US"/>
+        </w:rPr>
+        <w:t xml:space="preserve">The circular one is the actual short-circuit </w:t>
+      </w:r>
+      <w:r>
+        <w:rPr>
+          <w:lang w:val="en-US"/>
+        </w:rPr>
+        <w:t>protection;</w:t>
+      </w:r>
+      <w:r>
+        <w:rPr>
+          <w:lang w:val="en-US"/>
+        </w:rPr>
+        <w:t xml:space="preserve"> the rectangular one is the constant current limiting one</w:t>
+      </w:r>
+      <w:r>
+        <w:rPr>
+          <w:lang w:val="en-US"/>
+        </w:rPr>
+        <w:t xml:space="preserve"> (idea taken from </w:t>
+      </w:r>
+      <w:hyperlink r:id="rId19" w:history="1">
+        <w:r>
+          <w:rPr>
+            <w:rStyle w:val="Hiperligao"/>
+            <w:rFonts w:eastAsiaTheme="minorEastAsia"/>
+            <w:lang w:val="en-US"/>
+          </w:rPr>
+          <w:t>https://freecircuitdiagram.com/215-variable-adjustable-current-limiter-circuit/</w:t>
+        </w:r>
+      </w:hyperlink>
+      <w:r>
+        <w:rPr>
+          <w:rFonts w:eastAsiaTheme="minorEastAsia"/>
+          <w:lang w:val="en-US"/>
+        </w:rPr>
+        <w:t>)</w:t>
+      </w:r>
+      <w:r>
+        <w:rPr>
+          <w:lang w:val="en-US"/>
+        </w:rPr>
+        <w:t>. The first protects when the output is shorted; the second protects whenever the output current tries to go above 4 A</w:t>
+      </w:r>
+      <w:r>
+        <w:rPr>
+          <w:lang w:val="en-US"/>
+        </w:rPr>
+        <w:t xml:space="preserve"> when on overload</w:t>
+      </w:r>
+      <w:r>
+        <w:rPr>
+          <w:lang w:val="en-US"/>
+        </w:rPr>
+        <w:t>.</w:t>
+      </w:r>
+    </w:p>
+    <w:p>
+      <w:pPr>
+        <w:rPr>
+          <w:lang w:val="en-US"/>
+        </w:rPr>
+      </w:pPr>
+      <w:r>
+        <w:rPr>
+          <w:lang w:val="en-US"/>
+        </w:rPr>
+        <w:t xml:space="preserve">The SC protection works by comparing output voltage to half the reference voltage. Whenever the </w:t>
+      </w:r>
+      <w:r>
+        <w:rPr>
+          <w:lang w:val="en-US"/>
+        </w:rPr>
+        <w:t>OUT</w:t>
+      </w:r>
+      <w:r>
+        <w:rPr>
+          <w:lang w:val="en-US"/>
+        </w:rPr>
+        <w:t xml:space="preserve"> voltage is lower than </w:t>
+      </w:r>
+      <w:r>
+        <w:rPr>
+          <w:lang w:val="en-US"/>
+        </w:rPr>
+        <w:t>V</w:t>
+      </w:r>
+      <w:r>
+        <w:rPr>
+          <w:vertAlign w:val="subscript"/>
+          <w:lang w:val="en-US"/>
+        </w:rPr>
+        <w:t>ref</w:t>
+      </w:r>
+      <w:r>
+        <w:rPr>
+          <w:lang w:val="en-US"/>
+        </w:rPr>
+        <w:t>/2</w:t>
+      </w:r>
+      <w:r>
+        <w:rPr>
+          <w:lang w:val="en-US"/>
+        </w:rPr>
+        <w:t xml:space="preserve"> (</w:t>
+      </w:r>
+      <w:r>
+        <w:rPr>
+          <w:lang w:val="en-US"/>
+        </w:rPr>
+        <w:t>if it’s below the requested it’s an overload, or if it’s very much below it’s a short</w:t>
+      </w:r>
+      <w:r>
+        <w:rPr>
+          <w:lang w:val="en-US"/>
+        </w:rPr>
+        <w:t>)</w:t>
+      </w:r>
+      <w:r>
+        <w:rPr>
+          <w:lang w:val="en-US"/>
+        </w:rPr>
+        <w:t>, the op amp will go on max current make Q7 steal all the current from the power transistors and throw it to GND.</w:t>
+      </w:r>
+    </w:p>
+    <w:p>
+      <w:pPr>
+        <w:rPr>
+          <w:lang w:val="en-US"/>
+        </w:rPr>
+      </w:pPr>
+      <w:r>
+        <w:rPr>
+          <w:lang w:val="en-US"/>
+        </w:rPr>
+        <w:t>The OC protection works by comparing the voltage on R16 and activating Q6 whenever it goes above 0.66 V (the necessary to activate the transistor)</w:t>
+      </w:r>
+      <w:r>
+        <w:rPr>
+          <w:lang w:val="en-US"/>
+        </w:rPr>
+        <w:t>, again stealing whatever current is necessary to keep the current on 4 A at most</w:t>
+      </w:r>
+      <w:r>
+        <w:rPr>
+          <w:lang w:val="en-US"/>
+        </w:rPr>
+        <w:t xml:space="preserve"> OR whatever we choose as the maximum – because it can be chosen with R</w:t>
+      </w:r>
+      <w:r>
+        <w:rPr>
+          <w:vertAlign w:val="subscript"/>
+          <w:lang w:val="en-US"/>
+        </w:rPr>
+        <w:t>Pot1</w:t>
+      </w:r>
+      <w:r>
+        <w:rPr>
+          <w:lang w:val="en-US"/>
+        </w:rPr>
+        <w:t>.</w:t>
+      </w:r>
+      <w:r>
+        <w:rPr>
+          <w:lang w:val="en-US"/>
+        </w:rPr>
+        <w:br/>
+        <w:t>I didn’t want to bother making the calculations, so instead I went by trial and error until the maximum was 4 A. Keeping R</w:t>
+      </w:r>
+      <w:r>
+        <w:rPr>
+          <w:vertAlign w:val="subscript"/>
+          <w:lang w:val="en-US"/>
+        </w:rPr>
+        <w:t>17</w:t>
+      </w:r>
+      <w:r>
+        <w:rPr>
+          <w:lang w:val="en-US"/>
+        </w:rPr>
+        <w:t xml:space="preserve"> at 1 kOhm that resulted in the potentiometer being of 2.2 kOhm. I also set R16 to be 1 Ohm</w:t>
+      </w:r>
+      <w:r>
+        <w:rPr>
+          <w:lang w:val="en-US"/>
+        </w:rPr>
+        <w:t>.</w:t>
+      </w:r>
+      <w:r>
+        <w:rPr>
+          <w:lang w:val="en-US"/>
+        </w:rPr>
+        <w:t xml:space="preserve"> The minimum</w:t>
+      </w:r>
+      <w:r>
+        <w:rPr>
+          <w:lang w:val="en-US"/>
+        </w:rPr>
+        <w:t xml:space="preserve"> current to limit is</w:t>
+      </w:r>
+      <w:r>
+        <w:rPr>
+          <w:lang w:val="en-US"/>
+        </w:rPr>
+        <w:t xml:space="preserve"> (supposedly)</w:t>
+      </w:r>
+      <w:r>
+        <w:rPr>
+          <w:lang w:val="en-US"/>
+        </w:rPr>
+        <w:t xml:space="preserve"> given by</w:t>
+      </w:r>
+    </w:p>
+    <w:p>
+      <w:pPr>
+        <w:rPr>
+          <w:rFonts w:eastAsiaTheme="minorEastAsia"/>
+          <w:lang w:val="en-US"/>
+        </w:rPr>
+      </w:pPr>
+      <m:oMathPara>
+        <m:oMath>
+          <m:sSub>
+            <m:sSubPr>
+              <m:ctrlPr>
+                <w:rPr>
+                  <w:rFonts w:ascii="Cambria Math" w:hAnsi="Cambria Math"/>
+                  <w:i/>
+                  <w:lang w:val="en-US"/>
+                </w:rPr>
+              </m:ctrlPr>
+            </m:sSubPr>
+            <m:e>
+              <m:r>
+                <w:rPr>
+                  <w:rFonts w:ascii="Cambria Math" w:hAnsi="Cambria Math"/>
+                  <w:lang w:val="en-US"/>
+                </w:rPr>
+                <m:t>I</m:t>
+              </m:r>
+            </m:e>
+            <m:sub>
+              <m:r>
+                <w:rPr>
+                  <w:rFonts w:ascii="Cambria Math" w:hAnsi="Cambria Math"/>
+                  <w:lang w:val="en-US"/>
+                </w:rPr>
+                <m:t>m</m:t>
+              </m:r>
+              <m:r>
+                <w:rPr>
+                  <w:rFonts w:ascii="Cambria Math" w:hAnsi="Cambria Math"/>
+                  <w:lang w:val="en-US"/>
+                </w:rPr>
+                <m:t>í</m:t>
+              </m:r>
+              <m:r>
+                <w:rPr>
+                  <w:rFonts w:ascii="Cambria Math" w:hAnsi="Cambria Math"/>
+                  <w:lang w:val="en-US"/>
+                </w:rPr>
+                <m:t>n</m:t>
+              </m:r>
+            </m:sub>
+          </m:sSub>
+          <m:r>
+            <w:rPr>
+              <w:rFonts w:ascii="Cambria Math" w:hAnsi="Cambria Math"/>
+              <w:lang w:val="en-US"/>
+            </w:rPr>
+            <m:t>=</m:t>
+          </m:r>
+          <m:f>
+            <m:fPr>
+              <m:ctrlPr>
+                <w:rPr>
+                  <w:rFonts w:ascii="Cambria Math" w:hAnsi="Cambria Math"/>
+                  <w:i/>
+                  <w:lang w:val="en-US"/>
+                </w:rPr>
+              </m:ctrlPr>
+            </m:fPr>
+            <m:num>
+              <m:sSub>
+                <m:sSubPr>
+                  <m:ctrlPr>
+                    <w:rPr>
+                      <w:rFonts w:ascii="Cambria Math" w:hAnsi="Cambria Math"/>
+                      <w:i/>
+                      <w:lang w:val="en-US"/>
+                    </w:rPr>
+                  </m:ctrlPr>
+                </m:sSubPr>
+                <m:e>
+                  <m:r>
+                    <w:rPr>
+                      <w:rFonts w:ascii="Cambria Math" w:hAnsi="Cambria Math"/>
+                      <w:lang w:val="en-US"/>
+                    </w:rPr>
+                    <m:t>V</m:t>
+                  </m:r>
+                </m:e>
+                <m:sub>
+                  <m:r>
+                    <w:rPr>
+                      <w:rFonts w:ascii="Cambria Math" w:hAnsi="Cambria Math"/>
+                      <w:lang w:val="en-US"/>
+                    </w:rPr>
+                    <m:t>BE</m:t>
+                  </m:r>
+                </m:sub>
+              </m:sSub>
+            </m:num>
+            <m:den>
+              <m:sSub>
+                <m:sSubPr>
+                  <m:ctrlPr>
+                    <w:rPr>
+                      <w:rFonts w:ascii="Cambria Math" w:hAnsi="Cambria Math"/>
+                      <w:i/>
+                      <w:lang w:val="en-US"/>
+                    </w:rPr>
+                  </m:ctrlPr>
+                </m:sSubPr>
+                <m:e>
+                  <m:r>
+                    <w:rPr>
+                      <w:rFonts w:ascii="Cambria Math" w:hAnsi="Cambria Math"/>
+                      <w:lang w:val="en-US"/>
+                    </w:rPr>
+                    <m:t>R</m:t>
+                  </m:r>
+                </m:e>
+                <m:sub>
+                  <m:r>
+                    <w:rPr>
+                      <w:rFonts w:ascii="Cambria Math" w:hAnsi="Cambria Math"/>
+                      <w:lang w:val="en-US"/>
+                    </w:rPr>
+                    <m:t>16</m:t>
+                  </m:r>
+                </m:sub>
+              </m:sSub>
+            </m:den>
+          </m:f>
+          <m:r>
+            <w:rPr>
+              <w:rFonts w:ascii="Cambria Math" w:hAnsi="Cambria Math"/>
+              <w:lang w:val="en-US"/>
+            </w:rPr>
+            <m:t>=</m:t>
+          </m:r>
+          <m:f>
+            <m:fPr>
+              <m:ctrlPr>
+                <w:rPr>
+                  <w:rFonts w:ascii="Cambria Math" w:hAnsi="Cambria Math"/>
+                  <w:i/>
+                  <w:lang w:val="en-US"/>
+                </w:rPr>
+              </m:ctrlPr>
+            </m:fPr>
+            <m:num>
+              <m:r>
+                <w:rPr>
+                  <w:rFonts w:ascii="Cambria Math" w:hAnsi="Cambria Math"/>
+                  <w:lang w:val="en-US"/>
+                </w:rPr>
+                <m:t>0.66</m:t>
+              </m:r>
+            </m:num>
+            <m:den>
+              <m:r>
+                <w:rPr>
+                  <w:rFonts w:ascii="Cambria Math" w:hAnsi="Cambria Math"/>
+                  <w:lang w:val="en-US"/>
+                </w:rPr>
+                <m:t>1</m:t>
+              </m:r>
+            </m:den>
+          </m:f>
+          <m:r>
+            <w:rPr>
+              <w:rFonts w:ascii="Cambria Math" w:hAnsi="Cambria Math"/>
+              <w:lang w:val="en-US"/>
+            </w:rPr>
+            <m:t xml:space="preserve">=0.66 </m:t>
+          </m:r>
+          <m:r>
+            <w:rPr>
+              <w:rFonts w:ascii="Cambria Math" w:hAnsi="Cambria Math"/>
+              <w:lang w:val="en-US"/>
+            </w:rPr>
+            <m:t>V</m:t>
+          </m:r>
+          <m:r>
+            <w:rPr>
+              <w:rFonts w:eastAsiaTheme="minorEastAsia"/>
+              <w:lang w:val="en-US"/>
+            </w:rPr>
+            <w:br/>
+          </m:r>
+        </m:oMath>
+      </m:oMathPara>
+      <w:r>
+        <w:rPr>
+          <w:rFonts w:eastAsiaTheme="minorEastAsia"/>
+          <w:lang w:val="en-US"/>
+        </w:rPr>
+        <w:t>Exc</w:t>
+      </w:r>
+      <w:r>
+        <w:rPr>
+          <w:rFonts w:eastAsiaTheme="minorEastAsia"/>
+          <w:lang w:val="en-US"/>
+        </w:rPr>
+        <w:t>ept LTspice says it’s around 1 A.</w:t>
+      </w:r>
+    </w:p>
+    <w:p>
+      <w:pPr>
+        <w:pStyle w:val="Ttulo3"/>
+        <w:rPr>
+          <w:rFonts w:eastAsiaTheme="minorEastAsia"/>
+          <w:lang w:val="en-US"/>
+        </w:rPr>
+      </w:pPr>
+      <w:r>
+        <w:rPr>
+          <w:rFonts w:eastAsiaTheme="minorEastAsia"/>
+          <w:lang w:val="en-US"/>
+        </w:rPr>
+        <w:t>Problem with the SC protection</w:t>
+      </w:r>
+    </w:p>
+    <w:p>
+      <w:pPr>
+        <w:rPr>
+          <w:lang w:val="en-US"/>
+        </w:rPr>
+      </w:pPr>
+      <w:r>
+        <w:rPr>
+          <w:lang w:val="en-US"/>
+        </w:rPr>
+        <w:t>There is one major problem with the protection: if it gets triggered, there’s no coming back from it. EXPLAIN WHY</w:t>
+      </w:r>
+    </w:p>
+    <w:p>
+      <w:pPr>
+        <w:rPr>
+          <w:rFonts w:eastAsiaTheme="minorEastAsia"/>
+          <w:lang w:val="en-US"/>
+        </w:rPr>
+      </w:pPr>
+      <w:r>
+        <w:rPr>
+          <w:rFonts w:eastAsiaTheme="minorEastAsia"/>
+          <w:lang w:val="en-US"/>
+        </w:rPr>
+        <w:t>ACTUALLY… if there’s no coming back, there’s the latch! Just put a button to disable it again!</w:t>
+      </w:r>
+    </w:p>
+    <w:p>
+      <w:pPr>
+        <w:rPr>
+          <w:lang w:val="en-US"/>
+        </w:rPr>
+      </w:pPr>
+      <w:r>
+        <w:rPr>
+          <w:noProof/>
+        </w:rPr>
+        <w:drawing>
+          <wp:inline distT="0" distB="0" distL="0" distR="0" wp14:anchorId="1F31F3CE" wp14:editId="457FE5E7">
+            <wp:extent cx="5400040" cy="1631950"/>
+            <wp:effectExtent l="0" t="0" r="0" b="6350"/>
+            <wp:docPr id="2070640841" name="Imagem 1" descr="Uma imagem com texto, captura de ecrã, Tipo de letra&#10;&#10;Descrição gerada automaticamente"/>
+            <wp:cNvGraphicFramePr>
+              <a:graphicFrameLocks xmlns:a="http://schemas.openxmlformats.org/drawingml/2006/main" noChangeAspect="1"/>
+            </wp:cNvGraphicFramePr>
+            <a:graphic xmlns:a="http://schemas.openxmlformats.org/drawingml/2006/main">
+              <a:graphicData uri="http://schemas.openxmlformats.org/drawingml/2006/picture">
+                <pic:pic xmlns:pic="http://schemas.openxmlformats.org/drawingml/2006/picture">
+                  <pic:nvPicPr>
+                    <pic:cNvPr id="2070640841" name="Imagem 1" descr="Uma imagem com texto, captura de ecrã, Tipo de letra&#10;&#10;Descrição gerada automaticamente"/>
+                    <pic:cNvPicPr/>
+                  </pic:nvPicPr>
+                  <pic:blipFill>
+                    <a:blip r:embed="rId20"/>
+                    <a:stretch>
+                      <a:fillRect/>
+                    </a:stretch>
+                  </pic:blipFill>
+                  <pic:spPr>
+                    <a:xfrm>
+                      <a:off x="0" y="0"/>
+                      <a:ext cx="5400040" cy="1631950"/>
+                    </a:xfrm>
+                    <a:prstGeom prst="rect">
+                      <a:avLst/>
+                    </a:prstGeom>
+                  </pic:spPr>
+                </pic:pic>
+              </a:graphicData>
+            </a:graphic>
+          </wp:inline>
+        </w:drawing>
+      </w:r>
+    </w:p>
+    <w:p>
+      <w:pPr>
+        <w:rPr>
+          <w:lang w:val="en-US"/>
+        </w:rPr>
+      </w:pPr>
+    </w:p>
+    <w:p>
+      <w:pPr>
+        <w:rPr>
+          <w:lang w:val="en-US"/>
+        </w:rPr>
+      </w:pPr>
+    </w:p>
+    <w:p>
+      <w:pPr>
+        <w:rPr>
+          <w:lang w:val="en-US"/>
+        </w:rPr>
+      </w:pPr>
+      <w:r>
+        <w:rPr>
+          <w:lang w:val="en-US"/>
+        </w:rPr>
+        <w:t>We’re going to use the foldback protection, because it protects from overcurrent (too high loads on the supply) and short-circuits, and protects differently on both cases.</w:t>
+      </w:r>
+    </w:p>
+    <w:p>
+      <w:pPr>
+        <w:rPr>
+          <w:lang w:val="en-US"/>
+        </w:rPr>
+      </w:pPr>
+      <w:r>
+        <w:rPr>
+          <w:lang w:val="en-US"/>
+        </w:rPr>
+        <w:t>For normal functioning (and, therefore, overloads), the circuit must give up to 4 A.</w:t>
+      </w:r>
+    </w:p>
+    <w:p>
+      <w:pPr>
+        <w:rPr>
+          <w:lang w:val="en-US"/>
+        </w:rPr>
+      </w:pPr>
+      <w:r>
+        <w:rPr>
+          <w:lang w:val="en-US"/>
+        </w:rPr>
+        <w:t>The higher R</w:t>
+      </w:r>
+      <w:r>
+        <w:rPr>
+          <w:vertAlign w:val="subscript"/>
+          <w:lang w:val="en-US"/>
+        </w:rPr>
+        <w:t>16</w:t>
+      </w:r>
+      <w:r>
+        <w:rPr>
+          <w:lang w:val="en-US"/>
+        </w:rPr>
+        <w:t xml:space="preserve"> is for the same current, the higher will be its voltage and so will be its dissipated power. So it must be the lowest value possible – we’re going with </w:t>
+      </w:r>
+      <w:r>
+        <w:rPr>
+          <w:lang w:val="en-US"/>
+        </w:rPr>
+        <w:t>0.</w:t>
+      </w:r>
+      <w:r>
+        <w:rPr>
+          <w:lang w:val="en-US"/>
+        </w:rPr>
+        <w:t>5</w:t>
+      </w:r>
+      <w:r>
+        <w:rPr>
+          <w:lang w:val="en-US"/>
+        </w:rPr>
+        <w:t xml:space="preserve"> Ohm.</w:t>
+      </w:r>
+      <w:r>
+        <w:rPr>
+          <w:lang w:val="en-US"/>
+        </w:rPr>
+        <w:t xml:space="preserve"> Now for the power rating needed for the resistor…</w:t>
+      </w:r>
+    </w:p>
+    <w:p>
+      <w:pPr>
+        <w:rPr>
+          <w:rFonts w:eastAsiaTheme="minorEastAsia"/>
+          <w:lang w:val="en-US"/>
+        </w:rPr>
+      </w:pPr>
+      <m:oMathPara>
+        <m:oMath>
+          <m:sSub>
+            <m:sSubPr>
+              <m:ctrlPr>
+                <w:rPr>
+                  <w:rFonts w:ascii="Cambria Math" w:eastAsiaTheme="minorEastAsia" w:hAnsi="Cambria Math"/>
+                  <w:i/>
+                  <w:lang w:val="en-US"/>
+                </w:rPr>
+              </m:ctrlPr>
+            </m:sSubPr>
+            <m:e>
+              <m:r>
+                <w:rPr>
+                  <w:rFonts w:ascii="Cambria Math" w:eastAsiaTheme="minorEastAsia" w:hAnsi="Cambria Math"/>
+                  <w:lang w:val="en-US"/>
+                </w:rPr>
+                <m:t>P</m:t>
+              </m:r>
+            </m:e>
+            <m:sub>
+              <m:sSub>
+                <m:sSubPr>
+                  <m:ctrlPr>
+                    <w:rPr>
+                      <w:rFonts w:ascii="Cambria Math" w:eastAsiaTheme="minorEastAsia" w:hAnsi="Cambria Math"/>
+                      <w:i/>
+                      <w:lang w:val="en-US"/>
+                    </w:rPr>
+                  </m:ctrlPr>
+                </m:sSubPr>
+                <m:e>
+                  <m:r>
+                    <w:rPr>
+                      <w:rFonts w:ascii="Cambria Math" w:eastAsiaTheme="minorEastAsia" w:hAnsi="Cambria Math"/>
+                      <w:lang w:val="en-US"/>
+                    </w:rPr>
+                    <m:t>R</m:t>
+                  </m:r>
+                </m:e>
+                <m:sub>
+                  <m:r>
+                    <w:rPr>
+                      <w:rFonts w:ascii="Cambria Math" w:eastAsiaTheme="minorEastAsia" w:hAnsi="Cambria Math"/>
+                      <w:lang w:val="en-US"/>
+                    </w:rPr>
+                    <m:t>16</m:t>
+                  </m:r>
+                </m:sub>
+              </m:sSub>
+            </m:sub>
+          </m:sSub>
+          <m:r>
+            <w:rPr>
+              <w:rFonts w:ascii="Cambria Math" w:eastAsiaTheme="minorEastAsia" w:hAnsi="Cambria Math"/>
+              <w:lang w:val="en-US"/>
+            </w:rPr>
+            <m:t>=0.5×</m:t>
+          </m:r>
+          <m:sSup>
+            <m:sSupPr>
+              <m:ctrlPr>
+                <w:rPr>
+                  <w:rFonts w:ascii="Cambria Math" w:eastAsiaTheme="minorEastAsia" w:hAnsi="Cambria Math"/>
+                  <w:i/>
+                  <w:lang w:val="en-US"/>
+                </w:rPr>
+              </m:ctrlPr>
+            </m:sSupPr>
+            <m:e>
+              <m:r>
+                <w:rPr>
+                  <w:rFonts w:ascii="Cambria Math" w:eastAsiaTheme="minorEastAsia" w:hAnsi="Cambria Math"/>
+                  <w:lang w:val="en-US"/>
+                </w:rPr>
+                <m:t>4</m:t>
+              </m:r>
+            </m:e>
+            <m:sup>
+              <m:r>
+                <w:rPr>
+                  <w:rFonts w:ascii="Cambria Math" w:eastAsiaTheme="minorEastAsia" w:hAnsi="Cambria Math"/>
+                  <w:lang w:val="en-US"/>
+                </w:rPr>
+                <m:t>2</m:t>
+              </m:r>
+            </m:sup>
+          </m:sSup>
+          <m:r>
+            <w:rPr>
+              <w:rFonts w:ascii="Cambria Math" w:eastAsiaTheme="minorEastAsia" w:hAnsi="Cambria Math"/>
+              <w:lang w:val="en-US"/>
+            </w:rPr>
+            <m:t>=8 W</m:t>
+          </m:r>
+        </m:oMath>
+      </m:oMathPara>
+    </w:p>
+    <w:p>
+      <w:pPr>
+        <w:rPr>
+          <w:rFonts w:eastAsiaTheme="minorEastAsia"/>
+          <w:lang w:val="en-US"/>
+        </w:rPr>
+      </w:pPr>
+      <w:r>
+        <w:rPr>
+          <w:rFonts w:eastAsiaTheme="minorEastAsia"/>
+          <w:lang w:val="en-US"/>
+        </w:rPr>
+        <w:t>The power dissipated on R</w:t>
+      </w:r>
+      <w:r>
+        <w:rPr>
+          <w:rFonts w:eastAsiaTheme="minorEastAsia"/>
+          <w:vertAlign w:val="subscript"/>
+          <w:lang w:val="en-US"/>
+        </w:rPr>
+        <w:t>16</w:t>
+      </w:r>
+      <w:r>
+        <w:rPr>
+          <w:rFonts w:eastAsiaTheme="minorEastAsia"/>
+          <w:lang w:val="en-US"/>
+        </w:rPr>
+        <w:t xml:space="preserve"> is</w:t>
+      </w:r>
+      <w:r>
+        <w:rPr>
+          <w:rFonts w:eastAsiaTheme="minorEastAsia"/>
+          <w:lang w:val="en-US"/>
+        </w:rPr>
+        <w:t xml:space="preserve"> </w:t>
+      </w:r>
+      <w:r>
+        <w:rPr>
+          <w:rFonts w:eastAsiaTheme="minorEastAsia"/>
+          <w:lang w:val="en-US"/>
+        </w:rPr>
+        <w:t>8</w:t>
+      </w:r>
+      <w:r>
+        <w:rPr>
+          <w:rFonts w:eastAsiaTheme="minorEastAsia"/>
+          <w:lang w:val="en-US"/>
+        </w:rPr>
+        <w:t xml:space="preserve"> W.</w:t>
+      </w:r>
+      <w:r>
+        <w:rPr>
+          <w:rFonts w:eastAsiaTheme="minorEastAsia"/>
+          <w:lang w:val="en-US"/>
+        </w:rPr>
+        <w:t xml:space="preserve"> Minimum of </w:t>
+      </w:r>
+      <w:r>
+        <w:rPr>
+          <w:rFonts w:eastAsiaTheme="minorEastAsia"/>
+          <w:lang w:val="en-US"/>
+        </w:rPr>
+        <w:t>12-16</w:t>
+      </w:r>
+      <w:r>
+        <w:rPr>
+          <w:rFonts w:eastAsiaTheme="minorEastAsia"/>
+          <w:lang w:val="en-US"/>
+        </w:rPr>
+        <w:t xml:space="preserve"> W then.</w:t>
+      </w:r>
+      <w:r>
+        <w:rPr>
+          <w:rFonts w:eastAsiaTheme="minorEastAsia"/>
+          <w:lang w:val="en-US"/>
+        </w:rPr>
+        <w:t xml:space="preserve"> I chose 2 resistors of 1 Ohm each, in parallel, with 10 W of power rating on each, which gives 20 W total.</w:t>
+      </w:r>
+    </w:p>
+    <w:p>
+      <w:pPr>
+        <w:rPr>
+          <w:rFonts w:eastAsiaTheme="minorEastAsia"/>
+          <w:lang w:val="en-US"/>
+        </w:rPr>
+      </w:pPr>
+      <w:r>
+        <w:rPr>
+          <w:rFonts w:eastAsiaTheme="minorEastAsia"/>
+          <w:lang w:val="en-US"/>
+        </w:rPr>
+        <w:t xml:space="preserve">Carrying on with the </w:t>
+      </w:r>
+      <w:r>
+        <w:rPr>
+          <w:rFonts w:eastAsiaTheme="minorEastAsia"/>
+          <w:lang w:val="en-US"/>
+        </w:rPr>
+        <w:t>rest of the protection</w:t>
+      </w:r>
+      <w:r>
+        <w:rPr>
+          <w:rFonts w:eastAsiaTheme="minorEastAsia"/>
+          <w:lang w:val="en-US"/>
+        </w:rPr>
+        <w:t>…</w:t>
+      </w:r>
+    </w:p>
+    <w:p>
+      <w:pPr>
+        <w:rPr>
+          <w:lang w:val="en-US"/>
+        </w:rPr>
+      </w:pPr>
+      <w:r>
+        <w:rPr>
+          <w:lang w:val="en-US"/>
+        </w:rPr>
+        <w:t>The power supply can supply at most 34 V from the transformer. Accounting for V</w:t>
+      </w:r>
+      <w:r>
+        <w:rPr>
+          <w:vertAlign w:val="subscript"/>
+          <w:lang w:val="en-US"/>
+        </w:rPr>
+        <w:t>CE</w:t>
+      </w:r>
+      <w:r>
+        <w:rPr>
+          <w:lang w:val="en-US"/>
+        </w:rPr>
+        <w:t xml:space="preserve"> or V</w:t>
+      </w:r>
+      <w:r>
+        <w:rPr>
+          <w:vertAlign w:val="subscript"/>
+          <w:lang w:val="en-US"/>
+        </w:rPr>
+        <w:t>BE</w:t>
+      </w:r>
+      <w:r>
+        <w:rPr>
+          <w:lang w:val="en-US"/>
+        </w:rPr>
+        <w:t xml:space="preserve"> of the power transistors we have at most around 30 V</w:t>
+      </w:r>
+      <w:r>
+        <w:rPr>
+          <w:lang w:val="en-US"/>
+        </w:rPr>
+        <w:t xml:space="preserve"> on their right side, which is also the left side of R</w:t>
+      </w:r>
+      <w:r>
+        <w:rPr>
+          <w:vertAlign w:val="subscript"/>
+          <w:lang w:val="en-US"/>
+        </w:rPr>
+        <w:t>16</w:t>
+      </w:r>
+      <w:r>
+        <w:rPr>
+          <w:lang w:val="en-US"/>
+        </w:rPr>
+        <w:t>.</w:t>
+      </w:r>
+    </w:p>
+    <w:p>
+      <w:pPr>
+        <w:rPr>
+          <w:rFonts w:eastAsiaTheme="minorEastAsia"/>
+          <w:lang w:val="en-US"/>
+        </w:rPr>
+      </w:pPr>
+      <m:oMathPara>
+        <m:oMath>
+          <m:sSub>
+            <m:sSubPr>
+              <m:ctrlPr>
+                <w:rPr>
+                  <w:rFonts w:ascii="Cambria Math" w:hAnsi="Cambria Math"/>
+                  <w:i/>
+                  <w:lang w:val="en-US"/>
+                </w:rPr>
+              </m:ctrlPr>
+            </m:sSubPr>
+            <m:e>
+              <m:r>
+                <w:rPr>
+                  <w:rFonts w:ascii="Cambria Math" w:hAnsi="Cambria Math"/>
+                  <w:lang w:val="en-US"/>
+                </w:rPr>
+                <m:t>V</m:t>
+              </m:r>
+            </m:e>
+            <m:sub>
+              <m:sSub>
+                <m:sSubPr>
+                  <m:ctrlPr>
+                    <w:rPr>
+                      <w:rFonts w:ascii="Cambria Math" w:hAnsi="Cambria Math"/>
+                      <w:i/>
+                      <w:lang w:val="en-US"/>
+                    </w:rPr>
+                  </m:ctrlPr>
+                </m:sSubPr>
+                <m:e>
+                  <m:r>
+                    <w:rPr>
+                      <w:rFonts w:ascii="Cambria Math" w:hAnsi="Cambria Math"/>
+                      <w:lang w:val="en-US"/>
+                    </w:rPr>
+                    <m:t>R</m:t>
+                  </m:r>
+                </m:e>
+                <m:sub>
+                  <m:sSub>
+                    <m:sSubPr>
+                      <m:ctrlPr>
+                        <w:rPr>
+                          <w:rFonts w:ascii="Cambria Math" w:hAnsi="Cambria Math"/>
+                          <w:i/>
+                          <w:lang w:val="en-US"/>
+                        </w:rPr>
+                      </m:ctrlPr>
+                    </m:sSubPr>
+                    <m:e>
+                      <m:r>
+                        <w:rPr>
+                          <w:rFonts w:ascii="Cambria Math" w:hAnsi="Cambria Math"/>
+                          <w:lang w:val="en-US"/>
+                        </w:rPr>
+                        <m:t>16</m:t>
+                      </m:r>
+                    </m:e>
+                    <m:sub>
+                      <m:r>
+                        <w:rPr>
+                          <w:rFonts w:ascii="Cambria Math" w:hAnsi="Cambria Math"/>
+                          <w:lang w:val="en-US"/>
+                        </w:rPr>
+                        <m:t>left</m:t>
+                      </m:r>
+                    </m:sub>
+                  </m:sSub>
+                </m:sub>
+              </m:sSub>
+            </m:sub>
+          </m:sSub>
+          <m:r>
+            <w:rPr>
+              <w:rFonts w:ascii="Cambria Math" w:hAnsi="Cambria Math"/>
+              <w:lang w:val="en-US"/>
+            </w:rPr>
+            <m:t>=30 V</m:t>
+          </m:r>
+        </m:oMath>
+      </m:oMathPara>
+    </w:p>
+    <w:p>
+      <w:pPr>
+        <w:rPr>
+          <w:rFonts w:eastAsiaTheme="minorEastAsia"/>
+          <w:lang w:val="en-US"/>
+        </w:rPr>
+      </w:pPr>
+      <m:oMathPara>
+        <m:oMath>
+          <m:sSub>
+            <m:sSubPr>
+              <m:ctrlPr>
+                <w:rPr>
+                  <w:rFonts w:ascii="Cambria Math" w:eastAsiaTheme="minorEastAsia" w:hAnsi="Cambria Math"/>
+                  <w:i/>
+                  <w:lang w:val="en-US"/>
+                </w:rPr>
+              </m:ctrlPr>
+            </m:sSubPr>
+            <m:e>
+              <m:r>
+                <w:rPr>
+                  <w:rFonts w:ascii="Cambria Math" w:eastAsiaTheme="minorEastAsia" w:hAnsi="Cambria Math"/>
+                  <w:lang w:val="en-US"/>
+                </w:rPr>
+                <m:t>V</m:t>
+              </m:r>
+            </m:e>
+            <m:sub>
+              <m:sSub>
+                <m:sSubPr>
+                  <m:ctrlPr>
+                    <w:rPr>
+                      <w:rFonts w:ascii="Cambria Math" w:eastAsiaTheme="minorEastAsia" w:hAnsi="Cambria Math"/>
+                      <w:i/>
+                      <w:lang w:val="en-US"/>
+                    </w:rPr>
+                  </m:ctrlPr>
+                </m:sSubPr>
+                <m:e>
+                  <m:r>
+                    <w:rPr>
+                      <w:rFonts w:ascii="Cambria Math" w:eastAsiaTheme="minorEastAsia" w:hAnsi="Cambria Math"/>
+                      <w:lang w:val="en-US"/>
+                    </w:rPr>
+                    <m:t>R</m:t>
+                  </m:r>
+                </m:e>
+                <m:sub>
+                  <m:sSub>
+                    <m:sSubPr>
+                      <m:ctrlPr>
+                        <w:rPr>
+                          <w:rFonts w:ascii="Cambria Math" w:eastAsiaTheme="minorEastAsia" w:hAnsi="Cambria Math"/>
+                          <w:i/>
+                          <w:lang w:val="en-US"/>
+                        </w:rPr>
+                      </m:ctrlPr>
+                    </m:sSubPr>
+                    <m:e>
+                      <m:r>
+                        <w:rPr>
+                          <w:rFonts w:ascii="Cambria Math" w:eastAsiaTheme="minorEastAsia" w:hAnsi="Cambria Math"/>
+                          <w:lang w:val="en-US"/>
+                        </w:rPr>
+                        <m:t>16</m:t>
+                      </m:r>
+                    </m:e>
+                    <m:sub>
+                      <m:r>
+                        <w:rPr>
+                          <w:rFonts w:ascii="Cambria Math" w:eastAsiaTheme="minorEastAsia" w:hAnsi="Cambria Math"/>
+                          <w:lang w:val="en-US"/>
+                        </w:rPr>
+                        <m:t>right</m:t>
+                      </m:r>
+                    </m:sub>
+                  </m:sSub>
+                </m:sub>
+              </m:sSub>
+            </m:sub>
+          </m:sSub>
+          <m:r>
+            <w:rPr>
+              <w:rFonts w:ascii="Cambria Math" w:eastAsiaTheme="minorEastAsia" w:hAnsi="Cambria Math"/>
+              <w:lang w:val="en-US"/>
+            </w:rPr>
+            <m:t>=</m:t>
+          </m:r>
+          <m:sSub>
+            <m:sSubPr>
+              <m:ctrlPr>
+                <w:rPr>
+                  <w:rFonts w:ascii="Cambria Math" w:eastAsiaTheme="minorEastAsia" w:hAnsi="Cambria Math"/>
+                  <w:i/>
+                  <w:lang w:val="en-US"/>
+                </w:rPr>
+              </m:ctrlPr>
+            </m:sSubPr>
+            <m:e>
+              <m:r>
+                <w:rPr>
+                  <w:rFonts w:ascii="Cambria Math" w:eastAsiaTheme="minorEastAsia" w:hAnsi="Cambria Math"/>
+                  <w:lang w:val="en-US"/>
+                </w:rPr>
+                <m:t>V</m:t>
+              </m:r>
+            </m:e>
+            <m:sub>
+              <m:sSub>
+                <m:sSubPr>
+                  <m:ctrlPr>
+                    <w:rPr>
+                      <w:rFonts w:ascii="Cambria Math" w:eastAsiaTheme="minorEastAsia" w:hAnsi="Cambria Math"/>
+                      <w:i/>
+                      <w:lang w:val="en-US"/>
+                    </w:rPr>
+                  </m:ctrlPr>
+                </m:sSubPr>
+                <m:e>
+                  <m:r>
+                    <w:rPr>
+                      <w:rFonts w:ascii="Cambria Math" w:eastAsiaTheme="minorEastAsia" w:hAnsi="Cambria Math"/>
+                      <w:lang w:val="en-US"/>
+                    </w:rPr>
+                    <m:t>R</m:t>
+                  </m:r>
+                </m:e>
+                <m:sub>
+                  <m:sSub>
+                    <m:sSubPr>
+                      <m:ctrlPr>
+                        <w:rPr>
+                          <w:rFonts w:ascii="Cambria Math" w:eastAsiaTheme="minorEastAsia" w:hAnsi="Cambria Math"/>
+                          <w:i/>
+                          <w:lang w:val="en-US"/>
+                        </w:rPr>
+                      </m:ctrlPr>
+                    </m:sSubPr>
+                    <m:e>
+                      <m:r>
+                        <w:rPr>
+                          <w:rFonts w:ascii="Cambria Math" w:eastAsiaTheme="minorEastAsia" w:hAnsi="Cambria Math"/>
+                          <w:lang w:val="en-US"/>
+                        </w:rPr>
+                        <m:t>16</m:t>
+                      </m:r>
+                    </m:e>
+                    <m:sub>
+                      <m:r>
+                        <w:rPr>
+                          <w:rFonts w:ascii="Cambria Math" w:eastAsiaTheme="minorEastAsia" w:hAnsi="Cambria Math"/>
+                          <w:lang w:val="en-US"/>
+                        </w:rPr>
+                        <m:t>left</m:t>
+                      </m:r>
+                    </m:sub>
+                  </m:sSub>
+                </m:sub>
+              </m:sSub>
+            </m:sub>
+          </m:sSub>
+          <m:r>
+            <w:rPr>
+              <w:rFonts w:ascii="Cambria Math" w:eastAsiaTheme="minorEastAsia" w:hAnsi="Cambria Math"/>
+              <w:lang w:val="en-US"/>
+            </w:rPr>
+            <m:t>-</m:t>
+          </m:r>
+          <m:sSub>
+            <m:sSubPr>
+              <m:ctrlPr>
+                <w:rPr>
+                  <w:rFonts w:ascii="Cambria Math" w:eastAsiaTheme="minorEastAsia" w:hAnsi="Cambria Math"/>
+                  <w:i/>
+                  <w:lang w:val="en-US"/>
+                </w:rPr>
+              </m:ctrlPr>
+            </m:sSubPr>
+            <m:e>
+              <m:r>
+                <w:rPr>
+                  <w:rFonts w:ascii="Cambria Math" w:eastAsiaTheme="minorEastAsia" w:hAnsi="Cambria Math"/>
+                  <w:lang w:val="en-US"/>
+                </w:rPr>
+                <m:t>V</m:t>
+              </m:r>
+            </m:e>
+            <m:sub>
+              <m:sSub>
+                <m:sSubPr>
+                  <m:ctrlPr>
+                    <w:rPr>
+                      <w:rFonts w:ascii="Cambria Math" w:eastAsiaTheme="minorEastAsia" w:hAnsi="Cambria Math"/>
+                      <w:i/>
+                      <w:lang w:val="en-US"/>
+                    </w:rPr>
+                  </m:ctrlPr>
+                </m:sSubPr>
+                <m:e>
+                  <m:r>
+                    <w:rPr>
+                      <w:rFonts w:ascii="Cambria Math" w:eastAsiaTheme="minorEastAsia" w:hAnsi="Cambria Math"/>
+                      <w:lang w:val="en-US"/>
+                    </w:rPr>
+                    <m:t>R</m:t>
+                  </m:r>
+                </m:e>
+                <m:sub>
+                  <m:r>
+                    <w:rPr>
+                      <w:rFonts w:ascii="Cambria Math" w:eastAsiaTheme="minorEastAsia" w:hAnsi="Cambria Math"/>
+                      <w:lang w:val="en-US"/>
+                    </w:rPr>
+                    <m:t>16</m:t>
+                  </m:r>
+                </m:sub>
+              </m:sSub>
+            </m:sub>
+          </m:sSub>
+          <m:r>
+            <w:rPr>
+              <w:rFonts w:ascii="Cambria Math" w:eastAsiaTheme="minorEastAsia" w:hAnsi="Cambria Math"/>
+              <w:lang w:val="en-US"/>
+            </w:rPr>
+            <m:t>=30-0.1×</m:t>
+          </m:r>
+          <m:sSup>
+            <m:sSupPr>
+              <m:ctrlPr>
+                <w:rPr>
+                  <w:rFonts w:ascii="Cambria Math" w:eastAsiaTheme="minorEastAsia" w:hAnsi="Cambria Math"/>
+                  <w:i/>
+                  <w:lang w:val="en-US"/>
+                </w:rPr>
+              </m:ctrlPr>
+            </m:sSupPr>
+            <m:e>
+              <m:r>
+                <w:rPr>
+                  <w:rFonts w:ascii="Cambria Math" w:eastAsiaTheme="minorEastAsia" w:hAnsi="Cambria Math"/>
+                  <w:lang w:val="en-US"/>
+                </w:rPr>
+                <m:t>4</m:t>
+              </m:r>
+            </m:e>
+            <m:sup>
+              <m:r>
+                <w:rPr>
+                  <w:rFonts w:ascii="Cambria Math" w:eastAsiaTheme="minorEastAsia" w:hAnsi="Cambria Math"/>
+                  <w:lang w:val="en-US"/>
+                </w:rPr>
+                <m:t>2</m:t>
+              </m:r>
+            </m:sup>
+          </m:sSup>
+          <m:r>
+            <w:rPr>
+              <w:rFonts w:ascii="Cambria Math" w:eastAsiaTheme="minorEastAsia" w:hAnsi="Cambria Math"/>
+              <w:lang w:val="en-US"/>
+            </w:rPr>
+            <m:t>=30-1.6 V</m:t>
+          </m:r>
+        </m:oMath>
+      </m:oMathPara>
+    </w:p>
+    <w:p>
+      <w:pPr>
+        <w:rPr>
+          <w:rFonts w:eastAsiaTheme="minorEastAsia"/>
+          <w:lang w:val="en-US"/>
+        </w:rPr>
+      </w:pPr>
+      <m:oMathPara>
+        <m:oMath>
+          <m:sSub>
+            <m:sSubPr>
+              <m:ctrlPr>
+                <w:rPr>
+                  <w:rFonts w:ascii="Cambria Math" w:eastAsiaTheme="minorEastAsia" w:hAnsi="Cambria Math"/>
+                  <w:i/>
+                  <w:lang w:val="en-US"/>
+                </w:rPr>
+              </m:ctrlPr>
+            </m:sSubPr>
+            <m:e>
+              <m:r>
+                <w:rPr>
+                  <w:rFonts w:ascii="Cambria Math" w:eastAsiaTheme="minorEastAsia" w:hAnsi="Cambria Math"/>
+                  <w:lang w:val="en-US"/>
+                </w:rPr>
+                <m:t>V</m:t>
+              </m:r>
+            </m:e>
+            <m:sub>
+              <m:sSub>
+                <m:sSubPr>
+                  <m:ctrlPr>
+                    <w:rPr>
+                      <w:rFonts w:ascii="Cambria Math" w:eastAsiaTheme="minorEastAsia" w:hAnsi="Cambria Math"/>
+                      <w:i/>
+                      <w:lang w:val="en-US"/>
+                    </w:rPr>
+                  </m:ctrlPr>
+                </m:sSubPr>
+                <m:e>
+                  <m:r>
+                    <w:rPr>
+                      <w:rFonts w:ascii="Cambria Math" w:eastAsiaTheme="minorEastAsia" w:hAnsi="Cambria Math"/>
+                      <w:lang w:val="en-US"/>
+                    </w:rPr>
+                    <m:t>R</m:t>
+                  </m:r>
+                </m:e>
+                <m:sub>
+                  <m:r>
+                    <w:rPr>
+                      <w:rFonts w:ascii="Cambria Math" w:eastAsiaTheme="minorEastAsia" w:hAnsi="Cambria Math"/>
+                      <w:lang w:val="en-US"/>
+                    </w:rPr>
+                    <m:t>16</m:t>
+                  </m:r>
+                </m:sub>
+              </m:sSub>
+            </m:sub>
+          </m:sSub>
+          <m:r>
+            <w:rPr>
+              <w:rFonts w:ascii="Cambria Math" w:eastAsiaTheme="minorEastAsia" w:hAnsi="Cambria Math"/>
+              <w:lang w:val="en-US"/>
+            </w:rPr>
+            <m:t>=</m:t>
+          </m:r>
+          <m:sSub>
+            <m:sSubPr>
+              <m:ctrlPr>
+                <w:rPr>
+                  <w:rFonts w:ascii="Cambria Math" w:hAnsi="Cambria Math"/>
+                  <w:i/>
+                  <w:lang w:val="en-US"/>
+                </w:rPr>
+              </m:ctrlPr>
+            </m:sSubPr>
+            <m:e>
+              <m:r>
+                <w:rPr>
+                  <w:rFonts w:ascii="Cambria Math" w:hAnsi="Cambria Math"/>
+                  <w:lang w:val="en-US"/>
+                </w:rPr>
+                <m:t>V</m:t>
+              </m:r>
+            </m:e>
+            <m:sub>
+              <m:sSub>
+                <m:sSubPr>
+                  <m:ctrlPr>
+                    <w:rPr>
+                      <w:rFonts w:ascii="Cambria Math" w:hAnsi="Cambria Math"/>
+                      <w:i/>
+                      <w:lang w:val="en-US"/>
+                    </w:rPr>
+                  </m:ctrlPr>
+                </m:sSubPr>
+                <m:e>
+                  <m:r>
+                    <w:rPr>
+                      <w:rFonts w:ascii="Cambria Math" w:hAnsi="Cambria Math"/>
+                      <w:lang w:val="en-US"/>
+                    </w:rPr>
+                    <m:t>R</m:t>
+                  </m:r>
+                </m:e>
+                <m:sub>
+                  <m:sSub>
+                    <m:sSubPr>
+                      <m:ctrlPr>
+                        <w:rPr>
+                          <w:rFonts w:ascii="Cambria Math" w:hAnsi="Cambria Math"/>
+                          <w:i/>
+                          <w:lang w:val="en-US"/>
+                        </w:rPr>
+                      </m:ctrlPr>
+                    </m:sSubPr>
+                    <m:e>
+                      <m:r>
+                        <w:rPr>
+                          <w:rFonts w:ascii="Cambria Math" w:hAnsi="Cambria Math"/>
+                          <w:lang w:val="en-US"/>
+                        </w:rPr>
+                        <m:t>16</m:t>
+                      </m:r>
+                    </m:e>
+                    <m:sub>
+                      <m:r>
+                        <w:rPr>
+                          <w:rFonts w:ascii="Cambria Math" w:hAnsi="Cambria Math"/>
+                          <w:lang w:val="en-US"/>
+                        </w:rPr>
+                        <m:t>left</m:t>
+                      </m:r>
+                    </m:sub>
+                  </m:sSub>
+                </m:sub>
+              </m:sSub>
+            </m:sub>
+          </m:sSub>
+          <m:r>
+            <w:rPr>
+              <w:rFonts w:ascii="Cambria Math" w:hAnsi="Cambria Math"/>
+              <w:lang w:val="en-US"/>
+            </w:rPr>
+            <m:t>-</m:t>
+          </m:r>
+          <m:sSub>
+            <m:sSubPr>
+              <m:ctrlPr>
+                <w:rPr>
+                  <w:rFonts w:ascii="Cambria Math" w:hAnsi="Cambria Math"/>
+                  <w:i/>
+                  <w:lang w:val="en-US"/>
+                </w:rPr>
+              </m:ctrlPr>
+            </m:sSubPr>
+            <m:e>
+              <m:r>
+                <w:rPr>
+                  <w:rFonts w:ascii="Cambria Math" w:hAnsi="Cambria Math"/>
+                  <w:lang w:val="en-US"/>
+                </w:rPr>
+                <m:t>V</m:t>
+              </m:r>
+            </m:e>
+            <m:sub>
+              <m:sSub>
+                <m:sSubPr>
+                  <m:ctrlPr>
+                    <w:rPr>
+                      <w:rFonts w:ascii="Cambria Math" w:hAnsi="Cambria Math"/>
+                      <w:i/>
+                      <w:lang w:val="en-US"/>
+                    </w:rPr>
+                  </m:ctrlPr>
+                </m:sSubPr>
+                <m:e>
+                  <m:r>
+                    <w:rPr>
+                      <w:rFonts w:ascii="Cambria Math" w:hAnsi="Cambria Math"/>
+                      <w:lang w:val="en-US"/>
+                    </w:rPr>
+                    <m:t>R</m:t>
+                  </m:r>
+                </m:e>
+                <m:sub>
+                  <m:sSub>
+                    <m:sSubPr>
+                      <m:ctrlPr>
+                        <w:rPr>
+                          <w:rFonts w:ascii="Cambria Math" w:hAnsi="Cambria Math"/>
+                          <w:i/>
+                          <w:lang w:val="en-US"/>
+                        </w:rPr>
+                      </m:ctrlPr>
+                    </m:sSubPr>
+                    <m:e>
+                      <m:r>
+                        <w:rPr>
+                          <w:rFonts w:ascii="Cambria Math" w:hAnsi="Cambria Math"/>
+                          <w:lang w:val="en-US"/>
+                        </w:rPr>
+                        <m:t>16</m:t>
+                      </m:r>
+                    </m:e>
+                    <m:sub>
+                      <m:r>
+                        <w:rPr>
+                          <w:rFonts w:ascii="Cambria Math" w:hAnsi="Cambria Math"/>
+                          <w:lang w:val="en-US"/>
+                        </w:rPr>
+                        <m:t>right</m:t>
+                      </m:r>
+                    </m:sub>
+                  </m:sSub>
+                </m:sub>
+              </m:sSub>
+            </m:sub>
+          </m:sSub>
+          <m:r>
+            <w:rPr>
+              <w:rFonts w:ascii="Cambria Math" w:hAnsi="Cambria Math"/>
+              <w:lang w:val="en-US"/>
+            </w:rPr>
+            <m:t>=30-29.4=0.4 V</m:t>
+          </m:r>
+        </m:oMath>
+      </m:oMathPara>
+    </w:p>
+    <w:p>
+      <w:pPr>
+        <w:rPr>
+          <w:rFonts w:eastAsiaTheme="minorEastAsia"/>
+          <w:lang w:val="en-US"/>
+        </w:rPr>
+      </w:pPr>
+      <w:r>
+        <w:rPr>
+          <w:rFonts w:eastAsiaTheme="minorEastAsia"/>
+          <w:highlight w:val="yellow"/>
+          <w:lang w:val="en-US"/>
+        </w:rPr>
+        <w:t>Continue this…</w:t>
+      </w:r>
+      <w:r>
+        <w:rPr>
+          <w:rFonts w:eastAsiaTheme="minorEastAsia"/>
+          <w:lang w:val="en-US"/>
+        </w:rPr>
+        <w:t xml:space="preserve"> - you already have the values on the circuit, just get to them here.</w:t>
+      </w:r>
+    </w:p>
+    <w:p>
+      <w:pPr>
+        <w:rPr>
+          <w:rFonts w:eastAsiaTheme="minorEastAsia"/>
+          <w:lang w:val="en-US"/>
+        </w:rPr>
+      </w:pPr>
+    </w:p>
+    <w:p>
+      <w:pPr>
+        <w:rPr>
+          <w:rFonts w:eastAsiaTheme="minorEastAsia"/>
+          <w:lang w:val="en-US"/>
+        </w:rPr>
+      </w:pPr>
+    </w:p>
+    <w:p>
+      <w:pPr>
+        <w:rPr>
           <w:lang w:val="en-US"/>
         </w:rPr>
       </w:pPr>
@@ -4918,6 +6734,7 @@
           <w:noProof/>
           <w:lang w:val="en-US"/>
         </w:rPr>
+        <w:lastRenderedPageBreak/>
         <w:drawing>
           <wp:inline distT="0" distB="0" distL="0" distR="0" wp14:anchorId="06000AEB" wp14:editId="275275BE">
             <wp:extent cx="3724788" cy="3419061"/>
@@ -4934,7 +6751,7 @@
                     <pic:cNvPicPr/>
                   </pic:nvPicPr>
                   <pic:blipFill>
-                    <a:blip r:embed="rId17"/>
+                    <a:blip r:embed="rId21"/>
                     <a:stretch>
                       <a:fillRect/>
                     </a:stretch>
@@ -5010,36 +6827,7 @@
         <w:rPr>
           <w:lang w:val="en-US"/>
         </w:rPr>
-        <w:lastRenderedPageBreak/>
-        <w:t xml:space="preserve">EDIT: do NOT do this. </w:t>
-      </w:r>
-      <w:proofErr w:type="spellStart"/>
-      <w:r>
-        <w:rPr>
-          <w:lang w:val="en-US"/>
-        </w:rPr>
-        <w:t>Vref</w:t>
-      </w:r>
-      <w:proofErr w:type="spellEnd"/>
-      <w:r>
-        <w:rPr>
-          <w:lang w:val="en-US"/>
-        </w:rPr>
-        <w:t xml:space="preserve"> changes with temperature, so if the PSU is being put at max, it will be hotter inside. Else, will be cooler. Get it as away from heat sources as possible (even if it </w:t>
-      </w:r>
-      <w:proofErr w:type="gramStart"/>
-      <w:r>
-        <w:rPr>
-          <w:lang w:val="en-US"/>
-        </w:rPr>
-        <w:t>has to</w:t>
-      </w:r>
-      <w:proofErr w:type="gramEnd"/>
-      <w:r>
-        <w:rPr>
-          <w:lang w:val="en-US"/>
-        </w:rPr>
-        <w:t xml:space="preserve"> be outside the </w:t>
+        <w:t xml:space="preserve">EDIT: do NOT do this. Vref changes with temperature, so if the PSU is being put at max, it will be hotter inside. Else, will be cooler. Get it as away from heat sources as possible (even if it has to be outside the </w:t>
       </w:r>
       <w:r>
         <w:rPr>
@@ -5075,7 +6863,7 @@
                     <pic:cNvPicPr/>
                   </pic:nvPicPr>
                   <pic:blipFill>
-                    <a:blip r:embed="rId18"/>
+                    <a:blip r:embed="rId22"/>
                     <a:stretch>
                       <a:fillRect/>
                     </a:stretch>
@@ -5123,7 +6911,7 @@
                     <pic:cNvPicPr/>
                   </pic:nvPicPr>
                   <pic:blipFill>
-                    <a:blip r:embed="rId19"/>
+                    <a:blip r:embed="rId23"/>
                     <a:stretch>
                       <a:fillRect/>
                     </a:stretch>
@@ -5202,21 +6990,7 @@
         <w:rPr>
           <w:lang w:val="en-US"/>
         </w:rPr>
-        <w:t xml:space="preserve">. </w:t>
-      </w:r>
-      <w:proofErr w:type="gramStart"/>
-      <w:r>
-        <w:rPr>
-          <w:lang w:val="en-US"/>
-        </w:rPr>
-        <w:t>So</w:t>
-      </w:r>
-      <w:proofErr w:type="gramEnd"/>
-      <w:r>
-        <w:rPr>
-          <w:lang w:val="en-US"/>
-        </w:rPr>
-        <w:t xml:space="preserve"> none will change, </w:t>
+        <w:t xml:space="preserve">. So none will change, </w:t>
       </w:r>
       <w:r>
         <w:rPr>
@@ -5241,6 +7015,7 @@
         <w:rPr>
           <w:lang w:val="en-US"/>
         </w:rPr>
+        <w:lastRenderedPageBreak/>
         <w:t>The LM358 has 2.5-5 pF of input capacitance, so from the picture below, the chip will be perfectly stable (0 F almost</w:t>
       </w:r>
       <w:r>
@@ -5329,7 +7104,7 @@
                     <pic:cNvPicPr/>
                   </pic:nvPicPr>
                   <pic:blipFill>
-                    <a:blip r:embed="rId20"/>
+                    <a:blip r:embed="rId24"/>
                     <a:stretch>
                       <a:fillRect/>
                     </a:stretch>
@@ -5397,7 +7172,7 @@
                     <pic:cNvPicPr/>
                   </pic:nvPicPr>
                   <pic:blipFill>
-                    <a:blip r:embed="rId21"/>
+                    <a:blip r:embed="rId25"/>
                     <a:stretch>
                       <a:fillRect/>
                     </a:stretch>
@@ -5429,7 +7204,6 @@
           <w:noProof/>
           <w:lang w:val="en-US"/>
         </w:rPr>
-        <w:lastRenderedPageBreak/>
         <w:drawing>
           <wp:inline distT="0" distB="0" distL="0" distR="0" wp14:anchorId="0DBE49A3" wp14:editId="581BB892">
             <wp:extent cx="4457700" cy="4286250"/>
@@ -5446,7 +7220,7 @@
                     <pic:cNvPicPr/>
                   </pic:nvPicPr>
                   <pic:blipFill>
-                    <a:blip r:embed="rId22"/>
+                    <a:blip r:embed="rId26"/>
                     <a:stretch>
                       <a:fillRect/>
                     </a:stretch>
@@ -5494,7 +7268,7 @@
                     <pic:cNvPicPr/>
                   </pic:nvPicPr>
                   <pic:blipFill>
-                    <a:blip r:embed="rId23"/>
+                    <a:blip r:embed="rId27"/>
                     <a:stretch>
                       <a:fillRect/>
                     </a:stretch>
@@ -5525,6 +7299,7 @@
         <w:rPr>
           <w:lang w:val="en-US"/>
         </w:rPr>
+        <w:lastRenderedPageBreak/>
         <w:t>As the LMV431 is functionally equivalent to the TLV431, and the TLV431 datasheet is more complete, I’ve used TLV431 datasheet and its application notes PDF.</w:t>
       </w:r>
     </w:p>
@@ -5553,7 +7328,6 @@
           <w:noProof/>
           <w:lang w:val="en-US"/>
         </w:rPr>
-        <w:lastRenderedPageBreak/>
         <w:drawing>
           <wp:inline distT="0" distB="0" distL="0" distR="0" wp14:anchorId="3EF47AC6" wp14:editId="1CC9B586">
             <wp:extent cx="5400040" cy="4552950"/>
@@ -5570,7 +7344,7 @@
                     <pic:cNvPicPr/>
                   </pic:nvPicPr>
                   <pic:blipFill>
-                    <a:blip r:embed="rId24"/>
+                    <a:blip r:embed="rId28"/>
                     <a:stretch>
                       <a:fillRect/>
                     </a:stretch>
@@ -5690,7 +7464,7 @@
         </w:rPr>
         <w:t xml:space="preserve">In the end, check </w:t>
       </w:r>
-      <w:hyperlink r:id="rId25" w:history="1">
+      <w:hyperlink r:id="rId29" w:history="1">
         <w:r>
           <w:rPr>
             <w:rStyle w:val="Hiperligao"/>
@@ -6792,7 +8566,6 @@
   <w:style w:type="character" w:default="1" w:styleId="Tipodeletrapredefinidodopargrafo">
     <w:name w:val="Default Paragraph Font"/>
     <w:uiPriority w:val="1"/>
-    <w:semiHidden/>
     <w:unhideWhenUsed/>
   </w:style>
   <w:style w:type="table" w:default="1" w:styleId="Tabelanormal">

</xml_diff>

<commit_message>
Updated part of the calculations doc
</commit_message>
<xml_diff>
--- a/Calculations.docx
+++ b/Calculations.docx
@@ -139,14 +139,383 @@
           <w:numId w:val="4"/>
         </w:numPr>
         <w:rPr>
-          <w:lang w:val="en-US"/>
-        </w:rPr>
-      </w:pPr>
-      <w:r>
-        <w:rPr>
-          <w:lang w:val="en-US"/>
-        </w:rPr>
-        <w:t>see on the TXT, for now.</w:t>
+          <w:highlight w:val="green"/>
+          <w:lang w:val="en-US"/>
+        </w:rPr>
+      </w:pPr>
+      <w:r>
+        <w:rPr>
+          <w:highlight w:val="green"/>
+          <w:lang w:val="en-US"/>
+        </w:rPr>
+        <w:t>DC power supply</w:t>
+      </w:r>
+      <w:r>
+        <w:rPr>
+          <w:highlight w:val="green"/>
+          <w:lang w:val="en-US"/>
+        </w:rPr>
+        <w:t xml:space="preserve"> | Done</w:t>
+      </w:r>
+    </w:p>
+    <w:p>
+      <w:pPr>
+        <w:pStyle w:val="PargrafodaLista"/>
+        <w:numPr>
+          <w:ilvl w:val="0"/>
+          <w:numId w:val="4"/>
+        </w:numPr>
+        <w:rPr>
+          <w:highlight w:val="green"/>
+          <w:lang w:val="en-US"/>
+        </w:rPr>
+      </w:pPr>
+      <w:r>
+        <w:rPr>
+          <w:highlight w:val="green"/>
+          <w:lang w:val="en-US"/>
+        </w:rPr>
+        <w:t>0-35 V (or 30 V at minimum)</w:t>
+      </w:r>
+    </w:p>
+    <w:p>
+      <w:pPr>
+        <w:pStyle w:val="PargrafodaLista"/>
+        <w:numPr>
+          <w:ilvl w:val="0"/>
+          <w:numId w:val="4"/>
+        </w:numPr>
+        <w:rPr>
+          <w:highlight w:val="green"/>
+          <w:lang w:val="en-US"/>
+        </w:rPr>
+      </w:pPr>
+      <w:r>
+        <w:rPr>
+          <w:highlight w:val="green"/>
+          <w:lang w:val="en-US"/>
+        </w:rPr>
+        <w:t>0-</w:t>
+      </w:r>
+      <w:r>
+        <w:rPr>
+          <w:highlight w:val="green"/>
+          <w:lang w:val="en-US"/>
+        </w:rPr>
+        <w:t>3</w:t>
+      </w:r>
+      <w:r>
+        <w:rPr>
+          <w:highlight w:val="green"/>
+          <w:lang w:val="en-US"/>
+        </w:rPr>
+        <w:t xml:space="preserve"> A</w:t>
+      </w:r>
+      <w:r>
+        <w:rPr>
+          <w:highlight w:val="green"/>
+          <w:lang w:val="en-US"/>
+        </w:rPr>
+        <w:t>, but design for 4 A</w:t>
+      </w:r>
+      <w:r>
+        <w:rPr>
+          <w:highlight w:val="green"/>
+          <w:lang w:val="en-US"/>
+        </w:rPr>
+        <w:t xml:space="preserve"> (except the fuse and current limiting)</w:t>
+      </w:r>
+      <w:r>
+        <w:rPr>
+          <w:highlight w:val="green"/>
+          <w:lang w:val="en-US"/>
+        </w:rPr>
+        <w:t xml:space="preserve"> | Done</w:t>
+      </w:r>
+    </w:p>
+    <w:p>
+      <w:pPr>
+        <w:pStyle w:val="PargrafodaLista"/>
+        <w:numPr>
+          <w:ilvl w:val="0"/>
+          <w:numId w:val="4"/>
+        </w:numPr>
+        <w:rPr>
+          <w:lang w:val="en-US"/>
+        </w:rPr>
+      </w:pPr>
+      <w:r>
+        <w:rPr>
+          <w:lang w:val="en-US"/>
+        </w:rPr>
+        <w:t>Minimum efficiency of 60%, but the more the better. Try to make it as efficient as possible.</w:t>
+      </w:r>
+    </w:p>
+    <w:p>
+      <w:pPr>
+        <w:pStyle w:val="PargrafodaLista"/>
+        <w:numPr>
+          <w:ilvl w:val="0"/>
+          <w:numId w:val="4"/>
+        </w:numPr>
+        <w:rPr>
+          <w:highlight w:val="green"/>
+          <w:lang w:val="en-US"/>
+        </w:rPr>
+      </w:pPr>
+      <w:r>
+        <w:rPr>
+          <w:highlight w:val="green"/>
+          <w:lang w:val="en-US"/>
+        </w:rPr>
+        <w:t>Protection fuse</w:t>
+      </w:r>
+      <w:r>
+        <w:rPr>
+          <w:highlight w:val="green"/>
+          <w:lang w:val="en-US"/>
+        </w:rPr>
+        <w:t xml:space="preserve"> | Done</w:t>
+      </w:r>
+    </w:p>
+    <w:p>
+      <w:pPr>
+        <w:pStyle w:val="PargrafodaLista"/>
+        <w:numPr>
+          <w:ilvl w:val="0"/>
+          <w:numId w:val="4"/>
+        </w:numPr>
+        <w:rPr>
+          <w:highlight w:val="green"/>
+          <w:lang w:val="en-US"/>
+        </w:rPr>
+      </w:pPr>
+      <w:r>
+        <w:rPr>
+          <w:highlight w:val="green"/>
+          <w:lang w:val="en-US"/>
+        </w:rPr>
+        <w:t>Short-circuit protection for at most 1 A (the less the better, but that at most)</w:t>
+      </w:r>
+      <w:r>
+        <w:rPr>
+          <w:highlight w:val="green"/>
+          <w:lang w:val="en-US"/>
+        </w:rPr>
+        <w:t xml:space="preserve"> | Done</w:t>
+      </w:r>
+    </w:p>
+    <w:p>
+      <w:pPr>
+        <w:pStyle w:val="PargrafodaLista"/>
+        <w:numPr>
+          <w:ilvl w:val="0"/>
+          <w:numId w:val="4"/>
+        </w:numPr>
+        <w:rPr>
+          <w:highlight w:val="green"/>
+          <w:lang w:val="en-US"/>
+        </w:rPr>
+      </w:pPr>
+      <w:r>
+        <w:rPr>
+          <w:highlight w:val="green"/>
+          <w:lang w:val="en-US"/>
+        </w:rPr>
+        <w:t>Maximum current limiting in normal functioning (the current range above)</w:t>
+      </w:r>
+      <w:r>
+        <w:rPr>
+          <w:highlight w:val="green"/>
+          <w:lang w:val="en-US"/>
+        </w:rPr>
+        <w:t xml:space="preserve"> | Done</w:t>
+      </w:r>
+    </w:p>
+    <w:p>
+      <w:pPr>
+        <w:pStyle w:val="PargrafodaLista"/>
+        <w:numPr>
+          <w:ilvl w:val="0"/>
+          <w:numId w:val="4"/>
+        </w:numPr>
+        <w:rPr>
+          <w:lang w:val="en-US"/>
+        </w:rPr>
+      </w:pPr>
+      <w:r>
+        <w:rPr>
+          <w:lang w:val="en-US"/>
+        </w:rPr>
+        <w:t xml:space="preserve">Output voltage ripple at most 5% of the output voltage, but ideally 1-2%, or better yet, less than 1%. </w:t>
+      </w:r>
+      <w:r>
+        <w:rPr>
+          <w:lang w:val="en-US"/>
+        </w:rPr>
+        <w:t>"For a 5 vdc supply 50mv ripple is an acceptable figure."</w:t>
+      </w:r>
+      <w:r>
+        <w:rPr>
+          <w:lang w:val="en-US"/>
+        </w:rPr>
+        <w:t xml:space="preserve"> (Quora). I saw on another answer that for CPU voltages, 1% at mega most, and inferior would be ideal, e and I saw too that in DC-DC PSUs have 1% of ripple.</w:t>
+      </w:r>
+      <w:r>
+        <w:rPr>
+          <w:lang w:val="en-US"/>
+        </w:rPr>
+        <w:t xml:space="preserve"> Check this for various loads.</w:t>
+      </w:r>
+    </w:p>
+    <w:p>
+      <w:pPr>
+        <w:pStyle w:val="PargrafodaLista"/>
+        <w:numPr>
+          <w:ilvl w:val="0"/>
+          <w:numId w:val="4"/>
+        </w:numPr>
+        <w:rPr>
+          <w:highlight w:val="yellow"/>
+          <w:lang w:val="en-US"/>
+        </w:rPr>
+      </w:pPr>
+      <w:r>
+        <w:rPr>
+          <w:highlight w:val="yellow"/>
+          <w:lang w:val="en-US"/>
+        </w:rPr>
+        <w:t>The supply must be fast enough to change the current to keep the voltage in case the load changes quickly.</w:t>
+      </w:r>
+      <w:r>
+        <w:rPr>
+          <w:highlight w:val="yellow"/>
+          <w:lang w:val="en-US"/>
+        </w:rPr>
+        <w:t xml:space="preserve"> | Needs physical testing</w:t>
+      </w:r>
+    </w:p>
+    <w:p>
+      <w:pPr>
+        <w:pStyle w:val="PargrafodaLista"/>
+        <w:numPr>
+          <w:ilvl w:val="0"/>
+          <w:numId w:val="4"/>
+        </w:numPr>
+        <w:rPr>
+          <w:lang w:val="en-US"/>
+        </w:rPr>
+      </w:pPr>
+      <w:r>
+        <w:rPr>
+          <w:highlight w:val="green"/>
+          <w:lang w:val="en-US"/>
+        </w:rPr>
+        <w:t xml:space="preserve">Check what happens in case there’s component failure </w:t>
+      </w:r>
+      <w:r>
+        <w:rPr>
+          <w:highlight w:val="green"/>
+          <w:lang w:val="en-US"/>
+        </w:rPr>
+        <w:sym w:font="Wingdings" w:char="F0E0"/>
+      </w:r>
+      <w:r>
+        <w:rPr>
+          <w:highlight w:val="green"/>
+          <w:lang w:val="en-US"/>
+        </w:rPr>
+        <w:t xml:space="preserve"> the load must remain safe!</w:t>
+      </w:r>
+    </w:p>
+    <w:p>
+      <w:pPr>
+        <w:pStyle w:val="PargrafodaLista"/>
+        <w:numPr>
+          <w:ilvl w:val="0"/>
+          <w:numId w:val="4"/>
+        </w:numPr>
+        <w:rPr>
+          <w:lang w:val="en-US"/>
+        </w:rPr>
+      </w:pPr>
+      <w:r>
+        <w:rPr>
+          <w:lang w:val="en-US"/>
+        </w:rPr>
+        <w:t>Implement some sort of oscillations detector to know if the ripple is too big on the output</w:t>
+      </w:r>
+    </w:p>
+    <w:p>
+      <w:pPr>
+        <w:pStyle w:val="PargrafodaLista"/>
+        <w:numPr>
+          <w:ilvl w:val="0"/>
+          <w:numId w:val="4"/>
+        </w:numPr>
+        <w:rPr>
+          <w:lang w:val="en-US"/>
+        </w:rPr>
+      </w:pPr>
+      <w:r>
+        <w:rPr>
+          <w:lang w:val="en-US"/>
+        </w:rPr>
+        <w:t xml:space="preserve">Implement a crowbar circuit: </w:t>
+      </w:r>
+      <w:r>
+        <w:rPr>
+          <w:lang w:val="en-US"/>
+        </w:rPr>
+        <w:t>short</w:t>
+      </w:r>
+      <w:r>
+        <w:rPr>
+          <w:lang w:val="en-US"/>
+        </w:rPr>
+        <w:t>s</w:t>
+      </w:r>
+      <w:r>
+        <w:rPr>
+          <w:lang w:val="en-US"/>
+        </w:rPr>
+        <w:t xml:space="preserve"> the supply line (after the fuse) i</w:t>
+      </w:r>
+      <w:r>
+        <w:rPr>
+          <w:lang w:val="en-US"/>
+        </w:rPr>
+        <w:t>n case</w:t>
+      </w:r>
+      <w:r>
+        <w:rPr>
+          <w:lang w:val="en-US"/>
+        </w:rPr>
+        <w:t xml:space="preserve"> there is some surge in voltage and so protects the rest of the circuit from overvoltage/surges.</w:t>
+      </w:r>
+    </w:p>
+    <w:p>
+      <w:pPr>
+        <w:pStyle w:val="PargrafodaLista"/>
+        <w:numPr>
+          <w:ilvl w:val="0"/>
+          <w:numId w:val="4"/>
+        </w:numPr>
+        <w:rPr>
+          <w:lang w:val="en-US"/>
+        </w:rPr>
+      </w:pPr>
+      <w:r>
+        <w:rPr>
+          <w:lang w:val="en-US"/>
+        </w:rPr>
+        <w:t>Implement reverse polarity protection</w:t>
+      </w:r>
+      <w:r>
+        <w:rPr>
+          <w:lang w:val="en-US"/>
+        </w:rPr>
+        <w:t xml:space="preserve"> on the output</w:t>
       </w:r>
     </w:p>
     <w:p>
@@ -265,14 +634,675 @@
         <w:rPr>
           <w:lang w:val="en-US"/>
         </w:rPr>
-        <w:t xml:space="preserve">Each diode will have to withstand </w:t>
-      </w:r>
-      <w:r>
-        <w:rPr>
-          <w:position w:val="-12"/>
-          <w:lang w:val="en-US"/>
-        </w:rPr>
-        <w:object w:dxaOrig="1880" w:dyaOrig="360" w14:anchorId="503624F0">
+        <w:t>Each diode will have to withstand</w:t>
+      </w:r>
+      <w:r>
+        <w:rPr>
+          <w:lang w:val="en-US"/>
+        </w:rPr>
+        <w:t>,</w:t>
+      </w:r>
+      <w:r>
+        <w:rPr>
+          <w:lang w:val="en-US"/>
+        </w:rPr>
+        <w:t xml:space="preserve"> </w:t>
+      </w:r>
+      <w:r>
+        <w:rPr>
+          <w:lang w:val="en-US"/>
+        </w:rPr>
+        <w:t>i</w:t>
+      </w:r>
+      <w:r>
+        <w:rPr>
+          <w:lang w:val="en-US"/>
+        </w:rPr>
+        <w:t>n this case, 35 V minimum. As it’s good practice to go get at least 50% above of the value, then at minimum we have 42.5 V.</w:t>
+      </w:r>
+    </w:p>
+    <w:p>
+      <w:pPr>
+        <w:rPr>
+          <w:lang w:val="en-US"/>
+        </w:rPr>
+      </w:pPr>
+      <w:r>
+        <w:rPr>
+          <w:lang w:val="en-US"/>
+        </w:rPr>
+        <w:t>The maximum current of the power supply will be 3 A</w:t>
+      </w:r>
+      <w:r>
+        <w:rPr>
+          <w:lang w:val="en-US"/>
+        </w:rPr>
+        <w:t xml:space="preserve"> for</w:t>
+      </w:r>
+      <w:r>
+        <w:rPr>
+          <w:lang w:val="en-US"/>
+        </w:rPr>
+        <w:t xml:space="preserve"> both windings (100 VA / 24 VAC = 100/34 = 2.95. 50 VA / 12 VAC = 50 / 17 = 2.95)</w:t>
+      </w:r>
+      <w:r>
+        <w:rPr>
+          <w:lang w:val="en-US"/>
+        </w:rPr>
+        <w:t>, as per the transformer maximum ratings</w:t>
+      </w:r>
+      <w:r>
+        <w:rPr>
+          <w:lang w:val="en-US"/>
+        </w:rPr>
+        <w:t>. But as we’re designing for 4 A</w:t>
+      </w:r>
+      <w:r>
+        <w:rPr>
+          <w:lang w:val="en-US"/>
+        </w:rPr>
+        <w:t xml:space="preserve">, so </w:t>
+      </w:r>
+      <w:r>
+        <w:rPr>
+          <w:lang w:val="en-US"/>
+        </w:rPr>
+        <w:t>4+4</w:t>
+      </w:r>
+      <w:r>
+        <w:rPr>
+          <w:lang w:val="en-US"/>
+        </w:rPr>
+        <w:t xml:space="preserve">/2 = </w:t>
+      </w:r>
+      <w:r>
+        <w:rPr>
+          <w:lang w:val="en-US"/>
+        </w:rPr>
+        <w:t>6</w:t>
+      </w:r>
+      <w:r>
+        <w:rPr>
+          <w:lang w:val="en-US"/>
+        </w:rPr>
+        <w:t xml:space="preserve"> A minimum</w:t>
+      </w:r>
+      <w:r>
+        <w:rPr>
+          <w:lang w:val="en-US"/>
+        </w:rPr>
+        <w:t xml:space="preserve"> maximum current rating</w:t>
+      </w:r>
+      <w:r>
+        <w:rPr>
+          <w:lang w:val="en-US"/>
+        </w:rPr>
+        <w:t xml:space="preserve"> for all </w:t>
+      </w:r>
+      <w:r>
+        <w:rPr>
+          <w:lang w:val="en-US"/>
+        </w:rPr>
+        <w:t xml:space="preserve">power </w:t>
+      </w:r>
+      <w:r>
+        <w:rPr>
+          <w:lang w:val="en-US"/>
+        </w:rPr>
+        <w:t>components.</w:t>
+      </w:r>
+    </w:p>
+    <w:p>
+      <w:pPr>
+        <w:pStyle w:val="Ttulo2"/>
+        <w:rPr>
+          <w:lang w:val="en-US"/>
+        </w:rPr>
+      </w:pPr>
+      <w:r>
+        <w:rPr>
+          <w:lang w:val="en-US"/>
+        </w:rPr>
+        <w:lastRenderedPageBreak/>
+        <w:t>Fuse</w:t>
+      </w:r>
+    </w:p>
+    <w:p>
+      <w:pPr>
+        <w:rPr>
+          <w:lang w:val="en-US"/>
+        </w:rPr>
+      </w:pPr>
+      <w:r>
+        <w:rPr>
+          <w:lang w:val="en-US"/>
+        </w:rPr>
+        <w:t xml:space="preserve">The PSU will have to be able to work with stable </w:t>
+      </w:r>
+      <w:r>
+        <w:rPr>
+          <w:lang w:val="en-US"/>
+        </w:rPr>
+        <w:t>2.95 A max</w:t>
+      </w:r>
+      <w:r>
+        <w:rPr>
+          <w:lang w:val="en-US"/>
+        </w:rPr>
+        <w:t xml:space="preserve">, so </w:t>
+      </w:r>
+      <w:r>
+        <w:rPr>
+          <w:lang w:val="en-US"/>
+        </w:rPr>
+        <w:t>3.15</w:t>
+      </w:r>
+      <w:r>
+        <w:rPr>
+          <w:lang w:val="en-US"/>
+        </w:rPr>
+        <w:t xml:space="preserve"> A </w:t>
+      </w:r>
+      <w:r>
+        <w:rPr>
+          <w:lang w:val="en-US"/>
+        </w:rPr>
+        <w:t>should be a good idea.</w:t>
+      </w:r>
+      <w:r>
+        <w:rPr>
+          <w:lang w:val="en-US"/>
+        </w:rPr>
+        <w:t xml:space="preserve"> </w:t>
+      </w:r>
+      <w:r>
+        <w:rPr>
+          <w:lang w:val="en-US"/>
+        </w:rPr>
+        <w:t>And a slow fuse, for spikes in current not to blow it (shouldn’t be bad either if they happen).</w:t>
+      </w:r>
+    </w:p>
+    <w:p>
+      <w:pPr>
+        <w:pStyle w:val="Ttulo2"/>
+        <w:rPr>
+          <w:lang w:val="en-US"/>
+        </w:rPr>
+      </w:pPr>
+      <w:r>
+        <w:rPr>
+          <w:lang w:val="en-US"/>
+        </w:rPr>
+        <w:t>Transformer</w:t>
+      </w:r>
+    </w:p>
+    <w:p>
+      <w:pPr>
+        <w:rPr>
+          <w:lang w:val="en-US"/>
+        </w:rPr>
+      </w:pPr>
+      <w:r>
+        <w:rPr>
+          <w:lang w:val="en-US"/>
+        </w:rPr>
+        <w:t xml:space="preserve">This one seems like a good candidate: </w:t>
+      </w:r>
+      <w:hyperlink r:id="rId6" w:history="1">
+        <w:r>
+          <w:rPr>
+            <w:rStyle w:val="Hiperligao"/>
+            <w:lang w:val="en-US"/>
+          </w:rPr>
+          <w:t>https://adajusa.pt/pt/transformadores-em-fase-unica/12486-transformador-100va-e-230-s-12-24v-ip-00-8445340124863.html</w:t>
+        </w:r>
+      </w:hyperlink>
+      <w:r>
+        <w:rPr>
+          <w:lang w:val="en-US"/>
+        </w:rPr>
+        <w:t>.</w:t>
+      </w:r>
+    </w:p>
+    <w:p>
+      <w:pPr>
+        <w:pStyle w:val="PargrafodaLista"/>
+        <w:numPr>
+          <w:ilvl w:val="0"/>
+          <w:numId w:val="2"/>
+        </w:numPr>
+        <w:rPr>
+          <w:lang w:val="en-US"/>
+        </w:rPr>
+      </w:pPr>
+      <w:r>
+        <w:rPr>
+          <w:lang w:val="en-US"/>
+        </w:rPr>
+        <w:t>230 VAC – 0-12-24 VAC</w:t>
+      </w:r>
+    </w:p>
+    <w:p>
+      <w:pPr>
+        <w:pStyle w:val="PargrafodaLista"/>
+        <w:numPr>
+          <w:ilvl w:val="0"/>
+          <w:numId w:val="2"/>
+        </w:numPr>
+        <w:rPr>
+          <w:lang w:val="en-US"/>
+        </w:rPr>
+      </w:pPr>
+      <w:r>
+        <w:rPr>
+          <w:lang w:val="en-US"/>
+        </w:rPr>
+        <w:t>100 VA</w:t>
+      </w:r>
+    </w:p>
+    <w:p>
+      <w:pPr>
+        <w:pStyle w:val="PargrafodaLista"/>
+        <w:numPr>
+          <w:ilvl w:val="0"/>
+          <w:numId w:val="2"/>
+        </w:numPr>
+        <w:rPr>
+          <w:lang w:val="en-US"/>
+        </w:rPr>
+      </w:pPr>
+      <w:r>
+        <w:rPr>
+          <w:lang w:val="en-US"/>
+        </w:rPr>
+        <w:t>4.</w:t>
+      </w:r>
+      <w:r>
+        <w:rPr>
+          <w:lang w:val="en-US"/>
+        </w:rPr>
+        <w:t>17</w:t>
+      </w:r>
+      <w:r>
+        <w:rPr>
+          <w:lang w:val="en-US"/>
+        </w:rPr>
+        <w:t xml:space="preserve"> A</w:t>
+      </w:r>
+      <w:r>
+        <w:rPr>
+          <w:lang w:val="en-US"/>
+        </w:rPr>
+        <w:t xml:space="preserve"> RMS</w:t>
+      </w:r>
+    </w:p>
+    <w:p>
+      <w:pPr>
+        <w:rPr>
+          <w:lang w:val="en-US"/>
+        </w:rPr>
+      </w:pPr>
+      <w:r>
+        <w:rPr>
+          <w:lang w:val="en-US"/>
+        </w:rPr>
+        <w:t>Those voltages</w:t>
+      </w:r>
+      <w:r>
+        <w:rPr>
+          <w:lang w:val="en-US"/>
+        </w:rPr>
+        <w:t xml:space="preserve"> translate to 0-17-34 VDC</w:t>
+      </w:r>
+      <w:r>
+        <w:rPr>
+          <w:lang w:val="en-US"/>
+        </w:rPr>
+        <w:t xml:space="preserve"> (which is what matters here)</w:t>
+      </w:r>
+      <w:r>
+        <w:rPr>
+          <w:lang w:val="en-US"/>
+        </w:rPr>
+        <w:t>.</w:t>
+      </w:r>
+    </w:p>
+    <w:p>
+      <w:pPr>
+        <w:rPr>
+          <w:lang w:val="en-US"/>
+        </w:rPr>
+      </w:pPr>
+      <w:r>
+        <w:rPr>
+          <w:lang w:val="en-US"/>
+        </w:rPr>
+        <w:t>The maximum current after rectification is 50/17 = 2.95 A and 100/34 = 2.95 A (the power gets divided by 2 on each winding. In series it’s 100 VA, but each one is 50 VA).</w:t>
+      </w:r>
+    </w:p>
+    <w:p>
+      <w:pPr>
+        <w:pStyle w:val="Ttulo2"/>
+        <w:rPr>
+          <w:lang w:val="en-US"/>
+        </w:rPr>
+      </w:pPr>
+      <w:r>
+        <w:rPr>
+          <w:lang w:val="en-US"/>
+        </w:rPr>
+        <w:t>Rectifier</w:t>
+      </w:r>
+      <w:r>
+        <w:rPr>
+          <w:lang w:val="en-US"/>
+        </w:rPr>
+        <w:t xml:space="preserve"> d</w:t>
+      </w:r>
+      <w:r>
+        <w:rPr>
+          <w:lang w:val="en-US"/>
+        </w:rPr>
+        <w:t>iode</w:t>
+      </w:r>
+      <w:r>
+        <w:rPr>
+          <w:lang w:val="en-US"/>
+        </w:rPr>
+        <w:t>s</w:t>
+      </w:r>
+    </w:p>
+    <w:p>
+      <w:pPr>
+        <w:rPr>
+          <w:lang w:val="en-US"/>
+        </w:rPr>
+      </w:pPr>
+      <w:r>
+        <w:rPr>
+          <w:lang w:val="en-US"/>
+        </w:rPr>
+        <w:t>Checking, for example, the datasheet of the power diode SR5100 (just to have one as a reference of the values to pay attention to), we see we must pay attention to the following maximum values, being the project values in parenthesis:</w:t>
+      </w:r>
+    </w:p>
+    <w:p>
+      <w:pPr>
+        <w:pStyle w:val="PargrafodaLista"/>
+        <w:numPr>
+          <w:ilvl w:val="0"/>
+          <w:numId w:val="1"/>
+        </w:numPr>
+        <w:rPr>
+          <w:lang w:val="en-US"/>
+        </w:rPr>
+      </w:pPr>
+      <w:r>
+        <w:rPr>
+          <w:lang w:val="en-US"/>
+        </w:rPr>
+        <w:t>Peak Repetitive Reverse Voltage</w:t>
+      </w:r>
+      <w:r>
+        <w:rPr>
+          <w:lang w:val="en-US"/>
+        </w:rPr>
+        <w:t xml:space="preserve"> (34 V)</w:t>
+      </w:r>
+    </w:p>
+    <w:p>
+      <w:pPr>
+        <w:pStyle w:val="PargrafodaLista"/>
+        <w:numPr>
+          <w:ilvl w:val="0"/>
+          <w:numId w:val="1"/>
+        </w:numPr>
+        <w:rPr>
+          <w:lang w:val="en-US"/>
+        </w:rPr>
+      </w:pPr>
+      <w:r>
+        <w:rPr>
+          <w:lang w:val="en-US"/>
+        </w:rPr>
+        <w:t>Working Peak Reverse Voltage</w:t>
+      </w:r>
+      <w:r>
+        <w:rPr>
+          <w:lang w:val="en-US"/>
+        </w:rPr>
+        <w:t xml:space="preserve"> (34 V)</w:t>
+      </w:r>
+    </w:p>
+    <w:p>
+      <w:pPr>
+        <w:pStyle w:val="PargrafodaLista"/>
+        <w:numPr>
+          <w:ilvl w:val="0"/>
+          <w:numId w:val="1"/>
+        </w:numPr>
+        <w:rPr>
+          <w:lang w:val="en-US"/>
+        </w:rPr>
+      </w:pPr>
+      <w:r>
+        <w:rPr>
+          <w:lang w:val="en-US"/>
+        </w:rPr>
+        <w:t>DC Blocking Voltage</w:t>
+      </w:r>
+      <w:r>
+        <w:rPr>
+          <w:lang w:val="en-US"/>
+        </w:rPr>
+        <w:t xml:space="preserve"> (34 V)</w:t>
+      </w:r>
+    </w:p>
+    <w:p>
+      <w:pPr>
+        <w:pStyle w:val="PargrafodaLista"/>
+        <w:numPr>
+          <w:ilvl w:val="0"/>
+          <w:numId w:val="1"/>
+        </w:numPr>
+        <w:rPr>
+          <w:lang w:val="en-US"/>
+        </w:rPr>
+      </w:pPr>
+      <w:r>
+        <w:rPr>
+          <w:lang w:val="en-US"/>
+        </w:rPr>
+        <w:t>RMS Reverse Voltage</w:t>
+      </w:r>
+      <w:r>
+        <w:rPr>
+          <w:lang w:val="en-US"/>
+        </w:rPr>
+        <w:t xml:space="preserve"> (24 V)</w:t>
+      </w:r>
+    </w:p>
+    <w:p>
+      <w:pPr>
+        <w:pStyle w:val="PargrafodaLista"/>
+        <w:numPr>
+          <w:ilvl w:val="0"/>
+          <w:numId w:val="1"/>
+        </w:numPr>
+        <w:rPr>
+          <w:lang w:val="en-US"/>
+        </w:rPr>
+      </w:pPr>
+      <w:r>
+        <w:rPr>
+          <w:lang w:val="en-US"/>
+        </w:rPr>
+        <w:t>Average Rectifier Forward Current</w:t>
+      </w:r>
+      <w:r>
+        <w:rPr>
+          <w:lang w:val="en-US"/>
+        </w:rPr>
+        <w:t xml:space="preserve"> (</w:t>
+      </w:r>
+      <w:r>
+        <w:rPr>
+          <w:lang w:val="en-US"/>
+        </w:rPr>
+        <w:t>6</w:t>
+      </w:r>
+      <w:r>
+        <w:rPr>
+          <w:lang w:val="en-US"/>
+        </w:rPr>
+        <w:t xml:space="preserve"> A)</w:t>
+      </w:r>
+    </w:p>
+    <w:p>
+      <w:pPr>
+        <w:pStyle w:val="PargrafodaLista"/>
+        <w:numPr>
+          <w:ilvl w:val="0"/>
+          <w:numId w:val="1"/>
+        </w:numPr>
+        <w:rPr>
+          <w:lang w:val="en-US"/>
+        </w:rPr>
+      </w:pPr>
+      <w:r>
+        <w:rPr>
+          <w:lang w:val="en-US"/>
+        </w:rPr>
+        <w:t>Non-Repetitive Peak Surge Current</w:t>
+      </w:r>
+      <w:r>
+        <w:rPr>
+          <w:lang w:val="en-US"/>
+        </w:rPr>
+        <w:t xml:space="preserve"> (</w:t>
+      </w:r>
+      <w:r>
+        <w:rPr>
+          <w:lang w:val="en-US"/>
+        </w:rPr>
+        <w:t>see below</w:t>
+      </w:r>
+      <w:r>
+        <w:rPr>
+          <w:lang w:val="en-US"/>
+        </w:rPr>
+        <w:t>)</w:t>
+      </w:r>
+    </w:p>
+    <w:p>
+      <w:pPr>
+        <w:pStyle w:val="PargrafodaLista"/>
+        <w:numPr>
+          <w:ilvl w:val="0"/>
+          <w:numId w:val="1"/>
+        </w:numPr>
+        <w:rPr>
+          <w:lang w:val="en-US"/>
+        </w:rPr>
+      </w:pPr>
+      <w:r>
+        <w:rPr>
+          <w:lang w:val="en-US"/>
+        </w:rPr>
+        <w:t>Operating and Storage Junction Temperature Range</w:t>
+      </w:r>
+      <w:r>
+        <w:rPr>
+          <w:lang w:val="en-US"/>
+        </w:rPr>
+        <w:t xml:space="preserve"> (</w:t>
+      </w:r>
+      <w:r>
+        <w:rPr>
+          <w:highlight w:val="red"/>
+          <w:lang w:val="en-US"/>
+        </w:rPr>
+        <w:t>to be calculated</w:t>
+      </w:r>
+      <w:r>
+        <w:rPr>
+          <w:lang w:val="en-US"/>
+        </w:rPr>
+        <w:t xml:space="preserve"> – hint, it’s related to the power dissipated on the cool</w:t>
+      </w:r>
+      <w:r>
+        <w:rPr>
+          <w:lang w:val="en-US"/>
+        </w:rPr>
+        <w:t>er</w:t>
+      </w:r>
+      <w:r>
+        <w:rPr>
+          <w:lang w:val="en-US"/>
+        </w:rPr>
+        <w:t xml:space="preserve"> and fans of the PSU box</w:t>
+      </w:r>
+      <w:r>
+        <w:rPr>
+          <w:lang w:val="en-US"/>
+        </w:rPr>
+        <w:t>, and there are also specifications of ºC/W dissipated on coolers, so that can help</w:t>
+      </w:r>
+      <w:r>
+        <w:rPr>
+          <w:lang w:val="en-US"/>
+        </w:rPr>
+        <w:t xml:space="preserve"> knowing the temperature</w:t>
+      </w:r>
+      <w:r>
+        <w:rPr>
+          <w:lang w:val="en-US"/>
+        </w:rPr>
+        <w:t>)</w:t>
+      </w:r>
+    </w:p>
+    <w:p>
+      <w:pPr>
+        <w:rPr>
+          <w:lang w:val="en-US"/>
+        </w:rPr>
+      </w:pPr>
+      <w:r>
+        <w:rPr>
+          <w:lang w:val="en-US"/>
+        </w:rPr>
+        <w:t>Above, we have the Non-Repetitive Peak Surge Current, which we don’t have a value for. There is, however, a formula for that</w:t>
+      </w:r>
+      <w:r>
+        <w:rPr>
+          <w:lang w:val="en-US"/>
+        </w:rPr>
+        <w:t>, just below. This is the version for the full-wave rectifier, as that’s the worst case</w:t>
+      </w:r>
+      <w:r>
+        <w:rPr>
+          <w:lang w:val="en-US"/>
+        </w:rPr>
+        <w:t>.</w:t>
+      </w:r>
+      <w:r>
+        <w:rPr>
+          <w:lang w:val="en-US"/>
+        </w:rPr>
+        <w:t xml:space="preserve"> Formula:</w:t>
+      </w:r>
+    </w:p>
+    <w:p>
+      <w:pPr>
+        <w:rPr>
+          <w:lang w:val="en-US"/>
+        </w:rPr>
+      </w:pPr>
+      <w:r>
+        <w:rPr>
+          <w:position w:val="-36"/>
+          <w:lang w:val="en-US"/>
+        </w:rPr>
+        <w:object w:dxaOrig="5100" w:dyaOrig="840" w14:anchorId="4DD1871A">
           <v:shapetype id="_x0000_t75" coordsize="21600,21600" o:spt="75" o:preferrelative="t" path="m@4@5l@4@11@9@11@9@5xe" filled="f" stroked="f">
             <v:stroke joinstyle="miter"/>
             <v:formulas>
@@ -292,115 +1322,116 @@
             <v:path o:extrusionok="f" gradientshapeok="t" o:connecttype="rect"/>
             <o:lock v:ext="edit" aspectratio="t"/>
           </v:shapetype>
-          <v:shape id="_x0000_i1025" type="#_x0000_t75" style="width:94.3pt;height:18.25pt" o:ole="">
-            <v:imagedata r:id="rId6" o:title=""/>
+          <v:shape id="_x0000_i1026" type="#_x0000_t75" style="width:255pt;height:42pt" o:ole="">
+            <v:imagedata r:id="rId7" o:title=""/>
           </v:shape>
-          <o:OLEObject Type="Embed" ProgID="Equation.DSMT4" ShapeID="_x0000_i1025" DrawAspect="Content" ObjectID="_1771305377" r:id="rId7"/>
+          <o:OLEObject Type="Embed" ProgID="Equation.DSMT4" ShapeID="_x0000_i1026" DrawAspect="Content" ObjectID="_1771614869" r:id="rId8"/>
         </w:object>
       </w:r>
       <w:r>
         <w:rPr>
           <w:lang w:val="en-US"/>
         </w:rPr>
-        <w:t xml:space="preserve"> (since V</w:t>
+        <w:t>, having assumed V</w:t>
       </w:r>
       <w:r>
         <w:rPr>
           <w:vertAlign w:val="subscript"/>
           <w:lang w:val="en-US"/>
         </w:rPr>
-        <w:t>s</w:t>
-      </w:r>
-      <w:r>
-        <w:rPr>
-          <w:lang w:val="en-US"/>
-        </w:rPr>
-        <w:t xml:space="preserve"> &gt;&gt; 1). In this case, 35 V minimum then. As it’s good practice to go get at least 50% above of the value, then at minimum we have 42.5 V.</w:t>
-      </w:r>
-    </w:p>
-    <w:p>
-      <w:pPr>
-        <w:rPr>
-          <w:lang w:val="en-US"/>
-        </w:rPr>
-      </w:pPr>
-      <w:r>
-        <w:rPr>
-          <w:lang w:val="en-US"/>
-        </w:rPr>
-        <w:t>The maximum current of the power supply will be 3 A</w:t>
-      </w:r>
-      <w:r>
-        <w:rPr>
-          <w:lang w:val="en-US"/>
-        </w:rPr>
-        <w:t xml:space="preserve"> for 12 VAC and 4 A for 24 VAC</w:t>
-      </w:r>
-      <w:r>
-        <w:rPr>
-          <w:lang w:val="en-US"/>
-        </w:rPr>
-        <w:t xml:space="preserve">, as per the transformer maximum ratings, so </w:t>
-      </w:r>
-      <w:r>
-        <w:rPr>
-          <w:lang w:val="en-US"/>
-        </w:rPr>
-        <w:t>4</w:t>
-      </w:r>
-      <w:r>
-        <w:rPr>
-          <w:lang w:val="en-US"/>
-        </w:rPr>
-        <w:t>+</w:t>
-      </w:r>
-      <w:r>
-        <w:rPr>
-          <w:lang w:val="en-US"/>
-        </w:rPr>
-        <w:t>4</w:t>
-      </w:r>
-      <w:r>
-        <w:rPr>
-          <w:lang w:val="en-US"/>
-        </w:rPr>
-        <w:t xml:space="preserve">/2 = </w:t>
-      </w:r>
-      <w:r>
-        <w:rPr>
-          <w:lang w:val="en-US"/>
-        </w:rPr>
-        <w:t>6</w:t>
-      </w:r>
-      <w:r>
-        <w:rPr>
-          <w:lang w:val="en-US"/>
-        </w:rPr>
-        <w:t xml:space="preserve"> A minimum</w:t>
-      </w:r>
-      <w:r>
-        <w:rPr>
-          <w:lang w:val="en-US"/>
-        </w:rPr>
-        <w:t xml:space="preserve"> maximum current rating</w:t>
-      </w:r>
-      <w:r>
-        <w:rPr>
-          <w:lang w:val="en-US"/>
-        </w:rPr>
-        <w:t xml:space="preserve"> for all </w:t>
-      </w:r>
-      <w:r>
-        <w:rPr>
-          <w:lang w:val="en-US"/>
-        </w:rPr>
-        <w:t xml:space="preserve">power </w:t>
-      </w:r>
-      <w:r>
-        <w:rPr>
-          <w:lang w:val="en-US"/>
-        </w:rPr>
-        <w:t>components.</w:t>
+        <w:t>r</w:t>
+      </w:r>
+      <w:r>
+        <w:rPr>
+          <w:lang w:val="en-US"/>
+        </w:rPr>
+        <w:t xml:space="preserve"> = 3 V, just because I’d like to get the PSU to 30 V</w:t>
+      </w:r>
+      <w:r>
+        <w:rPr>
+          <w:lang w:val="en-US"/>
+        </w:rPr>
+        <w:t>, so the least ripple the better (knowing it goes at most to 34 V)</w:t>
+      </w:r>
+      <w:r>
+        <w:rPr>
+          <w:lang w:val="en-US"/>
+        </w:rPr>
+        <w:t>.</w:t>
+      </w:r>
+    </w:p>
+    <w:p>
+      <w:pPr>
+        <w:rPr>
+          <w:lang w:val="en-US"/>
+        </w:rPr>
+      </w:pPr>
+      <w:r>
+        <w:rPr>
+          <w:lang w:val="en-US"/>
+        </w:rPr>
+        <w:t>So, at most 124 A (theoretically) will be put through the power diodes.</w:t>
+      </w:r>
+    </w:p>
+    <w:p>
+      <w:pPr>
+        <w:rPr>
+          <w:lang w:val="en-US"/>
+        </w:rPr>
+      </w:pPr>
+      <w:r>
+        <w:rPr>
+          <w:lang w:val="en-US"/>
+        </w:rPr>
+        <w:t xml:space="preserve">If possible, </w:t>
+      </w:r>
+      <w:r>
+        <w:rPr>
+          <w:lang w:val="en-US"/>
+        </w:rPr>
+        <w:t xml:space="preserve">I’ll </w:t>
+      </w:r>
+      <w:r>
+        <w:rPr>
+          <w:lang w:val="en-US"/>
+        </w:rPr>
+        <w:t>get Schottky</w:t>
+      </w:r>
+      <w:r>
+        <w:rPr>
+          <w:lang w:val="en-US"/>
+        </w:rPr>
+        <w:t>-barrier</w:t>
+      </w:r>
+      <w:r>
+        <w:rPr>
+          <w:lang w:val="en-US"/>
+        </w:rPr>
+        <w:t xml:space="preserve"> diodes</w:t>
+      </w:r>
+      <w:r>
+        <w:rPr>
+          <w:lang w:val="en-US"/>
+        </w:rPr>
+        <w:t xml:space="preserve"> (SBDs)</w:t>
+      </w:r>
+      <w:r>
+        <w:rPr>
+          <w:lang w:val="en-US"/>
+        </w:rPr>
+        <w:t xml:space="preserve">, because of their 0.2-0.3 V drop, compared to the normal 0.7 V drop – </w:t>
+      </w:r>
+      <w:r>
+        <w:rPr>
+          <w:lang w:val="en-US"/>
+        </w:rPr>
+        <w:t>more efficient</w:t>
+      </w:r>
+      <w:r>
+        <w:rPr>
+          <w:lang w:val="en-US"/>
+        </w:rPr>
+        <w:t>.</w:t>
       </w:r>
     </w:p>
     <w:p>
@@ -414,695 +1445,130 @@
         <w:rPr>
           <w:lang w:val="en-US"/>
         </w:rPr>
-        <w:t>Circuit</w:t>
-      </w:r>
-      <w:r>
-        <w:rPr>
-          <w:lang w:val="en-US"/>
-        </w:rPr>
-        <w:t xml:space="preserve"> schematic</w:t>
-      </w:r>
-    </w:p>
-    <w:p>
-      <w:pPr>
-        <w:rPr>
-          <w:lang w:val="en-US"/>
-        </w:rPr>
-      </w:pPr>
-      <w:r>
-        <w:rPr>
-          <w:highlight w:val="yellow"/>
-          <w:lang w:val="en-US"/>
-        </w:rPr>
-        <w:t>Missing</w:t>
-      </w:r>
-      <w:r>
-        <w:rPr>
-          <w:highlight w:val="yellow"/>
-          <w:lang w:val="en-US"/>
-        </w:rPr>
-        <w:t>.</w:t>
-      </w:r>
-    </w:p>
-    <w:p>
-      <w:pPr>
-        <w:pStyle w:val="Ttulo2"/>
-        <w:rPr>
-          <w:lang w:val="en-US"/>
-        </w:rPr>
-      </w:pPr>
-      <w:r>
-        <w:rPr>
-          <w:lang w:val="en-US"/>
-        </w:rPr>
-        <w:t>Fuse</w:t>
-      </w:r>
-    </w:p>
-    <w:p>
-      <w:pPr>
-        <w:rPr>
-          <w:lang w:val="en-US"/>
-        </w:rPr>
-      </w:pPr>
-      <w:r>
-        <w:rPr>
-          <w:lang w:val="en-US"/>
-        </w:rPr>
-        <w:t xml:space="preserve">The PSU will have to be able to work with stable 4 A, so 4.5 A </w:t>
-      </w:r>
-      <w:r>
-        <w:rPr>
-          <w:lang w:val="en-US"/>
-        </w:rPr>
-        <w:t>should be a good idea.</w:t>
-      </w:r>
-      <w:r>
-        <w:rPr>
-          <w:lang w:val="en-US"/>
-        </w:rPr>
-        <w:t xml:space="preserve"> At most 5.5 A, because of the maximum 6 A written above.</w:t>
-      </w:r>
-    </w:p>
-    <w:p>
-      <w:pPr>
-        <w:pStyle w:val="Ttulo2"/>
-        <w:rPr>
-          <w:lang w:val="en-US"/>
-        </w:rPr>
-      </w:pPr>
-      <w:r>
-        <w:rPr>
-          <w:lang w:val="en-US"/>
-        </w:rPr>
-        <w:t>Transformer</w:t>
-      </w:r>
-    </w:p>
-    <w:p>
-      <w:pPr>
-        <w:rPr>
-          <w:lang w:val="en-US"/>
-        </w:rPr>
-      </w:pPr>
-      <w:r>
-        <w:rPr>
-          <w:lang w:val="en-US"/>
-        </w:rPr>
-        <w:t xml:space="preserve">This one seems like a good candidate: </w:t>
-      </w:r>
-      <w:hyperlink r:id="rId8" w:history="1">
-        <w:r>
-          <w:rPr>
-            <w:rStyle w:val="Hiperligao"/>
-            <w:lang w:val="en-US"/>
-          </w:rPr>
-          <w:t>https://adajusa.pt/pt/transformadores-em-fase-unica/12486-transformador-100va-e-230-s-12-24v-ip-00-8445340124863.html</w:t>
-        </w:r>
-      </w:hyperlink>
-      <w:r>
-        <w:rPr>
-          <w:lang w:val="en-US"/>
-        </w:rPr>
-        <w:t>.</w:t>
-      </w:r>
-    </w:p>
-    <w:p>
-      <w:pPr>
-        <w:pStyle w:val="PargrafodaLista"/>
-        <w:numPr>
-          <w:ilvl w:val="0"/>
-          <w:numId w:val="2"/>
-        </w:numPr>
-        <w:rPr>
-          <w:lang w:val="en-US"/>
-        </w:rPr>
-      </w:pPr>
-      <w:r>
-        <w:rPr>
-          <w:lang w:val="en-US"/>
-        </w:rPr>
-        <w:t>230 VAC – 0-12-24 VAC</w:t>
-      </w:r>
-    </w:p>
-    <w:p>
-      <w:pPr>
-        <w:pStyle w:val="PargrafodaLista"/>
-        <w:numPr>
-          <w:ilvl w:val="0"/>
-          <w:numId w:val="2"/>
-        </w:numPr>
-        <w:rPr>
-          <w:lang w:val="en-US"/>
-        </w:rPr>
-      </w:pPr>
-      <w:r>
-        <w:rPr>
-          <w:lang w:val="en-US"/>
-        </w:rPr>
-        <w:t>100 VA</w:t>
-      </w:r>
-    </w:p>
-    <w:p>
-      <w:pPr>
-        <w:pStyle w:val="PargrafodaLista"/>
-        <w:numPr>
-          <w:ilvl w:val="0"/>
-          <w:numId w:val="2"/>
-        </w:numPr>
-        <w:rPr>
-          <w:lang w:val="en-US"/>
-        </w:rPr>
-      </w:pPr>
-      <w:r>
-        <w:rPr>
-          <w:lang w:val="en-US"/>
-        </w:rPr>
-        <w:t>4.21 A</w:t>
-      </w:r>
-    </w:p>
-    <w:p>
-      <w:pPr>
-        <w:rPr>
-          <w:lang w:val="en-US"/>
-        </w:rPr>
-      </w:pPr>
-      <w:r>
-        <w:rPr>
-          <w:lang w:val="en-US"/>
-        </w:rPr>
-        <w:t>Those voltages</w:t>
-      </w:r>
-      <w:r>
-        <w:rPr>
-          <w:lang w:val="en-US"/>
-        </w:rPr>
-        <w:t xml:space="preserve"> translate to 0-17-34 VDC</w:t>
-      </w:r>
-      <w:r>
-        <w:rPr>
-          <w:lang w:val="en-US"/>
-        </w:rPr>
-        <w:t xml:space="preserve"> (which is what matters here)</w:t>
-      </w:r>
-      <w:r>
-        <w:rPr>
-          <w:lang w:val="en-US"/>
-        </w:rPr>
-        <w:t>.</w:t>
-      </w:r>
-    </w:p>
-    <w:p>
-      <w:pPr>
-        <w:rPr>
-          <w:lang w:val="en-US"/>
-        </w:rPr>
-      </w:pPr>
-      <w:r>
-        <w:rPr>
-          <w:highlight w:val="yellow"/>
-          <w:lang w:val="en-US"/>
-        </w:rPr>
-        <w:t>Explain the number of cables.</w:t>
-      </w:r>
-    </w:p>
-    <w:p>
-      <w:pPr>
-        <w:pStyle w:val="Ttulo2"/>
-        <w:rPr>
-          <w:lang w:val="en-US"/>
-        </w:rPr>
-      </w:pPr>
-      <w:r>
-        <w:rPr>
-          <w:lang w:val="en-US"/>
-        </w:rPr>
-        <w:lastRenderedPageBreak/>
-        <w:t>Rectifier</w:t>
-      </w:r>
-      <w:r>
-        <w:rPr>
-          <w:lang w:val="en-US"/>
-        </w:rPr>
-        <w:t xml:space="preserve"> d</w:t>
-      </w:r>
-      <w:r>
-        <w:rPr>
-          <w:lang w:val="en-US"/>
-        </w:rPr>
-        <w:t>iode</w:t>
-      </w:r>
-      <w:r>
-        <w:rPr>
-          <w:lang w:val="en-US"/>
-        </w:rPr>
-        <w:t>s</w:t>
-      </w:r>
-    </w:p>
-    <w:p>
-      <w:pPr>
-        <w:rPr>
-          <w:lang w:val="en-US"/>
-        </w:rPr>
-      </w:pPr>
-      <w:r>
-        <w:rPr>
-          <w:lang w:val="en-US"/>
-        </w:rPr>
-        <w:t>Checking, for example, the datasheet of the power diode SR5100 (just to have one as a reference of the values to pay attention to), we see we must pay attention to the following maximum values, being the project values in parenthesis:</w:t>
-      </w:r>
-    </w:p>
-    <w:p>
-      <w:pPr>
-        <w:pStyle w:val="PargrafodaLista"/>
-        <w:numPr>
-          <w:ilvl w:val="0"/>
-          <w:numId w:val="1"/>
-        </w:numPr>
-        <w:rPr>
-          <w:lang w:val="en-US"/>
-        </w:rPr>
-      </w:pPr>
-      <w:r>
-        <w:rPr>
-          <w:lang w:val="en-US"/>
-        </w:rPr>
-        <w:t>Peak Repetitive Reverse Voltage</w:t>
-      </w:r>
-      <w:r>
-        <w:rPr>
-          <w:lang w:val="en-US"/>
-        </w:rPr>
-        <w:t xml:space="preserve"> (34 V)</w:t>
-      </w:r>
-    </w:p>
-    <w:p>
-      <w:pPr>
-        <w:pStyle w:val="PargrafodaLista"/>
-        <w:numPr>
-          <w:ilvl w:val="0"/>
-          <w:numId w:val="1"/>
-        </w:numPr>
-        <w:rPr>
-          <w:lang w:val="en-US"/>
-        </w:rPr>
-      </w:pPr>
-      <w:r>
-        <w:rPr>
-          <w:lang w:val="en-US"/>
-        </w:rPr>
-        <w:t>Working Peak Reverse Voltage</w:t>
-      </w:r>
-      <w:r>
-        <w:rPr>
-          <w:lang w:val="en-US"/>
-        </w:rPr>
-        <w:t xml:space="preserve"> (34 V)</w:t>
-      </w:r>
-    </w:p>
-    <w:p>
-      <w:pPr>
-        <w:pStyle w:val="PargrafodaLista"/>
-        <w:numPr>
-          <w:ilvl w:val="0"/>
-          <w:numId w:val="1"/>
-        </w:numPr>
-        <w:rPr>
-          <w:lang w:val="en-US"/>
-        </w:rPr>
-      </w:pPr>
-      <w:r>
-        <w:rPr>
-          <w:lang w:val="en-US"/>
-        </w:rPr>
-        <w:t>DC Blocking Voltage</w:t>
-      </w:r>
-      <w:r>
-        <w:rPr>
-          <w:lang w:val="en-US"/>
-        </w:rPr>
-        <w:t xml:space="preserve"> (34 V)</w:t>
-      </w:r>
-    </w:p>
-    <w:p>
-      <w:pPr>
-        <w:pStyle w:val="PargrafodaLista"/>
-        <w:numPr>
-          <w:ilvl w:val="0"/>
-          <w:numId w:val="1"/>
-        </w:numPr>
-        <w:rPr>
-          <w:lang w:val="en-US"/>
-        </w:rPr>
-      </w:pPr>
-      <w:r>
-        <w:rPr>
-          <w:lang w:val="en-US"/>
-        </w:rPr>
-        <w:t>RMS Reverse Voltage</w:t>
-      </w:r>
-      <w:r>
-        <w:rPr>
-          <w:lang w:val="en-US"/>
-        </w:rPr>
-        <w:t xml:space="preserve"> (24 V)</w:t>
-      </w:r>
-    </w:p>
-    <w:p>
-      <w:pPr>
-        <w:pStyle w:val="PargrafodaLista"/>
-        <w:numPr>
-          <w:ilvl w:val="0"/>
-          <w:numId w:val="1"/>
-        </w:numPr>
-        <w:rPr>
-          <w:lang w:val="en-US"/>
-        </w:rPr>
-      </w:pPr>
-      <w:r>
-        <w:rPr>
-          <w:lang w:val="en-US"/>
-        </w:rPr>
-        <w:t>Average Rectifier Forward Current</w:t>
-      </w:r>
-      <w:r>
-        <w:rPr>
-          <w:lang w:val="en-US"/>
-        </w:rPr>
-        <w:t xml:space="preserve"> (</w:t>
-      </w:r>
-      <w:r>
-        <w:rPr>
-          <w:lang w:val="en-US"/>
-        </w:rPr>
-        <w:t>6</w:t>
-      </w:r>
-      <w:r>
-        <w:rPr>
-          <w:lang w:val="en-US"/>
-        </w:rPr>
-        <w:t xml:space="preserve"> A)</w:t>
-      </w:r>
-    </w:p>
-    <w:p>
-      <w:pPr>
-        <w:pStyle w:val="PargrafodaLista"/>
-        <w:numPr>
-          <w:ilvl w:val="0"/>
-          <w:numId w:val="1"/>
-        </w:numPr>
-        <w:rPr>
-          <w:lang w:val="en-US"/>
-        </w:rPr>
-      </w:pPr>
-      <w:r>
-        <w:rPr>
-          <w:lang w:val="en-US"/>
-        </w:rPr>
-        <w:t>Non-Repetitive Peak Surge Current</w:t>
-      </w:r>
-      <w:r>
-        <w:rPr>
-          <w:lang w:val="en-US"/>
-        </w:rPr>
-        <w:t xml:space="preserve"> (</w:t>
-      </w:r>
-      <w:r>
-        <w:rPr>
-          <w:lang w:val="en-US"/>
-        </w:rPr>
-        <w:t>see below</w:t>
-      </w:r>
-      <w:r>
-        <w:rPr>
-          <w:lang w:val="en-US"/>
-        </w:rPr>
-        <w:t>)</w:t>
-      </w:r>
-    </w:p>
-    <w:p>
-      <w:pPr>
-        <w:pStyle w:val="PargrafodaLista"/>
-        <w:numPr>
-          <w:ilvl w:val="0"/>
-          <w:numId w:val="1"/>
-        </w:numPr>
-        <w:rPr>
-          <w:lang w:val="en-US"/>
-        </w:rPr>
-      </w:pPr>
-      <w:r>
-        <w:rPr>
-          <w:lang w:val="en-US"/>
-        </w:rPr>
-        <w:t>Operating and Storage Junction Temperature Range</w:t>
-      </w:r>
-      <w:r>
-        <w:rPr>
-          <w:lang w:val="en-US"/>
-        </w:rPr>
-        <w:t xml:space="preserve"> (</w:t>
-      </w:r>
-      <w:r>
-        <w:rPr>
-          <w:highlight w:val="red"/>
-          <w:lang w:val="en-US"/>
-        </w:rPr>
-        <w:t>to be calculated</w:t>
-      </w:r>
-      <w:r>
-        <w:rPr>
-          <w:lang w:val="en-US"/>
-        </w:rPr>
-        <w:t xml:space="preserve"> – hint, it’s related to the power dissipated on the cool</w:t>
-      </w:r>
-      <w:r>
-        <w:rPr>
-          <w:lang w:val="en-US"/>
-        </w:rPr>
-        <w:t>er</w:t>
-      </w:r>
-      <w:r>
-        <w:rPr>
-          <w:lang w:val="en-US"/>
-        </w:rPr>
-        <w:t xml:space="preserve"> and fans of the PSU box</w:t>
-      </w:r>
-      <w:r>
-        <w:rPr>
-          <w:lang w:val="en-US"/>
-        </w:rPr>
-        <w:t>, and there are also specifications of ºC/W dissipated on coolers, so that can help</w:t>
-      </w:r>
-      <w:r>
-        <w:rPr>
-          <w:lang w:val="en-US"/>
-        </w:rPr>
-        <w:t xml:space="preserve"> knowing the temperature</w:t>
-      </w:r>
-      <w:r>
-        <w:rPr>
-          <w:lang w:val="en-US"/>
-        </w:rPr>
-        <w:t>)</w:t>
-      </w:r>
-    </w:p>
-    <w:p>
-      <w:pPr>
-        <w:rPr>
-          <w:lang w:val="en-US"/>
-        </w:rPr>
-      </w:pPr>
-      <w:r>
-        <w:rPr>
-          <w:lang w:val="en-US"/>
-        </w:rPr>
-        <w:t>Above, we have the Non-Repetitive Peak Surge Current, which we don’t have a value for. There is, however, a formula for that</w:t>
-      </w:r>
-      <w:r>
-        <w:rPr>
-          <w:lang w:val="en-US"/>
-        </w:rPr>
-        <w:t>, just below. This is the version for the full-wave rectifier, as that’s the worst case</w:t>
-      </w:r>
-      <w:r>
-        <w:rPr>
-          <w:lang w:val="en-US"/>
-        </w:rPr>
-        <w:t>.</w:t>
-      </w:r>
-      <w:r>
-        <w:rPr>
-          <w:lang w:val="en-US"/>
-        </w:rPr>
-        <w:t xml:space="preserve"> Formula:</w:t>
-      </w:r>
-    </w:p>
-    <w:p>
-      <w:pPr>
-        <w:rPr>
-          <w:lang w:val="en-US"/>
-        </w:rPr>
-      </w:pPr>
-      <w:r>
-        <w:rPr>
-          <w:position w:val="-36"/>
-          <w:lang w:val="en-US"/>
-        </w:rPr>
-        <w:object w:dxaOrig="5100" w:dyaOrig="840" w14:anchorId="4DD1871A">
-          <v:shape id="_x0000_i1026" type="#_x0000_t75" style="width:255.05pt;height:42.1pt" o:ole="">
+        <w:t>Capacitor</w:t>
+      </w:r>
+    </w:p>
+    <w:p>
+      <w:pPr>
+        <w:rPr>
+          <w:lang w:val="en-US"/>
+        </w:rPr>
+      </w:pPr>
+      <w:r>
+        <w:rPr>
+          <w:lang w:val="en-US"/>
+        </w:rPr>
+        <w:t>The</w:t>
+      </w:r>
+      <w:r>
+        <w:rPr>
+          <w:lang w:val="en-US"/>
+        </w:rPr>
+        <w:t xml:space="preserve"> formula to calculate it</w:t>
+      </w:r>
+      <w:r>
+        <w:rPr>
+          <w:lang w:val="en-US"/>
+        </w:rPr>
+        <w:t>s value</w:t>
+      </w:r>
+      <w:r>
+        <w:rPr>
+          <w:lang w:val="en-US"/>
+        </w:rPr>
+        <w:t xml:space="preserve"> is:</w:t>
+      </w:r>
+    </w:p>
+    <w:p>
+      <w:pPr>
+        <w:rPr>
+          <w:lang w:val="en-US"/>
+        </w:rPr>
+      </w:pPr>
+      <w:r>
+        <w:rPr>
+          <w:position w:val="-30"/>
+          <w:lang w:val="en-US"/>
+        </w:rPr>
+        <w:object w:dxaOrig="1219" w:dyaOrig="680" w14:anchorId="1F2EB236">
+          <v:shape id="_x0000_i1027" type="#_x0000_t75" style="width:61pt;height:34.5pt" o:ole="">
             <v:imagedata r:id="rId9" o:title=""/>
           </v:shape>
-          <o:OLEObject Type="Embed" ProgID="Equation.DSMT4" ShapeID="_x0000_i1026" DrawAspect="Content" ObjectID="_1771305378" r:id="rId10"/>
+          <o:OLEObject Type="Embed" ProgID="Equation.DSMT4" ShapeID="_x0000_i1027" DrawAspect="Content" ObjectID="_1771614870" r:id="rId10"/>
         </w:object>
       </w:r>
-      <w:r>
-        <w:rPr>
-          <w:lang w:val="en-US"/>
-        </w:rPr>
-        <w:t>, having assumed V</w:t>
-      </w:r>
-      <w:r>
-        <w:rPr>
-          <w:vertAlign w:val="subscript"/>
-          <w:lang w:val="en-US"/>
-        </w:rPr>
-        <w:t>r</w:t>
-      </w:r>
-      <w:r>
-        <w:rPr>
-          <w:lang w:val="en-US"/>
-        </w:rPr>
-        <w:t xml:space="preserve"> = 3 V, just because I’d like to get the PSU to 30 V</w:t>
-      </w:r>
-      <w:r>
-        <w:rPr>
-          <w:lang w:val="en-US"/>
-        </w:rPr>
-        <w:t>, so the least ripple the better (knowing it goes at most to 34 V)</w:t>
-      </w:r>
-      <w:r>
-        <w:rPr>
-          <w:lang w:val="en-US"/>
-        </w:rPr>
-        <w:t>.</w:t>
-      </w:r>
-    </w:p>
-    <w:p>
-      <w:pPr>
-        <w:rPr>
-          <w:lang w:val="en-US"/>
-        </w:rPr>
-      </w:pPr>
-      <w:r>
-        <w:rPr>
-          <w:lang w:val="en-US"/>
-        </w:rPr>
-        <w:t>So, at most 124 A (theoretically) will be put through the power diodes.</w:t>
-      </w:r>
-    </w:p>
-    <w:p>
-      <w:pPr>
-        <w:rPr>
-          <w:lang w:val="en-US"/>
-        </w:rPr>
-      </w:pPr>
-      <w:r>
-        <w:rPr>
-          <w:lang w:val="en-US"/>
-        </w:rPr>
-        <w:t xml:space="preserve">If possible, </w:t>
-      </w:r>
-      <w:r>
-        <w:rPr>
-          <w:lang w:val="en-US"/>
-        </w:rPr>
-        <w:t xml:space="preserve">I’ll </w:t>
-      </w:r>
-      <w:r>
-        <w:rPr>
-          <w:lang w:val="en-US"/>
-        </w:rPr>
-        <w:t>get Schottky</w:t>
-      </w:r>
-      <w:r>
-        <w:rPr>
-          <w:lang w:val="en-US"/>
-        </w:rPr>
-        <w:t>-barrier</w:t>
-      </w:r>
-      <w:r>
-        <w:rPr>
-          <w:lang w:val="en-US"/>
-        </w:rPr>
-        <w:t xml:space="preserve"> diodes</w:t>
-      </w:r>
-      <w:r>
-        <w:rPr>
-          <w:lang w:val="en-US"/>
-        </w:rPr>
-        <w:t xml:space="preserve"> (SBDs)</w:t>
-      </w:r>
-      <w:r>
-        <w:rPr>
-          <w:lang w:val="en-US"/>
-        </w:rPr>
-        <w:t xml:space="preserve">, because of their 0.2-0.3 V drop, compared to the normal 0.7 V drop – </w:t>
-      </w:r>
-      <w:r>
-        <w:rPr>
-          <w:lang w:val="en-US"/>
-        </w:rPr>
-        <w:t>more efficient</w:t>
-      </w:r>
-      <w:r>
-        <w:rPr>
-          <w:lang w:val="en-US"/>
-        </w:rPr>
-        <w:t>.</w:t>
-      </w:r>
-    </w:p>
-    <w:p>
-      <w:pPr>
-        <w:pStyle w:val="Ttulo2"/>
-        <w:rPr>
-          <w:lang w:val="en-US"/>
-        </w:rPr>
-      </w:pPr>
-      <w:r>
-        <w:rPr>
-          <w:lang w:val="en-US"/>
-        </w:rPr>
-        <w:t>Capacitor</w:t>
-      </w:r>
-    </w:p>
-    <w:p>
-      <w:pPr>
-        <w:rPr>
-          <w:lang w:val="en-US"/>
-        </w:rPr>
-      </w:pPr>
-      <w:r>
-        <w:rPr>
-          <w:lang w:val="en-US"/>
-        </w:rPr>
-        <w:t>The</w:t>
-      </w:r>
-      <w:r>
-        <w:rPr>
-          <w:lang w:val="en-US"/>
-        </w:rPr>
-        <w:t xml:space="preserve"> formula to calculate it</w:t>
-      </w:r>
-      <w:r>
-        <w:rPr>
-          <w:lang w:val="en-US"/>
-        </w:rPr>
-        <w:t>s value</w:t>
-      </w:r>
-      <w:r>
-        <w:rPr>
-          <w:lang w:val="en-US"/>
-        </w:rPr>
-        <w:t xml:space="preserve"> is:</w:t>
+    </w:p>
+    <w:p>
+      <w:pPr>
+        <w:rPr>
+          <w:lang w:val="en-US"/>
+        </w:rPr>
+      </w:pPr>
+      <w:r>
+        <w:rPr>
+          <w:lang w:val="en-US"/>
+        </w:rPr>
+        <w:t xml:space="preserve">Supposedly I’d calculate the value for the worst case, which is when one of the bridge branches breaks down (half the frequency). Though, to make this as cheap as possible </w:t>
+      </w:r>
+      <w:r>
+        <w:rPr>
+          <w:lang w:val="en-US"/>
+        </w:rPr>
+        <w:t xml:space="preserve">(and </w:t>
+      </w:r>
+      <w:r>
+        <w:rPr>
+          <w:lang w:val="en-US"/>
+        </w:rPr>
+        <w:t xml:space="preserve">as </w:t>
+      </w:r>
+      <w:r>
+        <w:rPr>
+          <w:lang w:val="en-US"/>
+        </w:rPr>
+        <w:t>better functioning as I can</w:t>
+      </w:r>
+      <w:r>
+        <w:rPr>
+          <w:lang w:val="en-US"/>
+        </w:rPr>
+        <w:t>,</w:t>
+      </w:r>
+      <w:r>
+        <w:rPr>
+          <w:lang w:val="en-US"/>
+        </w:rPr>
+        <w:t xml:space="preserve"> though never ignoring maximum</w:t>
+      </w:r>
+      <w:r>
+        <w:rPr>
+          <w:lang w:val="en-US"/>
+        </w:rPr>
+        <w:t xml:space="preserve"> component</w:t>
+      </w:r>
+      <w:r>
+        <w:rPr>
+          <w:lang w:val="en-US"/>
+        </w:rPr>
+        <w:t xml:space="preserve"> ratings</w:t>
+      </w:r>
+      <w:r>
+        <w:rPr>
+          <w:lang w:val="en-US"/>
+        </w:rPr>
+        <w:t xml:space="preserve"> – this here would just be a just commodity to have it fully functioning with only one branch working</w:t>
+      </w:r>
+      <w:r>
+        <w:rPr>
+          <w:lang w:val="en-US"/>
+        </w:rPr>
+        <w:t>)</w:t>
+      </w:r>
+      <w:r>
+        <w:rPr>
+          <w:lang w:val="en-US"/>
+        </w:rPr>
+        <w:t>, I’ll go for the full-wave case:</w:t>
       </w:r>
     </w:p>
     <w:p>
@@ -1116,11 +1582,11 @@
           <w:position w:val="-30"/>
           <w:lang w:val="en-US"/>
         </w:rPr>
-        <w:object w:dxaOrig="1219" w:dyaOrig="680" w14:anchorId="1F2EB236">
-          <v:shape id="_x0000_i1027" type="#_x0000_t75" style="width:60.85pt;height:34.5pt" o:ole="">
+        <w:object w:dxaOrig="4239" w:dyaOrig="680" w14:anchorId="7FFE1629">
+          <v:shape id="_x0000_i1028" type="#_x0000_t75" style="width:211.5pt;height:34.5pt" o:ole="">
             <v:imagedata r:id="rId11" o:title=""/>
           </v:shape>
-          <o:OLEObject Type="Embed" ProgID="Equation.DSMT4" ShapeID="_x0000_i1027" DrawAspect="Content" ObjectID="_1771305379" r:id="rId12"/>
+          <o:OLEObject Type="Embed" ProgID="Equation.DSMT4" ShapeID="_x0000_i1028" DrawAspect="Content" ObjectID="_1771614871" r:id="rId12"/>
         </w:object>
       </w:r>
     </w:p>
@@ -1134,25 +1600,421 @@
         <w:rPr>
           <w:lang w:val="en-US"/>
         </w:rPr>
-        <w:t xml:space="preserve">Supposedly I’d calculate the value for the worst case, which is when one of the bridge branches breaks down (half the frequency). Though, to make this as cheap as possible </w:t>
-      </w:r>
-      <w:r>
-        <w:rPr>
-          <w:lang w:val="en-US"/>
-        </w:rPr>
-        <w:t xml:space="preserve">(and </w:t>
-      </w:r>
-      <w:r>
-        <w:rPr>
-          <w:lang w:val="en-US"/>
-        </w:rPr>
-        <w:t xml:space="preserve">as </w:t>
-      </w:r>
-      <w:r>
-        <w:rPr>
-          <w:lang w:val="en-US"/>
-        </w:rPr>
-        <w:t>better functioning as I can</w:t>
+        <w:t>Though on Ltspice with 30 V on the output, 13 mF are not enough and so I decided to go to 45 mF.</w:t>
+      </w:r>
+    </w:p>
+    <w:p>
+      <w:pPr>
+        <w:rPr>
+          <w:lang w:val="en-US"/>
+        </w:rPr>
+      </w:pPr>
+      <w:r>
+        <w:rPr>
+          <w:lang w:val="en-US"/>
+        </w:rPr>
+        <w:t xml:space="preserve">As I’m calculating for the full-wave case, if one of the branches goes down, a warning must be issued. </w:t>
+      </w:r>
+      <w:r>
+        <w:rPr>
+          <w:highlight w:val="yellow"/>
+          <w:lang w:val="en-US"/>
+        </w:rPr>
+        <w:t>So I’ll think of some LEDs to do it somehow.</w:t>
+      </w:r>
+    </w:p>
+    <w:p>
+      <w:pPr>
+        <w:rPr>
+          <w:lang w:val="en-US"/>
+        </w:rPr>
+      </w:pPr>
+      <w:r>
+        <w:rPr>
+          <w:lang w:val="en-US"/>
+        </w:rPr>
+        <w:t>One must also pay attention to the maximum</w:t>
+      </w:r>
+      <w:r>
+        <w:rPr>
+          <w:lang w:val="en-US"/>
+        </w:rPr>
+        <w:t xml:space="preserve"> surge</w:t>
+      </w:r>
+      <w:r>
+        <w:rPr>
+          <w:lang w:val="en-US"/>
+        </w:rPr>
+        <w:t xml:space="preserve"> current that capacitors can handle. To help reducing it, I will consider using a NTC </w:t>
+      </w:r>
+      <w:r>
+        <w:rPr>
+          <w:lang w:val="en-US"/>
+        </w:rPr>
+        <w:t>thermistor, which decreases its resistance with increasing temperature (meaning it will become a short-circuit moment</w:t>
+      </w:r>
+      <w:r>
+        <w:rPr>
+          <w:lang w:val="en-US"/>
+        </w:rPr>
+        <w:t>s</w:t>
+      </w:r>
+      <w:r>
+        <w:rPr>
+          <w:lang w:val="en-US"/>
+        </w:rPr>
+        <w:t xml:space="preserve"> after current passes through it, which warms it up, and hence reduces the peak current through the capacitor).</w:t>
+      </w:r>
+    </w:p>
+    <w:p>
+      <w:pPr>
+        <w:rPr>
+          <w:lang w:val="en-US"/>
+        </w:rPr>
+      </w:pPr>
+      <w:r>
+        <w:rPr>
+          <w:highlight w:val="red"/>
+          <w:lang w:val="en-US"/>
+        </w:rPr>
+        <w:t xml:space="preserve">See how to do this above, and then correct the diode ratings </w:t>
+      </w:r>
+      <w:r>
+        <w:rPr>
+          <w:highlight w:val="red"/>
+          <w:lang w:val="en-US"/>
+        </w:rPr>
+        <w:t>when</w:t>
+      </w:r>
+      <w:r>
+        <w:rPr>
+          <w:highlight w:val="red"/>
+          <w:lang w:val="en-US"/>
+        </w:rPr>
+        <w:t xml:space="preserve"> the current is lowered.</w:t>
+      </w:r>
+      <w:r>
+        <w:rPr>
+          <w:lang w:val="en-US"/>
+        </w:rPr>
+        <w:t xml:space="preserve"> Also pay attention that this dissipates near 0.3 * 4^2 = 5 W… Thi</w:t>
+      </w:r>
+      <w:r>
+        <w:rPr>
+          <w:lang w:val="en-US"/>
+        </w:rPr>
+        <w:t>nk</w:t>
+      </w:r>
+      <w:r>
+        <w:rPr>
+          <w:lang w:val="en-US"/>
+        </w:rPr>
+        <w:t xml:space="preserve"> on something else, or go ahead…</w:t>
+      </w:r>
+    </w:p>
+    <w:p>
+      <w:pPr>
+        <w:pStyle w:val="Ttulo2"/>
+        <w:rPr>
+          <w:lang w:val="en-US"/>
+        </w:rPr>
+      </w:pPr>
+      <w:r>
+        <w:rPr>
+          <w:lang w:val="en-US"/>
+        </w:rPr>
+        <w:t xml:space="preserve">Automatic relay </w:t>
+      </w:r>
+      <w:r>
+        <w:rPr>
+          <w:lang w:val="en-US"/>
+        </w:rPr>
+        <w:t>winding</w:t>
+      </w:r>
+      <w:r>
+        <w:rPr>
+          <w:lang w:val="en-US"/>
+        </w:rPr>
+        <w:t xml:space="preserve"> switch</w:t>
+      </w:r>
+    </w:p>
+    <w:p>
+      <w:pPr>
+        <w:rPr>
+          <w:lang w:val="en-US"/>
+        </w:rPr>
+      </w:pPr>
+      <w:r>
+        <w:rPr>
+          <w:lang w:val="en-US"/>
+        </w:rPr>
+        <w:t>If the PSU has the transformer at its maximum at all times and it’s requested 5 V</w:t>
+      </w:r>
+      <w:r>
+        <w:rPr>
+          <w:lang w:val="en-US"/>
+        </w:rPr>
+        <w:t xml:space="preserve"> / 4 A</w:t>
+      </w:r>
+      <w:r>
+        <w:rPr>
+          <w:lang w:val="en-US"/>
+        </w:rPr>
+        <w:t xml:space="preserve"> at the output, the power transistor will have to take </w:t>
+      </w:r>
+      <w:r>
+        <w:rPr>
+          <w:lang w:val="en-US"/>
+        </w:rPr>
+        <w:t>25</w:t>
+      </w:r>
+      <w:r>
+        <w:rPr>
+          <w:lang w:val="en-US"/>
+        </w:rPr>
+        <w:t xml:space="preserve"> V </w:t>
+      </w:r>
+      <w:r>
+        <w:rPr>
+          <w:lang w:val="en-US"/>
+        </w:rPr>
+        <w:t xml:space="preserve">of drop, which will result in </w:t>
+      </w:r>
+      <w:r>
+        <w:rPr>
+          <w:lang w:val="en-US"/>
+        </w:rPr>
+        <w:t>25</w:t>
+      </w:r>
+      <w:r>
+        <w:rPr>
+          <w:lang w:val="en-US"/>
+        </w:rPr>
+        <w:t xml:space="preserve"> * 5 = 1</w:t>
+      </w:r>
+      <w:r>
+        <w:rPr>
+          <w:lang w:val="en-US"/>
+        </w:rPr>
+        <w:t>25</w:t>
+      </w:r>
+      <w:r>
+        <w:rPr>
+          <w:lang w:val="en-US"/>
+        </w:rPr>
+        <w:t xml:space="preserve"> W of dissipated power</w:t>
+      </w:r>
+      <w:r>
+        <w:rPr>
+          <w:lang w:val="en-US"/>
+        </w:rPr>
+        <w:t xml:space="preserve"> (wtf)</w:t>
+      </w:r>
+      <w:r>
+        <w:rPr>
+          <w:lang w:val="en-US"/>
+        </w:rPr>
+        <w:t>.</w:t>
+      </w:r>
+    </w:p>
+    <w:p>
+      <w:pPr>
+        <w:rPr>
+          <w:lang w:val="en-US"/>
+        </w:rPr>
+      </w:pPr>
+      <w:r>
+        <w:rPr>
+          <w:lang w:val="en-US"/>
+        </w:rPr>
+        <w:t>To reduce the power consumptio</w:t>
+      </w:r>
+      <w:r>
+        <w:rPr>
+          <w:lang w:val="en-US"/>
+        </w:rPr>
+        <w:t>n,</w:t>
+      </w:r>
+      <w:r>
+        <w:rPr>
+          <w:lang w:val="en-US"/>
+        </w:rPr>
+        <w:t xml:space="preserve"> something I thought on is that</w:t>
+      </w:r>
+      <w:r>
+        <w:rPr>
+          <w:lang w:val="en-US"/>
+        </w:rPr>
+        <w:t xml:space="preserve"> one could </w:t>
+      </w:r>
+      <w:r>
+        <w:rPr>
+          <w:lang w:val="en-US"/>
+        </w:rPr>
+        <w:t>use a transformer with multiple windings (which seems is actually used in linear PSUs)</w:t>
+      </w:r>
+      <w:r>
+        <w:rPr>
+          <w:lang w:val="en-US"/>
+        </w:rPr>
+        <w:t xml:space="preserve"> and use a </w:t>
+      </w:r>
+      <w:r>
+        <w:rPr>
+          <w:lang w:val="en-US"/>
+        </w:rPr>
+        <w:t>rellay</w:t>
+      </w:r>
+      <w:r>
+        <w:rPr>
+          <w:lang w:val="en-US"/>
+        </w:rPr>
+        <w:t xml:space="preserve"> to choose which winding to use.</w:t>
+      </w:r>
+    </w:p>
+    <w:p>
+      <w:pPr>
+        <w:rPr>
+          <w:lang w:val="en-US"/>
+        </w:rPr>
+      </w:pPr>
+      <w:r>
+        <w:rPr>
+          <w:lang w:val="en-US"/>
+        </w:rPr>
+        <w:t>For this, I’ve thought on a little switch circuit</w:t>
+      </w:r>
+      <w:r>
+        <w:rPr>
+          <w:lang w:val="en-US"/>
+        </w:rPr>
+        <w:t xml:space="preserve"> that compares the output voltage with a fixed voltage not too far from the 1</w:t>
+      </w:r>
+      <w:r>
+        <w:rPr>
+          <w:lang w:val="en-US"/>
+        </w:rPr>
+        <w:t>7</w:t>
+      </w:r>
+      <w:r>
+        <w:rPr>
+          <w:lang w:val="en-US"/>
+        </w:rPr>
+        <w:t xml:space="preserve"> V</w:t>
+      </w:r>
+      <w:r>
+        <w:rPr>
+          <w:lang w:val="en-US"/>
+        </w:rPr>
+        <w:t>.</w:t>
+      </w:r>
+    </w:p>
+    <w:p>
+      <w:pPr>
+        <w:pStyle w:val="Ttulo3"/>
+        <w:rPr>
+          <w:lang w:val="en-US"/>
+        </w:rPr>
+      </w:pPr>
+      <w:r>
+        <w:rPr>
+          <w:lang w:val="en-US"/>
+        </w:rPr>
+        <w:t>Circuit</w:t>
+      </w:r>
+      <w:r>
+        <w:rPr>
+          <w:lang w:val="en-US"/>
+        </w:rPr>
+        <w:t xml:space="preserve"> schematic</w:t>
+      </w:r>
+    </w:p>
+    <w:p>
+      <w:pPr>
+        <w:rPr>
+          <w:lang w:val="en-US"/>
+        </w:rPr>
+      </w:pPr>
+      <w:r>
+        <w:rPr>
+          <w:noProof/>
+        </w:rPr>
+        <w:drawing>
+          <wp:inline distT="0" distB="0" distL="0" distR="0" wp14:anchorId="55379B6B" wp14:editId="29FD8BC7">
+            <wp:extent cx="2932664" cy="1797050"/>
+            <wp:effectExtent l="0" t="0" r="1270" b="0"/>
+            <wp:docPr id="80635807" name="Imagem 1" descr="Uma imagem com texto, diagrama, captura de ecrã, Tipo de letra&#10;&#10;Descrição gerada automaticamente"/>
+            <wp:cNvGraphicFramePr>
+              <a:graphicFrameLocks xmlns:a="http://schemas.openxmlformats.org/drawingml/2006/main" noChangeAspect="1"/>
+            </wp:cNvGraphicFramePr>
+            <a:graphic xmlns:a="http://schemas.openxmlformats.org/drawingml/2006/main">
+              <a:graphicData uri="http://schemas.openxmlformats.org/drawingml/2006/picture">
+                <pic:pic xmlns:pic="http://schemas.openxmlformats.org/drawingml/2006/picture">
+                  <pic:nvPicPr>
+                    <pic:cNvPr id="80635807" name="Imagem 1" descr="Uma imagem com texto, diagrama, captura de ecrã, Tipo de letra&#10;&#10;Descrição gerada automaticamente"/>
+                    <pic:cNvPicPr/>
+                  </pic:nvPicPr>
+                  <pic:blipFill>
+                    <a:blip r:embed="rId13"/>
+                    <a:stretch>
+                      <a:fillRect/>
+                    </a:stretch>
+                  </pic:blipFill>
+                  <pic:spPr>
+                    <a:xfrm>
+                      <a:off x="0" y="0"/>
+                      <a:ext cx="2937132" cy="1799788"/>
+                    </a:xfrm>
+                    <a:prstGeom prst="rect">
+                      <a:avLst/>
+                    </a:prstGeom>
+                  </pic:spPr>
+                </pic:pic>
+              </a:graphicData>
+            </a:graphic>
+          </wp:inline>
+        </w:drawing>
+      </w:r>
+    </w:p>
+    <w:p>
+      <w:pPr>
+        <w:pStyle w:val="Ttulo3"/>
+        <w:rPr>
+          <w:lang w:val="en-US"/>
+        </w:rPr>
+      </w:pPr>
+      <w:r>
+        <w:rPr>
+          <w:lang w:val="en-US"/>
+        </w:rPr>
+        <w:lastRenderedPageBreak/>
+        <w:t>Relays</w:t>
+      </w:r>
+    </w:p>
+    <w:p>
+      <w:pPr>
+        <w:rPr>
+          <w:lang w:val="en-US"/>
+        </w:rPr>
+      </w:pPr>
+      <w:r>
+        <w:rPr>
+          <w:lang w:val="en-US"/>
+        </w:rPr>
+        <w:t>The one on 12 VAC must be On by default, and the one on 24 VAC must be Off by default. This is because one must be conducting when the circuit starts from 0, while the other cannot not be conducting.</w:t>
+      </w:r>
+    </w:p>
+    <w:p>
+      <w:pPr>
+        <w:rPr>
+          <w:lang w:val="en-US"/>
+        </w:rPr>
+      </w:pPr>
+      <w:r>
+        <w:rPr>
+          <w:lang w:val="en-US"/>
+        </w:rPr>
+        <w:t>They must be able to carry at least 6 A minimum</w:t>
       </w:r>
       <w:r>
         <w:rPr>
@@ -1164,259 +2026,129 @@
         <w:rPr>
           <w:lang w:val="en-US"/>
         </w:rPr>
-        <w:t xml:space="preserve"> though never ignoring maximum</w:t>
-      </w:r>
-      <w:r>
-        <w:rPr>
-          <w:lang w:val="en-US"/>
-        </w:rPr>
-        <w:t xml:space="preserve"> component</w:t>
-      </w:r>
-      <w:r>
-        <w:rPr>
-          <w:lang w:val="en-US"/>
-        </w:rPr>
-        <w:t xml:space="preserve"> ratings</w:t>
-      </w:r>
-      <w:r>
-        <w:rPr>
-          <w:lang w:val="en-US"/>
-        </w:rPr>
-        <w:t xml:space="preserve"> – this here would just be a just commodity to have it fully functioning with only one branch working</w:t>
-      </w:r>
-      <w:r>
-        <w:rPr>
-          <w:lang w:val="en-US"/>
-        </w:rPr>
-        <w:t>)</w:t>
-      </w:r>
-      <w:r>
-        <w:rPr>
-          <w:lang w:val="en-US"/>
-        </w:rPr>
-        <w:t>, I’ll go for the full-wave case:</w:t>
-      </w:r>
-    </w:p>
-    <w:p>
-      <w:pPr>
-        <w:rPr>
-          <w:lang w:val="en-US"/>
-        </w:rPr>
-      </w:pPr>
-      <w:r>
-        <w:rPr>
-          <w:position w:val="-30"/>
-          <w:lang w:val="en-US"/>
-        </w:rPr>
-        <w:object w:dxaOrig="4239" w:dyaOrig="680" w14:anchorId="7FFE1629">
-          <v:shape id="_x0000_i1028" type="#_x0000_t75" style="width:211.45pt;height:34.5pt" o:ole="">
-            <v:imagedata r:id="rId13" o:title=""/>
-          </v:shape>
-          <o:OLEObject Type="Embed" ProgID="Equation.DSMT4" ShapeID="_x0000_i1028" DrawAspect="Content" ObjectID="_1771305380" r:id="rId14"/>
-        </w:object>
-      </w:r>
-    </w:p>
-    <w:p>
-      <w:pPr>
-        <w:rPr>
-          <w:lang w:val="en-US"/>
-        </w:rPr>
-      </w:pPr>
-      <w:r>
-        <w:rPr>
-          <w:lang w:val="en-US"/>
-        </w:rPr>
-        <w:t xml:space="preserve">As I’m calculating for the full-wave case, if one of the branches goes down, a warning must be issued. </w:t>
-      </w:r>
-      <w:r>
-        <w:rPr>
-          <w:highlight w:val="yellow"/>
-          <w:lang w:val="en-US"/>
-        </w:rPr>
-        <w:t>So I’ll think of some LEDs to do it somehow.</w:t>
-      </w:r>
-    </w:p>
-    <w:p>
-      <w:pPr>
-        <w:rPr>
-          <w:lang w:val="en-US"/>
-        </w:rPr>
-      </w:pPr>
-      <w:r>
-        <w:rPr>
-          <w:lang w:val="en-US"/>
-        </w:rPr>
-        <w:t>One must also pay attention to the maximum</w:t>
-      </w:r>
-      <w:r>
-        <w:rPr>
-          <w:lang w:val="en-US"/>
-        </w:rPr>
-        <w:t xml:space="preserve"> surge</w:t>
-      </w:r>
-      <w:r>
-        <w:rPr>
-          <w:lang w:val="en-US"/>
-        </w:rPr>
-        <w:t xml:space="preserve"> current that capacitors can handle. To help reducing it, I will consider using a NTC </w:t>
-      </w:r>
-      <w:r>
-        <w:rPr>
-          <w:lang w:val="en-US"/>
-        </w:rPr>
-        <w:t xml:space="preserve">thermistor, which decreases its resistance with </w:t>
-      </w:r>
-      <w:r>
-        <w:rPr>
-          <w:lang w:val="en-US"/>
-        </w:rPr>
-        <w:lastRenderedPageBreak/>
-        <w:t>increasing temperature (meaning it will become a short-circuit moment after current passes through it, which warms it up, and hence reduces the peak current through the capacitor).</w:t>
-      </w:r>
-    </w:p>
-    <w:p>
-      <w:pPr>
-        <w:rPr>
-          <w:lang w:val="en-US"/>
-        </w:rPr>
-      </w:pPr>
-      <w:r>
-        <w:rPr>
-          <w:highlight w:val="red"/>
-          <w:lang w:val="en-US"/>
-        </w:rPr>
-        <w:t xml:space="preserve">See how to do this above, and then correct the diode ratings </w:t>
-      </w:r>
-      <w:r>
-        <w:rPr>
-          <w:highlight w:val="red"/>
-          <w:lang w:val="en-US"/>
-        </w:rPr>
-        <w:t>when</w:t>
-      </w:r>
-      <w:r>
-        <w:rPr>
-          <w:highlight w:val="red"/>
-          <w:lang w:val="en-US"/>
-        </w:rPr>
-        <w:t xml:space="preserve"> the current is lowered.</w:t>
-      </w:r>
-      <w:r>
-        <w:rPr>
-          <w:lang w:val="en-US"/>
-        </w:rPr>
-        <w:t xml:space="preserve"> Also pay attention that this dissipates near 0.3 * 4^2 = 5 W… Thi</w:t>
-      </w:r>
-      <w:r>
-        <w:rPr>
-          <w:lang w:val="en-US"/>
-        </w:rPr>
-        <w:t>nk</w:t>
-      </w:r>
-      <w:r>
-        <w:rPr>
-          <w:lang w:val="en-US"/>
-        </w:rPr>
-        <w:t xml:space="preserve"> on something else, or go ahead…</w:t>
-      </w:r>
-    </w:p>
-    <w:p>
-      <w:pPr>
-        <w:pStyle w:val="Ttulo2"/>
-        <w:rPr>
-          <w:lang w:val="en-US"/>
-        </w:rPr>
-      </w:pPr>
-      <w:r>
-        <w:rPr>
-          <w:lang w:val="en-US"/>
-        </w:rPr>
-        <w:t xml:space="preserve">Automatic relay </w:t>
-      </w:r>
-      <w:r>
-        <w:rPr>
-          <w:lang w:val="en-US"/>
-        </w:rPr>
-        <w:t>winding</w:t>
-      </w:r>
-      <w:r>
-        <w:rPr>
-          <w:lang w:val="en-US"/>
-        </w:rPr>
-        <w:t xml:space="preserve"> switch</w:t>
-      </w:r>
-    </w:p>
-    <w:p>
-      <w:pPr>
-        <w:rPr>
-          <w:lang w:val="en-US"/>
-        </w:rPr>
-      </w:pPr>
-      <w:r>
-        <w:rPr>
-          <w:lang w:val="en-US"/>
-        </w:rPr>
-        <w:t>If the PSU has the transformer at its maximum at all times and it’s requested 5 V</w:t>
-      </w:r>
-      <w:r>
-        <w:rPr>
-          <w:lang w:val="en-US"/>
-        </w:rPr>
-        <w:t xml:space="preserve"> / 4 A</w:t>
-      </w:r>
-      <w:r>
-        <w:rPr>
-          <w:lang w:val="en-US"/>
-        </w:rPr>
-        <w:t xml:space="preserve"> at the output, the power transistor will have to take </w:t>
-      </w:r>
-      <w:r>
-        <w:rPr>
-          <w:lang w:val="en-US"/>
-        </w:rPr>
-        <w:t>25</w:t>
-      </w:r>
-      <w:r>
-        <w:rPr>
-          <w:lang w:val="en-US"/>
-        </w:rPr>
-        <w:t xml:space="preserve"> V </w:t>
-      </w:r>
-      <w:r>
-        <w:rPr>
-          <w:lang w:val="en-US"/>
-        </w:rPr>
-        <w:t xml:space="preserve">of drop, which will result in </w:t>
-      </w:r>
-      <w:r>
-        <w:rPr>
-          <w:lang w:val="en-US"/>
-        </w:rPr>
-        <w:t>25</w:t>
-      </w:r>
-      <w:r>
-        <w:rPr>
-          <w:lang w:val="en-US"/>
-        </w:rPr>
-        <w:t xml:space="preserve"> * 5 = 1</w:t>
-      </w:r>
-      <w:r>
-        <w:rPr>
-          <w:lang w:val="en-US"/>
-        </w:rPr>
-        <w:t>25</w:t>
-      </w:r>
-      <w:r>
-        <w:rPr>
-          <w:lang w:val="en-US"/>
-        </w:rPr>
-        <w:t xml:space="preserve"> W of dissipated power</w:t>
-      </w:r>
-      <w:r>
-        <w:rPr>
-          <w:lang w:val="en-US"/>
-        </w:rPr>
-        <w:t xml:space="preserve"> (wtf)</w:t>
+        <w:t xml:space="preserve"> use as little current to </w:t>
+      </w:r>
+      <w:r>
+        <w:rPr>
+          <w:lang w:val="en-US"/>
+        </w:rPr>
+        <w:t xml:space="preserve">switch </w:t>
+      </w:r>
+      <w:r>
+        <w:rPr>
+          <w:lang w:val="en-US"/>
+        </w:rPr>
+        <w:t>(so that I can ease my life with using an op</w:t>
+      </w:r>
+      <w:r>
+        <w:rPr>
+          <w:lang w:val="en-US"/>
+        </w:rPr>
+        <w:t>-</w:t>
+      </w:r>
+      <w:r>
+        <w:rPr>
+          <w:lang w:val="en-US"/>
+        </w:rPr>
+        <w:t>amp to provide the current)</w:t>
+      </w:r>
+      <w:r>
+        <w:rPr>
+          <w:lang w:val="en-US"/>
+        </w:rPr>
+        <w:t>,</w:t>
+      </w:r>
+      <w:r>
+        <w:rPr>
+          <w:lang w:val="en-US"/>
+        </w:rPr>
+        <w:t xml:space="preserve"> and at </w:t>
+      </w:r>
+      <w:r>
+        <w:rPr>
+          <w:lang w:val="en-US"/>
+        </w:rPr>
+        <w:t xml:space="preserve">most need 10 V </w:t>
+      </w:r>
+      <w:r>
+        <w:rPr>
+          <w:lang w:val="en-US"/>
+        </w:rPr>
+        <w:t>to switch</w:t>
+      </w:r>
+      <w:r>
+        <w:rPr>
+          <w:lang w:val="en-US"/>
+        </w:rPr>
+        <w:t xml:space="preserve"> (since from the op-amp, about 15 V will come out, and that will be compared to GND, so 10 V seems a good </w:t>
+      </w:r>
+      <w:r>
+        <w:rPr>
+          <w:lang w:val="en-US"/>
+        </w:rPr>
+        <w:t>value not too close to the 15 V switching voltage).</w:t>
+      </w:r>
+    </w:p>
+    <w:p>
+      <w:pPr>
+        <w:rPr>
+          <w:lang w:val="en-US"/>
+        </w:rPr>
+      </w:pPr>
+      <w:r>
+        <w:rPr>
+          <w:lang w:val="en-US"/>
+        </w:rPr>
+        <w:t>Because when these things switch there’s “infinite” voltage generated due to the coil inside them, one must use a flyback diode so that the maximum voltage drop is low (V</w:t>
+      </w:r>
+      <w:r>
+        <w:rPr>
+          <w:vertAlign w:val="subscript"/>
+          <w:lang w:val="en-US"/>
+        </w:rPr>
+        <w:t>D</w:t>
+      </w:r>
+      <w:r>
+        <w:rPr>
+          <w:lang w:val="en-US"/>
+        </w:rPr>
+        <w:t>, in this case)</w:t>
+      </w:r>
+      <w:r>
+        <w:rPr>
+          <w:lang w:val="en-US"/>
+        </w:rPr>
+        <w:t xml:space="preserve">. I’m not sure it’s really needed, but I don’t really like the idea of infinite voltage on a circuit </w:t>
+      </w:r>
+      <w:r>
+        <w:rPr>
+          <w:lang w:val="en-US"/>
+        </w:rPr>
+        <w:t xml:space="preserve">that’s supposed to handle with 34 VDC max., so… flyback diode. Any diode should suffice, I believe. So will be </w:t>
+      </w:r>
+      <w:r>
+        <w:rPr>
+          <w:lang w:val="en-US"/>
+        </w:rPr>
+        <w:t xml:space="preserve">any </w:t>
+      </w:r>
+      <w:r>
+        <w:rPr>
+          <w:lang w:val="en-US"/>
+        </w:rPr>
+        <w:t xml:space="preserve">that I have in </w:t>
+      </w:r>
+      <w:r>
+        <w:rPr>
+          <w:lang w:val="en-US"/>
+        </w:rPr>
+        <w:t xml:space="preserve">the </w:t>
+      </w:r>
+      <w:r>
+        <w:rPr>
+          <w:lang w:val="en-US"/>
+        </w:rPr>
+        <w:t>components box</w:t>
       </w:r>
       <w:r>
         <w:rPr>
@@ -1427,455 +2159,403 @@
     </w:p>
     <w:p>
       <w:pPr>
-        <w:rPr>
-          <w:lang w:val="en-US"/>
-        </w:rPr>
-      </w:pPr>
-      <w:r>
-        <w:rPr>
-          <w:lang w:val="en-US"/>
-        </w:rPr>
-        <w:t>To reduce the power consumptio</w:t>
-      </w:r>
-      <w:r>
-        <w:rPr>
-          <w:lang w:val="en-US"/>
-        </w:rPr>
-        <w:t>n,</w:t>
-      </w:r>
-      <w:r>
-        <w:rPr>
-          <w:lang w:val="en-US"/>
-        </w:rPr>
-        <w:t xml:space="preserve"> something I thought on is that</w:t>
-      </w:r>
-      <w:r>
-        <w:rPr>
-          <w:lang w:val="en-US"/>
-        </w:rPr>
-        <w:t xml:space="preserve"> one could </w:t>
-      </w:r>
-      <w:r>
-        <w:rPr>
-          <w:lang w:val="en-US"/>
-        </w:rPr>
-        <w:t>use a transformer with multiple windings (which seems is actually used in linear PSUs)</w:t>
-      </w:r>
-      <w:r>
-        <w:rPr>
-          <w:lang w:val="en-US"/>
-        </w:rPr>
-        <w:t xml:space="preserve"> and use a mechanical switch to choose which winding to use (mechanical switch because the power dissipated in a PN junction is V * I no matter what, while on a mechanical switch it’s basically 0, because there’s a physical disconnection, unlike on a PN junction with solid-state switches or transistors or whatever else).</w:t>
-      </w:r>
-    </w:p>
-    <w:p>
-      <w:pPr>
-        <w:rPr>
-          <w:lang w:val="en-US"/>
-        </w:rPr>
-      </w:pPr>
-      <w:r>
-        <w:rPr>
-          <w:lang w:val="en-US"/>
-        </w:rPr>
-        <w:t>For this, I’ve thought on a little switch circuit</w:t>
-      </w:r>
-      <w:r>
-        <w:rPr>
-          <w:lang w:val="en-US"/>
-        </w:rPr>
-        <w:t xml:space="preserve"> that compares the output voltage with a fixed voltage not too far from the 1</w:t>
-      </w:r>
-      <w:r>
-        <w:rPr>
-          <w:lang w:val="en-US"/>
-        </w:rPr>
-        <w:t>7</w:t>
-      </w:r>
-      <w:r>
-        <w:rPr>
-          <w:lang w:val="en-US"/>
-        </w:rPr>
-        <w:t xml:space="preserve"> V</w:t>
-      </w:r>
-      <w:r>
-        <w:rPr>
+        <w:pStyle w:val="Ttulo3"/>
+        <w:rPr>
+          <w:lang w:val="en-US"/>
+        </w:rPr>
+      </w:pPr>
+      <w:r>
+        <w:rPr>
+          <w:lang w:val="en-US"/>
+        </w:rPr>
+        <w:t>Op-amp</w:t>
+      </w:r>
+    </w:p>
+    <w:p>
+      <w:pPr>
+        <w:rPr>
+          <w:lang w:val="en-US"/>
+        </w:rPr>
+      </w:pPr>
+      <w:r>
+        <w:rPr>
+          <w:lang w:val="en-US"/>
+        </w:rPr>
+        <w:t>LM358, as suggested on Discord</w:t>
+      </w:r>
+      <w:r>
+        <w:rPr>
+          <w:lang w:val="en-US"/>
+        </w:rPr>
+        <w:t>,</w:t>
+      </w:r>
+      <w:r>
+        <w:rPr>
+          <w:lang w:val="en-US"/>
+        </w:rPr>
+        <w:t xml:space="preserve"> as opposite to uA741</w:t>
+      </w:r>
+      <w:r>
+        <w:rPr>
+          <w:lang w:val="en-US"/>
+        </w:rPr>
+        <w:t xml:space="preserve"> because seems to outperform the latter (can go to VSS, for example).</w:t>
+      </w:r>
+    </w:p>
+    <w:p>
+      <w:pPr>
+        <w:pStyle w:val="Ttulo3"/>
+        <w:rPr>
+          <w:lang w:val="en-US"/>
+        </w:rPr>
+      </w:pPr>
+      <w:r>
+        <w:rPr>
+          <w:lang w:val="en-US"/>
+        </w:rPr>
+        <w:t>Zener diode</w:t>
+      </w:r>
+    </w:p>
+    <w:p>
+      <w:pPr>
+        <w:rPr>
+          <w:lang w:val="en-US"/>
+        </w:rPr>
+      </w:pPr>
+      <w:r>
+        <w:rPr>
+          <w:lang w:val="en-US"/>
+        </w:rPr>
+        <w:t>The Zener diode must have a voltage near the primary winding voltage, so that when the output is near that voltage, it switches to the other winding.</w:t>
+      </w:r>
+      <w:r>
+        <w:rPr>
+          <w:lang w:val="en-US"/>
+        </w:rPr>
+        <w:t xml:space="preserve"> 15 V seems a good choice.</w:t>
+      </w:r>
+      <w:r>
+        <w:rPr>
+          <w:lang w:val="en-US"/>
+        </w:rPr>
+        <w:t xml:space="preserve"> Greater than 15 V will switch the output to the higher winding; less than that will switch back to the lower winding.</w:t>
+      </w:r>
+    </w:p>
+    <w:p>
+      <w:pPr>
+        <w:pStyle w:val="Ttulo3"/>
+        <w:rPr>
+          <w:lang w:val="en-US"/>
+        </w:rPr>
+      </w:pPr>
+      <w:r>
+        <w:rPr>
+          <w:lang w:val="en-US"/>
+        </w:rPr>
+        <w:t>Schmitt trigger</w:t>
+      </w:r>
+    </w:p>
+    <w:p>
+      <w:pPr>
+        <w:rPr>
+          <w:lang w:val="en-US"/>
+        </w:rPr>
+      </w:pPr>
+      <w:r>
+        <w:rPr>
+          <w:lang w:val="en-US"/>
+        </w:rPr>
+        <w:t xml:space="preserve">It can’t be as simple as described on the Zener diode section. Can’t just switch based on one voltage. What happens at exactly 15 V then? Or at 14.9-15.1 V? (noise) Instability will happen </w:t>
+      </w:r>
+      <w:r>
+        <w:rPr>
+          <w:lang w:val="en-US"/>
+        </w:rPr>
+        <w:sym w:font="Wingdings" w:char="F0E0"/>
+      </w:r>
+      <w:r>
+        <w:rPr>
+          <w:lang w:val="en-US"/>
+        </w:rPr>
+        <w:t xml:space="preserve"> one must use a Schmitt trigger. The formula for the width of the hysteresis is</w:t>
+      </w:r>
+    </w:p>
+    <w:p>
+      <w:pPr>
+        <w:rPr>
+          <w:lang w:val="en-US"/>
+        </w:rPr>
+      </w:pPr>
+      <m:oMathPara>
+        <m:oMath>
+          <m:r>
+            <w:rPr>
+              <w:rFonts w:ascii="Cambria Math" w:hAnsi="Cambria Math"/>
+              <w:lang w:val="en-US"/>
+            </w:rPr>
+            <m:t>H</m:t>
+          </m:r>
+          <m:r>
+            <w:rPr>
+              <w:rFonts w:ascii="Cambria Math" w:eastAsiaTheme="minorEastAsia" w:hAnsi="Cambria Math"/>
+              <w:lang w:val="en-US"/>
+            </w:rPr>
+            <m:t>=</m:t>
+          </m:r>
+          <m:f>
+            <m:fPr>
+              <m:ctrlPr>
+                <w:rPr>
+                  <w:rFonts w:ascii="Cambria Math" w:eastAsiaTheme="minorEastAsia" w:hAnsi="Cambria Math"/>
+                  <w:i/>
+                  <w:lang w:val="en-US"/>
+                </w:rPr>
+              </m:ctrlPr>
+            </m:fPr>
+            <m:num>
+              <m:r>
+                <w:rPr>
+                  <w:rFonts w:ascii="Cambria Math" w:eastAsiaTheme="minorEastAsia" w:hAnsi="Cambria Math"/>
+                  <w:lang w:val="en-US"/>
+                </w:rPr>
+                <m:t>2</m:t>
+              </m:r>
+              <m:sSub>
+                <m:sSubPr>
+                  <m:ctrlPr>
+                    <w:rPr>
+                      <w:rFonts w:ascii="Cambria Math" w:eastAsiaTheme="minorEastAsia" w:hAnsi="Cambria Math"/>
+                      <w:i/>
+                      <w:lang w:val="en-US"/>
+                    </w:rPr>
+                  </m:ctrlPr>
+                </m:sSubPr>
+                <m:e>
+                  <m:r>
+                    <w:rPr>
+                      <w:rFonts w:ascii="Cambria Math" w:eastAsiaTheme="minorEastAsia" w:hAnsi="Cambria Math"/>
+                      <w:lang w:val="en-US"/>
+                    </w:rPr>
+                    <m:t>R</m:t>
+                  </m:r>
+                </m:e>
+                <m:sub>
+                  <m:r>
+                    <w:rPr>
+                      <w:rFonts w:ascii="Cambria Math" w:eastAsiaTheme="minorEastAsia" w:hAnsi="Cambria Math"/>
+                      <w:lang w:val="en-US"/>
+                    </w:rPr>
+                    <m:t>6</m:t>
+                  </m:r>
+                </m:sub>
+              </m:sSub>
+            </m:num>
+            <m:den>
+              <m:sSub>
+                <m:sSubPr>
+                  <m:ctrlPr>
+                    <w:rPr>
+                      <w:rFonts w:ascii="Cambria Math" w:eastAsiaTheme="minorEastAsia" w:hAnsi="Cambria Math"/>
+                      <w:i/>
+                      <w:lang w:val="en-US"/>
+                    </w:rPr>
+                  </m:ctrlPr>
+                </m:sSubPr>
+                <m:e>
+                  <m:r>
+                    <w:rPr>
+                      <w:rFonts w:ascii="Cambria Math" w:eastAsiaTheme="minorEastAsia" w:hAnsi="Cambria Math"/>
+                      <w:lang w:val="en-US"/>
+                    </w:rPr>
+                    <m:t>R</m:t>
+                  </m:r>
+                </m:e>
+                <m:sub>
+                  <m:r>
+                    <w:rPr>
+                      <w:rFonts w:ascii="Cambria Math" w:eastAsiaTheme="minorEastAsia" w:hAnsi="Cambria Math"/>
+                      <w:lang w:val="en-US"/>
+                    </w:rPr>
+                    <m:t>7</m:t>
+                  </m:r>
+                </m:sub>
+              </m:sSub>
+            </m:den>
+          </m:f>
+          <m:sSub>
+            <m:sSubPr>
+              <m:ctrlPr>
+                <w:rPr>
+                  <w:rFonts w:ascii="Cambria Math" w:eastAsiaTheme="minorEastAsia" w:hAnsi="Cambria Math"/>
+                  <w:i/>
+                  <w:lang w:val="en-US"/>
+                </w:rPr>
+              </m:ctrlPr>
+            </m:sSubPr>
+            <m:e>
+              <m:r>
+                <w:rPr>
+                  <w:rFonts w:ascii="Cambria Math" w:eastAsiaTheme="minorEastAsia" w:hAnsi="Cambria Math"/>
+                  <w:lang w:val="en-US"/>
+                </w:rPr>
+                <m:t>V</m:t>
+              </m:r>
+            </m:e>
+            <m:sub>
+              <m:r>
+                <w:rPr>
+                  <w:rFonts w:ascii="Cambria Math" w:eastAsiaTheme="minorEastAsia" w:hAnsi="Cambria Math"/>
+                  <w:lang w:val="en-US"/>
+                </w:rPr>
+                <m:t>SS</m:t>
+              </m:r>
+            </m:sub>
+          </m:sSub>
+        </m:oMath>
+      </m:oMathPara>
+    </w:p>
+    <w:p>
+      <w:pPr>
+        <w:rPr>
+          <w:lang w:val="en-US"/>
+        </w:rPr>
+      </w:pPr>
+      <w:r>
+        <w:rPr>
+          <w:lang w:val="en-US"/>
+        </w:rPr>
+        <w:t>V</w:t>
+      </w:r>
+      <w:r>
+        <w:rPr>
+          <w:vertAlign w:val="subscript"/>
+          <w:lang w:val="en-US"/>
+        </w:rPr>
+        <w:t>SS</w:t>
+      </w:r>
+      <w:r>
+        <w:rPr>
+          <w:lang w:val="en-US"/>
+        </w:rPr>
+        <w:t xml:space="preserve"> is 34 V.</w:t>
+      </w:r>
+      <w:r>
+        <w:rPr>
+          <w:lang w:val="en-US"/>
+        </w:rPr>
+        <w:t xml:space="preserve"> A good width seems to be around 1.5 V. That’s</w:t>
+      </w:r>
+    </w:p>
+    <w:p>
+      <w:pPr>
+        <w:rPr>
+          <w:rFonts w:eastAsiaTheme="minorEastAsia"/>
+          <w:lang w:val="en-US"/>
+        </w:rPr>
+      </w:pPr>
+      <m:oMathPara>
+        <m:oMath>
+          <m:r>
+            <w:rPr>
+              <w:rFonts w:ascii="Cambria Math" w:hAnsi="Cambria Math"/>
+              <w:lang w:val="en-US"/>
+            </w:rPr>
+            <m:t>H=</m:t>
+          </m:r>
+          <m:f>
+            <m:fPr>
+              <m:ctrlPr>
+                <w:rPr>
+                  <w:rFonts w:ascii="Cambria Math" w:hAnsi="Cambria Math"/>
+                  <w:i/>
+                  <w:lang w:val="en-US"/>
+                </w:rPr>
+              </m:ctrlPr>
+            </m:fPr>
+            <m:num>
+              <m:r>
+                <w:rPr>
+                  <w:rFonts w:ascii="Cambria Math" w:hAnsi="Cambria Math"/>
+                  <w:lang w:val="en-US"/>
+                </w:rPr>
+                <m:t>2×1k</m:t>
+              </m:r>
+            </m:num>
+            <m:den>
+              <m:r>
+                <w:rPr>
+                  <w:rFonts w:ascii="Cambria Math" w:hAnsi="Cambria Math"/>
+                  <w:lang w:val="en-US"/>
+                </w:rPr>
+                <m:t>40k</m:t>
+              </m:r>
+            </m:den>
+          </m:f>
+          <m:r>
+            <w:rPr>
+              <w:rFonts w:ascii="Cambria Math" w:hAnsi="Cambria Math"/>
+              <w:lang w:val="en-US"/>
+            </w:rPr>
+            <m:t>×34=1.7 V</m:t>
+          </m:r>
+        </m:oMath>
+      </m:oMathPara>
+    </w:p>
+    <w:p>
+      <w:pPr>
+        <w:rPr>
+          <w:rFonts w:eastAsiaTheme="minorEastAsia"/>
+          <w:lang w:val="en-US"/>
+        </w:rPr>
+      </w:pPr>
+      <w:r>
+        <w:rPr>
+          <w:rFonts w:eastAsiaTheme="minorEastAsia"/>
+          <w:lang w:val="en-US"/>
+        </w:rPr>
+        <w:t xml:space="preserve">So the upper winding will be activated </w:t>
+      </w:r>
+      <w:r>
+        <w:rPr>
+          <w:rFonts w:eastAsiaTheme="minorEastAsia"/>
+          <w:lang w:val="en-US"/>
+        </w:rPr>
+        <w:t>when the voltage rises to</w:t>
+      </w:r>
+      <w:r>
+        <w:rPr>
+          <w:rFonts w:eastAsiaTheme="minorEastAsia"/>
+          <w:lang w:val="en-US"/>
+        </w:rPr>
+        <w:t xml:space="preserve"> </w:t>
+      </w:r>
+      <w:r>
+        <w:rPr>
+          <w:rFonts w:eastAsiaTheme="minorEastAsia"/>
+          <w:lang w:val="en-US"/>
+        </w:rPr>
+        <w:t xml:space="preserve">15+1.7=16.7 V, and the lower winding will be activated </w:t>
+      </w:r>
+      <w:r>
+        <w:rPr>
+          <w:rFonts w:eastAsiaTheme="minorEastAsia"/>
+          <w:lang w:val="en-US"/>
+        </w:rPr>
+        <w:t>when the voltage lowers to</w:t>
+      </w:r>
+      <w:r>
+        <w:rPr>
+          <w:rFonts w:eastAsiaTheme="minorEastAsia"/>
+          <w:lang w:val="en-US"/>
+        </w:rPr>
+        <w:t xml:space="preserve"> 15-1.7=13.3 V</w:t>
+      </w:r>
+      <w:r>
+        <w:rPr>
+          <w:rFonts w:eastAsiaTheme="minorEastAsia"/>
           <w:lang w:val="en-US"/>
         </w:rPr>
         <w:t>.</w:t>
-      </w:r>
-    </w:p>
-    <w:p>
-      <w:pPr>
-        <w:pStyle w:val="Ttulo3"/>
-        <w:rPr>
-          <w:lang w:val="en-US"/>
-        </w:rPr>
-      </w:pPr>
-      <w:r>
-        <w:rPr>
-          <w:lang w:val="en-US"/>
-        </w:rPr>
-        <w:t>Circuit</w:t>
-      </w:r>
-      <w:r>
-        <w:rPr>
-          <w:lang w:val="en-US"/>
-        </w:rPr>
-        <w:t xml:space="preserve"> schematic</w:t>
-      </w:r>
-    </w:p>
-    <w:p>
-      <w:pPr>
-        <w:rPr>
-          <w:lang w:val="en-US"/>
-        </w:rPr>
-      </w:pPr>
-      <w:r>
-        <w:rPr>
-          <w:highlight w:val="yellow"/>
-          <w:lang w:val="en-US"/>
-        </w:rPr>
-        <w:t>Missing.</w:t>
-      </w:r>
-    </w:p>
-    <w:p>
-      <w:pPr>
-        <w:pStyle w:val="Ttulo3"/>
-        <w:rPr>
-          <w:lang w:val="en-US"/>
-        </w:rPr>
-      </w:pPr>
-      <w:r>
-        <w:rPr>
-          <w:lang w:val="en-US"/>
-        </w:rPr>
-        <w:t>Relays</w:t>
-      </w:r>
-    </w:p>
-    <w:p>
-      <w:pPr>
-        <w:rPr>
-          <w:lang w:val="en-US"/>
-        </w:rPr>
-      </w:pPr>
-      <w:r>
-        <w:rPr>
-          <w:lang w:val="en-US"/>
-        </w:rPr>
-        <w:t>The one on 12 VAC must be On by default, and the one on 24 VAC must be Off by default. This is because one must be conducting when the circuit starts from 0, while the other cannot not be conducting.</w:t>
-      </w:r>
-    </w:p>
-    <w:p>
-      <w:pPr>
-        <w:rPr>
-          <w:lang w:val="en-US"/>
-        </w:rPr>
-      </w:pPr>
-      <w:r>
-        <w:rPr>
-          <w:lang w:val="en-US"/>
-        </w:rPr>
-        <w:t>They must be able to carry at least 6 A minimum</w:t>
-      </w:r>
-      <w:r>
-        <w:rPr>
-          <w:lang w:val="en-US"/>
-        </w:rPr>
-        <w:t>,</w:t>
-      </w:r>
-      <w:r>
-        <w:rPr>
-          <w:lang w:val="en-US"/>
-        </w:rPr>
-        <w:t xml:space="preserve"> use as little current to </w:t>
-      </w:r>
-      <w:r>
-        <w:rPr>
-          <w:lang w:val="en-US"/>
-        </w:rPr>
-        <w:t xml:space="preserve">switch </w:t>
-      </w:r>
-      <w:r>
-        <w:rPr>
-          <w:lang w:val="en-US"/>
-        </w:rPr>
-        <w:t>(so that I can ease my life with using an op</w:t>
-      </w:r>
-      <w:r>
-        <w:rPr>
-          <w:lang w:val="en-US"/>
-        </w:rPr>
-        <w:t>-</w:t>
-      </w:r>
-      <w:r>
-        <w:rPr>
-          <w:lang w:val="en-US"/>
-        </w:rPr>
-        <w:t>amp to provide the current)</w:t>
-      </w:r>
-      <w:r>
-        <w:rPr>
-          <w:lang w:val="en-US"/>
-        </w:rPr>
-        <w:t>,</w:t>
-      </w:r>
-      <w:r>
-        <w:rPr>
-          <w:lang w:val="en-US"/>
-        </w:rPr>
-        <w:t xml:space="preserve"> and at </w:t>
-      </w:r>
-      <w:r>
-        <w:rPr>
-          <w:lang w:val="en-US"/>
-        </w:rPr>
-        <w:t xml:space="preserve">most need 10 V </w:t>
-      </w:r>
-      <w:r>
-        <w:rPr>
-          <w:lang w:val="en-US"/>
-        </w:rPr>
-        <w:t>to switch</w:t>
-      </w:r>
-      <w:r>
-        <w:rPr>
-          <w:lang w:val="en-US"/>
-        </w:rPr>
-        <w:t xml:space="preserve"> (since from the op-amp, about 15 V will come out, and that will be compared to GND, so 10 V seems a good </w:t>
-      </w:r>
-      <w:r>
-        <w:rPr>
-          <w:lang w:val="en-US"/>
-        </w:rPr>
-        <w:t>value not too close to the 15 V switching voltage).</w:t>
-      </w:r>
-    </w:p>
-    <w:p>
-      <w:pPr>
-        <w:rPr>
-          <w:lang w:val="en-US"/>
-        </w:rPr>
-      </w:pPr>
-      <w:r>
-        <w:rPr>
-          <w:lang w:val="en-US"/>
-        </w:rPr>
-        <w:t>Because when these things switch there’s “infinite” voltage generated due to the coil inside them, one must use a flyback diode so that the maximum voltage drop is low (V</w:t>
-      </w:r>
-      <w:r>
-        <w:rPr>
-          <w:vertAlign w:val="subscript"/>
-          <w:lang w:val="en-US"/>
-        </w:rPr>
-        <w:t>D</w:t>
-      </w:r>
-      <w:r>
-        <w:rPr>
-          <w:lang w:val="en-US"/>
-        </w:rPr>
-        <w:t>, in this case)</w:t>
-      </w:r>
-      <w:r>
-        <w:rPr>
-          <w:lang w:val="en-US"/>
-        </w:rPr>
-        <w:t xml:space="preserve">. I’m not sure it’s really needed, but I don’t really like the idea of infinite voltage on a circuit </w:t>
-      </w:r>
-      <w:r>
-        <w:rPr>
-          <w:lang w:val="en-US"/>
-        </w:rPr>
-        <w:t xml:space="preserve">that’s supposed to handle with 34 VDC max., so… flyback diode. Any diode should suffice, I believe. So will be </w:t>
-      </w:r>
-      <w:r>
-        <w:rPr>
-          <w:lang w:val="en-US"/>
-        </w:rPr>
-        <w:t>any 2</w:t>
-      </w:r>
-      <w:r>
-        <w:rPr>
-          <w:lang w:val="en-US"/>
-        </w:rPr>
-        <w:t xml:space="preserve"> that I have in </w:t>
-      </w:r>
-      <w:r>
-        <w:rPr>
-          <w:lang w:val="en-US"/>
-        </w:rPr>
-        <w:t xml:space="preserve">the </w:t>
-      </w:r>
-      <w:r>
-        <w:rPr>
-          <w:lang w:val="en-US"/>
-        </w:rPr>
-        <w:t>components box</w:t>
-      </w:r>
-      <w:r>
-        <w:rPr>
-          <w:lang w:val="en-US"/>
-        </w:rPr>
-        <w:t>.</w:t>
-      </w:r>
-    </w:p>
-    <w:p>
-      <w:pPr>
-        <w:pStyle w:val="Ttulo3"/>
-        <w:rPr>
-          <w:lang w:val="en-US"/>
-        </w:rPr>
-      </w:pPr>
-      <w:r>
-        <w:rPr>
-          <w:lang w:val="en-US"/>
-        </w:rPr>
-        <w:t>Op-amp</w:t>
-      </w:r>
-    </w:p>
-    <w:p>
-      <w:pPr>
-        <w:rPr>
-          <w:lang w:val="en-US"/>
-        </w:rPr>
-      </w:pPr>
-      <w:r>
-        <w:rPr>
-          <w:lang w:val="en-US"/>
-        </w:rPr>
-        <w:t>LM358, as suggested on Discord</w:t>
-      </w:r>
-      <w:r>
-        <w:rPr>
-          <w:lang w:val="en-US"/>
-        </w:rPr>
-        <w:t>,</w:t>
-      </w:r>
-      <w:r>
-        <w:rPr>
-          <w:lang w:val="en-US"/>
-        </w:rPr>
-        <w:t xml:space="preserve"> as opposite to uA741</w:t>
-      </w:r>
-      <w:r>
-        <w:rPr>
-          <w:lang w:val="en-US"/>
-        </w:rPr>
-        <w:t xml:space="preserve"> because seems to outperform the latter (can go to VSS, for example).</w:t>
-      </w:r>
-    </w:p>
-    <w:p>
-      <w:pPr>
-        <w:pStyle w:val="Ttulo3"/>
-        <w:rPr>
-          <w:lang w:val="en-US"/>
-        </w:rPr>
-      </w:pPr>
-      <w:r>
-        <w:rPr>
-          <w:lang w:val="en-US"/>
-        </w:rPr>
-        <w:t>Zener diode</w:t>
-      </w:r>
-    </w:p>
-    <w:p>
-      <w:pPr>
-        <w:rPr>
-          <w:lang w:val="en-US"/>
-        </w:rPr>
-      </w:pPr>
-      <w:r>
-        <w:rPr>
-          <w:lang w:val="en-US"/>
-        </w:rPr>
-        <w:t>The Zener diode must have a voltage near the primary winding voltage, so that when the output is near that voltage, it switches to the other winding.</w:t>
-      </w:r>
-      <w:r>
-        <w:rPr>
-          <w:lang w:val="en-US"/>
-        </w:rPr>
-        <w:t xml:space="preserve"> 15 V seems a good choice.</w:t>
-      </w:r>
-      <w:r>
-        <w:rPr>
-          <w:lang w:val="en-US"/>
-        </w:rPr>
-        <w:t xml:space="preserve"> Greater than 15 V will switch the output to the higher winding; less than that will switch back to the lower winding.</w:t>
-      </w:r>
-    </w:p>
-    <w:p>
-      <w:pPr>
-        <w:rPr>
-          <w:lang w:val="en-US"/>
-        </w:rPr>
-      </w:pPr>
-    </w:p>
-    <w:p>
-      <w:pPr>
-        <w:rPr>
-          <w:lang w:val="en-US"/>
-        </w:rPr>
-      </w:pPr>
-    </w:p>
-    <w:p>
-      <w:pPr>
-        <w:rPr>
-          <w:lang w:val="en-US"/>
-        </w:rPr>
-      </w:pPr>
-    </w:p>
-    <w:p>
-      <w:pPr>
-        <w:rPr>
-          <w:lang w:val="en-US"/>
-        </w:rPr>
-      </w:pPr>
-    </w:p>
-    <w:p>
-      <w:pPr>
-        <w:rPr>
-          <w:lang w:val="en-US"/>
-        </w:rPr>
-      </w:pPr>
-      <w:r>
-        <w:rPr>
-          <w:highlight w:val="yellow"/>
-          <w:lang w:val="en-US"/>
-        </w:rPr>
-        <w:t>Put a capacitor in the output of the PSU?</w:t>
-      </w:r>
-      <w:r>
-        <w:rPr>
-          <w:lang w:val="en-US"/>
-        </w:rPr>
-        <w:t xml:space="preserve"> (Less ripple – though, check the maximum current if you short the terminals)</w:t>
-      </w:r>
-      <w:r>
-        <w:rPr>
-          <w:lang w:val="en-US"/>
-        </w:rPr>
-        <w:t xml:space="preserve"> EDIT: maybe not. Then one can’t forget the PSU will NOT discharge the capacitor automatically.</w:t>
-      </w:r>
-    </w:p>
-    <w:p>
-      <w:pPr>
-        <w:rPr>
-          <w:lang w:val="en-US"/>
-        </w:rPr>
-      </w:pPr>
-    </w:p>
-    <w:p>
-      <w:pPr>
-        <w:rPr>
-          <w:lang w:val="en-US"/>
-        </w:rPr>
-      </w:pPr>
-      <w:r>
-        <w:rPr>
-          <w:highlight w:val="red"/>
-          <w:lang w:val="en-US"/>
-        </w:rPr>
-        <w:t>The output is not reaching 30 V on 4 A…… See why and fix it!</w:t>
       </w:r>
     </w:p>
     <w:p>
@@ -2159,7 +2839,7 @@
                     <pic:cNvPicPr/>
                   </pic:nvPicPr>
                   <pic:blipFill>
-                    <a:blip r:embed="rId15"/>
+                    <a:blip r:embed="rId14"/>
                     <a:stretch>
                       <a:fillRect/>
                     </a:stretch>
@@ -2187,7 +2867,7 @@
         <w:br/>
         <w:t xml:space="preserve">(From </w:t>
       </w:r>
-      <w:hyperlink r:id="rId16" w:anchor="msg812441" w:history="1">
+      <w:hyperlink r:id="rId15" w:anchor="msg812441" w:history="1">
         <w:r>
           <w:rPr>
             <w:rStyle w:val="Hiperligao"/>
@@ -3000,21 +3680,7 @@
                   <w:rFonts w:ascii="Cambria Math" w:hAnsi="Cambria Math"/>
                   <w:lang w:val="en-US"/>
                 </w:rPr>
-                <m:t>2</m:t>
-              </m:r>
-              <m:r>
-                <w:rPr>
-                  <w:rFonts w:ascii="Cambria Math" w:hAnsi="Cambria Math"/>
-                  <w:lang w:val="en-US"/>
-                </w:rPr>
-                <m:t>.</m:t>
-              </m:r>
-              <m:r>
-                <w:rPr>
-                  <w:rFonts w:ascii="Cambria Math" w:hAnsi="Cambria Math"/>
-                  <w:lang w:val="en-US"/>
-                </w:rPr>
-                <m:t>45</m:t>
+                <m:t>2.45</m:t>
               </m:r>
             </m:num>
             <m:den>
@@ -3023,21 +3689,7 @@
                   <w:rFonts w:ascii="Cambria Math" w:hAnsi="Cambria Math"/>
                   <w:lang w:val="en-US"/>
                 </w:rPr>
-                <m:t>2</m:t>
-              </m:r>
-              <m:r>
-                <w:rPr>
-                  <w:rFonts w:ascii="Cambria Math" w:hAnsi="Cambria Math"/>
-                  <w:lang w:val="en-US"/>
-                </w:rPr>
-                <m:t>.</m:t>
-              </m:r>
-              <m:r>
-                <w:rPr>
-                  <w:rFonts w:ascii="Cambria Math" w:hAnsi="Cambria Math"/>
-                  <w:lang w:val="en-US"/>
-                </w:rPr>
-                <m:t>45</m:t>
+                <m:t>2.45</m:t>
               </m:r>
             </m:den>
           </m:f>
@@ -3885,21 +4537,7 @@
                   <w:rFonts w:ascii="Cambria Math" w:hAnsi="Cambria Math"/>
                   <w:lang w:val="en-US"/>
                 </w:rPr>
-                <m:t>2</m:t>
-              </m:r>
-              <m:r>
-                <w:rPr>
-                  <w:rFonts w:ascii="Cambria Math" w:hAnsi="Cambria Math"/>
-                  <w:lang w:val="en-US"/>
-                </w:rPr>
-                <m:t>.</m:t>
-              </m:r>
-              <m:r>
-                <w:rPr>
-                  <w:rFonts w:ascii="Cambria Math" w:hAnsi="Cambria Math"/>
-                  <w:lang w:val="en-US"/>
-                </w:rPr>
-                <m:t>45</m:t>
+                <m:t>2.45</m:t>
               </m:r>
             </m:num>
             <m:den>
@@ -3917,35 +4555,7 @@
               <w:rFonts w:ascii="Cambria Math" w:hAnsi="Cambria Math"/>
               <w:lang w:val="en-US"/>
             </w:rPr>
-            <m:t>=0.0</m:t>
-          </m:r>
-          <m:r>
-            <w:rPr>
-              <w:rFonts w:ascii="Cambria Math" w:hAnsi="Cambria Math"/>
-              <w:lang w:val="en-US"/>
-            </w:rPr>
-            <m:t>8</m:t>
-          </m:r>
-          <m:r>
-            <w:rPr>
-              <w:rFonts w:ascii="Cambria Math" w:hAnsi="Cambria Math"/>
-              <w:lang w:val="en-US"/>
-            </w:rPr>
-            <m:t>1</m:t>
-          </m:r>
-          <m:r>
-            <w:rPr>
-              <w:rFonts w:ascii="Cambria Math" w:hAnsi="Cambria Math"/>
-              <w:lang w:val="en-US"/>
-            </w:rPr>
-            <m:t>7</m:t>
-          </m:r>
-          <m:r>
-            <w:rPr>
-              <w:rFonts w:ascii="Cambria Math" w:hAnsi="Cambria Math"/>
-              <w:lang w:val="en-US"/>
-            </w:rPr>
-            <m:t>=</m:t>
+            <m:t>=0.0817=</m:t>
           </m:r>
           <m:f>
             <m:fPr>
@@ -4133,14 +4743,7 @@
               <w:rFonts w:ascii="Cambria Math" w:hAnsi="Cambria Math"/>
               <w:lang w:val="en-US"/>
             </w:rPr>
-            <m:t>=</m:t>
-          </m:r>
-          <m:r>
-            <w:rPr>
-              <w:rFonts w:ascii="Cambria Math" w:hAnsi="Cambria Math"/>
-              <w:lang w:val="en-US"/>
-            </w:rPr>
-            <m:t>0.0817</m:t>
+            <m:t>=0.0817</m:t>
           </m:r>
           <m:sSub>
             <m:sSubPr>
@@ -4176,14 +4779,7 @@
               <w:rFonts w:ascii="Cambria Math" w:hAnsi="Cambria Math"/>
               <w:lang w:val="en-US"/>
             </w:rPr>
-            <m:t>+</m:t>
-          </m:r>
-          <m:r>
-            <w:rPr>
-              <w:rFonts w:ascii="Cambria Math" w:hAnsi="Cambria Math"/>
-              <w:lang w:val="en-US"/>
-            </w:rPr>
-            <m:t>0.0817</m:t>
+            <m:t>+0.0817</m:t>
           </m:r>
           <m:sSub>
             <m:sSubPr>
@@ -4219,14 +4815,7 @@
               <w:rFonts w:ascii="Cambria Math" w:hAnsi="Cambria Math"/>
               <w:lang w:val="en-US"/>
             </w:rPr>
-            <m:t>+</m:t>
-          </m:r>
-          <m:r>
-            <w:rPr>
-              <w:rFonts w:ascii="Cambria Math" w:hAnsi="Cambria Math"/>
-              <w:lang w:val="en-US"/>
-            </w:rPr>
-            <m:t>0.0817</m:t>
+            <m:t>+0.0817</m:t>
           </m:r>
           <m:sSub>
             <m:sSubPr>
@@ -4262,14 +4851,7 @@
               <w:rFonts w:ascii="Cambria Math" w:hAnsi="Cambria Math"/>
               <w:lang w:val="en-US"/>
             </w:rPr>
-            <m:t>⟺0.9</m:t>
-          </m:r>
-          <m:r>
-            <w:rPr>
-              <w:rFonts w:ascii="Cambria Math" w:hAnsi="Cambria Math"/>
-              <w:lang w:val="en-US"/>
-            </w:rPr>
-            <m:t>183</m:t>
+            <m:t>⟺0.9183</m:t>
           </m:r>
           <m:sSub>
             <m:sSubPr>
@@ -4305,14 +4887,7 @@
               <w:rFonts w:ascii="Cambria Math" w:hAnsi="Cambria Math"/>
               <w:lang w:val="en-US"/>
             </w:rPr>
-            <m:t>=</m:t>
-          </m:r>
-          <m:r>
-            <w:rPr>
-              <w:rFonts w:ascii="Cambria Math" w:hAnsi="Cambria Math"/>
-              <w:lang w:val="en-US"/>
-            </w:rPr>
-            <m:t>0.0817</m:t>
+            <m:t>=0.0817</m:t>
           </m:r>
           <m:sSub>
             <m:sSubPr>
@@ -4348,14 +4923,7 @@
               <w:rFonts w:ascii="Cambria Math" w:hAnsi="Cambria Math"/>
               <w:lang w:val="en-US"/>
             </w:rPr>
-            <m:t>+</m:t>
-          </m:r>
-          <m:r>
-            <w:rPr>
-              <w:rFonts w:ascii="Cambria Math" w:hAnsi="Cambria Math"/>
-              <w:lang w:val="en-US"/>
-            </w:rPr>
-            <m:t>0.0817</m:t>
+            <m:t>+0.0817</m:t>
           </m:r>
           <m:sSub>
             <m:sSubPr>
@@ -4427,14 +4995,7 @@
               <w:rFonts w:ascii="Cambria Math" w:hAnsi="Cambria Math"/>
               <w:lang w:val="en-US"/>
             </w:rPr>
-            <m:t>=0.0</m:t>
-          </m:r>
-          <m:r>
-            <w:rPr>
-              <w:rFonts w:ascii="Cambria Math" w:hAnsi="Cambria Math"/>
-              <w:lang w:val="en-US"/>
-            </w:rPr>
-            <m:t>890</m:t>
+            <m:t>=0.0890</m:t>
           </m:r>
           <m:sSub>
             <m:sSubPr>
@@ -4470,14 +5031,7 @@
               <w:rFonts w:ascii="Cambria Math" w:hAnsi="Cambria Math"/>
               <w:lang w:val="en-US"/>
             </w:rPr>
-            <m:t>+0.0</m:t>
-          </m:r>
-          <m:r>
-            <w:rPr>
-              <w:rFonts w:ascii="Cambria Math" w:hAnsi="Cambria Math"/>
-              <w:lang w:val="en-US"/>
-            </w:rPr>
-            <m:t>890</m:t>
+            <m:t>+0.0890</m:t>
           </m:r>
           <m:sSub>
             <m:sSubPr>
@@ -4635,14 +5189,7 @@
                       <w:rFonts w:ascii="Cambria Math" w:hAnsi="Cambria Math"/>
                       <w:lang w:val="en-US"/>
                     </w:rPr>
-                    <m:t>=0.0</m:t>
-                  </m:r>
-                  <m:r>
-                    <w:rPr>
-                      <w:rFonts w:ascii="Cambria Math" w:hAnsi="Cambria Math"/>
-                      <w:lang w:val="en-US"/>
-                    </w:rPr>
-                    <m:t>890</m:t>
+                    <m:t>=0.0890</m:t>
                   </m:r>
                   <m:sSub>
                     <m:sSubPr>
@@ -4678,14 +5225,7 @@
                       <w:rFonts w:ascii="Cambria Math" w:hAnsi="Cambria Math"/>
                       <w:lang w:val="en-US"/>
                     </w:rPr>
-                    <m:t>+0.0</m:t>
-                  </m:r>
-                  <m:r>
-                    <w:rPr>
-                      <w:rFonts w:ascii="Cambria Math" w:hAnsi="Cambria Math"/>
-                      <w:lang w:val="en-US"/>
-                    </w:rPr>
-                    <m:t>890</m:t>
+                    <m:t>+0.0890</m:t>
                   </m:r>
                   <m:sSub>
                     <m:sSubPr>
@@ -4833,14 +5373,7 @@
                       <w:rFonts w:ascii="Cambria Math" w:hAnsi="Cambria Math"/>
                       <w:lang w:val="en-US"/>
                     </w:rPr>
-                    <m:t>=0.0</m:t>
-                  </m:r>
-                  <m:r>
-                    <w:rPr>
-                      <w:rFonts w:ascii="Cambria Math" w:hAnsi="Cambria Math"/>
-                      <w:lang w:val="en-US"/>
-                    </w:rPr>
-                    <m:t>890</m:t>
+                    <m:t>=0.0890</m:t>
                   </m:r>
                   <m:sSub>
                     <m:sSubPr>
@@ -5011,7 +5544,7 @@
                     </pic:cNvPicPr>
                   </pic:nvPicPr>
                   <pic:blipFill>
-                    <a:blip r:embed="rId17">
+                    <a:blip r:embed="rId16">
                       <a:extLst>
                         <a:ext uri="{28A0092B-C50C-407E-A947-70E740481C1C}">
                           <a14:useLocalDpi xmlns:a14="http://schemas.microsoft.com/office/drawing/2010/main" val="0"/>
@@ -5101,7 +5634,7 @@
         </w:rPr>
         <w:lastRenderedPageBreak/>
         <w:drawing>
-          <wp:inline distT="0" distB="0" distL="0" distR="0" wp14:anchorId="0496FFDC" wp14:editId="7CF04B4D">
+          <wp:inline distT="0" distB="0" distL="0" distR="0" wp14:anchorId="0496FFDC" wp14:editId="7A7683EC">
             <wp:extent cx="5391150" cy="2193290"/>
             <wp:effectExtent l="0" t="0" r="0" b="0"/>
             <wp:docPr id="1178221374" name="Imagem 7"/>
@@ -5118,7 +5651,7 @@
                     </pic:cNvPicPr>
                   </pic:nvPicPr>
                   <pic:blipFill>
-                    <a:blip r:embed="rId18" cstate="print">
+                    <a:blip r:embed="rId17" cstate="print">
                       <a:extLst>
                         <a:ext uri="{28A0092B-C50C-407E-A947-70E740481C1C}">
                           <a14:useLocalDpi xmlns:a14="http://schemas.microsoft.com/office/drawing/2010/main" val="0"/>
@@ -5180,7 +5713,7 @@
         </w:rPr>
         <w:t xml:space="preserve"> (idea taken from </w:t>
       </w:r>
-      <w:hyperlink r:id="rId19" w:history="1">
+      <w:hyperlink r:id="rId18" w:history="1">
         <w:r>
           <w:rPr>
             <w:rStyle w:val="Hiperligao"/>
@@ -5406,21 +5939,7 @@
                   <w:rFonts w:ascii="Cambria Math" w:hAnsi="Cambria Math"/>
                   <w:lang w:val="en-US"/>
                 </w:rPr>
-                <m:t>m</m:t>
-              </m:r>
-              <m:r>
-                <w:rPr>
-                  <w:rFonts w:ascii="Cambria Math" w:hAnsi="Cambria Math"/>
-                  <w:lang w:val="en-US"/>
-                </w:rPr>
-                <m:t>í</m:t>
-              </m:r>
-              <m:r>
-                <w:rPr>
-                  <w:rFonts w:ascii="Cambria Math" w:hAnsi="Cambria Math"/>
-                  <w:lang w:val="en-US"/>
-                </w:rPr>
-                <m:t>n</m:t>
+                <m:t>mín</m:t>
               </m:r>
             </m:sub>
           </m:sSub>
@@ -5545,16 +6064,12 @@
               <w:rFonts w:ascii="Cambria Math" w:hAnsi="Cambria Math"/>
               <w:lang w:val="en-US"/>
             </w:rPr>
-            <m:t xml:space="preserve">=0.66 </m:t>
+            <m:t>=0.66 V</m:t>
           </m:r>
           <m:r>
-            <w:rPr>
-              <w:rFonts w:ascii="Cambria Math" w:hAnsi="Cambria Math"/>
-              <w:lang w:val="en-US"/>
-            </w:rPr>
-            <m:t>V</m:t>
-          </m:r>
-          <m:r>
+            <m:rPr>
+              <m:sty m:val="p"/>
+            </m:rPr>
             <w:rPr>
               <w:rFonts w:eastAsiaTheme="minorEastAsia"/>
               <w:lang w:val="en-US"/>
@@ -5648,7 +6163,7 @@
                     <pic:cNvPicPr/>
                   </pic:nvPicPr>
                   <pic:blipFill>
-                    <a:blip r:embed="rId20"/>
+                    <a:blip r:embed="rId19"/>
                     <a:stretch>
                       <a:fillRect/>
                     </a:stretch>
@@ -6673,64 +7188,6 @@
       </w:pPr>
       <w:r>
         <w:rPr>
-          <w:lang w:val="en-US"/>
-        </w:rPr>
-        <w:t>IMPLEMENT A CROWBAR CIRCUIT!!!!!</w:t>
-      </w:r>
-    </w:p>
-    <w:p>
-      <w:pPr>
-        <w:rPr>
-          <w:lang w:val="en-US"/>
-        </w:rPr>
-      </w:pPr>
-      <w:r>
-        <w:rPr>
-          <w:lang w:val="en-US"/>
-        </w:rPr>
-        <w:t>To remind you, it’s a circuit that short-circuits the supply line (after the fuse…) if there is some surge in voltage and so protects the rest of the circuit from overvoltage</w:t>
-      </w:r>
-      <w:r>
-        <w:rPr>
-          <w:lang w:val="en-US"/>
-        </w:rPr>
-        <w:t>/surges</w:t>
-      </w:r>
-      <w:r>
-        <w:rPr>
-          <w:lang w:val="en-US"/>
-        </w:rPr>
-        <w:t>.</w:t>
-      </w:r>
-    </w:p>
-    <w:p>
-      <w:pPr>
-        <w:rPr>
-          <w:lang w:val="en-US"/>
-        </w:rPr>
-      </w:pPr>
-    </w:p>
-    <w:p>
-      <w:pPr>
-        <w:rPr>
-          <w:lang w:val="en-US"/>
-        </w:rPr>
-      </w:pPr>
-      <w:r>
-        <w:rPr>
-          <w:lang w:val="en-US"/>
-        </w:rPr>
-        <w:t>IMPLEMENT SOME SORT OF OSCILLATIONS DETECTOR</w:t>
-      </w:r>
-    </w:p>
-    <w:p>
-      <w:pPr>
-        <w:rPr>
-          <w:lang w:val="en-US"/>
-        </w:rPr>
-      </w:pPr>
-      <w:r>
-        <w:rPr>
           <w:noProof/>
           <w:lang w:val="en-US"/>
         </w:rPr>
@@ -6751,7 +7208,7 @@
                     <pic:cNvPicPr/>
                   </pic:nvPicPr>
                   <pic:blipFill>
-                    <a:blip r:embed="rId21"/>
+                    <a:blip r:embed="rId20"/>
                     <a:stretch>
                       <a:fillRect/>
                     </a:stretch>
@@ -6863,7 +7320,7 @@
                     <pic:cNvPicPr/>
                   </pic:nvPicPr>
                   <pic:blipFill>
-                    <a:blip r:embed="rId22"/>
+                    <a:blip r:embed="rId21"/>
                     <a:stretch>
                       <a:fillRect/>
                     </a:stretch>
@@ -6911,7 +7368,7 @@
                     <pic:cNvPicPr/>
                   </pic:nvPicPr>
                   <pic:blipFill>
-                    <a:blip r:embed="rId23"/>
+                    <a:blip r:embed="rId22"/>
                     <a:stretch>
                       <a:fillRect/>
                     </a:stretch>
@@ -7104,7 +7561,7 @@
                     <pic:cNvPicPr/>
                   </pic:nvPicPr>
                   <pic:blipFill>
-                    <a:blip r:embed="rId24"/>
+                    <a:blip r:embed="rId23"/>
                     <a:stretch>
                       <a:fillRect/>
                     </a:stretch>
@@ -7172,7 +7629,7 @@
                     <pic:cNvPicPr/>
                   </pic:nvPicPr>
                   <pic:blipFill>
-                    <a:blip r:embed="rId25"/>
+                    <a:blip r:embed="rId24"/>
                     <a:stretch>
                       <a:fillRect/>
                     </a:stretch>
@@ -7220,7 +7677,7 @@
                     <pic:cNvPicPr/>
                   </pic:nvPicPr>
                   <pic:blipFill>
-                    <a:blip r:embed="rId26"/>
+                    <a:blip r:embed="rId25"/>
                     <a:stretch>
                       <a:fillRect/>
                     </a:stretch>
@@ -7268,7 +7725,7 @@
                     <pic:cNvPicPr/>
                   </pic:nvPicPr>
                   <pic:blipFill>
-                    <a:blip r:embed="rId27"/>
+                    <a:blip r:embed="rId26"/>
                     <a:stretch>
                       <a:fillRect/>
                     </a:stretch>
@@ -7344,7 +7801,7 @@
                     <pic:cNvPicPr/>
                   </pic:nvPicPr>
                   <pic:blipFill>
-                    <a:blip r:embed="rId28"/>
+                    <a:blip r:embed="rId27"/>
                     <a:stretch>
                       <a:fillRect/>
                     </a:stretch>
@@ -7430,13 +7887,29 @@
           <w:lang w:val="en-US"/>
         </w:rPr>
       </w:pPr>
-    </w:p>
-    <w:p>
-      <w:pPr>
-        <w:rPr>
-          <w:lang w:val="en-US"/>
-        </w:rPr>
-      </w:pPr>
+      <w:hyperlink r:id="rId28" w:history="1">
+        <w:r>
+          <w:rPr>
+            <w:rStyle w:val="Hiperligao"/>
+            <w:lang w:val="en-US"/>
+          </w:rPr>
+          <w:t>https://www.electronics-</w:t>
+        </w:r>
+        <w:r>
+          <w:rPr>
+            <w:rStyle w:val="Hiperligao"/>
+            <w:lang w:val="en-US"/>
+          </w:rPr>
+          <w:t>t</w:t>
+        </w:r>
+        <w:r>
+          <w:rPr>
+            <w:rStyle w:val="Hiperligao"/>
+            <w:lang w:val="en-US"/>
+          </w:rPr>
+          <w:t>utorial.net/analog-integrated-circuits/schmitt-trigger/non-inverting-schmitt-trigger/</w:t>
+        </w:r>
+      </w:hyperlink>
     </w:p>
     <w:p>
       <w:pPr>
@@ -8566,6 +9039,7 @@
   <w:style w:type="character" w:default="1" w:styleId="Tipodeletrapredefinidodopargrafo">
     <w:name w:val="Default Paragraph Font"/>
     <w:uiPriority w:val="1"/>
+    <w:semiHidden/>
     <w:unhideWhenUsed/>
   </w:style>
   <w:style w:type="table" w:default="1" w:styleId="Tabelanormal">

</xml_diff>

<commit_message>
Correct mistaken SCP initial start
The SCP would start when the circuit would be turned on. That doesn't
happen anymore now, with the addition of the capacitor C5. The
explanation is on the DOCX.
</commit_message>
<xml_diff>
--- a/Calculations.docx
+++ b/Calculations.docx
@@ -117,18 +117,56 @@
         </w:rPr>
         <w:t>important</w:t>
       </w:r>
-    </w:p>
-    <w:p>
-      <w:pPr>
-        <w:rPr>
-          <w:lang w:val="en-US"/>
-        </w:rPr>
-      </w:pPr>
-      <w:r>
-        <w:rPr>
-          <w:lang w:val="en-US"/>
-        </w:rPr>
-        <w:t>Power supply characteristics:</w:t>
+      <w:r>
+        <w:rPr>
+          <w:lang w:val="en-US"/>
+        </w:rPr>
+        <w:t xml:space="preserve"> or on hold</w:t>
+      </w:r>
+    </w:p>
+    <w:p>
+      <w:pPr>
+        <w:pStyle w:val="PargrafodaLista"/>
+        <w:numPr>
+          <w:ilvl w:val="0"/>
+          <w:numId w:val="3"/>
+        </w:numPr>
+        <w:rPr>
+          <w:lang w:val="en-US"/>
+        </w:rPr>
+      </w:pPr>
+      <w:r>
+        <w:rPr>
+          <w:highlight w:val="green"/>
+          <w:lang w:val="en-US"/>
+        </w:rPr>
+        <w:t>Green</w:t>
+      </w:r>
+      <w:r>
+        <w:rPr>
+          <w:lang w:val="en-US"/>
+        </w:rPr>
+        <w:t xml:space="preserve"> – done</w:t>
+      </w:r>
+    </w:p>
+    <w:p>
+      <w:pPr>
+        <w:pStyle w:val="Ttulo1"/>
+        <w:rPr>
+          <w:lang w:val="en-US"/>
+        </w:rPr>
+      </w:pPr>
+      <w:r>
+        <w:rPr>
+          <w:lang w:val="en-US"/>
+        </w:rPr>
+        <w:t xml:space="preserve">Power supply </w:t>
+      </w:r>
+      <w:r>
+        <w:rPr>
+          <w:lang w:val="en-US"/>
+        </w:rPr>
+        <w:t>to do list</w:t>
       </w:r>
     </w:p>
     <w:p>
@@ -150,13 +188,6 @@
         </w:rPr>
         <w:t>DC power supply</w:t>
       </w:r>
-      <w:r>
-        <w:rPr>
-          <w:highlight w:val="green"/>
-          <w:lang w:val="en-US"/>
-        </w:rPr>
-        <w:t xml:space="preserve"> | Done</w:t>
-      </w:r>
     </w:p>
     <w:p>
       <w:pPr>
@@ -202,7 +233,7 @@
           <w:highlight w:val="green"/>
           <w:lang w:val="en-US"/>
         </w:rPr>
-        <w:t>3</w:t>
+        <w:t>2.5</w:t>
       </w:r>
       <w:r>
         <w:rPr>
@@ -224,13 +255,6 @@
           <w:lang w:val="en-US"/>
         </w:rPr>
         <w:t xml:space="preserve"> (except the fuse and current limiting)</w:t>
-      </w:r>
-      <w:r>
-        <w:rPr>
-          <w:highlight w:val="green"/>
-          <w:lang w:val="en-US"/>
-        </w:rPr>
-        <w:t xml:space="preserve"> | Done</w:t>
       </w:r>
     </w:p>
     <w:p>
@@ -270,13 +294,6 @@
         </w:rPr>
         <w:t>Protection fuse</w:t>
       </w:r>
-      <w:r>
-        <w:rPr>
-          <w:highlight w:val="green"/>
-          <w:lang w:val="en-US"/>
-        </w:rPr>
-        <w:t xml:space="preserve"> | Done</w:t>
-      </w:r>
     </w:p>
     <w:p>
       <w:pPr>
@@ -297,13 +314,6 @@
         </w:rPr>
         <w:t>Short-circuit protection for at most 1 A (the less the better, but that at most)</w:t>
       </w:r>
-      <w:r>
-        <w:rPr>
-          <w:highlight w:val="green"/>
-          <w:lang w:val="en-US"/>
-        </w:rPr>
-        <w:t xml:space="preserve"> | Done</w:t>
-      </w:r>
     </w:p>
     <w:p>
       <w:pPr>
@@ -324,13 +334,6 @@
         </w:rPr>
         <w:t>Maximum current limiting in normal functioning (the current range above)</w:t>
       </w:r>
-      <w:r>
-        <w:rPr>
-          <w:highlight w:val="green"/>
-          <w:lang w:val="en-US"/>
-        </w:rPr>
-        <w:t xml:space="preserve"> | Done</w:t>
-      </w:r>
     </w:p>
     <w:p>
       <w:pPr>
@@ -359,7 +362,7 @@
         <w:rPr>
           <w:lang w:val="en-US"/>
         </w:rPr>
-        <w:t xml:space="preserve"> (Quora). I saw on another answer that for CPU voltages, 1% at mega most, and inferior would be ideal, e and I saw too that in DC-DC PSUs have 1% of ripple.</w:t>
+        <w:t xml:space="preserve"> (Quora). I saw on another answer that for CPU voltages, 1% at mega most, and inferior would be ideal, and I saw too that DC-DC PSUs have 1% of ripple.</w:t>
       </w:r>
       <w:r>
         <w:rPr>
@@ -436,14 +439,23 @@
           <w:numId w:val="4"/>
         </w:numPr>
         <w:rPr>
-          <w:lang w:val="en-US"/>
-        </w:rPr>
-      </w:pPr>
-      <w:r>
-        <w:rPr>
+          <w:highlight w:val="yellow"/>
+          <w:lang w:val="en-US"/>
+        </w:rPr>
+      </w:pPr>
+      <w:r>
+        <w:rPr>
+          <w:highlight w:val="yellow"/>
           <w:lang w:val="en-US"/>
         </w:rPr>
         <w:t>Implement some sort of oscillations detector to know if the ripple is too big on the output</w:t>
+      </w:r>
+      <w:r>
+        <w:rPr>
+          <w:highlight w:val="yellow"/>
+          <w:lang w:val="en-US"/>
+        </w:rPr>
+        <w:t xml:space="preserve"> – do it with an Arduino checking the voltage at all times</w:t>
       </w:r>
     </w:p>
     <w:p>
@@ -520,6 +532,49 @@
     </w:p>
     <w:p>
       <w:pPr>
+        <w:pStyle w:val="PargrafodaLista"/>
+        <w:numPr>
+          <w:ilvl w:val="0"/>
+          <w:numId w:val="4"/>
+        </w:numPr>
+        <w:rPr>
+          <w:lang w:val="en-US"/>
+        </w:rPr>
+      </w:pPr>
+      <w:r>
+        <w:rPr>
+          <w:lang w:val="en-US"/>
+        </w:rPr>
+        <w:t xml:space="preserve">Overvoltage protection: imagine one or more power diodes gets shorted </w:t>
+      </w:r>
+      <w:r>
+        <w:rPr>
+          <w:lang w:val="en-US"/>
+        </w:rPr>
+        <w:sym w:font="Wingdings" w:char="F0E0"/>
+      </w:r>
+      <w:r>
+        <w:rPr>
+          <w:lang w:val="en-US"/>
+        </w:rPr>
+        <w:t xml:space="preserve"> full voltage will appear on the output. As mega soon as that happens the relay must immediately cut the power.</w:t>
+      </w:r>
+      <w:r>
+        <w:rPr>
+          <w:lang w:val="en-US"/>
+        </w:rPr>
+        <w:t xml:space="preserve"> </w:t>
+      </w:r>
+      <w:r>
+        <w:rPr>
+          <w:highlight w:val="yellow"/>
+          <w:lang w:val="en-US"/>
+        </w:rPr>
+        <w:t>Is it…? The regulator still tries to regulate… Think about it.</w:t>
+      </w:r>
+    </w:p>
+    <w:p>
+      <w:pPr>
         <w:pStyle w:val="Ttulo1"/>
         <w:rPr>
           <w:lang w:val="en-US"/>
@@ -671,6 +726,7 @@
         <w:rPr>
           <w:lang w:val="en-US"/>
         </w:rPr>
+        <w:lastRenderedPageBreak/>
         <w:t>The maximum current of the power supply will be 3 A</w:t>
       </w:r>
       <w:r>
@@ -701,7 +757,7 @@
         <w:rPr>
           <w:lang w:val="en-US"/>
         </w:rPr>
-        <w:t xml:space="preserve">, so </w:t>
+        <w:t xml:space="preserve">, </w:t>
       </w:r>
       <w:r>
         <w:rPr>
@@ -763,7 +819,6 @@
         <w:rPr>
           <w:lang w:val="en-US"/>
         </w:rPr>
-        <w:lastRenderedPageBreak/>
         <w:t>Fuse</w:t>
       </w:r>
     </w:p>
@@ -1322,10 +1377,10 @@
             <v:path o:extrusionok="f" gradientshapeok="t" o:connecttype="rect"/>
             <o:lock v:ext="edit" aspectratio="t"/>
           </v:shapetype>
-          <v:shape id="_x0000_i1026" type="#_x0000_t75" style="width:255pt;height:42pt" o:ole="">
+          <v:shape id="_x0000_i1026" type="#_x0000_t75" style="width:254.8pt;height:42.1pt" o:ole="">
             <v:imagedata r:id="rId7" o:title=""/>
           </v:shape>
-          <o:OLEObject Type="Embed" ProgID="Equation.DSMT4" ShapeID="_x0000_i1026" DrawAspect="Content" ObjectID="_1771614869" r:id="rId8"/>
+          <o:OLEObject Type="Embed" ProgID="Equation.DSMT4" ShapeID="_x0000_i1026" DrawAspect="Content" ObjectID="_1771768588" r:id="rId8"/>
         </w:object>
       </w:r>
       <w:r>
@@ -1436,6 +1491,34 @@
     </w:p>
     <w:p>
       <w:pPr>
+        <w:rPr>
+          <w:lang w:val="en-US"/>
+        </w:rPr>
+      </w:pPr>
+      <w:r>
+        <w:rPr>
+          <w:highlight w:val="red"/>
+          <w:lang w:val="en-US"/>
+        </w:rPr>
+        <w:lastRenderedPageBreak/>
+        <w:t>YOU ASSUMED WRONG!!!! SHOULD HAVE CHECKED WITH THE DIODES YOU WERE BUYING!!!!! NTC RESISTOR IS ***MANDATORY***!!!!!</w:t>
+      </w:r>
+      <w:r>
+        <w:rPr>
+          <w:lang w:val="en-US"/>
+        </w:rPr>
+        <w:t xml:space="preserve"> </w:t>
+      </w:r>
+      <w:r>
+        <w:rPr>
+          <w:highlight w:val="yellow"/>
+          <w:lang w:val="en-US"/>
+        </w:rPr>
+        <w:t>THE MAXIMUM OF THE DIODES YOU BOUGHT IS 150 A!!!!!!!!!!</w:t>
+      </w:r>
+    </w:p>
+    <w:p>
+      <w:pPr>
         <w:pStyle w:val="Ttulo2"/>
         <w:rPr>
           <w:lang w:val="en-US"/>
@@ -1491,10 +1574,10 @@
           <w:lang w:val="en-US"/>
         </w:rPr>
         <w:object w:dxaOrig="1219" w:dyaOrig="680" w14:anchorId="1F2EB236">
-          <v:shape id="_x0000_i1027" type="#_x0000_t75" style="width:61pt;height:34.5pt" o:ole="">
+          <v:shape id="_x0000_i1027" type="#_x0000_t75" style="width:60.8pt;height:34.6pt" o:ole="">
             <v:imagedata r:id="rId9" o:title=""/>
           </v:shape>
-          <o:OLEObject Type="Embed" ProgID="Equation.DSMT4" ShapeID="_x0000_i1027" DrawAspect="Content" ObjectID="_1771614870" r:id="rId10"/>
+          <o:OLEObject Type="Embed" ProgID="Equation.DSMT4" ShapeID="_x0000_i1027" DrawAspect="Content" ObjectID="_1771768589" r:id="rId10"/>
         </w:object>
       </w:r>
     </w:p>
@@ -1583,10 +1666,10 @@
           <w:lang w:val="en-US"/>
         </w:rPr>
         <w:object w:dxaOrig="4239" w:dyaOrig="680" w14:anchorId="7FFE1629">
-          <v:shape id="_x0000_i1028" type="#_x0000_t75" style="width:211.5pt;height:34.5pt" o:ole="">
+          <v:shape id="_x0000_i1028" type="#_x0000_t75" style="width:211.3pt;height:34.6pt" o:ole="">
             <v:imagedata r:id="rId11" o:title=""/>
           </v:shape>
-          <o:OLEObject Type="Embed" ProgID="Equation.DSMT4" ShapeID="_x0000_i1028" DrawAspect="Content" ObjectID="_1771614871" r:id="rId12"/>
+          <o:OLEObject Type="Embed" ProgID="Equation.DSMT4" ShapeID="_x0000_i1028" DrawAspect="Content" ObjectID="_1771768590" r:id="rId12"/>
         </w:object>
       </w:r>
     </w:p>
@@ -1920,6 +2003,7 @@
         <w:rPr>
           <w:lang w:val="en-US"/>
         </w:rPr>
+        <w:lastRenderedPageBreak/>
         <w:t>Circuit</w:t>
       </w:r>
       <w:r>
@@ -1987,7 +2071,6 @@
         <w:rPr>
           <w:lang w:val="en-US"/>
         </w:rPr>
-        <w:lastRenderedPageBreak/>
         <w:t>Relays</w:t>
       </w:r>
     </w:p>
@@ -2513,6 +2596,7 @@
           <w:rFonts w:eastAsiaTheme="minorEastAsia"/>
           <w:lang w:val="en-US"/>
         </w:rPr>
+        <w:lastRenderedPageBreak/>
         <w:t xml:space="preserve">So the upper winding will be activated </w:t>
       </w:r>
       <w:r>
@@ -2794,7 +2878,21 @@
           <w:lang w:val="en-US"/>
         </w:rPr>
         <w:br/>
-        <w:t>Or, since that’s “too infinite”, a few transistors in parallel with lower power ratings. This also means that resistors must be added in series with each transistor, all in parallel with each other, to normalize the currents going on each transistor.</w:t>
+        <w:t>Or, since that’s “too infinite”, a few transistors in parallel with lower power ratings. This also means that resistors must be added in series with each transistor, all in parallel with each other, to normalize the currents going on each transistor</w:t>
+      </w:r>
+      <w:r>
+        <w:rPr>
+          <w:rFonts w:eastAsiaTheme="minorEastAsia"/>
+          <w:lang w:val="en-US"/>
+        </w:rPr>
+        <w:t xml:space="preserve"> or else one might conduct more than the others and heat up a lot more (components are never exactly equal)</w:t>
+      </w:r>
+      <w:r>
+        <w:rPr>
+          <w:rFonts w:eastAsiaTheme="minorEastAsia"/>
+          <w:lang w:val="en-US"/>
+        </w:rPr>
+        <w:t>.</w:t>
       </w:r>
     </w:p>
     <w:p>
@@ -2982,7 +3080,91 @@
         <w:rPr>
           <w:lang w:val="en-US"/>
         </w:rPr>
-        <w:t>So, instead of using a Zener diode, I decided to use the TLV431 programmed to output 1.24 V which is also the minimum voltage of the PSU.</w:t>
+        <w:t xml:space="preserve">So, instead of using a Zener diode, I decided to use the </w:t>
+      </w:r>
+      <w:r>
+        <w:rPr>
+          <w:lang w:val="en-US"/>
+        </w:rPr>
+        <w:t>LMV</w:t>
+      </w:r>
+      <w:r>
+        <w:rPr>
+          <w:lang w:val="en-US"/>
+        </w:rPr>
+        <w:t>431</w:t>
+      </w:r>
+      <w:r>
+        <w:rPr>
+          <w:lang w:val="en-US"/>
+        </w:rPr>
+        <w:t>CZ</w:t>
+      </w:r>
+      <w:r>
+        <w:rPr>
+          <w:lang w:val="en-US"/>
+        </w:rPr>
+        <w:t xml:space="preserve"> programmed to output</w:t>
+      </w:r>
+      <w:r>
+        <w:rPr>
+          <w:lang w:val="en-US"/>
+        </w:rPr>
+        <w:t xml:space="preserve"> between</w:t>
+      </w:r>
+      <w:r>
+        <w:rPr>
+          <w:lang w:val="en-US"/>
+        </w:rPr>
+        <w:t xml:space="preserve"> 1.24</w:t>
+      </w:r>
+      <w:r>
+        <w:rPr>
+          <w:lang w:val="en-US"/>
+        </w:rPr>
+        <w:t xml:space="preserve"> and 30</w:t>
+      </w:r>
+      <w:r>
+        <w:rPr>
+          <w:lang w:val="en-US"/>
+        </w:rPr>
+        <w:t xml:space="preserve"> V</w:t>
+      </w:r>
+      <w:r>
+        <w:rPr>
+          <w:lang w:val="en-US"/>
+        </w:rPr>
+        <w:t xml:space="preserve"> with a potentiometer (its recommended range of operation)</w:t>
+      </w:r>
+      <w:r>
+        <w:rPr>
+          <w:lang w:val="en-US"/>
+        </w:rPr>
+        <w:t xml:space="preserve"> which is also the minimum </w:t>
+      </w:r>
+      <w:r>
+        <w:rPr>
+          <w:lang w:val="en-US"/>
+        </w:rPr>
+        <w:t xml:space="preserve">and maximum </w:t>
+      </w:r>
+      <w:r>
+        <w:rPr>
+          <w:lang w:val="en-US"/>
+        </w:rPr>
+        <w:t>voltage</w:t>
+      </w:r>
+      <w:r>
+        <w:rPr>
+          <w:lang w:val="en-US"/>
+        </w:rPr>
+        <w:t>s</w:t>
+      </w:r>
+      <w:r>
+        <w:rPr>
+          <w:lang w:val="en-US"/>
+        </w:rPr>
+        <w:t xml:space="preserve"> of the PSU.</w:t>
       </w:r>
     </w:p>
     <w:p>
@@ -5630,14 +5812,13 @@
       <w:r>
         <w:rPr>
           <w:noProof/>
-          <w:lang w:val="en-US"/>
         </w:rPr>
         <w:lastRenderedPageBreak/>
         <w:drawing>
-          <wp:inline distT="0" distB="0" distL="0" distR="0" wp14:anchorId="0496FFDC" wp14:editId="7A7683EC">
-            <wp:extent cx="5391150" cy="2193290"/>
-            <wp:effectExtent l="0" t="0" r="0" b="0"/>
-            <wp:docPr id="1178221374" name="Imagem 7"/>
+          <wp:inline distT="0" distB="0" distL="0" distR="0" wp14:anchorId="28062596" wp14:editId="3E65F163">
+            <wp:extent cx="5400040" cy="2809875"/>
+            <wp:effectExtent l="0" t="0" r="0" b="9525"/>
+            <wp:docPr id="1166411074" name="Imagem 1" descr="Uma imagem com texto, captura de ecrã, diagrama, file&#10;&#10;Descrição gerada automaticamente"/>
             <wp:cNvGraphicFramePr>
               <a:graphicFrameLocks xmlns:a="http://schemas.openxmlformats.org/drawingml/2006/main" noChangeAspect="1"/>
             </wp:cNvGraphicFramePr>
@@ -5645,36 +5826,23 @@
               <a:graphicData uri="http://schemas.openxmlformats.org/drawingml/2006/picture">
                 <pic:pic xmlns:pic="http://schemas.openxmlformats.org/drawingml/2006/picture">
                   <pic:nvPicPr>
-                    <pic:cNvPr id="0" name="Picture 16"/>
-                    <pic:cNvPicPr>
-                      <a:picLocks noChangeAspect="1" noChangeArrowheads="1"/>
-                    </pic:cNvPicPr>
+                    <pic:cNvPr id="1166411074" name="Imagem 1" descr="Uma imagem com texto, captura de ecrã, diagrama, file&#10;&#10;Descrição gerada automaticamente"/>
+                    <pic:cNvPicPr/>
                   </pic:nvPicPr>
                   <pic:blipFill>
-                    <a:blip r:embed="rId17" cstate="print">
-                      <a:extLst>
-                        <a:ext uri="{28A0092B-C50C-407E-A947-70E740481C1C}">
-                          <a14:useLocalDpi xmlns:a14="http://schemas.microsoft.com/office/drawing/2010/main" val="0"/>
-                        </a:ext>
-                      </a:extLst>
-                    </a:blip>
-                    <a:srcRect/>
+                    <a:blip r:embed="rId17"/>
                     <a:stretch>
                       <a:fillRect/>
                     </a:stretch>
                   </pic:blipFill>
-                  <pic:spPr bwMode="auto">
+                  <pic:spPr>
                     <a:xfrm>
                       <a:off x="0" y="0"/>
-                      <a:ext cx="5391150" cy="2193290"/>
+                      <a:ext cx="5400040" cy="2809875"/>
                     </a:xfrm>
                     <a:prstGeom prst="rect">
                       <a:avLst/>
                     </a:prstGeom>
-                    <a:noFill/>
-                    <a:ln>
-                      <a:noFill/>
-                    </a:ln>
                   </pic:spPr>
                 </pic:pic>
               </a:graphicData>
@@ -5693,19 +5861,49 @@
         <w:rPr>
           <w:lang w:val="en-US"/>
         </w:rPr>
-        <w:t xml:space="preserve">The circular one is the actual short-circuit </w:t>
-      </w:r>
-      <w:r>
-        <w:rPr>
-          <w:lang w:val="en-US"/>
-        </w:rPr>
-        <w:t>protection;</w:t>
-      </w:r>
-      <w:r>
-        <w:rPr>
-          <w:lang w:val="en-US"/>
-        </w:rPr>
-        <w:t xml:space="preserve"> the rectangular one is the constant current limiting one</w:t>
+        <w:t>The</w:t>
+      </w:r>
+      <w:r>
+        <w:rPr>
+          <w:lang w:val="en-US"/>
+        </w:rPr>
+        <w:t>re’s</w:t>
+      </w:r>
+      <w:r>
+        <w:rPr>
+          <w:lang w:val="en-US"/>
+        </w:rPr>
+        <w:t xml:space="preserve"> the short-circuit </w:t>
+      </w:r>
+      <w:r>
+        <w:rPr>
+          <w:lang w:val="en-US"/>
+        </w:rPr>
+        <w:t>protection</w:t>
+      </w:r>
+      <w:r>
+        <w:rPr>
+          <w:lang w:val="en-US"/>
+        </w:rPr>
+        <w:t xml:space="preserve"> and </w:t>
+      </w:r>
+      <w:r>
+        <w:rPr>
+          <w:lang w:val="en-US"/>
+        </w:rPr>
+        <w:t xml:space="preserve">the </w:t>
+      </w:r>
+      <w:r>
+        <w:rPr>
+          <w:lang w:val="en-US"/>
+        </w:rPr>
+        <w:t>adjustable</w:t>
+      </w:r>
+      <w:r>
+        <w:rPr>
+          <w:lang w:val="en-US"/>
+        </w:rPr>
+        <w:t xml:space="preserve"> current limiting one</w:t>
       </w:r>
       <w:r>
         <w:rPr>
@@ -5734,7 +5932,19 @@
         <w:rPr>
           <w:lang w:val="en-US"/>
         </w:rPr>
-        <w:t>. The first protects when the output is shorted; the second protects whenever the output current tries to go above 4 A</w:t>
+        <w:t xml:space="preserve">. The first protects when the output is shorted; the second protects whenever the output current tries to go above </w:t>
+      </w:r>
+      <w:r>
+        <w:rPr>
+          <w:lang w:val="en-US"/>
+        </w:rPr>
+        <w:t>2.5</w:t>
+      </w:r>
+      <w:r>
+        <w:rPr>
+          <w:lang w:val="en-US"/>
+        </w:rPr>
+        <w:t xml:space="preserve"> A</w:t>
       </w:r>
       <w:r>
         <w:rPr>
@@ -5751,95 +5961,85 @@
     </w:p>
     <w:p>
       <w:pPr>
-        <w:rPr>
-          <w:lang w:val="en-US"/>
-        </w:rPr>
-      </w:pPr>
-      <w:r>
-        <w:rPr>
-          <w:lang w:val="en-US"/>
-        </w:rPr>
-        <w:t xml:space="preserve">The SC protection works by comparing output voltage to half the reference voltage. Whenever the </w:t>
-      </w:r>
-      <w:r>
-        <w:rPr>
-          <w:lang w:val="en-US"/>
-        </w:rPr>
-        <w:t>OUT</w:t>
-      </w:r>
-      <w:r>
-        <w:rPr>
-          <w:lang w:val="en-US"/>
-        </w:rPr>
-        <w:t xml:space="preserve"> voltage is lower than </w:t>
-      </w:r>
-      <w:r>
-        <w:rPr>
-          <w:lang w:val="en-US"/>
-        </w:rPr>
-        <w:t>V</w:t>
+        <w:pStyle w:val="Ttulo3"/>
+        <w:rPr>
+          <w:lang w:val="en-US"/>
+        </w:rPr>
+      </w:pPr>
+      <w:r>
+        <w:rPr>
+          <w:lang w:val="en-US"/>
+        </w:rPr>
+        <w:t>Overload protection</w:t>
+      </w:r>
+    </w:p>
+    <w:p>
+      <w:pPr>
+        <w:rPr>
+          <w:lang w:val="en-US"/>
+        </w:rPr>
+      </w:pPr>
+      <w:r>
+        <w:rPr>
+          <w:lang w:val="en-US"/>
+        </w:rPr>
+        <w:t>The OC protection works by comparing the voltage on R16 and activating Q6 whenever it goes above 0.66 V (the necessary to activate the transistor)</w:t>
+      </w:r>
+      <w:r>
+        <w:rPr>
+          <w:lang w:val="en-US"/>
+        </w:rPr>
+        <w:t xml:space="preserve">, again stealing whatever current is necessary to keep the current on </w:t>
+      </w:r>
+      <w:r>
+        <w:rPr>
+          <w:lang w:val="en-US"/>
+        </w:rPr>
+        <w:t>2.5</w:t>
+      </w:r>
+      <w:r>
+        <w:rPr>
+          <w:lang w:val="en-US"/>
+        </w:rPr>
+        <w:t xml:space="preserve"> A at most</w:t>
+      </w:r>
+      <w:r>
+        <w:rPr>
+          <w:lang w:val="en-US"/>
+        </w:rPr>
+        <w:t xml:space="preserve"> OR whatever we choose as the maximum – because it can be chosen with R</w:t>
       </w:r>
       <w:r>
         <w:rPr>
           <w:vertAlign w:val="subscript"/>
           <w:lang w:val="en-US"/>
         </w:rPr>
-        <w:t>ref</w:t>
-      </w:r>
-      <w:r>
-        <w:rPr>
-          <w:lang w:val="en-US"/>
-        </w:rPr>
-        <w:t>/2</w:t>
-      </w:r>
-      <w:r>
-        <w:rPr>
-          <w:lang w:val="en-US"/>
-        </w:rPr>
-        <w:t xml:space="preserve"> (</w:t>
-      </w:r>
-      <w:r>
-        <w:rPr>
-          <w:lang w:val="en-US"/>
-        </w:rPr>
-        <w:t>if it’s below the requested it’s an overload, or if it’s very much below it’s a short</w:t>
-      </w:r>
-      <w:r>
-        <w:rPr>
-          <w:lang w:val="en-US"/>
-        </w:rPr>
-        <w:t>)</w:t>
-      </w:r>
-      <w:r>
-        <w:rPr>
-          <w:lang w:val="en-US"/>
-        </w:rPr>
-        <w:t>, the op amp will go on max current make Q7 steal all the current from the power transistors and throw it to GND.</w:t>
-      </w:r>
-    </w:p>
-    <w:p>
-      <w:pPr>
-        <w:rPr>
-          <w:lang w:val="en-US"/>
-        </w:rPr>
-      </w:pPr>
-      <w:r>
-        <w:rPr>
-          <w:lang w:val="en-US"/>
-        </w:rPr>
-        <w:t>The OC protection works by comparing the voltage on R16 and activating Q6 whenever it goes above 0.66 V (the necessary to activate the transistor)</w:t>
-      </w:r>
-      <w:r>
-        <w:rPr>
-          <w:lang w:val="en-US"/>
-        </w:rPr>
-        <w:t>, again stealing whatever current is necessary to keep the current on 4 A at most</w:t>
-      </w:r>
-      <w:r>
-        <w:rPr>
-          <w:lang w:val="en-US"/>
-        </w:rPr>
-        <w:t xml:space="preserve"> OR whatever we choose as the maximum – because it can be chosen with R</w:t>
+        <w:t>Pot1</w:t>
+      </w:r>
+      <w:r>
+        <w:rPr>
+          <w:lang w:val="en-US"/>
+        </w:rPr>
+        <w:t>.</w:t>
+      </w:r>
+      <w:r>
+        <w:rPr>
+          <w:lang w:val="en-US"/>
+        </w:rPr>
+        <w:br/>
+        <w:t xml:space="preserve">I didn’t want to bother making the calculations, so instead I went by trial and error until the maximum was </w:t>
+      </w:r>
+      <w:r>
+        <w:rPr>
+          <w:lang w:val="en-US"/>
+        </w:rPr>
+        <w:t>2.5</w:t>
+      </w:r>
+      <w:r>
+        <w:rPr>
+          <w:lang w:val="en-US"/>
+        </w:rPr>
+        <w:t xml:space="preserve"> A. Keeping R</w:t>
       </w:r>
       <w:r>
         <w:rPr>
@@ -5852,57 +6052,68 @@
         <w:rPr>
           <w:lang w:val="en-US"/>
         </w:rPr>
+        <w:t xml:space="preserve"> at 1 kOhm that resulted in </w:t>
+      </w:r>
+      <w:r>
+        <w:rPr>
+          <w:lang w:val="en-US"/>
+        </w:rPr>
+        <w:t>R</w:t>
+      </w:r>
+      <w:r>
+        <w:rPr>
+          <w:vertAlign w:val="subscript"/>
+          <w:lang w:val="en-US"/>
+        </w:rPr>
+        <w:t>17</w:t>
+      </w:r>
+      <w:r>
+        <w:rPr>
+          <w:lang w:val="en-US"/>
+        </w:rPr>
+        <w:t xml:space="preserve"> </w:t>
+      </w:r>
+      <w:r>
+        <w:rPr>
+          <w:lang w:val="en-US"/>
+        </w:rPr>
+        <w:t xml:space="preserve">being of </w:t>
+      </w:r>
+      <w:r>
+        <w:rPr>
+          <w:lang w:val="en-US"/>
+        </w:rPr>
+        <w:t>1</w:t>
+      </w:r>
+      <w:r>
+        <w:rPr>
+          <w:lang w:val="en-US"/>
+        </w:rPr>
+        <w:t xml:space="preserve"> kOhm. I also set R16 to be 1 Ohm</w:t>
+      </w:r>
+      <w:r>
+        <w:rPr>
+          <w:lang w:val="en-US"/>
+        </w:rPr>
         <w:t>.</w:t>
       </w:r>
       <w:r>
         <w:rPr>
           <w:lang w:val="en-US"/>
         </w:rPr>
-        <w:br/>
-        <w:t>I didn’t want to bother making the calculations, so instead I went by trial and error until the maximum was 4 A. Keeping R</w:t>
-      </w:r>
-      <w:r>
-        <w:rPr>
-          <w:vertAlign w:val="subscript"/>
-          <w:lang w:val="en-US"/>
-        </w:rPr>
-        <w:t>17</w:t>
-      </w:r>
-      <w:r>
-        <w:rPr>
-          <w:lang w:val="en-US"/>
-        </w:rPr>
-        <w:t xml:space="preserve"> at 1 kOhm that resulted in the potentiometer being of 2.2 kOhm. I also set R16 to be 1 Ohm</w:t>
-      </w:r>
-      <w:r>
-        <w:rPr>
-          <w:lang w:val="en-US"/>
-        </w:rPr>
-        <w:t>.</w:t>
-      </w:r>
-      <w:r>
-        <w:rPr>
-          <w:lang w:val="en-US"/>
-        </w:rPr>
         <w:t xml:space="preserve"> The minimum</w:t>
       </w:r>
       <w:r>
         <w:rPr>
           <w:lang w:val="en-US"/>
         </w:rPr>
-        <w:t xml:space="preserve"> current to limit is</w:t>
-      </w:r>
-      <w:r>
-        <w:rPr>
-          <w:lang w:val="en-US"/>
-        </w:rPr>
-        <w:t xml:space="preserve"> (supposedly)</w:t>
-      </w:r>
-      <w:r>
-        <w:rPr>
-          <w:lang w:val="en-US"/>
-        </w:rPr>
-        <w:t xml:space="preserve"> given by</w:t>
+        <w:t xml:space="preserve"> current to limit is given by</w:t>
+      </w:r>
+      <w:r>
+        <w:rPr>
+          <w:lang w:val="en-US"/>
+        </w:rPr>
+        <w:t>:</w:t>
       </w:r>
     </w:p>
     <w:p>
@@ -6064,214 +6275,60 @@
               <w:rFonts w:ascii="Cambria Math" w:hAnsi="Cambria Math"/>
               <w:lang w:val="en-US"/>
             </w:rPr>
-            <m:t>=0.66 V</m:t>
+            <m:t xml:space="preserve">=0.66 </m:t>
           </m:r>
           <m:r>
-            <m:rPr>
-              <m:sty m:val="p"/>
-            </m:rPr>
             <w:rPr>
-              <w:rFonts w:eastAsiaTheme="minorEastAsia"/>
+              <w:rFonts w:ascii="Cambria Math" w:hAnsi="Cambria Math"/>
               <w:lang w:val="en-US"/>
             </w:rPr>
-            <w:br/>
+            <m:t>A</m:t>
           </m:r>
         </m:oMath>
       </m:oMathPara>
-      <w:r>
+    </w:p>
+    <w:p>
+      <w:pPr>
         <w:rPr>
           <w:rFonts w:eastAsiaTheme="minorEastAsia"/>
           <w:lang w:val="en-US"/>
         </w:rPr>
-        <w:t>Exc</w:t>
-      </w:r>
+      </w:pPr>
       <w:r>
         <w:rPr>
           <w:rFonts w:eastAsiaTheme="minorEastAsia"/>
           <w:lang w:val="en-US"/>
         </w:rPr>
-        <w:t>ept LTspice says it’s around 1 A.</w:t>
-      </w:r>
-    </w:p>
-    <w:p>
-      <w:pPr>
-        <w:pStyle w:val="Ttulo3"/>
+        <w:t xml:space="preserve">Power </w:t>
+      </w:r>
+      <w:r>
         <w:rPr>
           <w:rFonts w:eastAsiaTheme="minorEastAsia"/>
           <w:lang w:val="en-US"/>
         </w:rPr>
-      </w:pPr>
+        <w:t xml:space="preserve">rating </w:t>
+      </w:r>
       <w:r>
         <w:rPr>
           <w:rFonts w:eastAsiaTheme="minorEastAsia"/>
           <w:lang w:val="en-US"/>
         </w:rPr>
-        <w:t>Problem with the SC protection</w:t>
-      </w:r>
-    </w:p>
-    <w:p>
-      <w:pPr>
-        <w:rPr>
-          <w:lang w:val="en-US"/>
-        </w:rPr>
-      </w:pPr>
-      <w:r>
-        <w:rPr>
-          <w:lang w:val="en-US"/>
-        </w:rPr>
-        <w:t>There is one major problem with the protection: if it gets triggered, there’s no coming back from it. EXPLAIN WHY</w:t>
-      </w:r>
-    </w:p>
-    <w:p>
-      <w:pPr>
+        <w:t>needed for R</w:t>
+      </w:r>
+      <w:r>
         <w:rPr>
           <w:rFonts w:eastAsiaTheme="minorEastAsia"/>
-          <w:lang w:val="en-US"/>
-        </w:rPr>
-      </w:pPr>
+          <w:vertAlign w:val="subscript"/>
+          <w:lang w:val="en-US"/>
+        </w:rPr>
+        <w:t>16</w:t>
+      </w:r>
       <w:r>
         <w:rPr>
           <w:rFonts w:eastAsiaTheme="minorEastAsia"/>
           <w:lang w:val="en-US"/>
         </w:rPr>
-        <w:t>ACTUALLY… if there’s no coming back, there’s the latch! Just put a button to disable it again!</w:t>
-      </w:r>
-    </w:p>
-    <w:p>
-      <w:pPr>
-        <w:rPr>
-          <w:lang w:val="en-US"/>
-        </w:rPr>
-      </w:pPr>
-      <w:r>
-        <w:rPr>
-          <w:noProof/>
-        </w:rPr>
-        <w:drawing>
-          <wp:inline distT="0" distB="0" distL="0" distR="0" wp14:anchorId="1F31F3CE" wp14:editId="457FE5E7">
-            <wp:extent cx="5400040" cy="1631950"/>
-            <wp:effectExtent l="0" t="0" r="0" b="6350"/>
-            <wp:docPr id="2070640841" name="Imagem 1" descr="Uma imagem com texto, captura de ecrã, Tipo de letra&#10;&#10;Descrição gerada automaticamente"/>
-            <wp:cNvGraphicFramePr>
-              <a:graphicFrameLocks xmlns:a="http://schemas.openxmlformats.org/drawingml/2006/main" noChangeAspect="1"/>
-            </wp:cNvGraphicFramePr>
-            <a:graphic xmlns:a="http://schemas.openxmlformats.org/drawingml/2006/main">
-              <a:graphicData uri="http://schemas.openxmlformats.org/drawingml/2006/picture">
-                <pic:pic xmlns:pic="http://schemas.openxmlformats.org/drawingml/2006/picture">
-                  <pic:nvPicPr>
-                    <pic:cNvPr id="2070640841" name="Imagem 1" descr="Uma imagem com texto, captura de ecrã, Tipo de letra&#10;&#10;Descrição gerada automaticamente"/>
-                    <pic:cNvPicPr/>
-                  </pic:nvPicPr>
-                  <pic:blipFill>
-                    <a:blip r:embed="rId19"/>
-                    <a:stretch>
-                      <a:fillRect/>
-                    </a:stretch>
-                  </pic:blipFill>
-                  <pic:spPr>
-                    <a:xfrm>
-                      <a:off x="0" y="0"/>
-                      <a:ext cx="5400040" cy="1631950"/>
-                    </a:xfrm>
-                    <a:prstGeom prst="rect">
-                      <a:avLst/>
-                    </a:prstGeom>
-                  </pic:spPr>
-                </pic:pic>
-              </a:graphicData>
-            </a:graphic>
-          </wp:inline>
-        </w:drawing>
-      </w:r>
-    </w:p>
-    <w:p>
-      <w:pPr>
-        <w:rPr>
-          <w:lang w:val="en-US"/>
-        </w:rPr>
-      </w:pPr>
-    </w:p>
-    <w:p>
-      <w:pPr>
-        <w:rPr>
-          <w:lang w:val="en-US"/>
-        </w:rPr>
-      </w:pPr>
-    </w:p>
-    <w:p>
-      <w:pPr>
-        <w:rPr>
-          <w:lang w:val="en-US"/>
-        </w:rPr>
-      </w:pPr>
-      <w:r>
-        <w:rPr>
-          <w:lang w:val="en-US"/>
-        </w:rPr>
-        <w:t>We’re going to use the foldback protection, because it protects from overcurrent (too high loads on the supply) and short-circuits, and protects differently on both cases.</w:t>
-      </w:r>
-    </w:p>
-    <w:p>
-      <w:pPr>
-        <w:rPr>
-          <w:lang w:val="en-US"/>
-        </w:rPr>
-      </w:pPr>
-      <w:r>
-        <w:rPr>
-          <w:lang w:val="en-US"/>
-        </w:rPr>
-        <w:t>For normal functioning (and, therefore, overloads), the circuit must give up to 4 A.</w:t>
-      </w:r>
-    </w:p>
-    <w:p>
-      <w:pPr>
-        <w:rPr>
-          <w:lang w:val="en-US"/>
-        </w:rPr>
-      </w:pPr>
-      <w:r>
-        <w:rPr>
-          <w:lang w:val="en-US"/>
-        </w:rPr>
-        <w:t>The higher R</w:t>
-      </w:r>
-      <w:r>
-        <w:rPr>
-          <w:vertAlign w:val="subscript"/>
-          <w:lang w:val="en-US"/>
-        </w:rPr>
-        <w:t>16</w:t>
-      </w:r>
-      <w:r>
-        <w:rPr>
-          <w:lang w:val="en-US"/>
-        </w:rPr>
-        <w:t xml:space="preserve"> is for the same current, the higher will be its voltage and so will be its dissipated power. So it must be the lowest value possible – we’re going with </w:t>
-      </w:r>
-      <w:r>
-        <w:rPr>
-          <w:lang w:val="en-US"/>
-        </w:rPr>
-        <w:t>0.</w:t>
-      </w:r>
-      <w:r>
-        <w:rPr>
-          <w:lang w:val="en-US"/>
-        </w:rPr>
-        <w:t>5</w:t>
-      </w:r>
-      <w:r>
-        <w:rPr>
-          <w:lang w:val="en-US"/>
-        </w:rPr>
-        <w:t xml:space="preserve"> Ohm.</w:t>
-      </w:r>
-      <w:r>
-        <w:rPr>
-          <w:lang w:val="en-US"/>
-        </w:rPr>
-        <w:t xml:space="preserve"> Now for the power rating needed for the resistor…</w:t>
+        <w:t>:</w:t>
       </w:r>
     </w:p>
     <w:p>
@@ -6300,636 +6357,6 @@
                   <w:lang w:val="en-US"/>
                 </w:rPr>
                 <m:t>P</m:t>
-              </m:r>
-            </m:e>
-            <m:sub>
-              <m:sSub>
-                <m:sSubPr>
-                  <m:ctrlPr>
-                    <w:rPr>
-                      <w:rFonts w:ascii="Cambria Math" w:eastAsiaTheme="minorEastAsia" w:hAnsi="Cambria Math"/>
-                      <w:i/>
-                      <w:lang w:val="en-US"/>
-                    </w:rPr>
-                  </m:ctrlPr>
-                </m:sSubPr>
-                <m:e>
-                  <m:r>
-                    <w:rPr>
-                      <w:rFonts w:ascii="Cambria Math" w:eastAsiaTheme="minorEastAsia" w:hAnsi="Cambria Math"/>
-                      <w:lang w:val="en-US"/>
-                    </w:rPr>
-                    <m:t>R</m:t>
-                  </m:r>
-                </m:e>
-                <m:sub>
-                  <m:r>
-                    <w:rPr>
-                      <w:rFonts w:ascii="Cambria Math" w:eastAsiaTheme="minorEastAsia" w:hAnsi="Cambria Math"/>
-                      <w:lang w:val="en-US"/>
-                    </w:rPr>
-                    <m:t>16</m:t>
-                  </m:r>
-                </m:sub>
-              </m:sSub>
-            </m:sub>
-          </m:sSub>
-          <m:r>
-            <w:rPr>
-              <w:rFonts w:ascii="Cambria Math" w:eastAsiaTheme="minorEastAsia" w:hAnsi="Cambria Math"/>
-              <w:lang w:val="en-US"/>
-            </w:rPr>
-            <m:t>=0.5×</m:t>
-          </m:r>
-          <m:sSup>
-            <m:sSupPr>
-              <m:ctrlPr>
-                <w:rPr>
-                  <w:rFonts w:ascii="Cambria Math" w:eastAsiaTheme="minorEastAsia" w:hAnsi="Cambria Math"/>
-                  <w:i/>
-                  <w:lang w:val="en-US"/>
-                </w:rPr>
-              </m:ctrlPr>
-            </m:sSupPr>
-            <m:e>
-              <m:r>
-                <w:rPr>
-                  <w:rFonts w:ascii="Cambria Math" w:eastAsiaTheme="minorEastAsia" w:hAnsi="Cambria Math"/>
-                  <w:lang w:val="en-US"/>
-                </w:rPr>
-                <m:t>4</m:t>
-              </m:r>
-            </m:e>
-            <m:sup>
-              <m:r>
-                <w:rPr>
-                  <w:rFonts w:ascii="Cambria Math" w:eastAsiaTheme="minorEastAsia" w:hAnsi="Cambria Math"/>
-                  <w:lang w:val="en-US"/>
-                </w:rPr>
-                <m:t>2</m:t>
-              </m:r>
-            </m:sup>
-          </m:sSup>
-          <m:r>
-            <w:rPr>
-              <w:rFonts w:ascii="Cambria Math" w:eastAsiaTheme="minorEastAsia" w:hAnsi="Cambria Math"/>
-              <w:lang w:val="en-US"/>
-            </w:rPr>
-            <m:t>=8 W</m:t>
-          </m:r>
-        </m:oMath>
-      </m:oMathPara>
-    </w:p>
-    <w:p>
-      <w:pPr>
-        <w:rPr>
-          <w:rFonts w:eastAsiaTheme="minorEastAsia"/>
-          <w:lang w:val="en-US"/>
-        </w:rPr>
-      </w:pPr>
-      <w:r>
-        <w:rPr>
-          <w:rFonts w:eastAsiaTheme="minorEastAsia"/>
-          <w:lang w:val="en-US"/>
-        </w:rPr>
-        <w:t>The power dissipated on R</w:t>
-      </w:r>
-      <w:r>
-        <w:rPr>
-          <w:rFonts w:eastAsiaTheme="minorEastAsia"/>
-          <w:vertAlign w:val="subscript"/>
-          <w:lang w:val="en-US"/>
-        </w:rPr>
-        <w:t>16</w:t>
-      </w:r>
-      <w:r>
-        <w:rPr>
-          <w:rFonts w:eastAsiaTheme="minorEastAsia"/>
-          <w:lang w:val="en-US"/>
-        </w:rPr>
-        <w:t xml:space="preserve"> is</w:t>
-      </w:r>
-      <w:r>
-        <w:rPr>
-          <w:rFonts w:eastAsiaTheme="minorEastAsia"/>
-          <w:lang w:val="en-US"/>
-        </w:rPr>
-        <w:t xml:space="preserve"> </w:t>
-      </w:r>
-      <w:r>
-        <w:rPr>
-          <w:rFonts w:eastAsiaTheme="minorEastAsia"/>
-          <w:lang w:val="en-US"/>
-        </w:rPr>
-        <w:t>8</w:t>
-      </w:r>
-      <w:r>
-        <w:rPr>
-          <w:rFonts w:eastAsiaTheme="minorEastAsia"/>
-          <w:lang w:val="en-US"/>
-        </w:rPr>
-        <w:t xml:space="preserve"> W.</w:t>
-      </w:r>
-      <w:r>
-        <w:rPr>
-          <w:rFonts w:eastAsiaTheme="minorEastAsia"/>
-          <w:lang w:val="en-US"/>
-        </w:rPr>
-        <w:t xml:space="preserve"> Minimum of </w:t>
-      </w:r>
-      <w:r>
-        <w:rPr>
-          <w:rFonts w:eastAsiaTheme="minorEastAsia"/>
-          <w:lang w:val="en-US"/>
-        </w:rPr>
-        <w:t>12-16</w:t>
-      </w:r>
-      <w:r>
-        <w:rPr>
-          <w:rFonts w:eastAsiaTheme="minorEastAsia"/>
-          <w:lang w:val="en-US"/>
-        </w:rPr>
-        <w:t xml:space="preserve"> W then.</w:t>
-      </w:r>
-      <w:r>
-        <w:rPr>
-          <w:rFonts w:eastAsiaTheme="minorEastAsia"/>
-          <w:lang w:val="en-US"/>
-        </w:rPr>
-        <w:t xml:space="preserve"> I chose 2 resistors of 1 Ohm each, in parallel, with 10 W of power rating on each, which gives 20 W total.</w:t>
-      </w:r>
-    </w:p>
-    <w:p>
-      <w:pPr>
-        <w:rPr>
-          <w:rFonts w:eastAsiaTheme="minorEastAsia"/>
-          <w:lang w:val="en-US"/>
-        </w:rPr>
-      </w:pPr>
-      <w:r>
-        <w:rPr>
-          <w:rFonts w:eastAsiaTheme="minorEastAsia"/>
-          <w:lang w:val="en-US"/>
-        </w:rPr>
-        <w:t xml:space="preserve">Carrying on with the </w:t>
-      </w:r>
-      <w:r>
-        <w:rPr>
-          <w:rFonts w:eastAsiaTheme="minorEastAsia"/>
-          <w:lang w:val="en-US"/>
-        </w:rPr>
-        <w:t>rest of the protection</w:t>
-      </w:r>
-      <w:r>
-        <w:rPr>
-          <w:rFonts w:eastAsiaTheme="minorEastAsia"/>
-          <w:lang w:val="en-US"/>
-        </w:rPr>
-        <w:t>…</w:t>
-      </w:r>
-    </w:p>
-    <w:p>
-      <w:pPr>
-        <w:rPr>
-          <w:lang w:val="en-US"/>
-        </w:rPr>
-      </w:pPr>
-      <w:r>
-        <w:rPr>
-          <w:lang w:val="en-US"/>
-        </w:rPr>
-        <w:t>The power supply can supply at most 34 V from the transformer. Accounting for V</w:t>
-      </w:r>
-      <w:r>
-        <w:rPr>
-          <w:vertAlign w:val="subscript"/>
-          <w:lang w:val="en-US"/>
-        </w:rPr>
-        <w:t>CE</w:t>
-      </w:r>
-      <w:r>
-        <w:rPr>
-          <w:lang w:val="en-US"/>
-        </w:rPr>
-        <w:t xml:space="preserve"> or V</w:t>
-      </w:r>
-      <w:r>
-        <w:rPr>
-          <w:vertAlign w:val="subscript"/>
-          <w:lang w:val="en-US"/>
-        </w:rPr>
-        <w:t>BE</w:t>
-      </w:r>
-      <w:r>
-        <w:rPr>
-          <w:lang w:val="en-US"/>
-        </w:rPr>
-        <w:t xml:space="preserve"> of the power transistors we have at most around 30 V</w:t>
-      </w:r>
-      <w:r>
-        <w:rPr>
-          <w:lang w:val="en-US"/>
-        </w:rPr>
-        <w:t xml:space="preserve"> on their right side, which is also the left side of R</w:t>
-      </w:r>
-      <w:r>
-        <w:rPr>
-          <w:vertAlign w:val="subscript"/>
-          <w:lang w:val="en-US"/>
-        </w:rPr>
-        <w:t>16</w:t>
-      </w:r>
-      <w:r>
-        <w:rPr>
-          <w:lang w:val="en-US"/>
-        </w:rPr>
-        <w:t>.</w:t>
-      </w:r>
-    </w:p>
-    <w:p>
-      <w:pPr>
-        <w:rPr>
-          <w:rFonts w:eastAsiaTheme="minorEastAsia"/>
-          <w:lang w:val="en-US"/>
-        </w:rPr>
-      </w:pPr>
-      <m:oMathPara>
-        <m:oMath>
-          <m:sSub>
-            <m:sSubPr>
-              <m:ctrlPr>
-                <w:rPr>
-                  <w:rFonts w:ascii="Cambria Math" w:hAnsi="Cambria Math"/>
-                  <w:i/>
-                  <w:lang w:val="en-US"/>
-                </w:rPr>
-              </m:ctrlPr>
-            </m:sSubPr>
-            <m:e>
-              <m:r>
-                <w:rPr>
-                  <w:rFonts w:ascii="Cambria Math" w:hAnsi="Cambria Math"/>
-                  <w:lang w:val="en-US"/>
-                </w:rPr>
-                <m:t>V</m:t>
-              </m:r>
-            </m:e>
-            <m:sub>
-              <m:sSub>
-                <m:sSubPr>
-                  <m:ctrlPr>
-                    <w:rPr>
-                      <w:rFonts w:ascii="Cambria Math" w:hAnsi="Cambria Math"/>
-                      <w:i/>
-                      <w:lang w:val="en-US"/>
-                    </w:rPr>
-                  </m:ctrlPr>
-                </m:sSubPr>
-                <m:e>
-                  <m:r>
-                    <w:rPr>
-                      <w:rFonts w:ascii="Cambria Math" w:hAnsi="Cambria Math"/>
-                      <w:lang w:val="en-US"/>
-                    </w:rPr>
-                    <m:t>R</m:t>
-                  </m:r>
-                </m:e>
-                <m:sub>
-                  <m:sSub>
-                    <m:sSubPr>
-                      <m:ctrlPr>
-                        <w:rPr>
-                          <w:rFonts w:ascii="Cambria Math" w:hAnsi="Cambria Math"/>
-                          <w:i/>
-                          <w:lang w:val="en-US"/>
-                        </w:rPr>
-                      </m:ctrlPr>
-                    </m:sSubPr>
-                    <m:e>
-                      <m:r>
-                        <w:rPr>
-                          <w:rFonts w:ascii="Cambria Math" w:hAnsi="Cambria Math"/>
-                          <w:lang w:val="en-US"/>
-                        </w:rPr>
-                        <m:t>16</m:t>
-                      </m:r>
-                    </m:e>
-                    <m:sub>
-                      <m:r>
-                        <w:rPr>
-                          <w:rFonts w:ascii="Cambria Math" w:hAnsi="Cambria Math"/>
-                          <w:lang w:val="en-US"/>
-                        </w:rPr>
-                        <m:t>left</m:t>
-                      </m:r>
-                    </m:sub>
-                  </m:sSub>
-                </m:sub>
-              </m:sSub>
-            </m:sub>
-          </m:sSub>
-          <m:r>
-            <w:rPr>
-              <w:rFonts w:ascii="Cambria Math" w:hAnsi="Cambria Math"/>
-              <w:lang w:val="en-US"/>
-            </w:rPr>
-            <m:t>=30 V</m:t>
-          </m:r>
-        </m:oMath>
-      </m:oMathPara>
-    </w:p>
-    <w:p>
-      <w:pPr>
-        <w:rPr>
-          <w:rFonts w:eastAsiaTheme="minorEastAsia"/>
-          <w:lang w:val="en-US"/>
-        </w:rPr>
-      </w:pPr>
-      <m:oMathPara>
-        <m:oMath>
-          <m:sSub>
-            <m:sSubPr>
-              <m:ctrlPr>
-                <w:rPr>
-                  <w:rFonts w:ascii="Cambria Math" w:eastAsiaTheme="minorEastAsia" w:hAnsi="Cambria Math"/>
-                  <w:i/>
-                  <w:lang w:val="en-US"/>
-                </w:rPr>
-              </m:ctrlPr>
-            </m:sSubPr>
-            <m:e>
-              <m:r>
-                <w:rPr>
-                  <w:rFonts w:ascii="Cambria Math" w:eastAsiaTheme="minorEastAsia" w:hAnsi="Cambria Math"/>
-                  <w:lang w:val="en-US"/>
-                </w:rPr>
-                <m:t>V</m:t>
-              </m:r>
-            </m:e>
-            <m:sub>
-              <m:sSub>
-                <m:sSubPr>
-                  <m:ctrlPr>
-                    <w:rPr>
-                      <w:rFonts w:ascii="Cambria Math" w:eastAsiaTheme="minorEastAsia" w:hAnsi="Cambria Math"/>
-                      <w:i/>
-                      <w:lang w:val="en-US"/>
-                    </w:rPr>
-                  </m:ctrlPr>
-                </m:sSubPr>
-                <m:e>
-                  <m:r>
-                    <w:rPr>
-                      <w:rFonts w:ascii="Cambria Math" w:eastAsiaTheme="minorEastAsia" w:hAnsi="Cambria Math"/>
-                      <w:lang w:val="en-US"/>
-                    </w:rPr>
-                    <m:t>R</m:t>
-                  </m:r>
-                </m:e>
-                <m:sub>
-                  <m:sSub>
-                    <m:sSubPr>
-                      <m:ctrlPr>
-                        <w:rPr>
-                          <w:rFonts w:ascii="Cambria Math" w:eastAsiaTheme="minorEastAsia" w:hAnsi="Cambria Math"/>
-                          <w:i/>
-                          <w:lang w:val="en-US"/>
-                        </w:rPr>
-                      </m:ctrlPr>
-                    </m:sSubPr>
-                    <m:e>
-                      <m:r>
-                        <w:rPr>
-                          <w:rFonts w:ascii="Cambria Math" w:eastAsiaTheme="minorEastAsia" w:hAnsi="Cambria Math"/>
-                          <w:lang w:val="en-US"/>
-                        </w:rPr>
-                        <m:t>16</m:t>
-                      </m:r>
-                    </m:e>
-                    <m:sub>
-                      <m:r>
-                        <w:rPr>
-                          <w:rFonts w:ascii="Cambria Math" w:eastAsiaTheme="minorEastAsia" w:hAnsi="Cambria Math"/>
-                          <w:lang w:val="en-US"/>
-                        </w:rPr>
-                        <m:t>right</m:t>
-                      </m:r>
-                    </m:sub>
-                  </m:sSub>
-                </m:sub>
-              </m:sSub>
-            </m:sub>
-          </m:sSub>
-          <m:r>
-            <w:rPr>
-              <w:rFonts w:ascii="Cambria Math" w:eastAsiaTheme="minorEastAsia" w:hAnsi="Cambria Math"/>
-              <w:lang w:val="en-US"/>
-            </w:rPr>
-            <m:t>=</m:t>
-          </m:r>
-          <m:sSub>
-            <m:sSubPr>
-              <m:ctrlPr>
-                <w:rPr>
-                  <w:rFonts w:ascii="Cambria Math" w:eastAsiaTheme="minorEastAsia" w:hAnsi="Cambria Math"/>
-                  <w:i/>
-                  <w:lang w:val="en-US"/>
-                </w:rPr>
-              </m:ctrlPr>
-            </m:sSubPr>
-            <m:e>
-              <m:r>
-                <w:rPr>
-                  <w:rFonts w:ascii="Cambria Math" w:eastAsiaTheme="minorEastAsia" w:hAnsi="Cambria Math"/>
-                  <w:lang w:val="en-US"/>
-                </w:rPr>
-                <m:t>V</m:t>
-              </m:r>
-            </m:e>
-            <m:sub>
-              <m:sSub>
-                <m:sSubPr>
-                  <m:ctrlPr>
-                    <w:rPr>
-                      <w:rFonts w:ascii="Cambria Math" w:eastAsiaTheme="minorEastAsia" w:hAnsi="Cambria Math"/>
-                      <w:i/>
-                      <w:lang w:val="en-US"/>
-                    </w:rPr>
-                  </m:ctrlPr>
-                </m:sSubPr>
-                <m:e>
-                  <m:r>
-                    <w:rPr>
-                      <w:rFonts w:ascii="Cambria Math" w:eastAsiaTheme="minorEastAsia" w:hAnsi="Cambria Math"/>
-                      <w:lang w:val="en-US"/>
-                    </w:rPr>
-                    <m:t>R</m:t>
-                  </m:r>
-                </m:e>
-                <m:sub>
-                  <m:sSub>
-                    <m:sSubPr>
-                      <m:ctrlPr>
-                        <w:rPr>
-                          <w:rFonts w:ascii="Cambria Math" w:eastAsiaTheme="minorEastAsia" w:hAnsi="Cambria Math"/>
-                          <w:i/>
-                          <w:lang w:val="en-US"/>
-                        </w:rPr>
-                      </m:ctrlPr>
-                    </m:sSubPr>
-                    <m:e>
-                      <m:r>
-                        <w:rPr>
-                          <w:rFonts w:ascii="Cambria Math" w:eastAsiaTheme="minorEastAsia" w:hAnsi="Cambria Math"/>
-                          <w:lang w:val="en-US"/>
-                        </w:rPr>
-                        <m:t>16</m:t>
-                      </m:r>
-                    </m:e>
-                    <m:sub>
-                      <m:r>
-                        <w:rPr>
-                          <w:rFonts w:ascii="Cambria Math" w:eastAsiaTheme="minorEastAsia" w:hAnsi="Cambria Math"/>
-                          <w:lang w:val="en-US"/>
-                        </w:rPr>
-                        <m:t>left</m:t>
-                      </m:r>
-                    </m:sub>
-                  </m:sSub>
-                </m:sub>
-              </m:sSub>
-            </m:sub>
-          </m:sSub>
-          <m:r>
-            <w:rPr>
-              <w:rFonts w:ascii="Cambria Math" w:eastAsiaTheme="minorEastAsia" w:hAnsi="Cambria Math"/>
-              <w:lang w:val="en-US"/>
-            </w:rPr>
-            <m:t>-</m:t>
-          </m:r>
-          <m:sSub>
-            <m:sSubPr>
-              <m:ctrlPr>
-                <w:rPr>
-                  <w:rFonts w:ascii="Cambria Math" w:eastAsiaTheme="minorEastAsia" w:hAnsi="Cambria Math"/>
-                  <w:i/>
-                  <w:lang w:val="en-US"/>
-                </w:rPr>
-              </m:ctrlPr>
-            </m:sSubPr>
-            <m:e>
-              <m:r>
-                <w:rPr>
-                  <w:rFonts w:ascii="Cambria Math" w:eastAsiaTheme="minorEastAsia" w:hAnsi="Cambria Math"/>
-                  <w:lang w:val="en-US"/>
-                </w:rPr>
-                <m:t>V</m:t>
-              </m:r>
-            </m:e>
-            <m:sub>
-              <m:sSub>
-                <m:sSubPr>
-                  <m:ctrlPr>
-                    <w:rPr>
-                      <w:rFonts w:ascii="Cambria Math" w:eastAsiaTheme="minorEastAsia" w:hAnsi="Cambria Math"/>
-                      <w:i/>
-                      <w:lang w:val="en-US"/>
-                    </w:rPr>
-                  </m:ctrlPr>
-                </m:sSubPr>
-                <m:e>
-                  <m:r>
-                    <w:rPr>
-                      <w:rFonts w:ascii="Cambria Math" w:eastAsiaTheme="minorEastAsia" w:hAnsi="Cambria Math"/>
-                      <w:lang w:val="en-US"/>
-                    </w:rPr>
-                    <m:t>R</m:t>
-                  </m:r>
-                </m:e>
-                <m:sub>
-                  <m:r>
-                    <w:rPr>
-                      <w:rFonts w:ascii="Cambria Math" w:eastAsiaTheme="minorEastAsia" w:hAnsi="Cambria Math"/>
-                      <w:lang w:val="en-US"/>
-                    </w:rPr>
-                    <m:t>16</m:t>
-                  </m:r>
-                </m:sub>
-              </m:sSub>
-            </m:sub>
-          </m:sSub>
-          <m:r>
-            <w:rPr>
-              <w:rFonts w:ascii="Cambria Math" w:eastAsiaTheme="minorEastAsia" w:hAnsi="Cambria Math"/>
-              <w:lang w:val="en-US"/>
-            </w:rPr>
-            <m:t>=30-0.1×</m:t>
-          </m:r>
-          <m:sSup>
-            <m:sSupPr>
-              <m:ctrlPr>
-                <w:rPr>
-                  <w:rFonts w:ascii="Cambria Math" w:eastAsiaTheme="minorEastAsia" w:hAnsi="Cambria Math"/>
-                  <w:i/>
-                  <w:lang w:val="en-US"/>
-                </w:rPr>
-              </m:ctrlPr>
-            </m:sSupPr>
-            <m:e>
-              <m:r>
-                <w:rPr>
-                  <w:rFonts w:ascii="Cambria Math" w:eastAsiaTheme="minorEastAsia" w:hAnsi="Cambria Math"/>
-                  <w:lang w:val="en-US"/>
-                </w:rPr>
-                <m:t>4</m:t>
-              </m:r>
-            </m:e>
-            <m:sup>
-              <m:r>
-                <w:rPr>
-                  <w:rFonts w:ascii="Cambria Math" w:eastAsiaTheme="minorEastAsia" w:hAnsi="Cambria Math"/>
-                  <w:lang w:val="en-US"/>
-                </w:rPr>
-                <m:t>2</m:t>
-              </m:r>
-            </m:sup>
-          </m:sSup>
-          <m:r>
-            <w:rPr>
-              <w:rFonts w:ascii="Cambria Math" w:eastAsiaTheme="minorEastAsia" w:hAnsi="Cambria Math"/>
-              <w:lang w:val="en-US"/>
-            </w:rPr>
-            <m:t>=30-1.6 V</m:t>
-          </m:r>
-        </m:oMath>
-      </m:oMathPara>
-    </w:p>
-    <w:p>
-      <w:pPr>
-        <w:rPr>
-          <w:rFonts w:eastAsiaTheme="minorEastAsia"/>
-          <w:lang w:val="en-US"/>
-        </w:rPr>
-      </w:pPr>
-      <m:oMathPara>
-        <m:oMath>
-          <m:sSub>
-            <m:sSubPr>
-              <m:ctrlPr>
-                <w:rPr>
-                  <w:rFonts w:ascii="Cambria Math" w:eastAsiaTheme="minorEastAsia" w:hAnsi="Cambria Math"/>
-                  <w:i/>
-                  <w:lang w:val="en-US"/>
-                </w:rPr>
-              </m:ctrlPr>
-            </m:sSubPr>
-            <m:e>
-              <m:r>
-                <w:rPr>
-                  <w:rFonts w:ascii="Cambria Math" w:eastAsiaTheme="minorEastAsia" w:hAnsi="Cambria Math"/>
-                  <w:lang w:val="en-US"/>
-                </w:rPr>
-                <m:t>V</m:t>
               </m:r>
             </m:e>
             <m:sub>
@@ -6971,165 +6398,62 @@
             </w:rPr>
             <m:t>=</m:t>
           </m:r>
-          <m:sSub>
-            <m:sSubPr>
+          <m:r>
+            <w:rPr>
+              <w:rFonts w:ascii="Cambria Math" w:eastAsiaTheme="minorEastAsia" w:hAnsi="Cambria Math"/>
+              <w:lang w:val="en-US"/>
+            </w:rPr>
+            <m:t>1</m:t>
+          </m:r>
+          <m:r>
+            <w:rPr>
+              <w:rFonts w:ascii="Cambria Math" w:eastAsiaTheme="minorEastAsia" w:hAnsi="Cambria Math"/>
+              <w:lang w:val="en-US"/>
+            </w:rPr>
+            <m:t>×</m:t>
+          </m:r>
+          <m:sSup>
+            <m:sSupPr>
               <m:ctrlPr>
                 <w:rPr>
-                  <w:rFonts w:ascii="Cambria Math" w:hAnsi="Cambria Math"/>
+                  <w:rFonts w:ascii="Cambria Math" w:eastAsiaTheme="minorEastAsia" w:hAnsi="Cambria Math"/>
                   <w:i/>
                   <w:lang w:val="en-US"/>
                 </w:rPr>
               </m:ctrlPr>
-            </m:sSubPr>
+            </m:sSupPr>
             <m:e>
               <m:r>
                 <w:rPr>
-                  <w:rFonts w:ascii="Cambria Math" w:hAnsi="Cambria Math"/>
-                  <w:lang w:val="en-US"/>
-                </w:rPr>
-                <m:t>V</m:t>
+                  <w:rFonts w:ascii="Cambria Math" w:eastAsiaTheme="minorEastAsia" w:hAnsi="Cambria Math"/>
+                  <w:lang w:val="en-US"/>
+                </w:rPr>
+                <m:t>4</m:t>
               </m:r>
             </m:e>
-            <m:sub>
-              <m:sSub>
-                <m:sSubPr>
-                  <m:ctrlPr>
-                    <w:rPr>
-                      <w:rFonts w:ascii="Cambria Math" w:hAnsi="Cambria Math"/>
-                      <w:i/>
-                      <w:lang w:val="en-US"/>
-                    </w:rPr>
-                  </m:ctrlPr>
-                </m:sSubPr>
-                <m:e>
-                  <m:r>
-                    <w:rPr>
-                      <w:rFonts w:ascii="Cambria Math" w:hAnsi="Cambria Math"/>
-                      <w:lang w:val="en-US"/>
-                    </w:rPr>
-                    <m:t>R</m:t>
-                  </m:r>
-                </m:e>
-                <m:sub>
-                  <m:sSub>
-                    <m:sSubPr>
-                      <m:ctrlPr>
-                        <w:rPr>
-                          <w:rFonts w:ascii="Cambria Math" w:hAnsi="Cambria Math"/>
-                          <w:i/>
-                          <w:lang w:val="en-US"/>
-                        </w:rPr>
-                      </m:ctrlPr>
-                    </m:sSubPr>
-                    <m:e>
-                      <m:r>
-                        <w:rPr>
-                          <w:rFonts w:ascii="Cambria Math" w:hAnsi="Cambria Math"/>
-                          <w:lang w:val="en-US"/>
-                        </w:rPr>
-                        <m:t>16</m:t>
-                      </m:r>
-                    </m:e>
-                    <m:sub>
-                      <m:r>
-                        <w:rPr>
-                          <w:rFonts w:ascii="Cambria Math" w:hAnsi="Cambria Math"/>
-                          <w:lang w:val="en-US"/>
-                        </w:rPr>
-                        <m:t>left</m:t>
-                      </m:r>
-                    </m:sub>
-                  </m:sSub>
-                </m:sub>
-              </m:sSub>
-            </m:sub>
-          </m:sSub>
+            <m:sup>
+              <m:r>
+                <w:rPr>
+                  <w:rFonts w:ascii="Cambria Math" w:eastAsiaTheme="minorEastAsia" w:hAnsi="Cambria Math"/>
+                  <w:lang w:val="en-US"/>
+                </w:rPr>
+                <m:t>2</m:t>
+              </m:r>
+            </m:sup>
+          </m:sSup>
           <m:r>
             <w:rPr>
-              <w:rFonts w:ascii="Cambria Math" w:hAnsi="Cambria Math"/>
+              <w:rFonts w:ascii="Cambria Math" w:eastAsiaTheme="minorEastAsia" w:hAnsi="Cambria Math"/>
               <w:lang w:val="en-US"/>
             </w:rPr>
-            <m:t>-</m:t>
+            <m:t>=</m:t>
           </m:r>
-          <m:sSub>
-            <m:sSubPr>
-              <m:ctrlPr>
-                <w:rPr>
-                  <w:rFonts w:ascii="Cambria Math" w:hAnsi="Cambria Math"/>
-                  <w:i/>
-                  <w:lang w:val="en-US"/>
-                </w:rPr>
-              </m:ctrlPr>
-            </m:sSubPr>
-            <m:e>
-              <m:r>
-                <w:rPr>
-                  <w:rFonts w:ascii="Cambria Math" w:hAnsi="Cambria Math"/>
-                  <w:lang w:val="en-US"/>
-                </w:rPr>
-                <m:t>V</m:t>
-              </m:r>
-            </m:e>
-            <m:sub>
-              <m:sSub>
-                <m:sSubPr>
-                  <m:ctrlPr>
-                    <w:rPr>
-                      <w:rFonts w:ascii="Cambria Math" w:hAnsi="Cambria Math"/>
-                      <w:i/>
-                      <w:lang w:val="en-US"/>
-                    </w:rPr>
-                  </m:ctrlPr>
-                </m:sSubPr>
-                <m:e>
-                  <m:r>
-                    <w:rPr>
-                      <w:rFonts w:ascii="Cambria Math" w:hAnsi="Cambria Math"/>
-                      <w:lang w:val="en-US"/>
-                    </w:rPr>
-                    <m:t>R</m:t>
-                  </m:r>
-                </m:e>
-                <m:sub>
-                  <m:sSub>
-                    <m:sSubPr>
-                      <m:ctrlPr>
-                        <w:rPr>
-                          <w:rFonts w:ascii="Cambria Math" w:hAnsi="Cambria Math"/>
-                          <w:i/>
-                          <w:lang w:val="en-US"/>
-                        </w:rPr>
-                      </m:ctrlPr>
-                    </m:sSubPr>
-                    <m:e>
-                      <m:r>
-                        <w:rPr>
-                          <w:rFonts w:ascii="Cambria Math" w:hAnsi="Cambria Math"/>
-                          <w:lang w:val="en-US"/>
-                        </w:rPr>
-                        <m:t>16</m:t>
-                      </m:r>
-                    </m:e>
-                    <m:sub>
-                      <m:r>
-                        <w:rPr>
-                          <w:rFonts w:ascii="Cambria Math" w:hAnsi="Cambria Math"/>
-                          <w:lang w:val="en-US"/>
-                        </w:rPr>
-                        <m:t>right</m:t>
-                      </m:r>
-                    </m:sub>
-                  </m:sSub>
-                </m:sub>
-              </m:sSub>
-            </m:sub>
-          </m:sSub>
           <m:r>
             <w:rPr>
-              <w:rFonts w:ascii="Cambria Math" w:hAnsi="Cambria Math"/>
+              <w:rFonts w:ascii="Cambria Math" w:eastAsiaTheme="minorEastAsia" w:hAnsi="Cambria Math"/>
               <w:lang w:val="en-US"/>
             </w:rPr>
-            <m:t>=30-29.4=0.4 V</m:t>
+            <m:t>16 W</m:t>
           </m:r>
         </m:oMath>
       </m:oMathPara>
@@ -7144,18 +6468,405 @@
       <w:r>
         <w:rPr>
           <w:rFonts w:eastAsiaTheme="minorEastAsia"/>
-          <w:highlight w:val="yellow"/>
-          <w:lang w:val="en-US"/>
-        </w:rPr>
-        <w:t>Continue this…</w:t>
+          <w:lang w:val="en-US"/>
+        </w:rPr>
+        <w:t xml:space="preserve">So we need at least </w:t>
       </w:r>
       <w:r>
         <w:rPr>
           <w:rFonts w:eastAsiaTheme="minorEastAsia"/>
           <w:lang w:val="en-US"/>
         </w:rPr>
-        <w:t xml:space="preserve"> - you already have the values on the circuit, just get to them here.</w:t>
-      </w:r>
+        <w:t>24-32 W for R</w:t>
+      </w:r>
+      <w:r>
+        <w:rPr>
+          <w:rFonts w:eastAsiaTheme="minorEastAsia"/>
+          <w:vertAlign w:val="subscript"/>
+          <w:lang w:val="en-US"/>
+        </w:rPr>
+        <w:t>16</w:t>
+      </w:r>
+      <w:r>
+        <w:rPr>
+          <w:rFonts w:eastAsiaTheme="minorEastAsia"/>
+          <w:lang w:val="en-US"/>
+        </w:rPr>
+        <w:t>.</w:t>
+      </w:r>
+    </w:p>
+    <w:p>
+      <w:pPr>
+        <w:pStyle w:val="Ttulo3"/>
+        <w:rPr>
+          <w:noProof/>
+          <w:lang w:val="en-US"/>
+        </w:rPr>
+      </w:pPr>
+      <w:r>
+        <w:rPr>
+          <w:noProof/>
+          <w:lang w:val="en-US"/>
+        </w:rPr>
+        <w:lastRenderedPageBreak/>
+        <w:t>Short-circuit</w:t>
+      </w:r>
+      <w:r>
+        <w:rPr>
+          <w:noProof/>
+          <w:lang w:val="en-US"/>
+        </w:rPr>
+        <w:t xml:space="preserve"> and general</w:t>
+      </w:r>
+      <w:r>
+        <w:rPr>
+          <w:noProof/>
+          <w:lang w:val="en-US"/>
+        </w:rPr>
+        <w:t xml:space="preserve"> protection</w:t>
+      </w:r>
+    </w:p>
+    <w:p>
+      <w:pPr>
+        <w:rPr>
+          <w:lang w:val="en-US"/>
+        </w:rPr>
+      </w:pPr>
+      <w:r>
+        <w:rPr>
+          <w:noProof/>
+        </w:rPr>
+        <w:drawing>
+          <wp:inline distT="0" distB="0" distL="0" distR="0" wp14:anchorId="09F52CC7" wp14:editId="0E2159F1">
+            <wp:extent cx="5400040" cy="2809875"/>
+            <wp:effectExtent l="0" t="0" r="0" b="9525"/>
+            <wp:docPr id="441653441" name="Imagem 1" descr="Uma imagem com captura de ecrã, Software de multimédia, software, Software gráfico&#10;&#10;Descrição gerada automaticamente"/>
+            <wp:cNvGraphicFramePr>
+              <a:graphicFrameLocks xmlns:a="http://schemas.openxmlformats.org/drawingml/2006/main" noChangeAspect="1"/>
+            </wp:cNvGraphicFramePr>
+            <a:graphic xmlns:a="http://schemas.openxmlformats.org/drawingml/2006/main">
+              <a:graphicData uri="http://schemas.openxmlformats.org/drawingml/2006/picture">
+                <pic:pic xmlns:pic="http://schemas.openxmlformats.org/drawingml/2006/picture">
+                  <pic:nvPicPr>
+                    <pic:cNvPr id="441653441" name="Imagem 1" descr="Uma imagem com captura de ecrã, Software de multimédia, software, Software gráfico&#10;&#10;Descrição gerada automaticamente"/>
+                    <pic:cNvPicPr/>
+                  </pic:nvPicPr>
+                  <pic:blipFill>
+                    <a:blip r:embed="rId19"/>
+                    <a:stretch>
+                      <a:fillRect/>
+                    </a:stretch>
+                  </pic:blipFill>
+                  <pic:spPr>
+                    <a:xfrm>
+                      <a:off x="0" y="0"/>
+                      <a:ext cx="5400040" cy="2809875"/>
+                    </a:xfrm>
+                    <a:prstGeom prst="rect">
+                      <a:avLst/>
+                    </a:prstGeom>
+                  </pic:spPr>
+                </pic:pic>
+              </a:graphicData>
+            </a:graphic>
+          </wp:inline>
+        </w:drawing>
+      </w:r>
+    </w:p>
+    <w:p>
+      <w:pPr>
+        <w:rPr>
+          <w:lang w:val="en-US"/>
+        </w:rPr>
+      </w:pPr>
+      <w:r>
+        <w:rPr>
+          <w:lang w:val="en-US"/>
+        </w:rPr>
+        <w:t xml:space="preserve">The SC protection works by comparing output voltage to </w:t>
+      </w:r>
+      <w:r>
+        <w:rPr>
+          <w:lang w:val="en-US"/>
+        </w:rPr>
+        <w:t>a fraction of</w:t>
+      </w:r>
+      <w:r>
+        <w:rPr>
+          <w:lang w:val="en-US"/>
+        </w:rPr>
+        <w:t xml:space="preserve"> the reference voltage.</w:t>
+      </w:r>
+    </w:p>
+    <w:p>
+      <w:pPr>
+        <w:rPr>
+          <w:lang w:val="en-US"/>
+        </w:rPr>
+      </w:pPr>
+      <w:r>
+        <w:rPr>
+          <w:lang w:val="en-US"/>
+        </w:rPr>
+        <w:t>The relay is by default connected to GND and needs power to connect to V</w:t>
+      </w:r>
+      <w:r>
+        <w:rPr>
+          <w:vertAlign w:val="subscript"/>
+          <w:lang w:val="en-US"/>
+        </w:rPr>
+        <w:t>unreg</w:t>
+      </w:r>
+      <w:r>
+        <w:rPr>
+          <w:lang w:val="en-US"/>
+        </w:rPr>
+        <w:t>. The op amp is mounted in the inverting configuration, so it’s by default On and on max current, setting the relay to V</w:t>
+      </w:r>
+      <w:r>
+        <w:rPr>
+          <w:vertAlign w:val="subscript"/>
+          <w:lang w:val="en-US"/>
+        </w:rPr>
+        <w:t>unreg</w:t>
+      </w:r>
+      <w:r>
+        <w:rPr>
+          <w:lang w:val="en-US"/>
+        </w:rPr>
+        <w:t xml:space="preserve"> as long as the op amp is working. In case of failure of power to the op</w:t>
+      </w:r>
+      <w:r>
+        <w:rPr>
+          <w:lang w:val="en-US"/>
+        </w:rPr>
+        <w:t xml:space="preserve"> amp</w:t>
+      </w:r>
+      <w:r>
+        <w:rPr>
+          <w:lang w:val="en-US"/>
+        </w:rPr>
+        <w:t xml:space="preserve">, </w:t>
+      </w:r>
+      <w:r>
+        <w:rPr>
+          <w:lang w:val="en-US"/>
+        </w:rPr>
+        <w:t>it</w:t>
+      </w:r>
+      <w:r>
+        <w:rPr>
+          <w:lang w:val="en-US"/>
+        </w:rPr>
+        <w:t xml:space="preserve"> will stop conducting and the relay will protect the load</w:t>
+      </w:r>
+      <w:r>
+        <w:rPr>
+          <w:lang w:val="en-US"/>
+        </w:rPr>
+        <w:t xml:space="preserve"> (SC and general protection)</w:t>
+      </w:r>
+      <w:r>
+        <w:rPr>
+          <w:lang w:val="en-US"/>
+        </w:rPr>
+        <w:t>.</w:t>
+      </w:r>
+    </w:p>
+    <w:p>
+      <w:pPr>
+        <w:rPr>
+          <w:lang w:val="en-US"/>
+        </w:rPr>
+      </w:pPr>
+      <w:r>
+        <w:rPr>
+          <w:lang w:val="en-US"/>
+        </w:rPr>
+        <w:t>Whenever OUT is lower than V</w:t>
+      </w:r>
+      <w:r>
+        <w:rPr>
+          <w:vertAlign w:val="subscript"/>
+          <w:lang w:val="en-US"/>
+        </w:rPr>
+        <w:t>ref</w:t>
+      </w:r>
+      <w:r>
+        <w:rPr>
+          <w:lang w:val="en-US"/>
+        </w:rPr>
+        <w:t>/</w:t>
+      </w:r>
+      <w:r>
+        <w:rPr>
+          <w:lang w:val="en-US"/>
+        </w:rPr>
+        <w:t>something chosen with a potentiometer</w:t>
+      </w:r>
+      <w:r>
+        <w:rPr>
+          <w:lang w:val="en-US"/>
+        </w:rPr>
+        <w:t xml:space="preserve"> (if it’s below the requested it’s an overload</w:t>
+      </w:r>
+      <w:r>
+        <w:rPr>
+          <w:lang w:val="en-US"/>
+        </w:rPr>
+        <w:t xml:space="preserve"> and can be allowed (potentiometer)</w:t>
+      </w:r>
+      <w:r>
+        <w:rPr>
+          <w:lang w:val="en-US"/>
+        </w:rPr>
+        <w:t>, or if it’s very much below it’s a short</w:t>
+      </w:r>
+      <w:r>
+        <w:rPr>
+          <w:lang w:val="en-US"/>
+        </w:rPr>
+        <w:t xml:space="preserve"> (which can also be allowed for certain cases, again with the potentiometer)</w:t>
+      </w:r>
+      <w:r>
+        <w:rPr>
+          <w:lang w:val="en-US"/>
+        </w:rPr>
+        <w:t>), the op amp will g</w:t>
+      </w:r>
+      <w:r>
+        <w:rPr>
+          <w:lang w:val="en-US"/>
+        </w:rPr>
+        <w:t>et disabled and will disable the relay and it’ll connect again to GND</w:t>
+      </w:r>
+      <w:r>
+        <w:rPr>
+          <w:lang w:val="en-US"/>
+        </w:rPr>
+        <w:t>.</w:t>
+      </w:r>
+    </w:p>
+    <w:p>
+      <w:pPr>
+        <w:rPr>
+          <w:lang w:val="en-US"/>
+        </w:rPr>
+      </w:pPr>
+      <w:r>
+        <w:rPr>
+          <w:lang w:val="en-US"/>
+        </w:rPr>
+        <w:t xml:space="preserve">There’s also a pull-up </w:t>
+      </w:r>
+      <w:r>
+        <w:rPr>
+          <w:lang w:val="en-US"/>
+        </w:rPr>
+        <w:t>capacitor</w:t>
+      </w:r>
+      <w:r>
+        <w:rPr>
+          <w:lang w:val="en-US"/>
+        </w:rPr>
+        <w:t xml:space="preserve"> </w:t>
+      </w:r>
+      <w:r>
+        <w:rPr>
+          <w:lang w:val="en-US"/>
+        </w:rPr>
+        <w:t>C</w:t>
+      </w:r>
+      <w:r>
+        <w:rPr>
+          <w:vertAlign w:val="subscript"/>
+          <w:lang w:val="en-US"/>
+        </w:rPr>
+        <w:t>5</w:t>
+      </w:r>
+      <w:r>
+        <w:rPr>
+          <w:lang w:val="en-US"/>
+        </w:rPr>
+        <w:t xml:space="preserve"> to push the signal to HIGH on the first run</w:t>
+      </w:r>
+      <w:r>
+        <w:rPr>
+          <w:lang w:val="en-US"/>
+        </w:rPr>
+        <w:t xml:space="preserve"> (adds some delay but should be fine. It’s a very small delay)</w:t>
+      </w:r>
+      <w:r>
+        <w:rPr>
+          <w:lang w:val="en-US"/>
+        </w:rPr>
+        <w:t>.</w:t>
+      </w:r>
+      <w:r>
+        <w:rPr>
+          <w:lang w:val="en-US"/>
+        </w:rPr>
+        <w:t xml:space="preserve"> After that, the capacitor will be full and won’t do anything anymore – good, because it’s just there for the first run.</w:t>
+      </w:r>
+      <w:r>
+        <w:rPr>
+          <w:lang w:val="en-US"/>
+        </w:rPr>
+        <w:t xml:space="preserve"> This is useful because the</w:t>
+      </w:r>
+      <w:r>
+        <w:rPr>
+          <w:lang w:val="en-US"/>
+        </w:rPr>
+        <w:t xml:space="preserve"> circuit begins at 0 V everywhere and in case V</w:t>
+      </w:r>
+      <w:r>
+        <w:rPr>
+          <w:vertAlign w:val="subscript"/>
+          <w:lang w:val="en-US"/>
+        </w:rPr>
+        <w:t>ref</w:t>
+      </w:r>
+      <w:r>
+        <w:rPr>
+          <w:lang w:val="en-US"/>
+        </w:rPr>
+        <w:t xml:space="preserve"> rises faster than OUT, the SCP will get triggered, right at the beginning which is not too useful. The capacitor overrides whatever output the op amp has and forces the output to be activated. After some small period of time (10 ms according to LTspice) it’ll be full and will have no effect anymore, leaving the output to the comparison between V</w:t>
+      </w:r>
+      <w:r>
+        <w:rPr>
+          <w:vertAlign w:val="subscript"/>
+          <w:lang w:val="en-US"/>
+        </w:rPr>
+        <w:t>ref</w:t>
+      </w:r>
+      <w:r>
+        <w:rPr>
+          <w:lang w:val="en-US"/>
+        </w:rPr>
+        <w:t xml:space="preserve"> and OUT.</w:t>
+      </w:r>
+    </w:p>
+    <w:p>
+      <w:pPr>
+        <w:rPr>
+          <w:lang w:val="en-US"/>
+        </w:rPr>
+      </w:pPr>
+    </w:p>
+    <w:p>
+      <w:pPr>
+        <w:rPr>
+          <w:lang w:val="en-US"/>
+        </w:rPr>
+      </w:pPr>
+    </w:p>
+    <w:p>
+      <w:pPr>
+        <w:rPr>
+          <w:lang w:val="en-US"/>
+        </w:rPr>
+      </w:pPr>
     </w:p>
     <w:p>
       <w:pPr>

</xml_diff>

<commit_message>
Update some calculations to address the new 38 V
</commit_message>
<xml_diff>
--- a/Calculations.docx
+++ b/Calculations.docx
@@ -1,6 +1,6 @@
 
 <file path=word/document.xml><?xml version="1.0" encoding="utf-8"?>
-<w:document xmlns:wpc="http://schemas.microsoft.com/office/word/2010/wordprocessingCanvas" xmlns:cx="http://schemas.microsoft.com/office/drawing/2014/chartex" xmlns:cx1="http://schemas.microsoft.com/office/drawing/2015/9/8/chartex" xmlns:cx2="http://schemas.microsoft.com/office/drawing/2015/10/21/chartex" xmlns:cx3="http://schemas.microsoft.com/office/drawing/2016/5/9/chartex" xmlns:cx4="http://schemas.microsoft.com/office/drawing/2016/5/10/chartex" xmlns:cx5="http://schemas.microsoft.com/office/drawing/2016/5/11/chartex" xmlns:cx6="http://schemas.microsoft.com/office/drawing/2016/5/12/chartex" xmlns:cx7="http://schemas.microsoft.com/office/drawing/2016/5/13/chartex" xmlns:cx8="http://schemas.microsoft.com/office/drawing/2016/5/14/chartex" xmlns:mc="http://schemas.openxmlformats.org/markup-compatibility/2006" xmlns:aink="http://schemas.microsoft.com/office/drawing/2016/ink" xmlns:am3d="http://schemas.microsoft.com/office/drawing/2017/model3d" xmlns:o="urn:schemas-microsoft-com:office:office" xmlns:oel="http://schemas.microsoft.com/office/2019/extlst" xmlns:r="http://schemas.openxmlformats.org/officeDocument/2006/relationships" xmlns:m="http://schemas.openxmlformats.org/officeDocument/2006/math" xmlns:v="urn:schemas-microsoft-com:vml" xmlns:wp14="http://schemas.microsoft.com/office/word/2010/wordprocessingDrawing" xmlns:wp="http://schemas.openxmlformats.org/drawingml/2006/wordprocessingDrawing" xmlns:w10="urn:schemas-microsoft-com:office:word" xmlns:w="http://schemas.openxmlformats.org/wordprocessingml/2006/main" xmlns:w14="http://schemas.microsoft.com/office/word/2010/wordml" xmlns:w15="http://schemas.microsoft.com/office/word/2012/wordml" xmlns:w16cex="http://schemas.microsoft.com/office/word/2018/wordml/cex" xmlns:w16cid="http://schemas.microsoft.com/office/word/2016/wordml/cid" xmlns:w16="http://schemas.microsoft.com/office/word/2018/wordml" xmlns:w16du="http://schemas.microsoft.com/office/word/2023/wordml/word16du" xmlns:w16sdtdh="http://schemas.microsoft.com/office/word/2020/wordml/sdtdatahash" xmlns:w16se="http://schemas.microsoft.com/office/word/2015/wordml/symex" xmlns:wpg="http://schemas.microsoft.com/office/word/2010/wordprocessingGroup" xmlns:wpi="http://schemas.microsoft.com/office/word/2010/wordprocessingInk" xmlns:wne="http://schemas.microsoft.com/office/word/2006/wordml" xmlns:wps="http://schemas.microsoft.com/office/word/2010/wordprocessingShape" mc:Ignorable="w14 w15 w16se w16cid w16 w16cex w16sdtdh w16du wp14">
+<w:document xmlns:wpc="http://schemas.microsoft.com/office/word/2010/wordprocessingCanvas" xmlns:cx="http://schemas.microsoft.com/office/drawing/2014/chartex" xmlns:cx1="http://schemas.microsoft.com/office/drawing/2015/9/8/chartex" xmlns:cx2="http://schemas.microsoft.com/office/drawing/2015/10/21/chartex" xmlns:cx3="http://schemas.microsoft.com/office/drawing/2016/5/9/chartex" xmlns:cx4="http://schemas.microsoft.com/office/drawing/2016/5/10/chartex" xmlns:cx5="http://schemas.microsoft.com/office/drawing/2016/5/11/chartex" xmlns:cx6="http://schemas.microsoft.com/office/drawing/2016/5/12/chartex" xmlns:cx7="http://schemas.microsoft.com/office/drawing/2016/5/13/chartex" xmlns:cx8="http://schemas.microsoft.com/office/drawing/2016/5/14/chartex" xmlns:mc="http://schemas.openxmlformats.org/markup-compatibility/2006" xmlns:aink="http://schemas.microsoft.com/office/drawing/2016/ink" xmlns:am3d="http://schemas.microsoft.com/office/drawing/2017/model3d" xmlns:o="urn:schemas-microsoft-com:office:office" xmlns:r="http://schemas.openxmlformats.org/officeDocument/2006/relationships" xmlns:m="http://schemas.openxmlformats.org/officeDocument/2006/math" xmlns:v="urn:schemas-microsoft-com:vml" xmlns:wp14="http://schemas.microsoft.com/office/word/2010/wordprocessingDrawing" xmlns:wp="http://schemas.openxmlformats.org/drawingml/2006/wordprocessingDrawing" xmlns:w10="urn:schemas-microsoft-com:office:word" xmlns:w="http://schemas.openxmlformats.org/wordprocessingml/2006/main" xmlns:w14="http://schemas.microsoft.com/office/word/2010/wordml" xmlns:w15="http://schemas.microsoft.com/office/word/2012/wordml" xmlns:w16cid="http://schemas.microsoft.com/office/word/2016/wordml/cid" xmlns:w16se="http://schemas.microsoft.com/office/word/2015/wordml/symex" xmlns:wpg="http://schemas.microsoft.com/office/word/2010/wordprocessingGroup" xmlns:wpi="http://schemas.microsoft.com/office/word/2010/wordprocessingInk" xmlns:wne="http://schemas.microsoft.com/office/word/2006/wordml" xmlns:wps="http://schemas.microsoft.com/office/word/2010/wordprocessingShape" mc:Ignorable="w14 w15 w16se w16cid wp14">
   <w:body>
     <w:p>
       <w:pPr>
@@ -483,15 +483,24 @@
           <w:highlight w:val="yellow"/>
           <w:lang w:val="en-US"/>
         </w:rPr>
-        <w:t>Implement some sort of oscillations detector to know if the ripple is too big on the output</w:t>
-      </w:r>
+        <w:t xml:space="preserve">Implement some sort of oscillations detector to know if the ripple </w:t>
+      </w:r>
+      <w:proofErr w:type="gramStart"/>
       <w:r>
         <w:rPr>
           <w:highlight w:val="yellow"/>
           <w:lang w:val="en-US"/>
         </w:rPr>
+        <w:t>is too big on the output</w:t>
+      </w:r>
+      <w:r>
+        <w:rPr>
+          <w:highlight w:val="yellow"/>
+          <w:lang w:val="en-US"/>
+        </w:rPr>
         <w:t xml:space="preserve"> – do it with an Arduino checking the voltage at all times</w:t>
       </w:r>
+      <w:proofErr w:type="gramEnd"/>
     </w:p>
     <w:p>
       <w:pPr>
@@ -510,7 +519,23 @@
           <w:highlight w:val="green"/>
           <w:lang w:val="en-US"/>
         </w:rPr>
-        <w:t>Implement a crowbar circuit: shorts the supply line i</w:t>
+        <w:t xml:space="preserve">Implement a crowbar </w:t>
+      </w:r>
+      <w:proofErr w:type="gramStart"/>
+      <w:r>
+        <w:rPr>
+          <w:highlight w:val="green"/>
+          <w:lang w:val="en-US"/>
+        </w:rPr>
+        <w:t>circuit:</w:t>
+      </w:r>
+      <w:proofErr w:type="gramEnd"/>
+      <w:r>
+        <w:rPr>
+          <w:highlight w:val="green"/>
+          <w:lang w:val="en-US"/>
+        </w:rPr>
+        <w:t xml:space="preserve"> shorts the supply line i</w:t>
       </w:r>
       <w:r>
         <w:rPr>
@@ -1077,8 +1102,16 @@
         <w:rPr>
           <w:lang w:val="en-US"/>
         </w:rPr>
-        <w:t xml:space="preserve"> A</w:t>
-      </w:r>
+        <w:t xml:space="preserve"> </w:t>
+      </w:r>
+      <w:proofErr w:type="gramStart"/>
+      <w:r>
+        <w:rPr>
+          <w:lang w:val="en-US"/>
+        </w:rPr>
+        <w:t>A</w:t>
+      </w:r>
+      <w:proofErr w:type="gramEnd"/>
       <w:r>
         <w:rPr>
           <w:lang w:val="en-US"/>
@@ -1133,7 +1166,21 @@
         <w:rPr>
           <w:lang w:val="en-US"/>
         </w:rPr>
-        <w:t xml:space="preserve"> That means the maximum output current can’t be 2.95 A – must be less, because there’s current also being distributed on the rest of the supply. So I chose 2.7 A to be the maximum output current and leave the remaining 250 mA to the rest of the supply.</w:t>
+        <w:t xml:space="preserve"> That means the maximum output current can’t be 2.95 A – must be less, because there’s current also being distributed on the rest of the supply. </w:t>
+      </w:r>
+      <w:proofErr w:type="gramStart"/>
+      <w:r>
+        <w:rPr>
+          <w:lang w:val="en-US"/>
+        </w:rPr>
+        <w:t>So</w:t>
+      </w:r>
+      <w:proofErr w:type="gramEnd"/>
+      <w:r>
+        <w:rPr>
+          <w:lang w:val="en-US"/>
+        </w:rPr>
+        <w:t xml:space="preserve"> I chose 2.7 A to be the maximum output current and leave the remaining 250 mA to the rest of the supply.</w:t>
       </w:r>
     </w:p>
     <w:p>
@@ -1485,10 +1532,10 @@
             <v:path o:extrusionok="f" gradientshapeok="t" o:connecttype="rect"/>
             <o:lock v:ext="edit" aspectratio="t"/>
           </v:shapetype>
-          <v:shape id="_x0000_i1025" type="#_x0000_t75" style="width:251.8pt;height:43.3pt" o:ole="">
+          <v:shape id="_x0000_i1025" type="#_x0000_t75" style="width:251.7pt;height:43.2pt" o:ole="">
             <v:imagedata r:id="rId7" o:title=""/>
           </v:shape>
-          <o:OLEObject Type="Embed" ProgID="Equation.DSMT4" ShapeID="_x0000_i1025" DrawAspect="Content" ObjectID="_1783110448" r:id="rId8"/>
+          <o:OLEObject Type="Embed" ProgID="Equation.DSMT4" ShapeID="_x0000_i1025" DrawAspect="Content" ObjectID="_1783492579" r:id="rId8"/>
         </w:object>
       </w:r>
       <w:r>
@@ -1689,10 +1736,10 @@
           <w:lang w:val="en-US"/>
         </w:rPr>
         <w:object w:dxaOrig="1219" w:dyaOrig="680" w14:anchorId="1F2EB236">
-          <v:shape id="_x0000_i1026" type="#_x0000_t75" style="width:57.4pt;height:36.2pt" o:ole="">
+          <v:shape id="_x0000_i1026" type="#_x0000_t75" style="width:57.6pt;height:36.3pt" o:ole="">
             <v:imagedata r:id="rId9" o:title=""/>
           </v:shape>
-          <o:OLEObject Type="Embed" ProgID="Equation.DSMT4" ShapeID="_x0000_i1026" DrawAspect="Content" ObjectID="_1783110449" r:id="rId10"/>
+          <o:OLEObject Type="Embed" ProgID="Equation.DSMT4" ShapeID="_x0000_i1026" DrawAspect="Content" ObjectID="_1783492580" r:id="rId10"/>
         </w:object>
       </w:r>
     </w:p>
@@ -1781,10 +1828,10 @@
           <w:lang w:val="en-US"/>
         </w:rPr>
         <w:object w:dxaOrig="4239" w:dyaOrig="680" w14:anchorId="7FFE1629">
-          <v:shape id="_x0000_i1027" type="#_x0000_t75" style="width:209.35pt;height:36.2pt" o:ole="">
+          <v:shape id="_x0000_i1027" type="#_x0000_t75" style="width:209.1pt;height:36.3pt" o:ole="">
             <v:imagedata r:id="rId11" o:title=""/>
           </v:shape>
-          <o:OLEObject Type="Embed" ProgID="Equation.DSMT4" ShapeID="_x0000_i1027" DrawAspect="Content" ObjectID="_1783110450" r:id="rId12"/>
+          <o:OLEObject Type="Embed" ProgID="Equation.DSMT4" ShapeID="_x0000_i1027" DrawAspect="Content" ObjectID="_1783492581" r:id="rId12"/>
         </w:object>
       </w:r>
     </w:p>
@@ -1839,12 +1886,21 @@
         </w:rPr>
         <w:t xml:space="preserve">As I’m calculating for the full-wave case, if one of the branches goes down, a warning must be issued. </w:t>
       </w:r>
+      <w:proofErr w:type="gramStart"/>
       <w:r>
         <w:rPr>
           <w:highlight w:val="yellow"/>
           <w:lang w:val="en-US"/>
         </w:rPr>
-        <w:t>So I’ll think of some LEDs to do it somehow.</w:t>
+        <w:t>So</w:t>
+      </w:r>
+      <w:proofErr w:type="gramEnd"/>
+      <w:r>
+        <w:rPr>
+          <w:highlight w:val="yellow"/>
+          <w:lang w:val="en-US"/>
+        </w:rPr>
+        <w:t xml:space="preserve"> I’ll think of some LEDs to do it somehow.</w:t>
       </w:r>
     </w:p>
     <w:p>
@@ -2076,7 +2132,21 @@
         <w:rPr>
           <w:lang w:val="en-US"/>
         </w:rPr>
-        <w:t>use a transformer with multiple windings (which seems is actually used in linear PSUs)</w:t>
+        <w:t xml:space="preserve">use a transformer with multiple windings (which seems is </w:t>
+      </w:r>
+      <w:proofErr w:type="gramStart"/>
+      <w:r>
+        <w:rPr>
+          <w:lang w:val="en-US"/>
+        </w:rPr>
+        <w:t>actually used</w:t>
+      </w:r>
+      <w:proofErr w:type="gramEnd"/>
+      <w:r>
+        <w:rPr>
+          <w:lang w:val="en-US"/>
+        </w:rPr>
+        <w:t xml:space="preserve"> in linear PSUs)</w:t>
       </w:r>
       <w:r>
         <w:rPr>
@@ -2227,7 +2297,21 @@
         <w:rPr>
           <w:lang w:val="en-US"/>
         </w:rPr>
-        <w:t>The one on 12 VAC must be On by default, and the one on 24 VAC must be Off by default. This is because one must be conducting when the circuit starts from 0, while the other cannot not be conducting.</w:t>
+        <w:t xml:space="preserve">The one on 12 VAC must be </w:t>
+      </w:r>
+      <w:proofErr w:type="gramStart"/>
+      <w:r>
+        <w:rPr>
+          <w:lang w:val="en-US"/>
+        </w:rPr>
+        <w:t>On</w:t>
+      </w:r>
+      <w:proofErr w:type="gramEnd"/>
+      <w:r>
+        <w:rPr>
+          <w:lang w:val="en-US"/>
+        </w:rPr>
+        <w:t xml:space="preserve"> by default, and the one on 24 VAC must be Off by default. This is because one must be conducting when the circuit starts from 0, while the other cannot not be conducting.</w:t>
       </w:r>
     </w:p>
     <w:p>
@@ -2350,7 +2434,21 @@
         <w:rPr>
           <w:lang w:val="en-US"/>
         </w:rPr>
-        <w:t xml:space="preserve">that’s supposed to handle with 34 VDC max., so… flyback diode. Any diode should suffice, I believe. So will be </w:t>
+        <w:t xml:space="preserve">that’s supposed to handle with 34 VDC max., so… flyback diode. Any diode should suffice, I believe. </w:t>
+      </w:r>
+      <w:proofErr w:type="gramStart"/>
+      <w:r>
+        <w:rPr>
+          <w:lang w:val="en-US"/>
+        </w:rPr>
+        <w:t>So</w:t>
+      </w:r>
+      <w:proofErr w:type="gramEnd"/>
+      <w:r>
+        <w:rPr>
+          <w:lang w:val="en-US"/>
+        </w:rPr>
+        <w:t xml:space="preserve"> will be </w:t>
       </w:r>
       <w:r>
         <w:rPr>
@@ -3247,7 +3345,35 @@
             <w:rFonts w:ascii="Cambria Math" w:eastAsiaTheme="minorEastAsia" w:hAnsi="Cambria Math"/>
             <w:lang w:val="en-US"/>
           </w:rPr>
-          <m:t>Q=45 mF×30 V=1.35 C.</m:t>
+          <m:t>Q=45 mF×3</m:t>
+        </m:r>
+        <m:r>
+          <w:rPr>
+            <w:rFonts w:ascii="Cambria Math" w:eastAsiaTheme="minorEastAsia" w:hAnsi="Cambria Math"/>
+            <w:lang w:val="en-US"/>
+          </w:rPr>
+          <m:t>8</m:t>
+        </m:r>
+        <m:r>
+          <w:rPr>
+            <w:rFonts w:ascii="Cambria Math" w:eastAsiaTheme="minorEastAsia" w:hAnsi="Cambria Math"/>
+            <w:lang w:val="en-US"/>
+          </w:rPr>
+          <m:t xml:space="preserve"> V=1.</m:t>
+        </m:r>
+        <m:r>
+          <w:rPr>
+            <w:rFonts w:ascii="Cambria Math" w:eastAsiaTheme="minorEastAsia" w:hAnsi="Cambria Math"/>
+            <w:lang w:val="en-US"/>
+          </w:rPr>
+          <m:t>71</m:t>
+        </m:r>
+        <m:r>
+          <w:rPr>
+            <w:rFonts w:ascii="Cambria Math" w:eastAsiaTheme="minorEastAsia" w:hAnsi="Cambria Math"/>
+            <w:lang w:val="en-US"/>
+          </w:rPr>
+          <m:t xml:space="preserve"> C.</m:t>
         </m:r>
       </m:oMath>
     </w:p>
@@ -3303,7 +3429,14 @@
                 <w:rFonts w:ascii="Cambria Math" w:eastAsiaTheme="minorEastAsia" w:hAnsi="Cambria Math"/>
                 <w:lang w:val="en-US"/>
               </w:rPr>
-              <m:t>1.35</m:t>
+              <m:t>1.</m:t>
+            </m:r>
+            <m:r>
+              <w:rPr>
+                <w:rFonts w:ascii="Cambria Math" w:eastAsiaTheme="minorEastAsia" w:hAnsi="Cambria Math"/>
+                <w:lang w:val="en-US"/>
+              </w:rPr>
+              <m:t>71</m:t>
             </m:r>
           </m:num>
           <m:den>
@@ -3321,7 +3454,21 @@
             <w:rFonts w:ascii="Cambria Math" w:eastAsiaTheme="minorEastAsia" w:hAnsi="Cambria Math"/>
             <w:lang w:val="en-US"/>
           </w:rPr>
-          <m:t>=0.9 A</m:t>
+          <m:t>=</m:t>
+        </m:r>
+        <m:r>
+          <w:rPr>
+            <w:rFonts w:ascii="Cambria Math" w:eastAsiaTheme="minorEastAsia" w:hAnsi="Cambria Math"/>
+            <w:lang w:val="en-US"/>
+          </w:rPr>
+          <m:t>1.14</m:t>
+        </m:r>
+        <m:r>
+          <w:rPr>
+            <w:rFonts w:ascii="Cambria Math" w:eastAsiaTheme="minorEastAsia" w:hAnsi="Cambria Math"/>
+            <w:lang w:val="en-US"/>
+          </w:rPr>
+          <m:t xml:space="preserve"> A</m:t>
         </m:r>
       </m:oMath>
       <w:r>
@@ -3408,7 +3555,14 @@
                   <w:rFonts w:ascii="Cambria Math" w:eastAsiaTheme="minorEastAsia" w:hAnsi="Cambria Math"/>
                   <w:lang w:val="en-US"/>
                 </w:rPr>
-                <m:t>30</m:t>
+                <m:t>3</m:t>
+              </m:r>
+              <m:r>
+                <w:rPr>
+                  <w:rFonts w:ascii="Cambria Math" w:eastAsiaTheme="minorEastAsia" w:hAnsi="Cambria Math"/>
+                  <w:lang w:val="en-US"/>
+                </w:rPr>
+                <m:t>8</m:t>
               </m:r>
             </m:num>
             <m:den>
@@ -3417,7 +3571,7 @@
                   <w:rFonts w:ascii="Cambria Math" w:eastAsiaTheme="minorEastAsia" w:hAnsi="Cambria Math"/>
                   <w:lang w:val="en-US"/>
                 </w:rPr>
-                <m:t>0.9</m:t>
+                <m:t>1.14</m:t>
               </m:r>
             </m:den>
           </m:f>
@@ -3426,7 +3580,21 @@
               <w:rFonts w:ascii="Cambria Math" w:eastAsiaTheme="minorEastAsia" w:hAnsi="Cambria Math"/>
               <w:lang w:val="en-US"/>
             </w:rPr>
-            <m:t xml:space="preserve">=33 </m:t>
+            <m:t>=</m:t>
+          </m:r>
+          <m:r>
+            <w:rPr>
+              <w:rFonts w:ascii="Cambria Math" w:eastAsiaTheme="minorEastAsia" w:hAnsi="Cambria Math"/>
+              <w:lang w:val="en-US"/>
+            </w:rPr>
+            <m:t>33</m:t>
+          </m:r>
+          <m:r>
+            <w:rPr>
+              <w:rFonts w:ascii="Cambria Math" w:eastAsiaTheme="minorEastAsia" w:hAnsi="Cambria Math"/>
+              <w:lang w:val="en-US"/>
+            </w:rPr>
+            <m:t xml:space="preserve"> </m:t>
           </m:r>
           <m:r>
             <m:rPr>
@@ -3468,7 +3636,49 @@
             <w:rFonts w:ascii="Cambria Math" w:eastAsiaTheme="minorEastAsia" w:hAnsi="Cambria Math"/>
             <w:lang w:val="en-US"/>
           </w:rPr>
-          <m:t>P=V×I=30×0.9=27 W</m:t>
+          <m:t>P=V×I=3</m:t>
+        </m:r>
+        <m:r>
+          <w:rPr>
+            <w:rFonts w:ascii="Cambria Math" w:eastAsiaTheme="minorEastAsia" w:hAnsi="Cambria Math"/>
+            <w:lang w:val="en-US"/>
+          </w:rPr>
+          <m:t>8</m:t>
+        </m:r>
+        <m:r>
+          <w:rPr>
+            <w:rFonts w:ascii="Cambria Math" w:eastAsiaTheme="minorEastAsia" w:hAnsi="Cambria Math"/>
+            <w:lang w:val="en-US"/>
+          </w:rPr>
+          <m:t>×</m:t>
+        </m:r>
+        <m:r>
+          <w:rPr>
+            <w:rFonts w:ascii="Cambria Math" w:eastAsiaTheme="minorEastAsia" w:hAnsi="Cambria Math"/>
+            <w:lang w:val="en-US"/>
+          </w:rPr>
+          <m:t>1.14</m:t>
+        </m:r>
+        <m:r>
+          <w:rPr>
+            <w:rFonts w:ascii="Cambria Math" w:eastAsiaTheme="minorEastAsia" w:hAnsi="Cambria Math"/>
+            <w:lang w:val="en-US"/>
+          </w:rPr>
+          <m:t>=</m:t>
+        </m:r>
+        <m:r>
+          <w:rPr>
+            <w:rFonts w:ascii="Cambria Math" w:eastAsiaTheme="minorEastAsia" w:hAnsi="Cambria Math"/>
+            <w:lang w:val="en-US"/>
+          </w:rPr>
+          <m:t>43</m:t>
+        </m:r>
+        <m:r>
+          <w:rPr>
+            <w:rFonts w:ascii="Cambria Math" w:eastAsiaTheme="minorEastAsia" w:hAnsi="Cambria Math"/>
+            <w:lang w:val="en-US"/>
+          </w:rPr>
+          <m:t xml:space="preserve"> W</m:t>
         </m:r>
       </m:oMath>
       <w:r>
@@ -3583,7 +3793,14 @@
                   <w:rFonts w:ascii="Cambria Math" w:eastAsiaTheme="minorEastAsia" w:hAnsi="Cambria Math"/>
                   <w:lang w:val="en-US"/>
                 </w:rPr>
-                <m:t>30</m:t>
+                <m:t>3</m:t>
+              </m:r>
+              <m:r>
+                <w:rPr>
+                  <w:rFonts w:ascii="Cambria Math" w:eastAsiaTheme="minorEastAsia" w:hAnsi="Cambria Math"/>
+                  <w:lang w:val="en-US"/>
+                </w:rPr>
+                <m:t>8</m:t>
               </m:r>
             </m:num>
             <m:den>
@@ -3601,7 +3818,21 @@
               <w:rFonts w:ascii="Cambria Math" w:eastAsiaTheme="minorEastAsia" w:hAnsi="Cambria Math"/>
               <w:lang w:val="en-US"/>
             </w:rPr>
-            <m:t>=0.64 A</m:t>
+            <m:t>=0.</m:t>
+          </m:r>
+          <m:r>
+            <w:rPr>
+              <w:rFonts w:ascii="Cambria Math" w:eastAsiaTheme="minorEastAsia" w:hAnsi="Cambria Math"/>
+              <w:lang w:val="en-US"/>
+            </w:rPr>
+            <m:t>81</m:t>
+          </m:r>
+          <m:r>
+            <w:rPr>
+              <w:rFonts w:ascii="Cambria Math" w:eastAsiaTheme="minorEastAsia" w:hAnsi="Cambria Math"/>
+              <w:lang w:val="en-US"/>
+            </w:rPr>
+            <m:t xml:space="preserve"> A</m:t>
           </m:r>
         </m:oMath>
       </m:oMathPara>
@@ -3638,7 +3869,14 @@
                   <w:rFonts w:ascii="Cambria Math" w:eastAsiaTheme="minorEastAsia" w:hAnsi="Cambria Math"/>
                   <w:lang w:val="en-US"/>
                 </w:rPr>
-                <m:t>1.35</m:t>
+                <m:t>1.</m:t>
+              </m:r>
+              <m:r>
+                <w:rPr>
+                  <w:rFonts w:ascii="Cambria Math" w:eastAsiaTheme="minorEastAsia" w:hAnsi="Cambria Math"/>
+                  <w:lang w:val="en-US"/>
+                </w:rPr>
+                <m:t>71</m:t>
               </m:r>
             </m:num>
             <m:den>
@@ -3647,7 +3885,14 @@
                   <w:rFonts w:ascii="Cambria Math" w:eastAsiaTheme="minorEastAsia" w:hAnsi="Cambria Math"/>
                   <w:lang w:val="en-US"/>
                 </w:rPr>
-                <m:t>0.64</m:t>
+                <m:t>0.</m:t>
+              </m:r>
+              <m:r>
+                <w:rPr>
+                  <w:rFonts w:ascii="Cambria Math" w:eastAsiaTheme="minorEastAsia" w:hAnsi="Cambria Math"/>
+                  <w:lang w:val="en-US"/>
+                </w:rPr>
+                <m:t>81</m:t>
               </m:r>
             </m:den>
           </m:f>
@@ -3656,7 +3901,21 @@
               <w:rFonts w:ascii="Cambria Math" w:eastAsiaTheme="minorEastAsia" w:hAnsi="Cambria Math"/>
               <w:lang w:val="en-US"/>
             </w:rPr>
-            <m:t>=2.1 s</m:t>
+            <m:t>=</m:t>
+          </m:r>
+          <m:r>
+            <w:rPr>
+              <w:rFonts w:ascii="Cambria Math" w:eastAsiaTheme="minorEastAsia" w:hAnsi="Cambria Math"/>
+              <w:lang w:val="en-US"/>
+            </w:rPr>
+            <m:t>2.1</m:t>
+          </m:r>
+          <m:r>
+            <w:rPr>
+              <w:rFonts w:ascii="Cambria Math" w:eastAsiaTheme="minorEastAsia" w:hAnsi="Cambria Math"/>
+              <w:lang w:val="en-US"/>
+            </w:rPr>
+            <m:t xml:space="preserve"> s</m:t>
           </m:r>
         </m:oMath>
       </m:oMathPara>
@@ -3675,7 +3934,49 @@
               <w:rFonts w:ascii="Cambria Math" w:eastAsiaTheme="minorEastAsia" w:hAnsi="Cambria Math"/>
               <w:lang w:val="en-US"/>
             </w:rPr>
-            <m:t>P=30×0.64=20 W</m:t>
+            <m:t>P=3</m:t>
+          </m:r>
+          <m:r>
+            <w:rPr>
+              <w:rFonts w:ascii="Cambria Math" w:eastAsiaTheme="minorEastAsia" w:hAnsi="Cambria Math"/>
+              <w:lang w:val="en-US"/>
+            </w:rPr>
+            <m:t>8</m:t>
+          </m:r>
+          <m:r>
+            <w:rPr>
+              <w:rFonts w:ascii="Cambria Math" w:eastAsiaTheme="minorEastAsia" w:hAnsi="Cambria Math"/>
+              <w:lang w:val="en-US"/>
+            </w:rPr>
+            <m:t>×0.</m:t>
+          </m:r>
+          <m:r>
+            <w:rPr>
+              <w:rFonts w:ascii="Cambria Math" w:eastAsiaTheme="minorEastAsia" w:hAnsi="Cambria Math"/>
+              <w:lang w:val="en-US"/>
+            </w:rPr>
+            <m:t>81</m:t>
+          </m:r>
+          <m:r>
+            <w:rPr>
+              <w:rFonts w:ascii="Cambria Math" w:eastAsiaTheme="minorEastAsia" w:hAnsi="Cambria Math"/>
+              <w:lang w:val="en-US"/>
+            </w:rPr>
+            <m:t>=</m:t>
+          </m:r>
+          <m:r>
+            <w:rPr>
+              <w:rFonts w:ascii="Cambria Math" w:eastAsiaTheme="minorEastAsia" w:hAnsi="Cambria Math"/>
+              <w:lang w:val="en-US"/>
+            </w:rPr>
+            <m:t>31</m:t>
+          </m:r>
+          <m:r>
+            <w:rPr>
+              <w:rFonts w:ascii="Cambria Math" w:eastAsiaTheme="minorEastAsia" w:hAnsi="Cambria Math"/>
+              <w:lang w:val="en-US"/>
+            </w:rPr>
+            <m:t xml:space="preserve"> W</m:t>
           </m:r>
         </m:oMath>
       </m:oMathPara>
@@ -3692,7 +3993,172 @@
           <w:rFonts w:eastAsiaTheme="minorEastAsia"/>
           <w:lang w:val="en-US"/>
         </w:rPr>
-        <w:t>A bit more than 20 W is at least 25 W. I’m not going for 1.5-2 times more because will be for 2 seconds and rarely used. So 25 W should be just fine.</w:t>
+        <w:t xml:space="preserve">A bit more than </w:t>
+      </w:r>
+      <w:r>
+        <w:rPr>
+          <w:rFonts w:eastAsiaTheme="minorEastAsia"/>
+          <w:lang w:val="en-US"/>
+        </w:rPr>
+        <w:t>31</w:t>
+      </w:r>
+      <w:r>
+        <w:rPr>
+          <w:rFonts w:eastAsiaTheme="minorEastAsia"/>
+          <w:lang w:val="en-US"/>
+        </w:rPr>
+        <w:t xml:space="preserve"> W is at least </w:t>
+      </w:r>
+      <w:r>
+        <w:rPr>
+          <w:rFonts w:eastAsiaTheme="minorEastAsia"/>
+          <w:lang w:val="en-US"/>
+        </w:rPr>
+        <w:t>35</w:t>
+      </w:r>
+      <w:r>
+        <w:rPr>
+          <w:rFonts w:eastAsiaTheme="minorEastAsia"/>
+          <w:lang w:val="en-US"/>
+        </w:rPr>
+        <w:t xml:space="preserve"> W. I’m not going for 1.5-2 times more because will be for 2 seconds and rarely used. </w:t>
+      </w:r>
+      <w:proofErr w:type="gramStart"/>
+      <w:r>
+        <w:rPr>
+          <w:rFonts w:eastAsiaTheme="minorEastAsia"/>
+          <w:lang w:val="en-US"/>
+        </w:rPr>
+        <w:t>So</w:t>
+      </w:r>
+      <w:proofErr w:type="gramEnd"/>
+      <w:r>
+        <w:rPr>
+          <w:rFonts w:eastAsiaTheme="minorEastAsia"/>
+          <w:lang w:val="en-US"/>
+        </w:rPr>
+        <w:t xml:space="preserve"> </w:t>
+      </w:r>
+      <w:r>
+        <w:rPr>
+          <w:rFonts w:eastAsiaTheme="minorEastAsia"/>
+          <w:lang w:val="en-US"/>
+        </w:rPr>
+        <w:t>35</w:t>
+      </w:r>
+      <w:r>
+        <w:rPr>
+          <w:rFonts w:eastAsiaTheme="minorEastAsia"/>
+          <w:lang w:val="en-US"/>
+        </w:rPr>
+        <w:t xml:space="preserve"> W should be just fine.</w:t>
+      </w:r>
+    </w:p>
+    <w:p>
+      <w:pPr>
+        <w:rPr>
+          <w:rFonts w:eastAsiaTheme="minorEastAsia"/>
+          <w:lang w:val="en-US"/>
+        </w:rPr>
+      </w:pPr>
+      <w:r>
+        <w:rPr>
+          <w:rFonts w:eastAsiaTheme="minorEastAsia"/>
+          <w:lang w:val="en-US"/>
+        </w:rPr>
+        <w:t xml:space="preserve">As the calculations were first made for 30 V and the transformer </w:t>
+      </w:r>
+      <w:proofErr w:type="gramStart"/>
+      <w:r>
+        <w:rPr>
+          <w:rFonts w:eastAsiaTheme="minorEastAsia"/>
+          <w:lang w:val="en-US"/>
+        </w:rPr>
+        <w:t>actually provides</w:t>
+      </w:r>
+      <w:proofErr w:type="gramEnd"/>
+      <w:r>
+        <w:rPr>
+          <w:rFonts w:eastAsiaTheme="minorEastAsia"/>
+          <w:lang w:val="en-US"/>
+        </w:rPr>
+        <w:t xml:space="preserve"> 38</w:t>
+      </w:r>
+      <w:r>
+        <w:rPr>
+          <w:rFonts w:eastAsiaTheme="minorEastAsia"/>
+          <w:lang w:val="en-US"/>
+        </w:rPr>
+        <w:t xml:space="preserve"> V</w:t>
+      </w:r>
+      <w:r>
+        <w:rPr>
+          <w:rFonts w:eastAsiaTheme="minorEastAsia"/>
+          <w:lang w:val="en-US"/>
+        </w:rPr>
+        <w:t xml:space="preserve">, I had already bought a resistor of 25 W. </w:t>
+      </w:r>
+      <w:proofErr w:type="gramStart"/>
+      <w:r>
+        <w:rPr>
+          <w:rFonts w:eastAsiaTheme="minorEastAsia"/>
+          <w:lang w:val="en-US"/>
+        </w:rPr>
+        <w:t>So</w:t>
+      </w:r>
+      <w:proofErr w:type="gramEnd"/>
+      <w:r>
+        <w:rPr>
+          <w:rFonts w:eastAsiaTheme="minorEastAsia"/>
+          <w:lang w:val="en-US"/>
+        </w:rPr>
+        <w:t xml:space="preserve"> I’m using that one. Should be fine anyway. It’s </w:t>
+      </w:r>
+      <w:r>
+        <w:rPr>
+          <w:rFonts w:eastAsiaTheme="minorEastAsia"/>
+          <w:lang w:val="en-US"/>
+        </w:rPr>
+        <w:t xml:space="preserve">just </w:t>
+      </w:r>
+      <w:r>
+        <w:rPr>
+          <w:rFonts w:eastAsiaTheme="minorEastAsia"/>
+          <w:lang w:val="en-US"/>
+        </w:rPr>
+        <w:t>for 2 seconds!</w:t>
+      </w:r>
+      <w:r>
+        <w:rPr>
+          <w:rFonts w:eastAsiaTheme="minorEastAsia"/>
+          <w:lang w:val="en-US"/>
+        </w:rPr>
+        <w:t xml:space="preserve"> (On the worst case of going from 38 V to 0 V).</w:t>
+      </w:r>
+      <w:bookmarkStart w:id="0" w:name="_GoBack"/>
+      <w:bookmarkEnd w:id="0"/>
+      <w:r>
+        <w:rPr>
+          <w:rFonts w:eastAsiaTheme="minorEastAsia"/>
+          <w:lang w:val="en-US"/>
+        </w:rPr>
+        <w:t xml:space="preserve"> And it’s just on the beginning. As the current passes, less voltage exists and therefore </w:t>
+      </w:r>
+      <w:proofErr w:type="gramStart"/>
+      <w:r>
+        <w:rPr>
+          <w:rFonts w:eastAsiaTheme="minorEastAsia"/>
+          <w:lang w:val="en-US"/>
+        </w:rPr>
+        <w:t>less</w:t>
+      </w:r>
+      <w:proofErr w:type="gramEnd"/>
+      <w:r>
+        <w:rPr>
+          <w:rFonts w:eastAsiaTheme="minorEastAsia"/>
+          <w:lang w:val="en-US"/>
+        </w:rPr>
+        <w:t xml:space="preserve"> current passes too – it decreases with time, it’s not constant.</w:t>
       </w:r>
     </w:p>
     <w:p>
@@ -4134,12 +4600,21 @@
           <w:lang w:val="en-US"/>
         </w:rPr>
       </w:pPr>
-      <w:r>
-        <w:rPr>
-          <w:rFonts w:eastAsiaTheme="minorEastAsia"/>
-          <w:lang w:val="en-US"/>
-        </w:rPr>
-        <w:t>So I chose the TIP</w:t>
+      <w:proofErr w:type="gramStart"/>
+      <w:r>
+        <w:rPr>
+          <w:rFonts w:eastAsiaTheme="minorEastAsia"/>
+          <w:lang w:val="en-US"/>
+        </w:rPr>
+        <w:t>So</w:t>
+      </w:r>
+      <w:proofErr w:type="gramEnd"/>
+      <w:r>
+        <w:rPr>
+          <w:rFonts w:eastAsiaTheme="minorEastAsia"/>
+          <w:lang w:val="en-US"/>
+        </w:rPr>
+        <w:t xml:space="preserve"> I chose the TIP</w:t>
       </w:r>
       <w:r>
         <w:rPr>
@@ -5057,11 +5532,19 @@
           <w:lang w:val="en-US"/>
         </w:rPr>
       </w:pPr>
-      <w:r>
-        <w:rPr>
-          <w:lang w:val="en-US"/>
-        </w:rPr>
-        <w:t>So we could go instead for the constant current limiting option, which</w:t>
+      <w:proofErr w:type="gramStart"/>
+      <w:r>
+        <w:rPr>
+          <w:lang w:val="en-US"/>
+        </w:rPr>
+        <w:t>So</w:t>
+      </w:r>
+      <w:proofErr w:type="gramEnd"/>
+      <w:r>
+        <w:rPr>
+          <w:lang w:val="en-US"/>
+        </w:rPr>
+        <w:t xml:space="preserve"> we could go instead for the constant current limiting option, which</w:t>
       </w:r>
       <w:r>
         <w:rPr>
@@ -5076,11 +5559,19 @@
           <w:lang w:val="en-US"/>
         </w:rPr>
       </w:pPr>
-      <w:r>
-        <w:rPr>
-          <w:lang w:val="en-US"/>
-        </w:rPr>
-        <w:t>So I tried to think on a solution and arrived at</w:t>
+      <w:proofErr w:type="gramStart"/>
+      <w:r>
+        <w:rPr>
+          <w:lang w:val="en-US"/>
+        </w:rPr>
+        <w:t>So</w:t>
+      </w:r>
+      <w:proofErr w:type="gramEnd"/>
+      <w:r>
+        <w:rPr>
+          <w:lang w:val="en-US"/>
+        </w:rPr>
+        <w:t xml:space="preserve"> I tried to think on a solution and arrived at</w:t>
       </w:r>
       <w:r>
         <w:rPr>
@@ -5460,7 +5951,21 @@
                   <w:rFonts w:ascii="Cambria Math" w:hAnsi="Cambria Math"/>
                   <w:lang w:val="en-US"/>
                 </w:rPr>
-                <m:t>mín</m:t>
+                <m:t>m</m:t>
+              </m:r>
+              <m:r>
+                <w:rPr>
+                  <w:rFonts w:ascii="Cambria Math" w:hAnsi="Cambria Math"/>
+                  <w:lang w:val="en-US"/>
+                </w:rPr>
+                <m:t>í</m:t>
+              </m:r>
+              <m:r>
+                <w:rPr>
+                  <w:rFonts w:ascii="Cambria Math" w:hAnsi="Cambria Math"/>
+                  <w:lang w:val="en-US"/>
+                </w:rPr>
+                <m:t>n</m:t>
               </m:r>
             </m:sub>
           </m:sSub>
@@ -5585,7 +6090,14 @@
               <w:rFonts w:ascii="Cambria Math" w:hAnsi="Cambria Math"/>
               <w:lang w:val="en-US"/>
             </w:rPr>
-            <m:t>=0.66 A</m:t>
+            <m:t xml:space="preserve">=0.66 </m:t>
+          </m:r>
+          <m:r>
+            <w:rPr>
+              <w:rFonts w:ascii="Cambria Math" w:hAnsi="Cambria Math"/>
+              <w:lang w:val="en-US"/>
+            </w:rPr>
+            <m:t>A</m:t>
           </m:r>
         </m:oMath>
       </m:oMathPara>
@@ -5735,7 +6247,14 @@
               <w:rFonts w:ascii="Cambria Math" w:eastAsiaTheme="minorEastAsia" w:hAnsi="Cambria Math"/>
               <w:lang w:val="en-US"/>
             </w:rPr>
-            <m:t>=16 W</m:t>
+            <m:t xml:space="preserve">=16 </m:t>
+          </m:r>
+          <m:r>
+            <w:rPr>
+              <w:rFonts w:ascii="Cambria Math" w:eastAsiaTheme="minorEastAsia" w:hAnsi="Cambria Math"/>
+              <w:lang w:val="en-US"/>
+            </w:rPr>
+            <m:t>W</m:t>
           </m:r>
         </m:oMath>
       </m:oMathPara>
@@ -5747,12 +6266,21 @@
           <w:lang w:val="en-US"/>
         </w:rPr>
       </w:pPr>
-      <w:r>
-        <w:rPr>
-          <w:rFonts w:eastAsiaTheme="minorEastAsia"/>
-          <w:lang w:val="en-US"/>
-        </w:rPr>
-        <w:t xml:space="preserve">So we need at least </w:t>
+      <w:proofErr w:type="gramStart"/>
+      <w:r>
+        <w:rPr>
+          <w:rFonts w:eastAsiaTheme="minorEastAsia"/>
+          <w:lang w:val="en-US"/>
+        </w:rPr>
+        <w:t>So</w:t>
+      </w:r>
+      <w:proofErr w:type="gramEnd"/>
+      <w:r>
+        <w:rPr>
+          <w:rFonts w:eastAsiaTheme="minorEastAsia"/>
+          <w:lang w:val="en-US"/>
+        </w:rPr>
+        <w:t xml:space="preserve"> we need at least </w:t>
       </w:r>
       <w:r>
         <w:rPr>
@@ -6138,7 +6666,21 @@
         <w:rPr>
           <w:lang w:val="en-US"/>
         </w:rPr>
-        <w:t>activated. After some small period of time (1</w:t>
+        <w:t xml:space="preserve">activated. After some small </w:t>
+      </w:r>
+      <w:proofErr w:type="gramStart"/>
+      <w:r>
+        <w:rPr>
+          <w:lang w:val="en-US"/>
+        </w:rPr>
+        <w:t>period of time</w:t>
+      </w:r>
+      <w:proofErr w:type="gramEnd"/>
+      <w:r>
+        <w:rPr>
+          <w:lang w:val="en-US"/>
+        </w:rPr>
+        <w:t xml:space="preserve"> (1</w:t>
       </w:r>
       <w:r>
         <w:rPr>
@@ -6918,14 +7460,7 @@
               <w:rFonts w:ascii="Cambria Math" w:hAnsi="Cambria Math"/>
               <w:lang w:val="en-US"/>
             </w:rPr>
-            <m:t>×100</m:t>
-          </m:r>
-          <m:r>
-            <w:rPr>
-              <w:rFonts w:ascii="Cambria Math" w:hAnsi="Cambria Math"/>
-              <w:lang w:val="en-US"/>
-            </w:rPr>
-            <m:t>=</m:t>
+            <m:t>×100=</m:t>
           </m:r>
           <m:f>
             <m:fPr>
@@ -7515,14 +8050,7 @@
           <w:rFonts w:eastAsiaTheme="minorEastAsia"/>
           <w:lang w:val="en-US"/>
         </w:rPr>
-        <w:t>17 V</w:t>
-      </w:r>
-      <w:r>
-        <w:rPr>
-          <w:rFonts w:eastAsiaTheme="minorEastAsia"/>
-          <w:lang w:val="en-US"/>
-        </w:rPr>
-        <w:t xml:space="preserve"> on </w:t>
+        <w:t xml:space="preserve">17 V on </w:t>
       </w:r>
       <w:proofErr w:type="spellStart"/>
       <w:r>
@@ -7646,21 +8174,7 @@
               <w:rFonts w:ascii="Cambria Math" w:hAnsi="Cambria Math"/>
               <w:lang w:val="en-US"/>
             </w:rPr>
-            <m:t>×100=</m:t>
-          </m:r>
-          <m:r>
-            <w:rPr>
-              <w:rFonts w:ascii="Cambria Math" w:hAnsi="Cambria Math"/>
-              <w:lang w:val="en-US"/>
-            </w:rPr>
-            <m:t>26.9</m:t>
-          </m:r>
-          <m:r>
-            <w:rPr>
-              <w:rFonts w:ascii="Cambria Math" w:hAnsi="Cambria Math"/>
-              <w:lang w:val="en-US"/>
-            </w:rPr>
-            <m:t>%</m:t>
+            <m:t>×100=26.9%</m:t>
           </m:r>
         </m:oMath>
       </m:oMathPara>
@@ -7724,14 +8238,7 @@
                   <w:rFonts w:ascii="Cambria Math" w:hAnsi="Cambria Math"/>
                   <w:lang w:val="en-US"/>
                 </w:rPr>
-                <m:t>12</m:t>
-              </m:r>
-              <m:r>
-                <w:rPr>
-                  <w:rFonts w:ascii="Cambria Math" w:hAnsi="Cambria Math"/>
-                  <w:lang w:val="en-US"/>
-                </w:rPr>
-                <m:t>×2.7</m:t>
+                <m:t>12×2.7</m:t>
               </m:r>
             </m:num>
             <m:den>
@@ -7769,21 +8276,7 @@
               <w:rFonts w:ascii="Cambria Math" w:hAnsi="Cambria Math"/>
               <w:lang w:val="en-US"/>
             </w:rPr>
-            <m:t>×100=</m:t>
-          </m:r>
-          <m:r>
-            <w:rPr>
-              <w:rFonts w:ascii="Cambria Math" w:hAnsi="Cambria Math"/>
-              <w:lang w:val="en-US"/>
-            </w:rPr>
-            <m:t>64.6</m:t>
-          </m:r>
-          <m:r>
-            <w:rPr>
-              <w:rFonts w:ascii="Cambria Math" w:hAnsi="Cambria Math"/>
-              <w:lang w:val="en-US"/>
-            </w:rPr>
-            <m:t>%</m:t>
+            <m:t>×100=64.6%</m:t>
           </m:r>
         </m:oMath>
       </m:oMathPara>
@@ -7886,14 +8379,7 @@
                   <w:rFonts w:ascii="Cambria Math" w:hAnsi="Cambria Math"/>
                   <w:lang w:val="en-US"/>
                 </w:rPr>
-                <m:t>19</m:t>
-              </m:r>
-              <m:r>
-                <w:rPr>
-                  <w:rFonts w:ascii="Cambria Math" w:hAnsi="Cambria Math"/>
-                  <w:lang w:val="en-US"/>
-                </w:rPr>
-                <m:t>×2.7</m:t>
+                <m:t>19×2.7</m:t>
               </m:r>
             </m:num>
             <m:den>
@@ -7902,14 +8388,7 @@
                   <w:rFonts w:ascii="Cambria Math" w:hAnsi="Cambria Math"/>
                   <w:lang w:val="en-US"/>
                 </w:rPr>
-                <m:t>34</m:t>
-              </m:r>
-              <m:r>
-                <w:rPr>
-                  <w:rFonts w:ascii="Cambria Math" w:hAnsi="Cambria Math"/>
-                  <w:lang w:val="en-US"/>
-                </w:rPr>
-                <m:t>×</m:t>
+                <m:t>34×</m:t>
               </m:r>
               <m:d>
                 <m:dPr>
@@ -7938,35 +8417,7 @@
               <w:rFonts w:ascii="Cambria Math" w:hAnsi="Cambria Math"/>
               <w:lang w:val="en-US"/>
             </w:rPr>
-            <m:t>×100=</m:t>
-          </m:r>
-          <m:r>
-            <w:rPr>
-              <w:rFonts w:ascii="Cambria Math" w:hAnsi="Cambria Math"/>
-              <w:lang w:val="en-US"/>
-            </w:rPr>
-            <m:t>51</m:t>
-          </m:r>
-          <m:r>
-            <w:rPr>
-              <w:rFonts w:ascii="Cambria Math" w:hAnsi="Cambria Math"/>
-              <w:lang w:val="en-US"/>
-            </w:rPr>
-            <m:t>.</m:t>
-          </m:r>
-          <m:r>
-            <w:rPr>
-              <w:rFonts w:ascii="Cambria Math" w:hAnsi="Cambria Math"/>
-              <w:lang w:val="en-US"/>
-            </w:rPr>
-            <m:t>1</m:t>
-          </m:r>
-          <m:r>
-            <w:rPr>
-              <w:rFonts w:ascii="Cambria Math" w:hAnsi="Cambria Math"/>
-              <w:lang w:val="en-US"/>
-            </w:rPr>
-            <m:t>%</m:t>
+            <m:t>×100=51.1%</m:t>
           </m:r>
         </m:oMath>
       </m:oMathPara>
@@ -8030,14 +8481,7 @@
                   <w:rFonts w:ascii="Cambria Math" w:hAnsi="Cambria Math"/>
                   <w:lang w:val="en-US"/>
                 </w:rPr>
-                <m:t>24</m:t>
-              </m:r>
-              <m:r>
-                <w:rPr>
-                  <w:rFonts w:ascii="Cambria Math" w:hAnsi="Cambria Math"/>
-                  <w:lang w:val="en-US"/>
-                </w:rPr>
-                <m:t>×2.7</m:t>
+                <m:t>24×2.7</m:t>
               </m:r>
             </m:num>
             <m:den>
@@ -8075,21 +8519,7 @@
               <w:rFonts w:ascii="Cambria Math" w:hAnsi="Cambria Math"/>
               <w:lang w:val="en-US"/>
             </w:rPr>
-            <m:t>×100=</m:t>
-          </m:r>
-          <m:r>
-            <w:rPr>
-              <w:rFonts w:ascii="Cambria Math" w:hAnsi="Cambria Math"/>
-              <w:lang w:val="en-US"/>
-            </w:rPr>
-            <m:t>64.6</m:t>
-          </m:r>
-          <m:r>
-            <w:rPr>
-              <w:rFonts w:ascii="Cambria Math" w:hAnsi="Cambria Math"/>
-              <w:lang w:val="en-US"/>
-            </w:rPr>
-            <m:t>%</m:t>
+            <m:t>×100=64.6%</m:t>
           </m:r>
         </m:oMath>
       </m:oMathPara>
@@ -8336,7 +8766,21 @@
         <w:rPr>
           <w:lang w:val="en-US"/>
         </w:rPr>
-        <w:t xml:space="preserve"> changes with temperature, so if the PSU is being put at max, it will be hotter inside. Else, will be cooler. Get it as away from heat sources as possible (even if it has to be outside the </w:t>
+        <w:t xml:space="preserve"> changes with temperature, so if the PSU is being put at max, it will be hotter inside. Else, will be cooler. Get it as away from heat sources as possible (even if it </w:t>
+      </w:r>
+      <w:proofErr w:type="gramStart"/>
+      <w:r>
+        <w:rPr>
+          <w:lang w:val="en-US"/>
+        </w:rPr>
+        <w:t>has to</w:t>
+      </w:r>
+      <w:proofErr w:type="gramEnd"/>
+      <w:r>
+        <w:rPr>
+          <w:lang w:val="en-US"/>
+        </w:rPr>
+        <w:t xml:space="preserve"> be outside the </w:t>
       </w:r>
       <w:r>
         <w:rPr>
@@ -8499,7 +8943,21 @@
         <w:rPr>
           <w:lang w:val="en-US"/>
         </w:rPr>
-        <w:t xml:space="preserve">. So none will change, </w:t>
+        <w:t xml:space="preserve">. </w:t>
+      </w:r>
+      <w:proofErr w:type="gramStart"/>
+      <w:r>
+        <w:rPr>
+          <w:lang w:val="en-US"/>
+        </w:rPr>
+        <w:t>So</w:t>
+      </w:r>
+      <w:proofErr w:type="gramEnd"/>
+      <w:r>
+        <w:rPr>
+          <w:lang w:val="en-US"/>
+        </w:rPr>
+        <w:t xml:space="preserve"> none will change, </w:t>
       </w:r>
       <w:r>
         <w:rPr>
@@ -9026,7 +9484,7 @@
 </file>
 
 <file path=word/numbering.xml><?xml version="1.0" encoding="utf-8"?>
-<w:numbering xmlns:wpc="http://schemas.microsoft.com/office/word/2010/wordprocessingCanvas" xmlns:cx="http://schemas.microsoft.com/office/drawing/2014/chartex" xmlns:cx1="http://schemas.microsoft.com/office/drawing/2015/9/8/chartex" xmlns:cx2="http://schemas.microsoft.com/office/drawing/2015/10/21/chartex" xmlns:cx3="http://schemas.microsoft.com/office/drawing/2016/5/9/chartex" xmlns:cx4="http://schemas.microsoft.com/office/drawing/2016/5/10/chartex" xmlns:cx5="http://schemas.microsoft.com/office/drawing/2016/5/11/chartex" xmlns:cx6="http://schemas.microsoft.com/office/drawing/2016/5/12/chartex" xmlns:cx7="http://schemas.microsoft.com/office/drawing/2016/5/13/chartex" xmlns:cx8="http://schemas.microsoft.com/office/drawing/2016/5/14/chartex" xmlns:mc="http://schemas.openxmlformats.org/markup-compatibility/2006" xmlns:aink="http://schemas.microsoft.com/office/drawing/2016/ink" xmlns:am3d="http://schemas.microsoft.com/office/drawing/2017/model3d" xmlns:o="urn:schemas-microsoft-com:office:office" xmlns:oel="http://schemas.microsoft.com/office/2019/extlst" xmlns:r="http://schemas.openxmlformats.org/officeDocument/2006/relationships" xmlns:m="http://schemas.openxmlformats.org/officeDocument/2006/math" xmlns:v="urn:schemas-microsoft-com:vml" xmlns:wp14="http://schemas.microsoft.com/office/word/2010/wordprocessingDrawing" xmlns:wp="http://schemas.openxmlformats.org/drawingml/2006/wordprocessingDrawing" xmlns:w10="urn:schemas-microsoft-com:office:word" xmlns:w="http://schemas.openxmlformats.org/wordprocessingml/2006/main" xmlns:w14="http://schemas.microsoft.com/office/word/2010/wordml" xmlns:w15="http://schemas.microsoft.com/office/word/2012/wordml" xmlns:w16cex="http://schemas.microsoft.com/office/word/2018/wordml/cex" xmlns:w16cid="http://schemas.microsoft.com/office/word/2016/wordml/cid" xmlns:w16="http://schemas.microsoft.com/office/word/2018/wordml" xmlns:w16du="http://schemas.microsoft.com/office/word/2023/wordml/word16du" xmlns:w16sdtdh="http://schemas.microsoft.com/office/word/2020/wordml/sdtdatahash" xmlns:w16se="http://schemas.microsoft.com/office/word/2015/wordml/symex" xmlns:wpg="http://schemas.microsoft.com/office/word/2010/wordprocessingGroup" xmlns:wpi="http://schemas.microsoft.com/office/word/2010/wordprocessingInk" xmlns:wne="http://schemas.microsoft.com/office/word/2006/wordml" xmlns:wps="http://schemas.microsoft.com/office/word/2010/wordprocessingShape" mc:Ignorable="w14 w15 w16se w16cid w16 w16cex w16sdtdh w16du wp14">
+<w:numbering xmlns:wpc="http://schemas.microsoft.com/office/word/2010/wordprocessingCanvas" xmlns:cx="http://schemas.microsoft.com/office/drawing/2014/chartex" xmlns:cx1="http://schemas.microsoft.com/office/drawing/2015/9/8/chartex" xmlns:cx2="http://schemas.microsoft.com/office/drawing/2015/10/21/chartex" xmlns:cx3="http://schemas.microsoft.com/office/drawing/2016/5/9/chartex" xmlns:cx4="http://schemas.microsoft.com/office/drawing/2016/5/10/chartex" xmlns:cx5="http://schemas.microsoft.com/office/drawing/2016/5/11/chartex" xmlns:cx6="http://schemas.microsoft.com/office/drawing/2016/5/12/chartex" xmlns:cx7="http://schemas.microsoft.com/office/drawing/2016/5/13/chartex" xmlns:cx8="http://schemas.microsoft.com/office/drawing/2016/5/14/chartex" xmlns:mc="http://schemas.openxmlformats.org/markup-compatibility/2006" xmlns:aink="http://schemas.microsoft.com/office/drawing/2016/ink" xmlns:am3d="http://schemas.microsoft.com/office/drawing/2017/model3d" xmlns:o="urn:schemas-microsoft-com:office:office" xmlns:r="http://schemas.openxmlformats.org/officeDocument/2006/relationships" xmlns:m="http://schemas.openxmlformats.org/officeDocument/2006/math" xmlns:v="urn:schemas-microsoft-com:vml" xmlns:wp14="http://schemas.microsoft.com/office/word/2010/wordprocessingDrawing" xmlns:wp="http://schemas.openxmlformats.org/drawingml/2006/wordprocessingDrawing" xmlns:w10="urn:schemas-microsoft-com:office:word" xmlns:w="http://schemas.openxmlformats.org/wordprocessingml/2006/main" xmlns:w14="http://schemas.microsoft.com/office/word/2010/wordml" xmlns:w15="http://schemas.microsoft.com/office/word/2012/wordml" xmlns:w16cid="http://schemas.microsoft.com/office/word/2016/wordml/cid" xmlns:w16se="http://schemas.microsoft.com/office/word/2015/wordml/symex" xmlns:wpg="http://schemas.microsoft.com/office/word/2010/wordprocessingGroup" xmlns:wpi="http://schemas.microsoft.com/office/word/2010/wordprocessingInk" xmlns:wne="http://schemas.microsoft.com/office/word/2006/wordml" xmlns:wps="http://schemas.microsoft.com/office/word/2010/wordprocessingShape" mc:Ignorable="w14 w15 w16se w16cid wp14">
   <w:abstractNum w:abstractNumId="0" w15:restartNumberingAfterBreak="0">
     <w:nsid w:val="04DC0E1E"/>
     <w:multiLevelType w:val="hybridMultilevel"/>
@@ -9705,29 +10163,29 @@
       </w:rPr>
     </w:lvl>
   </w:abstractNum>
-  <w:num w:numId="1" w16cid:durableId="1673338376">
+  <w:num w:numId="1">
     <w:abstractNumId w:val="0"/>
   </w:num>
-  <w:num w:numId="2" w16cid:durableId="988245489">
+  <w:num w:numId="2">
     <w:abstractNumId w:val="2"/>
   </w:num>
-  <w:num w:numId="3" w16cid:durableId="1038555330">
+  <w:num w:numId="3">
     <w:abstractNumId w:val="4"/>
   </w:num>
-  <w:num w:numId="4" w16cid:durableId="2005433142">
+  <w:num w:numId="4">
     <w:abstractNumId w:val="1"/>
   </w:num>
-  <w:num w:numId="5" w16cid:durableId="1598446427">
+  <w:num w:numId="5">
     <w:abstractNumId w:val="5"/>
   </w:num>
-  <w:num w:numId="6" w16cid:durableId="1745376611">
+  <w:num w:numId="6">
     <w:abstractNumId w:val="3"/>
   </w:num>
 </w:numbering>
 </file>
 
 <file path=word/styles.xml><?xml version="1.0" encoding="utf-8"?>
-<w:styles xmlns:mc="http://schemas.openxmlformats.org/markup-compatibility/2006" xmlns:r="http://schemas.openxmlformats.org/officeDocument/2006/relationships" xmlns:w="http://schemas.openxmlformats.org/wordprocessingml/2006/main" xmlns:w14="http://schemas.microsoft.com/office/word/2010/wordml" xmlns:w15="http://schemas.microsoft.com/office/word/2012/wordml" xmlns:w16cex="http://schemas.microsoft.com/office/word/2018/wordml/cex" xmlns:w16cid="http://schemas.microsoft.com/office/word/2016/wordml/cid" xmlns:w16="http://schemas.microsoft.com/office/word/2018/wordml" xmlns:w16du="http://schemas.microsoft.com/office/word/2023/wordml/word16du" xmlns:w16sdtdh="http://schemas.microsoft.com/office/word/2020/wordml/sdtdatahash" xmlns:w16se="http://schemas.microsoft.com/office/word/2015/wordml/symex" mc:Ignorable="w14 w15 w16se w16cid w16 w16cex w16sdtdh w16du">
+<w:styles xmlns:mc="http://schemas.openxmlformats.org/markup-compatibility/2006" xmlns:r="http://schemas.openxmlformats.org/officeDocument/2006/relationships" xmlns:w="http://schemas.openxmlformats.org/wordprocessingml/2006/main" xmlns:w14="http://schemas.microsoft.com/office/word/2010/wordml" xmlns:w15="http://schemas.microsoft.com/office/word/2012/wordml" xmlns:w16cid="http://schemas.microsoft.com/office/word/2016/wordml/cid" xmlns:w16se="http://schemas.microsoft.com/office/word/2015/wordml/symex" mc:Ignorable="w14 w15 w16se w16cid">
   <w:docDefaults>
     <w:rPrDefault>
       <w:rPr>
@@ -10647,7 +11105,7 @@
 </file>
 
 <file path=customXml/itemProps1.xml><?xml version="1.0" encoding="utf-8"?>
-<ds:datastoreItem xmlns:ds="http://schemas.openxmlformats.org/officeDocument/2006/customXml" ds:itemID="{5EE85255-4B96-47A5-919E-0878E959A505}">
+<ds:datastoreItem xmlns:ds="http://schemas.openxmlformats.org/officeDocument/2006/customXml" ds:itemID="{2083D8D3-F87C-4BFD-8F26-F05081209837}">
   <ds:schemaRefs>
     <ds:schemaRef ds:uri="http://schemas.openxmlformats.org/officeDocument/2006/bibliography"/>
   </ds:schemaRefs>

</xml_diff>